<commit_message>
added some notes and ideas
</commit_message>
<xml_diff>
--- a/Notes.docx
+++ b/Notes.docx
@@ -3,12 +3,282 @@
 <w:document xmlns:wpc="http://schemas.microsoft.com/office/word/2010/wordprocessingCanvas" xmlns:mo="http://schemas.microsoft.com/office/mac/office/2008/main" xmlns:mc="http://schemas.openxmlformats.org/markup-compatibility/2006" xmlns:mv="urn:schemas-microsoft-com:mac:vml" xmlns:o="urn:schemas-microsoft-com:office:office" xmlns:r="http://schemas.openxmlformats.org/officeDocument/2006/relationships" xmlns:m="http://schemas.openxmlformats.org/officeDocument/2006/math" xmlns:v="urn:schemas-microsoft-com:vml" xmlns:wp14="http://schemas.microsoft.com/office/word/2010/wordprocessingDrawing" xmlns:wp="http://schemas.openxmlformats.org/drawingml/2006/wordprocessingDrawing" xmlns:w10="urn:schemas-microsoft-com:office:word" xmlns:w="http://schemas.openxmlformats.org/wordprocessingml/2006/main" xmlns:w14="http://schemas.microsoft.com/office/word/2010/wordml" xmlns:w15="http://schemas.microsoft.com/office/word/2012/wordml" xmlns:wpg="http://schemas.microsoft.com/office/word/2010/wordprocessingGroup" xmlns:wpi="http://schemas.microsoft.com/office/word/2010/wordprocessingInk" xmlns:wne="http://schemas.microsoft.com/office/word/2006/wordml" xmlns:wps="http://schemas.microsoft.com/office/word/2010/wordprocessingShape" mc:Ignorable="w14 w15 wp14">
   <w:body>
     <w:p>
+      <w:r>
+        <w:t>What we are looking for in each paper:</w:t>
+      </w:r>
+    </w:p>
+    <w:p>
+      <w:pPr>
+        <w:pStyle w:val="ListParagraph"/>
+        <w:numPr>
+          <w:ilvl w:val="0"/>
+          <w:numId w:val="2"/>
+        </w:numPr>
+      </w:pPr>
+      <w:r>
+        <w:t>Background info on IoT</w:t>
+      </w:r>
+    </w:p>
+    <w:p>
+      <w:pPr>
+        <w:pStyle w:val="ListParagraph"/>
+        <w:numPr>
+          <w:ilvl w:val="0"/>
+          <w:numId w:val="2"/>
+        </w:numPr>
+      </w:pPr>
+      <w:r>
+        <w:t>Background info on any domain of IoT</w:t>
+      </w:r>
+    </w:p>
+    <w:p>
+      <w:pPr>
+        <w:pStyle w:val="ListParagraph"/>
+        <w:numPr>
+          <w:ilvl w:val="0"/>
+          <w:numId w:val="2"/>
+        </w:numPr>
+      </w:pPr>
+      <w:r>
+        <w:t>Generic IoT patterns</w:t>
+      </w:r>
+    </w:p>
+    <w:p>
+      <w:pPr>
+        <w:pStyle w:val="ListParagraph"/>
+        <w:numPr>
+          <w:ilvl w:val="0"/>
+          <w:numId w:val="2"/>
+        </w:numPr>
+      </w:pPr>
+      <w:r>
+        <w:t>Domain Specific IoT patters</w:t>
+      </w:r>
+    </w:p>
+    <w:p>
+      <w:pPr>
+        <w:pStyle w:val="ListParagraph"/>
+        <w:numPr>
+          <w:ilvl w:val="0"/>
+          <w:numId w:val="2"/>
+        </w:numPr>
+      </w:pPr>
+      <w:r>
+        <w:t>Usages of non-IoT patterns in IoT</w:t>
+      </w:r>
+    </w:p>
+    <w:p/>
+    <w:p>
+      <w:r>
+        <w:t>Add a commend on any line that is one of these saying which it is and any pertinent information.</w:t>
+      </w:r>
+    </w:p>
+    <w:p/>
+    <w:p>
+      <w:r>
+        <w:t xml:space="preserve">Use </w:t>
+      </w:r>
+      <w:hyperlink r:id="rId7" w:history="1">
+        <w:r>
+          <w:rPr>
+            <w:rStyle w:val="Hyperlink"/>
+          </w:rPr>
+          <w:t>https://www.naturalreaders.com/online/</w:t>
+        </w:r>
+      </w:hyperlink>
+      <w:r>
+        <w:t xml:space="preserve"> to read the articles aloud while following along.</w:t>
+      </w:r>
+    </w:p>
+    <w:p/>
+    <w:p>
+      <w:r>
+        <w:t>Add at least one diagram for each of the subdomains</w:t>
+      </w:r>
+      <w:r>
+        <w:t>.</w:t>
+      </w:r>
       <w:bookmarkStart w:id="0" w:name="_GoBack"/>
       <w:bookmarkEnd w:id="0"/>
+      <w:r>
+        <w:br w:type="page"/>
+      </w:r>
+    </w:p>
+    <w:p>
+      <w:pPr>
+        <w:ind w:firstLine="720"/>
+      </w:pPr>
+      <w:r>
+        <w:lastRenderedPageBreak/>
+        <w:t xml:space="preserve">The subject of this paper, the Internet of Things or IoT put simply is the technological field dealing with interconnected devices over a network. These devices range from a common electric kettle to the cutting edge of green energy wind turbine and everything in between. In fact, it is no exaggeration that the limits of IoT aren’t bound to the Earth itself and has taken flight to the bounds of spaces. </w:t>
+      </w:r>
+    </w:p>
+    <w:p>
+      <w:pPr>
+        <w:ind w:firstLine="720"/>
+      </w:pPr>
+    </w:p>
+    <w:p>
+      <w:pPr>
+        <w:ind w:firstLine="720"/>
+      </w:pPr>
+      <w:r>
+        <w:t xml:space="preserve">IoT is often thought of as a new up and coming technology and although it certainly </w:t>
+      </w:r>
+      <w:r>
+        <w:t>has experienced</w:t>
+      </w:r>
+      <w:r>
+        <w:t xml:space="preserve"> growth </w:t>
+      </w:r>
+      <w:r>
+        <w:t>spu</w:t>
+      </w:r>
+      <w:r>
+        <w:t>rt</w:t>
+      </w:r>
+      <w:r>
+        <w:t xml:space="preserve"> in the last decade or so</w:t>
+      </w:r>
+      <w:r>
+        <w:t>, it</w:t>
+      </w:r>
+      <w:r>
+        <w:t xml:space="preserve"> can be seen as far back as the 1980’s, from before the term was even coined, </w:t>
+      </w:r>
+      <w:commentRangeStart w:id="1"/>
+      <w:r>
+        <w:t>in old vending machines.</w:t>
+      </w:r>
+      <w:r>
+        <w:t xml:space="preserve">  </w:t>
+      </w:r>
+      <w:commentRangeEnd w:id="1"/>
+      <w:r>
+        <w:rPr>
+          <w:rStyle w:val="CommentReference"/>
+        </w:rPr>
+        <w:commentReference w:id="1"/>
+      </w:r>
+      <w:r>
+        <w:t xml:space="preserve">What most see and an internet buzz word some </w:t>
+      </w:r>
+      <w:commentRangeStart w:id="2"/>
+      <w:r>
+        <w:t>hail as a major component of the fourth Industrial Revolution.</w:t>
+      </w:r>
+      <w:commentRangeEnd w:id="2"/>
+      <w:r>
+        <w:rPr>
+          <w:rStyle w:val="CommentReference"/>
+        </w:rPr>
+        <w:commentReference w:id="2"/>
+      </w:r>
+      <w:r>
+        <w:t xml:space="preserve"> </w:t>
+      </w:r>
+      <w:r>
+        <w:t xml:space="preserve">As such I would like to discuss why IoT is such an important in today’s world and even more so in the world of tomorrow. What can it do to further society, what fields does it </w:t>
+      </w:r>
+      <w:r>
+        <w:t>progress?</w:t>
+      </w:r>
+    </w:p>
+    <w:p>
+      <w:pPr>
+        <w:ind w:firstLine="720"/>
+      </w:pPr>
+    </w:p>
+    <w:p>
+      <w:pPr>
+        <w:ind w:firstLine="720"/>
+      </w:pPr>
+      <w:r>
+        <w:t xml:space="preserve">Like any field especially one so large and diverse there many ways to get a job done, some efficient than others. We learn from our experiences and device better mays to design and develop in the field. </w:t>
+      </w:r>
+    </w:p>
+    <w:p>
+      <w:pPr>
+        <w:ind w:firstLine="720"/>
+      </w:pPr>
+    </w:p>
+    <w:p>
+      <w:pPr>
+        <w:ind w:firstLine="720"/>
+      </w:pPr>
+      <w:r>
+        <w:t>IoT hardware and software component and I would like to focus on the software side. Software design or soft architecture is a vast and highly discussed field in and of itself. It is imperative model our software in a way that is robust, easy to maintain and flexible among many other trait</w:t>
+      </w:r>
+      <w:r>
+        <w:t>s.  Software</w:t>
+      </w:r>
+      <w:r>
+        <w:t xml:space="preserve"> as a general field has much experience with this since the Gang of Four and the original wide spread des</w:t>
+      </w:r>
+      <w:r>
+        <w:t xml:space="preserve">ign patterns became well known. The job of these design patterns was to allow software to be built in such a way that would counter problems that has come up in somewhere to that point, improving the quality and maintainability by a </w:t>
+      </w:r>
+      <w:commentRangeStart w:id="3"/>
+      <w:r>
+        <w:t>significant margin</w:t>
+      </w:r>
+      <w:commentRangeEnd w:id="3"/>
+      <w:r>
+        <w:rPr>
+          <w:rStyle w:val="CommentReference"/>
+        </w:rPr>
+        <w:commentReference w:id="3"/>
+      </w:r>
+      <w:r>
+        <w:t>, b</w:t>
+      </w:r>
+      <w:r>
+        <w:t xml:space="preserve">ut </w:t>
+      </w:r>
+      <w:r>
+        <w:t>it didn’t stop there. More and more patterns were recognized and as spread of software engineer spread specialized patterns showed up, that is to say, ways of designing software that fit a specific field or sub-field.</w:t>
+      </w:r>
+    </w:p>
+    <w:p>
+      <w:r>
+        <w:t>IoT is no stranger to this. As the field of IoT developed, software patterns that were specific to IoT appeared one after another, furthermore, patterns for the fields or domains within IoT developed patterns specific to themselves.</w:t>
+      </w:r>
+    </w:p>
+    <w:p/>
+    <w:p>
+      <w:pPr>
+        <w:ind w:firstLine="720"/>
+      </w:pPr>
+      <w:commentRangeStart w:id="4"/>
+      <w:r>
+        <w:t>Note the term “pattern” that I have been using has been used somewhat ambiguously. Here I am using it to mean an identified design rather than specifically an architectural pattern or design pattern. The difference between the two being their level of abstraction. In</w:t>
+      </w:r>
+      <w:r>
+        <w:t xml:space="preserve"> </w:t>
+      </w:r>
+      <w:r>
+        <w:t>fact</w:t>
+      </w:r>
+      <w:r>
+        <w:t>,</w:t>
+      </w:r>
+      <w:r>
+        <w:t xml:space="preserve"> </w:t>
+      </w:r>
+      <w:r>
+        <w:t xml:space="preserve">some go so far as to include architectural styles under the same umbrella. The difference between a pattern and a style is that a pattern is meant to solves a specific problem while a style is simply a preference for how to compose software. As both deal with software design they may be lumped together as long as it is understood what “pattern” may be referring to. As such there are three levels of abstraction of patterns where architectural styles are the most abstract deal with the general idea of the software but no specifics, architectural patterns are in the middle, dealing with the specific design of the larger systems of the software and design patterns the least abstract specifying the design of individual components. </w:t>
+      </w:r>
+      <w:commentRangeEnd w:id="4"/>
+      <w:r>
+        <w:rPr>
+          <w:rStyle w:val="CommentReference"/>
+        </w:rPr>
+        <w:commentReference w:id="4"/>
+      </w:r>
     </w:p>
     <w:sectPr>
-      <w:footerReference w:type="even" r:id="rId7"/>
-      <w:footerReference w:type="default" r:id="rId8"/>
+      <w:footerReference w:type="even" r:id="rId10"/>
+      <w:footerReference w:type="default" r:id="rId11"/>
       <w:pgSz w:w="11900" w:h="16840"/>
       <w:pgMar w:top="1440" w:right="1440" w:bottom="1440" w:left="1440" w:header="708" w:footer="708" w:gutter="0"/>
       <w:cols w:space="708"/>
@@ -17,6 +287,110 @@
     </w:sectPr>
   </w:body>
 </w:document>
+</file>
+
+<file path=word/comments.xml><?xml version="1.0" encoding="utf-8"?>
+<w:comments xmlns:wpc="http://schemas.microsoft.com/office/word/2010/wordprocessingCanvas" xmlns:mo="http://schemas.microsoft.com/office/mac/office/2008/main" xmlns:mc="http://schemas.openxmlformats.org/markup-compatibility/2006" xmlns:mv="urn:schemas-microsoft-com:mac:vml" xmlns:o="urn:schemas-microsoft-com:office:office" xmlns:r="http://schemas.openxmlformats.org/officeDocument/2006/relationships" xmlns:m="http://schemas.openxmlformats.org/officeDocument/2006/math" xmlns:v="urn:schemas-microsoft-com:vml" xmlns:wp14="http://schemas.microsoft.com/office/word/2010/wordprocessingDrawing" xmlns:wp="http://schemas.openxmlformats.org/drawingml/2006/wordprocessingDrawing" xmlns:w10="urn:schemas-microsoft-com:office:word" xmlns:w="http://schemas.openxmlformats.org/wordprocessingml/2006/main" xmlns:w14="http://schemas.microsoft.com/office/word/2010/wordml" xmlns:w15="http://schemas.microsoft.com/office/word/2012/wordml" xmlns:wpg="http://schemas.microsoft.com/office/word/2010/wordprocessingGroup" xmlns:wpi="http://schemas.microsoft.com/office/word/2010/wordprocessingInk" xmlns:wne="http://schemas.microsoft.com/office/word/2006/wordml" xmlns:wps="http://schemas.microsoft.com/office/word/2010/wordprocessingShape" mc:Ignorable="w14 w15 wp14">
+  <w:comment w:id="1" w:author="Microsoft Office User" w:date="2022-05-19T21:44:00Z" w:initials="MOU">
+    <w:p>
+      <w:pPr>
+        <w:pStyle w:val="CommentText"/>
+      </w:pPr>
+      <w:r>
+        <w:rPr>
+          <w:rStyle w:val="CommentReference"/>
+        </w:rPr>
+        <w:annotationRef/>
+      </w:r>
+      <w:r>
+        <w:t>Need an article for this, perhaps</w:t>
+      </w:r>
+    </w:p>
+    <w:p>
+      <w:pPr>
+        <w:pStyle w:val="CommentText"/>
+      </w:pPr>
+      <w:r>
+        <w:t xml:space="preserve">Found this info at </w:t>
+      </w:r>
+      <w:r>
+        <w:t>https://www.dataversity.net/brief-history-internet-things/#:~:text=The%20Internet%20of%20Things%2C%20as,at%20the%20Carnegie%20Mellon%20University.</w:t>
+      </w:r>
+    </w:p>
+  </w:comment>
+  <w:comment w:id="2" w:author="Microsoft Office User" w:date="2022-05-19T21:49:00Z" w:initials="MOU">
+    <w:p>
+      <w:pPr>
+        <w:pStyle w:val="CommentText"/>
+      </w:pPr>
+      <w:r>
+        <w:rPr>
+          <w:rStyle w:val="CommentReference"/>
+        </w:rPr>
+        <w:annotationRef/>
+      </w:r>
+      <w:r>
+        <w:t>Need article (it was in one that I looked at though I don’t if it’s included in the ones I chose).</w:t>
+      </w:r>
+    </w:p>
+  </w:comment>
+  <w:comment w:id="3" w:author="Microsoft Office User" w:date="2022-05-19T22:05:00Z" w:initials="MOU">
+    <w:p>
+      <w:pPr>
+        <w:pStyle w:val="CommentText"/>
+      </w:pPr>
+      <w:r>
+        <w:rPr>
+          <w:rStyle w:val="CommentReference"/>
+        </w:rPr>
+        <w:annotationRef/>
+      </w:r>
+      <w:r>
+        <w:t>Need paper, perhaps</w:t>
+      </w:r>
+    </w:p>
+  </w:comment>
+  <w:comment w:id="4" w:author="Microsoft Office User" w:date="2022-05-19T22:19:00Z" w:initials="MOU">
+    <w:p>
+      <w:pPr>
+        <w:pStyle w:val="CommentText"/>
+      </w:pPr>
+      <w:r>
+        <w:rPr>
+          <w:rStyle w:val="CommentReference"/>
+        </w:rPr>
+        <w:annotationRef/>
+      </w:r>
+      <w:r>
+        <w:rPr>
+          <w:rStyle w:val="CommentReference"/>
+        </w:rPr>
+        <w:t xml:space="preserve">This article: </w:t>
+      </w:r>
+      <w:r>
+        <w:rPr>
+          <w:rStyle w:val="CommentReference"/>
+        </w:rPr>
+        <w:t>Cataloging design patterns for Internet of Things artifact integration</w:t>
+      </w:r>
+      <w:r>
+        <w:rPr>
+          <w:rStyle w:val="CommentReference"/>
+        </w:rPr>
+        <w:t xml:space="preserve"> </w:t>
+      </w:r>
+    </w:p>
+  </w:comment>
+</w:comments>
+</file>
+
+<file path=word/commentsExtended.xml><?xml version="1.0" encoding="utf-8"?>
+<w15:commentsEx xmlns:wpc="http://schemas.microsoft.com/office/word/2010/wordprocessingCanvas" xmlns:mo="http://schemas.microsoft.com/office/mac/office/2008/main" xmlns:mc="http://schemas.openxmlformats.org/markup-compatibility/2006" xmlns:mv="urn:schemas-microsoft-com:mac:vml" xmlns:o="urn:schemas-microsoft-com:office:office" xmlns:r="http://schemas.openxmlformats.org/officeDocument/2006/relationships" xmlns:m="http://schemas.openxmlformats.org/officeDocument/2006/math" xmlns:v="urn:schemas-microsoft-com:vml" xmlns:wp14="http://schemas.microsoft.com/office/word/2010/wordprocessingDrawing" xmlns:wp="http://schemas.openxmlformats.org/drawingml/2006/wordprocessingDrawing" xmlns:w10="urn:schemas-microsoft-com:office:word" xmlns:w="http://schemas.openxmlformats.org/wordprocessingml/2006/main" xmlns:w14="http://schemas.microsoft.com/office/word/2010/wordml" xmlns:w15="http://schemas.microsoft.com/office/word/2012/wordml" xmlns:wpg="http://schemas.microsoft.com/office/word/2010/wordprocessingGroup" xmlns:wpi="http://schemas.microsoft.com/office/word/2010/wordprocessingInk" xmlns:wne="http://schemas.microsoft.com/office/word/2006/wordml" xmlns:wps="http://schemas.microsoft.com/office/word/2010/wordprocessingShape" mc:Ignorable="w14 w15 wp14">
+  <w15:commentEx w15:paraId="63419087" w15:done="0"/>
+  <w15:commentEx w15:paraId="3885B308" w15:done="0"/>
+  <w15:commentEx w15:paraId="20C58EF9" w15:done="0"/>
+  <w15:commentEx w15:paraId="5A485144" w15:done="0"/>
+</w15:commentsEx>
 </file>
 
 <file path=word/endnotes.xml><?xml version="1.0" encoding="utf-8"?>
@@ -108,7 +482,7 @@
         <w:rStyle w:val="PageNumber"/>
         <w:noProof/>
       </w:rPr>
-      <w:t>8</w:t>
+      <w:t>2</w:t>
     </w:r>
     <w:r>
       <w:rPr>
@@ -235,10 +609,110 @@
       </w:pPr>
     </w:lvl>
   </w:abstractNum>
+  <w:abstractNum w:abstractNumId="1">
+    <w:nsid w:val="261D670C"/>
+    <w:multiLevelType w:val="hybridMultilevel"/>
+    <w:tmpl w:val="EA66017E"/>
+    <w:lvl w:ilvl="0" w:tplc="0409000F">
+      <w:start w:val="1"/>
+      <w:numFmt w:val="decimal"/>
+      <w:lvlText w:val="%1."/>
+      <w:lvlJc w:val="left"/>
+      <w:pPr>
+        <w:ind w:left="720" w:hanging="360"/>
+      </w:pPr>
+      <w:rPr>
+        <w:rFonts w:hint="default"/>
+      </w:rPr>
+    </w:lvl>
+    <w:lvl w:ilvl="1" w:tplc="04090019" w:tentative="1">
+      <w:start w:val="1"/>
+      <w:numFmt w:val="lowerLetter"/>
+      <w:lvlText w:val="%2."/>
+      <w:lvlJc w:val="left"/>
+      <w:pPr>
+        <w:ind w:left="1440" w:hanging="360"/>
+      </w:pPr>
+    </w:lvl>
+    <w:lvl w:ilvl="2" w:tplc="0409001B" w:tentative="1">
+      <w:start w:val="1"/>
+      <w:numFmt w:val="lowerRoman"/>
+      <w:lvlText w:val="%3."/>
+      <w:lvlJc w:val="right"/>
+      <w:pPr>
+        <w:ind w:left="2160" w:hanging="180"/>
+      </w:pPr>
+    </w:lvl>
+    <w:lvl w:ilvl="3" w:tplc="0409000F" w:tentative="1">
+      <w:start w:val="1"/>
+      <w:numFmt w:val="decimal"/>
+      <w:lvlText w:val="%4."/>
+      <w:lvlJc w:val="left"/>
+      <w:pPr>
+        <w:ind w:left="2880" w:hanging="360"/>
+      </w:pPr>
+    </w:lvl>
+    <w:lvl w:ilvl="4" w:tplc="04090019" w:tentative="1">
+      <w:start w:val="1"/>
+      <w:numFmt w:val="lowerLetter"/>
+      <w:lvlText w:val="%5."/>
+      <w:lvlJc w:val="left"/>
+      <w:pPr>
+        <w:ind w:left="3600" w:hanging="360"/>
+      </w:pPr>
+    </w:lvl>
+    <w:lvl w:ilvl="5" w:tplc="0409001B" w:tentative="1">
+      <w:start w:val="1"/>
+      <w:numFmt w:val="lowerRoman"/>
+      <w:lvlText w:val="%6."/>
+      <w:lvlJc w:val="right"/>
+      <w:pPr>
+        <w:ind w:left="4320" w:hanging="180"/>
+      </w:pPr>
+    </w:lvl>
+    <w:lvl w:ilvl="6" w:tplc="0409000F" w:tentative="1">
+      <w:start w:val="1"/>
+      <w:numFmt w:val="decimal"/>
+      <w:lvlText w:val="%7."/>
+      <w:lvlJc w:val="left"/>
+      <w:pPr>
+        <w:ind w:left="5040" w:hanging="360"/>
+      </w:pPr>
+    </w:lvl>
+    <w:lvl w:ilvl="7" w:tplc="04090019" w:tentative="1">
+      <w:start w:val="1"/>
+      <w:numFmt w:val="lowerLetter"/>
+      <w:lvlText w:val="%8."/>
+      <w:lvlJc w:val="left"/>
+      <w:pPr>
+        <w:ind w:left="5760" w:hanging="360"/>
+      </w:pPr>
+    </w:lvl>
+    <w:lvl w:ilvl="8" w:tplc="0409001B" w:tentative="1">
+      <w:start w:val="1"/>
+      <w:numFmt w:val="lowerRoman"/>
+      <w:lvlText w:val="%9."/>
+      <w:lvlJc w:val="right"/>
+      <w:pPr>
+        <w:ind w:left="6480" w:hanging="180"/>
+      </w:pPr>
+    </w:lvl>
+  </w:abstractNum>
   <w:num w:numId="1">
     <w:abstractNumId w:val="0"/>
   </w:num>
+  <w:num w:numId="2">
+    <w:abstractNumId w:val="1"/>
+  </w:num>
 </w:numbering>
+</file>
+
+<file path=word/people.xml><?xml version="1.0" encoding="utf-8"?>
+<w15:people xmlns:wpc="http://schemas.microsoft.com/office/word/2010/wordprocessingCanvas" xmlns:mo="http://schemas.microsoft.com/office/mac/office/2008/main" xmlns:mc="http://schemas.openxmlformats.org/markup-compatibility/2006" xmlns:mv="urn:schemas-microsoft-com:mac:vml" xmlns:o="urn:schemas-microsoft-com:office:office" xmlns:r="http://schemas.openxmlformats.org/officeDocument/2006/relationships" xmlns:m="http://schemas.openxmlformats.org/officeDocument/2006/math" xmlns:v="urn:schemas-microsoft-com:vml" xmlns:wp14="http://schemas.microsoft.com/office/word/2010/wordprocessingDrawing" xmlns:wp="http://schemas.openxmlformats.org/drawingml/2006/wordprocessingDrawing" xmlns:w10="urn:schemas-microsoft-com:office:word" xmlns:w="http://schemas.openxmlformats.org/wordprocessingml/2006/main" xmlns:w14="http://schemas.microsoft.com/office/word/2010/wordml" xmlns:w15="http://schemas.microsoft.com/office/word/2012/wordml" xmlns:wpg="http://schemas.microsoft.com/office/word/2010/wordprocessingGroup" xmlns:wpi="http://schemas.microsoft.com/office/word/2010/wordprocessingInk" xmlns:wne="http://schemas.microsoft.com/office/word/2006/wordml" xmlns:wps="http://schemas.microsoft.com/office/word/2010/wordprocessingShape" mc:Ignorable="w14 w15 wp14">
+  <w15:person w15:author="Microsoft Office User">
+    <w15:presenceInfo w15:providerId="None" w15:userId="Microsoft Office User"/>
+  </w15:person>
+</w15:people>
 </file>
 
 <file path=word/styles.xml><?xml version="1.0" encoding="utf-8"?>
@@ -707,6 +1181,103 @@
     <w:unhideWhenUsed/>
     <w:rsid w:val="001805BE"/>
   </w:style>
+  <w:style w:type="character" w:styleId="Hyperlink">
+    <w:name w:val="Hyperlink"/>
+    <w:basedOn w:val="DefaultParagraphFont"/>
+    <w:uiPriority w:val="99"/>
+    <w:unhideWhenUsed/>
+    <w:rsid w:val="001D5FF0"/>
+    <w:rPr>
+      <w:color w:val="0563C1" w:themeColor="hyperlink"/>
+      <w:u w:val="single"/>
+    </w:rPr>
+  </w:style>
+  <w:style w:type="character" w:styleId="CommentReference">
+    <w:name w:val="annotation reference"/>
+    <w:basedOn w:val="DefaultParagraphFont"/>
+    <w:uiPriority w:val="99"/>
+    <w:semiHidden/>
+    <w:unhideWhenUsed/>
+    <w:rsid w:val="00842CE4"/>
+    <w:rPr>
+      <w:sz w:val="18"/>
+      <w:szCs w:val="18"/>
+    </w:rPr>
+  </w:style>
+  <w:style w:type="paragraph" w:styleId="CommentText">
+    <w:name w:val="annotation text"/>
+    <w:basedOn w:val="Normal"/>
+    <w:link w:val="CommentTextChar"/>
+    <w:uiPriority w:val="99"/>
+    <w:semiHidden/>
+    <w:unhideWhenUsed/>
+    <w:rsid w:val="00842CE4"/>
+  </w:style>
+  <w:style w:type="character" w:customStyle="1" w:styleId="CommentTextChar">
+    <w:name w:val="Comment Text Char"/>
+    <w:basedOn w:val="DefaultParagraphFont"/>
+    <w:link w:val="CommentText"/>
+    <w:uiPriority w:val="99"/>
+    <w:semiHidden/>
+    <w:rsid w:val="00842CE4"/>
+  </w:style>
+  <w:style w:type="paragraph" w:styleId="CommentSubject">
+    <w:name w:val="annotation subject"/>
+    <w:basedOn w:val="CommentText"/>
+    <w:next w:val="CommentText"/>
+    <w:link w:val="CommentSubjectChar"/>
+    <w:uiPriority w:val="99"/>
+    <w:semiHidden/>
+    <w:unhideWhenUsed/>
+    <w:rsid w:val="00842CE4"/>
+    <w:rPr>
+      <w:b/>
+      <w:bCs/>
+      <w:sz w:val="20"/>
+      <w:szCs w:val="20"/>
+    </w:rPr>
+  </w:style>
+  <w:style w:type="character" w:customStyle="1" w:styleId="CommentSubjectChar">
+    <w:name w:val="Comment Subject Char"/>
+    <w:basedOn w:val="CommentTextChar"/>
+    <w:link w:val="CommentSubject"/>
+    <w:uiPriority w:val="99"/>
+    <w:semiHidden/>
+    <w:rsid w:val="00842CE4"/>
+    <w:rPr>
+      <w:b/>
+      <w:bCs/>
+      <w:sz w:val="20"/>
+      <w:szCs w:val="20"/>
+    </w:rPr>
+  </w:style>
+  <w:style w:type="paragraph" w:styleId="BalloonText">
+    <w:name w:val="Balloon Text"/>
+    <w:basedOn w:val="Normal"/>
+    <w:link w:val="BalloonTextChar"/>
+    <w:uiPriority w:val="99"/>
+    <w:semiHidden/>
+    <w:unhideWhenUsed/>
+    <w:rsid w:val="00842CE4"/>
+    <w:rPr>
+      <w:rFonts w:ascii="Times New Roman" w:hAnsi="Times New Roman" w:cs="Times New Roman"/>
+      <w:sz w:val="18"/>
+      <w:szCs w:val="18"/>
+    </w:rPr>
+  </w:style>
+  <w:style w:type="character" w:customStyle="1" w:styleId="BalloonTextChar">
+    <w:name w:val="Balloon Text Char"/>
+    <w:basedOn w:val="DefaultParagraphFont"/>
+    <w:link w:val="BalloonText"/>
+    <w:uiPriority w:val="99"/>
+    <w:semiHidden/>
+    <w:rsid w:val="00842CE4"/>
+    <w:rPr>
+      <w:rFonts w:ascii="Times New Roman" w:hAnsi="Times New Roman" w:cs="Times New Roman"/>
+      <w:sz w:val="18"/>
+      <w:szCs w:val="18"/>
+    </w:rPr>
+  </w:style>
 </w:styles>
 </file>
 

</xml_diff>

<commit_message>
added list of domains that will be discussed
</commit_message>
<xml_diff>
--- a/Notes.docx
+++ b/Notes.docx
@@ -16,8 +16,13 @@
         </w:numPr>
       </w:pPr>
       <w:r>
-        <w:t>Background info on IoT</w:t>
-      </w:r>
+        <w:t xml:space="preserve">Background info on </w:t>
+      </w:r>
+      <w:proofErr w:type="spellStart"/>
+      <w:r>
+        <w:t>IoT</w:t>
+      </w:r>
+      <w:proofErr w:type="spellEnd"/>
     </w:p>
     <w:p>
       <w:pPr>
@@ -28,8 +33,13 @@
         </w:numPr>
       </w:pPr>
       <w:r>
-        <w:t>Background info on any domain of IoT</w:t>
-      </w:r>
+        <w:t xml:space="preserve">Background info on any domain of </w:t>
+      </w:r>
+      <w:proofErr w:type="spellStart"/>
+      <w:r>
+        <w:t>IoT</w:t>
+      </w:r>
+      <w:proofErr w:type="spellEnd"/>
     </w:p>
     <w:p>
       <w:pPr>
@@ -40,7 +50,15 @@
         </w:numPr>
       </w:pPr>
       <w:r>
-        <w:t>Generic IoT patterns</w:t>
+        <w:t xml:space="preserve">Generic </w:t>
+      </w:r>
+      <w:proofErr w:type="spellStart"/>
+      <w:r>
+        <w:t>IoT</w:t>
+      </w:r>
+      <w:proofErr w:type="spellEnd"/>
+      <w:r>
+        <w:t xml:space="preserve"> patterns</w:t>
       </w:r>
     </w:p>
     <w:p>
@@ -52,7 +70,15 @@
         </w:numPr>
       </w:pPr>
       <w:r>
-        <w:t>Domain Specific IoT patters</w:t>
+        <w:t xml:space="preserve">Domain Specific </w:t>
+      </w:r>
+      <w:proofErr w:type="spellStart"/>
+      <w:r>
+        <w:t>IoT</w:t>
+      </w:r>
+      <w:proofErr w:type="spellEnd"/>
+      <w:r>
+        <w:t xml:space="preserve"> patters</w:t>
       </w:r>
     </w:p>
     <w:p>
@@ -64,8 +90,21 @@
         </w:numPr>
       </w:pPr>
       <w:r>
-        <w:t>Usages of non-IoT patterns in IoT</w:t>
-      </w:r>
+        <w:t>Usages of non-</w:t>
+      </w:r>
+      <w:proofErr w:type="spellStart"/>
+      <w:r>
+        <w:t>IoT</w:t>
+      </w:r>
+      <w:proofErr w:type="spellEnd"/>
+      <w:r>
+        <w:t xml:space="preserve"> patterns in </w:t>
+      </w:r>
+      <w:proofErr w:type="spellStart"/>
+      <w:r>
+        <w:t>IoT</w:t>
+      </w:r>
+      <w:proofErr w:type="spellEnd"/>
     </w:p>
     <w:p/>
     <w:p>
@@ -98,8 +137,78 @@
       <w:r>
         <w:t>.</w:t>
       </w:r>
+    </w:p>
+    <w:p/>
+    <w:p/>
+    <w:p>
+      <w:pPr>
+        <w:rPr>
+          <w:u w:val="single"/>
+        </w:rPr>
+      </w:pPr>
+      <w:r>
+        <w:rPr>
+          <w:u w:val="single"/>
+        </w:rPr>
+        <w:t>Domains that I will write about:</w:t>
+      </w:r>
+    </w:p>
+    <w:p>
+      <w:r>
+        <w:t>Smart Water Management System</w:t>
+      </w:r>
+    </w:p>
+    <w:p>
+      <w:r>
+        <w:t>BCI</w:t>
+      </w:r>
+    </w:p>
+    <w:p>
+      <w:r>
+        <w:t>Health Care</w:t>
+      </w:r>
+    </w:p>
+    <w:p>
+      <w:r>
+        <w:t>-</w:t>
+      </w:r>
+    </w:p>
+    <w:p>
+      <w:r>
+        <w:t>Smart Metering</w:t>
+      </w:r>
+    </w:p>
+    <w:p>
+      <w:r>
+        <w:t>Smart Grids</w:t>
+      </w:r>
+    </w:p>
+    <w:p>
+      <w:proofErr w:type="spellStart"/>
+      <w:r>
+        <w:t>Industrail</w:t>
+      </w:r>
+      <w:proofErr w:type="spellEnd"/>
+      <w:r>
+        <w:t xml:space="preserve"> </w:t>
+      </w:r>
+      <w:proofErr w:type="spellStart"/>
+      <w:r>
+        <w:t>IoT</w:t>
+      </w:r>
+      <w:proofErr w:type="spellEnd"/>
+      <w:r>
+        <w:t xml:space="preserve"> (such as Smart Cities)</w:t>
+      </w:r>
       <w:bookmarkStart w:id="0" w:name="_GoBack"/>
       <w:bookmarkEnd w:id="0"/>
+    </w:p>
+    <w:p/>
+    <w:p/>
+    <w:p>
+      <w:r>
+        <w:t xml:space="preserve"> </w:t>
+      </w:r>
       <w:r>
         <w:br w:type="page"/>
       </w:r>
@@ -110,7 +219,23 @@
       </w:pPr>
       <w:r>
         <w:lastRenderedPageBreak/>
-        <w:t xml:space="preserve">The subject of this paper, the Internet of Things or IoT put simply is the technological field dealing with interconnected devices over a network. These devices range from a common electric kettle to the cutting edge of green energy wind turbine and everything in between. In fact, it is no exaggeration that the limits of IoT aren’t bound to the Earth itself and has taken flight to the bounds of spaces. </w:t>
+        <w:t xml:space="preserve">The subject of this paper, the Internet of Things or </w:t>
+      </w:r>
+      <w:proofErr w:type="spellStart"/>
+      <w:r>
+        <w:t>IoT</w:t>
+      </w:r>
+      <w:proofErr w:type="spellEnd"/>
+      <w:r>
+        <w:t xml:space="preserve"> put simply is the technological field dealing with interconnected devices over a network. These devices range from a common electric kettle to the cutting edge of green energy wind turbine and everything in between. In fact, it is no exaggeration that the limits of </w:t>
+      </w:r>
+      <w:proofErr w:type="spellStart"/>
+      <w:r>
+        <w:t>IoT</w:t>
+      </w:r>
+      <w:proofErr w:type="spellEnd"/>
+      <w:r>
+        <w:t xml:space="preserve"> aren’t bound to the Earth itself and has taken flight to the bounds of spaces. </w:t>
       </w:r>
     </w:p>
     <w:p>
@@ -122,8 +247,13 @@
       <w:pPr>
         <w:ind w:firstLine="720"/>
       </w:pPr>
-      <w:r>
-        <w:t xml:space="preserve">IoT is often thought of as a new up and coming technology and although it certainly </w:t>
+      <w:proofErr w:type="spellStart"/>
+      <w:r>
+        <w:t>IoT</w:t>
+      </w:r>
+      <w:proofErr w:type="spellEnd"/>
+      <w:r>
+        <w:t xml:space="preserve"> is often thought of as a new up and coming technology and although it certainly </w:t>
       </w:r>
       <w:r>
         <w:t>has experienced</w:t>
@@ -178,7 +308,15 @@
         <w:t xml:space="preserve"> </w:t>
       </w:r>
       <w:r>
-        <w:t xml:space="preserve">As such I would like to discuss why IoT is such an important in today’s world and even more so in the world of tomorrow. What can it do to further society, what fields does it </w:t>
+        <w:t xml:space="preserve">As such I would like to discuss why </w:t>
+      </w:r>
+      <w:proofErr w:type="spellStart"/>
+      <w:r>
+        <w:t>IoT</w:t>
+      </w:r>
+      <w:proofErr w:type="spellEnd"/>
+      <w:r>
+        <w:t xml:space="preserve"> is such an important in today’s world and even more so in the world of tomorrow. What can it do to further society, what fields does it </w:t>
       </w:r>
       <w:r>
         <w:t>progress?</w:t>
@@ -206,8 +344,13 @@
       <w:pPr>
         <w:ind w:firstLine="720"/>
       </w:pPr>
-      <w:r>
-        <w:t>IoT hardware and software component and I would like to focus on the software side. Software design or soft architecture is a vast and highly discussed field in and of itself. It is imperative model our software in a way that is robust, easy to maintain and flexible among many other trait</w:t>
+      <w:proofErr w:type="spellStart"/>
+      <w:r>
+        <w:t>IoT</w:t>
+      </w:r>
+      <w:proofErr w:type="spellEnd"/>
+      <w:r>
+        <w:t xml:space="preserve"> hardware and software component and I would like to focus on the software side. Software design or soft architecture is a vast and highly discussed field in and of itself. It is imperative model our software in a way that is robust, easy to maintain and flexible among many other trait</w:t>
       </w:r>
       <w:r>
         <w:t>s.  Software</w:t>
@@ -240,8 +383,37 @@
       </w:r>
     </w:p>
     <w:p>
-      <w:r>
-        <w:t>IoT is no stranger to this. As the field of IoT developed, software patterns that were specific to IoT appeared one after another, furthermore, patterns for the fields or domains within IoT developed patterns specific to themselves.</w:t>
+      <w:proofErr w:type="spellStart"/>
+      <w:r>
+        <w:t>IoT</w:t>
+      </w:r>
+      <w:proofErr w:type="spellEnd"/>
+      <w:r>
+        <w:t xml:space="preserve"> is no stranger to this. As the field of </w:t>
+      </w:r>
+      <w:proofErr w:type="spellStart"/>
+      <w:r>
+        <w:t>IoT</w:t>
+      </w:r>
+      <w:proofErr w:type="spellEnd"/>
+      <w:r>
+        <w:t xml:space="preserve"> developed, software patterns that were specific to </w:t>
+      </w:r>
+      <w:proofErr w:type="spellStart"/>
+      <w:r>
+        <w:t>IoT</w:t>
+      </w:r>
+      <w:proofErr w:type="spellEnd"/>
+      <w:r>
+        <w:t xml:space="preserve"> appeared one after another, furthermore, patterns for the fields or domains within </w:t>
+      </w:r>
+      <w:proofErr w:type="spellStart"/>
+      <w:r>
+        <w:t>IoT</w:t>
+      </w:r>
+      <w:proofErr w:type="spellEnd"/>
+      <w:r>
+        <w:t xml:space="preserve"> developed patterns specific to themselves.</w:t>
       </w:r>
     </w:p>
     <w:p/>
@@ -330,7 +502,15 @@
         <w:annotationRef/>
       </w:r>
       <w:r>
-        <w:t>Need article (it was in one that I looked at though I don’t if it’s included in the ones I chose).</w:t>
+        <w:t xml:space="preserve">Need article (it was in one that I looked </w:t>
+      </w:r>
+      <w:proofErr w:type="spellStart"/>
+      <w:r>
+        <w:t>at</w:t>
+      </w:r>
+      <w:proofErr w:type="spellEnd"/>
+      <w:r>
+        <w:t xml:space="preserve"> though I don’t if it’s included in the ones I chose).</w:t>
       </w:r>
     </w:p>
   </w:comment>
@@ -353,7 +533,15 @@
   <w:comment w:id="4" w:author="Microsoft Office User" w:date="2022-05-19T22:19:00Z" w:initials="MOU">
     <w:p>
       <w:pPr>
-        <w:pStyle w:val="CommentText"/>
+        <w:widowControl w:val="0"/>
+        <w:autoSpaceDE w:val="0"/>
+        <w:autoSpaceDN w:val="0"/>
+        <w:adjustRightInd w:val="0"/>
+        <w:spacing w:after="240" w:line="740" w:lineRule="atLeast"/>
+        <w:rPr>
+          <w:rFonts w:ascii="Times" w:hAnsi="Times" w:cs="Times"/>
+          <w:color w:val="000000"/>
+        </w:rPr>
       </w:pPr>
       <w:r>
         <w:rPr>
@@ -369,15 +557,32 @@
       </w:r>
       <w:r>
         <w:rPr>
-          <w:rStyle w:val="CommentReference"/>
+          <w:rFonts w:ascii="Times" w:hAnsi="Times" w:cs="Times"/>
+          <w:color w:val="000000"/>
+          <w:sz w:val="64"/>
+          <w:szCs w:val="64"/>
         </w:rPr>
-        <w:t>Cataloging design patterns for Internet of Things artifact integration</w:t>
-      </w:r>
+        <w:t xml:space="preserve">Landscape of Architecture and Design Patterns for </w:t>
+      </w:r>
+      <w:proofErr w:type="spellStart"/>
       <w:r>
         <w:rPr>
-          <w:rStyle w:val="CommentReference"/>
+          <w:rFonts w:ascii="Times" w:hAnsi="Times" w:cs="Times"/>
+          <w:color w:val="000000"/>
+          <w:sz w:val="64"/>
+          <w:szCs w:val="64"/>
         </w:rPr>
-        <w:t xml:space="preserve"> </w:t>
+        <w:t>IoT</w:t>
+      </w:r>
+      <w:proofErr w:type="spellEnd"/>
+      <w:r>
+        <w:rPr>
+          <w:rFonts w:ascii="Times" w:hAnsi="Times" w:cs="Times"/>
+          <w:color w:val="000000"/>
+          <w:sz w:val="64"/>
+          <w:szCs w:val="64"/>
+        </w:rPr>
+        <w:t xml:space="preserve"> Systems </w:t>
       </w:r>
     </w:p>
   </w:comment>
@@ -698,11 +903,127 @@
       </w:pPr>
     </w:lvl>
   </w:abstractNum>
+  <w:abstractNum w:abstractNumId="2">
+    <w:nsid w:val="7C5E65E8"/>
+    <w:multiLevelType w:val="hybridMultilevel"/>
+    <w:tmpl w:val="BC8E2606"/>
+    <w:lvl w:ilvl="0" w:tplc="01882876">
+      <w:start w:val="1"/>
+      <w:numFmt w:val="bullet"/>
+      <w:lvlText w:val="-"/>
+      <w:lvlJc w:val="left"/>
+      <w:pPr>
+        <w:ind w:left="720" w:hanging="360"/>
+      </w:pPr>
+      <w:rPr>
+        <w:rFonts w:ascii="Calibri" w:eastAsiaTheme="minorHAnsi" w:hAnsi="Calibri" w:cstheme="minorBidi" w:hint="default"/>
+      </w:rPr>
+    </w:lvl>
+    <w:lvl w:ilvl="1" w:tplc="04090003" w:tentative="1">
+      <w:start w:val="1"/>
+      <w:numFmt w:val="bullet"/>
+      <w:lvlText w:val="o"/>
+      <w:lvlJc w:val="left"/>
+      <w:pPr>
+        <w:ind w:left="1440" w:hanging="360"/>
+      </w:pPr>
+      <w:rPr>
+        <w:rFonts w:ascii="Courier New" w:hAnsi="Courier New" w:cs="Courier New" w:hint="default"/>
+      </w:rPr>
+    </w:lvl>
+    <w:lvl w:ilvl="2" w:tplc="04090005" w:tentative="1">
+      <w:start w:val="1"/>
+      <w:numFmt w:val="bullet"/>
+      <w:lvlText w:val=""/>
+      <w:lvlJc w:val="left"/>
+      <w:pPr>
+        <w:ind w:left="2160" w:hanging="360"/>
+      </w:pPr>
+      <w:rPr>
+        <w:rFonts w:ascii="Wingdings" w:hAnsi="Wingdings" w:hint="default"/>
+      </w:rPr>
+    </w:lvl>
+    <w:lvl w:ilvl="3" w:tplc="04090001" w:tentative="1">
+      <w:start w:val="1"/>
+      <w:numFmt w:val="bullet"/>
+      <w:lvlText w:val=""/>
+      <w:lvlJc w:val="left"/>
+      <w:pPr>
+        <w:ind w:left="2880" w:hanging="360"/>
+      </w:pPr>
+      <w:rPr>
+        <w:rFonts w:ascii="Symbol" w:hAnsi="Symbol" w:hint="default"/>
+      </w:rPr>
+    </w:lvl>
+    <w:lvl w:ilvl="4" w:tplc="04090003" w:tentative="1">
+      <w:start w:val="1"/>
+      <w:numFmt w:val="bullet"/>
+      <w:lvlText w:val="o"/>
+      <w:lvlJc w:val="left"/>
+      <w:pPr>
+        <w:ind w:left="3600" w:hanging="360"/>
+      </w:pPr>
+      <w:rPr>
+        <w:rFonts w:ascii="Courier New" w:hAnsi="Courier New" w:cs="Courier New" w:hint="default"/>
+      </w:rPr>
+    </w:lvl>
+    <w:lvl w:ilvl="5" w:tplc="04090005" w:tentative="1">
+      <w:start w:val="1"/>
+      <w:numFmt w:val="bullet"/>
+      <w:lvlText w:val=""/>
+      <w:lvlJc w:val="left"/>
+      <w:pPr>
+        <w:ind w:left="4320" w:hanging="360"/>
+      </w:pPr>
+      <w:rPr>
+        <w:rFonts w:ascii="Wingdings" w:hAnsi="Wingdings" w:hint="default"/>
+      </w:rPr>
+    </w:lvl>
+    <w:lvl w:ilvl="6" w:tplc="04090001" w:tentative="1">
+      <w:start w:val="1"/>
+      <w:numFmt w:val="bullet"/>
+      <w:lvlText w:val=""/>
+      <w:lvlJc w:val="left"/>
+      <w:pPr>
+        <w:ind w:left="5040" w:hanging="360"/>
+      </w:pPr>
+      <w:rPr>
+        <w:rFonts w:ascii="Symbol" w:hAnsi="Symbol" w:hint="default"/>
+      </w:rPr>
+    </w:lvl>
+    <w:lvl w:ilvl="7" w:tplc="04090003" w:tentative="1">
+      <w:start w:val="1"/>
+      <w:numFmt w:val="bullet"/>
+      <w:lvlText w:val="o"/>
+      <w:lvlJc w:val="left"/>
+      <w:pPr>
+        <w:ind w:left="5760" w:hanging="360"/>
+      </w:pPr>
+      <w:rPr>
+        <w:rFonts w:ascii="Courier New" w:hAnsi="Courier New" w:cs="Courier New" w:hint="default"/>
+      </w:rPr>
+    </w:lvl>
+    <w:lvl w:ilvl="8" w:tplc="04090005" w:tentative="1">
+      <w:start w:val="1"/>
+      <w:numFmt w:val="bullet"/>
+      <w:lvlText w:val=""/>
+      <w:lvlJc w:val="left"/>
+      <w:pPr>
+        <w:ind w:left="6480" w:hanging="360"/>
+      </w:pPr>
+      <w:rPr>
+        <w:rFonts w:ascii="Wingdings" w:hAnsi="Wingdings" w:hint="default"/>
+      </w:rPr>
+    </w:lvl>
+  </w:abstractNum>
   <w:num w:numId="1">
     <w:abstractNumId w:val="0"/>
   </w:num>
   <w:num w:numId="2">
     <w:abstractNumId w:val="1"/>
+  </w:num>
+  <w:num w:numId="3">
+    <w:abstractNumId w:val="2"/>
   </w:num>
 </w:numbering>
 </file>

</xml_diff>

<commit_message>
added notes on articles
</commit_message>
<xml_diff>
--- a/Notes.docx
+++ b/Notes.docx
@@ -162,53 +162,1619 @@
       <w:r>
         <w:t>BCI</w:t>
       </w:r>
-    </w:p>
-    <w:p>
-      <w:r>
-        <w:t>Health Care</w:t>
-      </w:r>
-    </w:p>
-    <w:p>
-      <w:r>
-        <w:t>-</w:t>
-      </w:r>
-    </w:p>
-    <w:p>
-      <w:r>
-        <w:t>Smart Metering</w:t>
-      </w:r>
-    </w:p>
-    <w:p>
-      <w:r>
-        <w:t>Smart Grids</w:t>
-      </w:r>
-    </w:p>
-    <w:p>
-      <w:proofErr w:type="spellStart"/>
-      <w:r>
-        <w:t>Industrail</w:t>
-      </w:r>
-      <w:proofErr w:type="spellEnd"/>
-      <w:r>
-        <w:t xml:space="preserve"> </w:t>
-      </w:r>
-      <w:proofErr w:type="spellStart"/>
-      <w:r>
-        <w:t>IoT</w:t>
-      </w:r>
-      <w:proofErr w:type="spellEnd"/>
-      <w:r>
-        <w:t xml:space="preserve"> (such as Smart Cities)</w:t>
-      </w:r>
       <w:bookmarkStart w:id="0" w:name="_GoBack"/>
       <w:bookmarkEnd w:id="0"/>
     </w:p>
+    <w:p>
+      <w:r>
+        <w:t>Health Care</w:t>
+      </w:r>
+    </w:p>
+    <w:p>
+      <w:r>
+        <w:t>-</w:t>
+      </w:r>
+    </w:p>
+    <w:p>
+      <w:r>
+        <w:t>Smart Metering</w:t>
+      </w:r>
+    </w:p>
+    <w:p>
+      <w:r>
+        <w:t>Smart Grids</w:t>
+      </w:r>
+    </w:p>
+    <w:p>
+      <w:r>
+        <w:t>Industrial</w:t>
+      </w:r>
+      <w:r>
+        <w:t xml:space="preserve"> </w:t>
+      </w:r>
+      <w:proofErr w:type="spellStart"/>
+      <w:r>
+        <w:t>IoT</w:t>
+      </w:r>
+      <w:proofErr w:type="spellEnd"/>
+      <w:r>
+        <w:t xml:space="preserve"> (such as Smart Cities)</w:t>
+      </w:r>
+    </w:p>
     <w:p/>
     <w:p/>
     <w:p>
       <w:r>
+        <w:t>Notes on the articles:</w:t>
+      </w:r>
+    </w:p>
+    <w:p>
+      <w:pPr>
+        <w:widowControl w:val="0"/>
+        <w:autoSpaceDE w:val="0"/>
+        <w:autoSpaceDN w:val="0"/>
+        <w:adjustRightInd w:val="0"/>
+        <w:rPr>
+          <w:rFonts w:ascii="AppleSystemUIFont" w:hAnsi="AppleSystemUIFont" w:cs="AppleSystemUIFont"/>
+          <w:color w:val="353535"/>
+        </w:rPr>
+      </w:pPr>
+    </w:p>
+    <w:p>
+      <w:pPr>
+        <w:widowControl w:val="0"/>
+        <w:autoSpaceDE w:val="0"/>
+        <w:autoSpaceDN w:val="0"/>
+        <w:adjustRightInd w:val="0"/>
+        <w:rPr>
+          <w:rFonts w:ascii="AppleSystemUIFont" w:hAnsi="AppleSystemUIFont" w:cs="AppleSystemUIFont"/>
+          <w:color w:val="353535"/>
+        </w:rPr>
+      </w:pPr>
+      <w:proofErr w:type="spellStart"/>
+      <w:r>
+        <w:rPr>
+          <w:rFonts w:ascii="AppleSystemUIFont" w:hAnsi="AppleSystemUIFont" w:cs="AppleSystemUIFont"/>
+          <w:color w:val="353535"/>
+        </w:rPr>
+        <w:t>nf</w:t>
+      </w:r>
+      <w:proofErr w:type="spellEnd"/>
+    </w:p>
+    <w:p>
+      <w:pPr>
+        <w:widowControl w:val="0"/>
+        <w:autoSpaceDE w:val="0"/>
+        <w:autoSpaceDN w:val="0"/>
+        <w:adjustRightInd w:val="0"/>
+        <w:rPr>
+          <w:rFonts w:ascii="AppleSystemUIFont" w:hAnsi="AppleSystemUIFont" w:cs="AppleSystemUIFont"/>
+          <w:color w:val="353535"/>
+        </w:rPr>
+      </w:pPr>
+    </w:p>
+    <w:p>
+      <w:pPr>
+        <w:widowControl w:val="0"/>
+        <w:autoSpaceDE w:val="0"/>
+        <w:autoSpaceDN w:val="0"/>
+        <w:adjustRightInd w:val="0"/>
+        <w:rPr>
+          <w:rFonts w:ascii="AppleSystemUIFont" w:hAnsi="AppleSystemUIFont" w:cs="AppleSystemUIFont"/>
+          <w:color w:val="353535"/>
+        </w:rPr>
+      </w:pPr>
+      <w:r>
+        <w:rPr>
+          <w:rFonts w:ascii="AppleSystemUIFont" w:hAnsi="AppleSystemUIFont" w:cs="AppleSystemUIFont"/>
+          <w:color w:val="353535"/>
+        </w:rPr>
+        <w:t>Design Patterns for the Industrial Internet of Things:</w:t>
+      </w:r>
+    </w:p>
+    <w:p>
+      <w:pPr>
+        <w:widowControl w:val="0"/>
+        <w:numPr>
+          <w:ilvl w:val="0"/>
+          <w:numId w:val="4"/>
+        </w:numPr>
+        <w:autoSpaceDE w:val="0"/>
+        <w:autoSpaceDN w:val="0"/>
+        <w:adjustRightInd w:val="0"/>
+        <w:ind w:left="0" w:firstLine="0"/>
+        <w:rPr>
+          <w:rFonts w:ascii="AppleSystemUIFont" w:hAnsi="AppleSystemUIFont" w:cs="AppleSystemUIFont"/>
+          <w:color w:val="353535"/>
+        </w:rPr>
+      </w:pPr>
+      <w:r>
+        <w:rPr>
+          <w:rFonts w:ascii="AppleSystemUIFont" w:hAnsi="AppleSystemUIFont" w:cs="AppleSystemUIFont"/>
+          <w:color w:val="353535"/>
+        </w:rPr>
+        <w:t xml:space="preserve">lots of general information about </w:t>
+      </w:r>
+      <w:proofErr w:type="spellStart"/>
+      <w:r>
+        <w:rPr>
+          <w:rFonts w:ascii="AppleSystemUIFont" w:hAnsi="AppleSystemUIFont" w:cs="AppleSystemUIFont"/>
+          <w:color w:val="353535"/>
+        </w:rPr>
+        <w:t>IoT</w:t>
+      </w:r>
+      <w:proofErr w:type="spellEnd"/>
+      <w:r>
+        <w:rPr>
+          <w:rFonts w:ascii="AppleSystemUIFont" w:hAnsi="AppleSystemUIFont" w:cs="AppleSystemUIFont"/>
+          <w:color w:val="353535"/>
+        </w:rPr>
+        <w:t xml:space="preserve"> and </w:t>
+      </w:r>
+      <w:proofErr w:type="spellStart"/>
+      <w:proofErr w:type="gramStart"/>
+      <w:r>
+        <w:rPr>
+          <w:rFonts w:ascii="AppleSystemUIFont" w:hAnsi="AppleSystemUIFont" w:cs="AppleSystemUIFont"/>
+          <w:color w:val="353535"/>
+        </w:rPr>
+        <w:t>it’s</w:t>
+      </w:r>
+      <w:proofErr w:type="spellEnd"/>
+      <w:proofErr w:type="gramEnd"/>
+      <w:r>
+        <w:rPr>
+          <w:rFonts w:ascii="AppleSystemUIFont" w:hAnsi="AppleSystemUIFont" w:cs="AppleSystemUIFont"/>
+          <w:color w:val="353535"/>
+        </w:rPr>
+        <w:t xml:space="preserve"> structure</w:t>
+      </w:r>
+    </w:p>
+    <w:p>
+      <w:pPr>
+        <w:widowControl w:val="0"/>
+        <w:numPr>
+          <w:ilvl w:val="0"/>
+          <w:numId w:val="4"/>
+        </w:numPr>
+        <w:autoSpaceDE w:val="0"/>
+        <w:autoSpaceDN w:val="0"/>
+        <w:adjustRightInd w:val="0"/>
+        <w:ind w:left="0" w:firstLine="0"/>
+        <w:rPr>
+          <w:rFonts w:ascii="AppleSystemUIFont" w:hAnsi="AppleSystemUIFont" w:cs="AppleSystemUIFont"/>
+          <w:color w:val="353535"/>
+        </w:rPr>
+      </w:pPr>
+      <w:r>
+        <w:rPr>
+          <w:rFonts w:ascii="AppleSystemUIFont" w:hAnsi="AppleSystemUIFont" w:cs="AppleSystemUIFont"/>
+          <w:color w:val="353535"/>
+        </w:rPr>
+        <w:t>several design patterns used in some domains</w:t>
+      </w:r>
+    </w:p>
+    <w:p>
+      <w:pPr>
+        <w:widowControl w:val="0"/>
+        <w:autoSpaceDE w:val="0"/>
+        <w:autoSpaceDN w:val="0"/>
+        <w:adjustRightInd w:val="0"/>
+        <w:rPr>
+          <w:rFonts w:ascii="AppleSystemUIFont" w:hAnsi="AppleSystemUIFont" w:cs="AppleSystemUIFont"/>
+          <w:color w:val="353535"/>
+        </w:rPr>
+      </w:pPr>
+    </w:p>
+    <w:p>
+      <w:pPr>
+        <w:widowControl w:val="0"/>
+        <w:autoSpaceDE w:val="0"/>
+        <w:autoSpaceDN w:val="0"/>
+        <w:adjustRightInd w:val="0"/>
+        <w:rPr>
+          <w:rFonts w:ascii="AppleSystemUIFont" w:hAnsi="AppleSystemUIFont" w:cs="AppleSystemUIFont"/>
+          <w:color w:val="353535"/>
+        </w:rPr>
+      </w:pPr>
+      <w:r>
+        <w:rPr>
+          <w:rFonts w:ascii="AppleSystemUIFont" w:hAnsi="AppleSystemUIFont" w:cs="AppleSystemUIFont"/>
+          <w:color w:val="353535"/>
+        </w:rPr>
+        <w:t xml:space="preserve">Fog and </w:t>
+      </w:r>
+      <w:proofErr w:type="spellStart"/>
+      <w:r>
+        <w:rPr>
+          <w:rFonts w:ascii="AppleSystemUIFont" w:hAnsi="AppleSystemUIFont" w:cs="AppleSystemUIFont"/>
+          <w:color w:val="353535"/>
+        </w:rPr>
+        <w:t>IoT</w:t>
+      </w:r>
+      <w:proofErr w:type="spellEnd"/>
+      <w:r>
+        <w:rPr>
+          <w:rFonts w:ascii="AppleSystemUIFont" w:hAnsi="AppleSystemUIFont" w:cs="AppleSystemUIFont"/>
+          <w:color w:val="353535"/>
+        </w:rPr>
+        <w:t>- An Overview of Research Opportunities</w:t>
+      </w:r>
+    </w:p>
+    <w:p>
+      <w:pPr>
+        <w:widowControl w:val="0"/>
+        <w:numPr>
+          <w:ilvl w:val="0"/>
+          <w:numId w:val="5"/>
+        </w:numPr>
+        <w:autoSpaceDE w:val="0"/>
+        <w:autoSpaceDN w:val="0"/>
+        <w:adjustRightInd w:val="0"/>
+        <w:ind w:left="0" w:firstLine="0"/>
+        <w:rPr>
+          <w:rFonts w:ascii="AppleSystemUIFont" w:hAnsi="AppleSystemUIFont" w:cs="AppleSystemUIFont"/>
+          <w:color w:val="353535"/>
+        </w:rPr>
+      </w:pPr>
+      <w:r>
+        <w:rPr>
+          <w:rFonts w:ascii="AppleSystemUIFont" w:hAnsi="AppleSystemUIFont" w:cs="AppleSystemUIFont"/>
+          <w:color w:val="353535"/>
+        </w:rPr>
+        <w:t>networking architecture pattern and reasons for it</w:t>
+      </w:r>
+    </w:p>
+    <w:p>
+      <w:pPr>
+        <w:widowControl w:val="0"/>
+        <w:numPr>
+          <w:ilvl w:val="0"/>
+          <w:numId w:val="5"/>
+        </w:numPr>
+        <w:autoSpaceDE w:val="0"/>
+        <w:autoSpaceDN w:val="0"/>
+        <w:adjustRightInd w:val="0"/>
+        <w:ind w:left="0" w:firstLine="0"/>
+        <w:rPr>
+          <w:rFonts w:ascii="AppleSystemUIFont" w:hAnsi="AppleSystemUIFont" w:cs="AppleSystemUIFont"/>
+          <w:color w:val="353535"/>
+        </w:rPr>
+      </w:pPr>
+      <w:r>
+        <w:rPr>
+          <w:rFonts w:ascii="AppleSystemUIFont" w:hAnsi="AppleSystemUIFont" w:cs="AppleSystemUIFont"/>
+          <w:color w:val="353535"/>
+        </w:rPr>
+        <w:t xml:space="preserve">also includes information about general needs of </w:t>
+      </w:r>
+      <w:proofErr w:type="spellStart"/>
+      <w:r>
+        <w:rPr>
+          <w:rFonts w:ascii="AppleSystemUIFont" w:hAnsi="AppleSystemUIFont" w:cs="AppleSystemUIFont"/>
+          <w:color w:val="353535"/>
+        </w:rPr>
+        <w:t>IoT</w:t>
+      </w:r>
+      <w:proofErr w:type="spellEnd"/>
+      <w:r>
+        <w:rPr>
+          <w:rFonts w:ascii="AppleSystemUIFont" w:hAnsi="AppleSystemUIFont" w:cs="AppleSystemUIFont"/>
+          <w:color w:val="353535"/>
+        </w:rPr>
+        <w:t xml:space="preserve"> as it grows and limitations of current </w:t>
+      </w:r>
+      <w:proofErr w:type="spellStart"/>
+      <w:r>
+        <w:rPr>
+          <w:rFonts w:ascii="AppleSystemUIFont" w:hAnsi="AppleSystemUIFont" w:cs="AppleSystemUIFont"/>
+          <w:color w:val="353535"/>
+        </w:rPr>
+        <w:t>IoT</w:t>
+      </w:r>
+      <w:proofErr w:type="spellEnd"/>
+    </w:p>
+    <w:p>
+      <w:pPr>
+        <w:widowControl w:val="0"/>
+        <w:autoSpaceDE w:val="0"/>
+        <w:autoSpaceDN w:val="0"/>
+        <w:adjustRightInd w:val="0"/>
+        <w:rPr>
+          <w:rFonts w:ascii="AppleSystemUIFont" w:hAnsi="AppleSystemUIFont" w:cs="AppleSystemUIFont"/>
+          <w:color w:val="353535"/>
+        </w:rPr>
+      </w:pPr>
+    </w:p>
+    <w:p>
+      <w:pPr>
+        <w:widowControl w:val="0"/>
+        <w:autoSpaceDE w:val="0"/>
+        <w:autoSpaceDN w:val="0"/>
+        <w:adjustRightInd w:val="0"/>
+        <w:rPr>
+          <w:rFonts w:ascii="AppleSystemUIFont" w:hAnsi="AppleSystemUIFont" w:cs="AppleSystemUIFont"/>
+          <w:color w:val="353535"/>
+        </w:rPr>
+      </w:pPr>
+    </w:p>
+    <w:p>
+      <w:pPr>
+        <w:widowControl w:val="0"/>
+        <w:autoSpaceDE w:val="0"/>
+        <w:autoSpaceDN w:val="0"/>
+        <w:adjustRightInd w:val="0"/>
+        <w:rPr>
+          <w:rFonts w:ascii="AppleSystemUIFont" w:hAnsi="AppleSystemUIFont" w:cs="AppleSystemUIFont"/>
+          <w:color w:val="353535"/>
+        </w:rPr>
+      </w:pPr>
+    </w:p>
+    <w:p>
+      <w:pPr>
+        <w:widowControl w:val="0"/>
+        <w:autoSpaceDE w:val="0"/>
+        <w:autoSpaceDN w:val="0"/>
+        <w:adjustRightInd w:val="0"/>
+        <w:rPr>
+          <w:rFonts w:ascii="AppleSystemUIFont" w:hAnsi="AppleSystemUIFont" w:cs="AppleSystemUIFont"/>
+          <w:color w:val="353535"/>
+        </w:rPr>
+      </w:pPr>
+    </w:p>
+    <w:p>
+      <w:pPr>
+        <w:widowControl w:val="0"/>
+        <w:autoSpaceDE w:val="0"/>
+        <w:autoSpaceDN w:val="0"/>
+        <w:adjustRightInd w:val="0"/>
+        <w:rPr>
+          <w:rFonts w:ascii="AppleSystemUIFont" w:hAnsi="AppleSystemUIFont" w:cs="AppleSystemUIFont"/>
+          <w:color w:val="353535"/>
+        </w:rPr>
+      </w:pPr>
+      <w:proofErr w:type="spellStart"/>
+      <w:r>
+        <w:rPr>
+          <w:rFonts w:ascii="AppleSystemUIFont" w:hAnsi="AppleSystemUIFont" w:cs="AppleSystemUIFont"/>
+          <w:color w:val="353535"/>
+        </w:rPr>
+        <w:t>mp</w:t>
+      </w:r>
+      <w:proofErr w:type="spellEnd"/>
+    </w:p>
+    <w:p>
+      <w:pPr>
+        <w:widowControl w:val="0"/>
+        <w:autoSpaceDE w:val="0"/>
+        <w:autoSpaceDN w:val="0"/>
+        <w:adjustRightInd w:val="0"/>
+        <w:rPr>
+          <w:rFonts w:ascii="AppleSystemUIFont" w:hAnsi="AppleSystemUIFont" w:cs="AppleSystemUIFont"/>
+          <w:color w:val="353535"/>
+        </w:rPr>
+      </w:pPr>
+    </w:p>
+    <w:p>
+      <w:pPr>
+        <w:widowControl w:val="0"/>
+        <w:autoSpaceDE w:val="0"/>
+        <w:autoSpaceDN w:val="0"/>
+        <w:adjustRightInd w:val="0"/>
+        <w:rPr>
+          <w:rFonts w:ascii="AppleSystemUIFont" w:hAnsi="AppleSystemUIFont" w:cs="AppleSystemUIFont"/>
+          <w:color w:val="353535"/>
+        </w:rPr>
+      </w:pPr>
+      <w:r>
+        <w:rPr>
+          <w:rFonts w:ascii="AppleSystemUIFont" w:hAnsi="AppleSystemUIFont" w:cs="AppleSystemUIFont"/>
+          <w:color w:val="353535"/>
+        </w:rPr>
+        <w:t xml:space="preserve">An Integrated </w:t>
+      </w:r>
+      <w:proofErr w:type="spellStart"/>
+      <w:r>
+        <w:rPr>
+          <w:rFonts w:ascii="AppleSystemUIFont" w:hAnsi="AppleSystemUIFont" w:cs="AppleSystemUIFont"/>
+          <w:color w:val="353535"/>
+        </w:rPr>
+        <w:t>IoT</w:t>
+      </w:r>
+      <w:proofErr w:type="spellEnd"/>
+      <w:r>
+        <w:rPr>
+          <w:rFonts w:ascii="AppleSystemUIFont" w:hAnsi="AppleSystemUIFont" w:cs="AppleSystemUIFont"/>
+          <w:color w:val="353535"/>
+        </w:rPr>
+        <w:t xml:space="preserve"> Architecture for Smart Metering:</w:t>
+      </w:r>
+    </w:p>
+    <w:p>
+      <w:pPr>
+        <w:widowControl w:val="0"/>
+        <w:numPr>
+          <w:ilvl w:val="0"/>
+          <w:numId w:val="6"/>
+        </w:numPr>
+        <w:autoSpaceDE w:val="0"/>
+        <w:autoSpaceDN w:val="0"/>
+        <w:adjustRightInd w:val="0"/>
+        <w:ind w:left="0" w:firstLine="0"/>
+        <w:rPr>
+          <w:rFonts w:ascii="AppleSystemUIFont" w:hAnsi="AppleSystemUIFont" w:cs="AppleSystemUIFont"/>
+          <w:color w:val="353535"/>
+        </w:rPr>
+      </w:pPr>
+      <w:r>
+        <w:rPr>
+          <w:rFonts w:ascii="AppleSystemUIFont" w:hAnsi="AppleSystemUIFont" w:cs="AppleSystemUIFont"/>
+          <w:color w:val="353535"/>
+        </w:rPr>
+        <w:t>information Smart meters (electricity, water, gas)</w:t>
+      </w:r>
+    </w:p>
+    <w:p>
+      <w:pPr>
+        <w:widowControl w:val="0"/>
+        <w:numPr>
+          <w:ilvl w:val="0"/>
+          <w:numId w:val="6"/>
+        </w:numPr>
+        <w:autoSpaceDE w:val="0"/>
+        <w:autoSpaceDN w:val="0"/>
+        <w:adjustRightInd w:val="0"/>
+        <w:ind w:left="0" w:firstLine="0"/>
+        <w:rPr>
+          <w:rFonts w:ascii="AppleSystemUIFont" w:hAnsi="AppleSystemUIFont" w:cs="AppleSystemUIFont"/>
+          <w:color w:val="353535"/>
+        </w:rPr>
+      </w:pPr>
+      <w:r>
+        <w:rPr>
+          <w:rFonts w:ascii="AppleSystemUIFont" w:hAnsi="AppleSystemUIFont" w:cs="AppleSystemUIFont"/>
+          <w:color w:val="353535"/>
+        </w:rPr>
+        <w:t xml:space="preserve">the articles proposition on a system for it (including benefits for the utilities and </w:t>
+      </w:r>
+      <w:r>
+        <w:rPr>
+          <w:rFonts w:ascii="AppleSystemUIFont" w:hAnsi="AppleSystemUIFont" w:cs="AppleSystemUIFont"/>
+          <w:color w:val="353535"/>
+        </w:rPr>
+        <w:lastRenderedPageBreak/>
+        <w:t>customers)</w:t>
+      </w:r>
+    </w:p>
+    <w:p>
+      <w:pPr>
+        <w:widowControl w:val="0"/>
+        <w:autoSpaceDE w:val="0"/>
+        <w:autoSpaceDN w:val="0"/>
+        <w:adjustRightInd w:val="0"/>
+        <w:rPr>
+          <w:rFonts w:ascii="AppleSystemUIFont" w:hAnsi="AppleSystemUIFont" w:cs="AppleSystemUIFont"/>
+          <w:color w:val="353535"/>
+        </w:rPr>
+      </w:pPr>
+    </w:p>
+    <w:p>
+      <w:pPr>
+        <w:widowControl w:val="0"/>
+        <w:autoSpaceDE w:val="0"/>
+        <w:autoSpaceDN w:val="0"/>
+        <w:adjustRightInd w:val="0"/>
+        <w:rPr>
+          <w:rFonts w:ascii="AppleSystemUIFont" w:hAnsi="AppleSystemUIFont" w:cs="AppleSystemUIFont"/>
+          <w:color w:val="353535"/>
+        </w:rPr>
+      </w:pPr>
+    </w:p>
+    <w:p>
+      <w:pPr>
+        <w:widowControl w:val="0"/>
+        <w:autoSpaceDE w:val="0"/>
+        <w:autoSpaceDN w:val="0"/>
+        <w:adjustRightInd w:val="0"/>
+        <w:rPr>
+          <w:rFonts w:ascii="AppleSystemUIFont" w:hAnsi="AppleSystemUIFont" w:cs="AppleSystemUIFont"/>
+          <w:color w:val="353535"/>
+        </w:rPr>
+      </w:pPr>
+      <w:proofErr w:type="spellStart"/>
+      <w:r>
+        <w:rPr>
+          <w:rFonts w:ascii="AppleSystemUIFont" w:hAnsi="AppleSystemUIFont" w:cs="AppleSystemUIFont"/>
+          <w:color w:val="353535"/>
+        </w:rPr>
+        <w:t>IoT</w:t>
+      </w:r>
+      <w:proofErr w:type="spellEnd"/>
+      <w:r>
+        <w:rPr>
+          <w:rFonts w:ascii="AppleSystemUIFont" w:hAnsi="AppleSystemUIFont" w:cs="AppleSystemUIFont"/>
+          <w:color w:val="353535"/>
+        </w:rPr>
+        <w:t xml:space="preserve"> Architecture for Smart Grids:</w:t>
+      </w:r>
+    </w:p>
+    <w:p>
+      <w:pPr>
+        <w:widowControl w:val="0"/>
+        <w:numPr>
+          <w:ilvl w:val="0"/>
+          <w:numId w:val="7"/>
+        </w:numPr>
+        <w:autoSpaceDE w:val="0"/>
+        <w:autoSpaceDN w:val="0"/>
+        <w:adjustRightInd w:val="0"/>
+        <w:ind w:left="0" w:firstLine="0"/>
+        <w:rPr>
+          <w:rFonts w:ascii="AppleSystemUIFont" w:hAnsi="AppleSystemUIFont" w:cs="AppleSystemUIFont"/>
+          <w:color w:val="353535"/>
+        </w:rPr>
+      </w:pPr>
+      <w:r>
+        <w:rPr>
+          <w:rFonts w:ascii="AppleSystemUIFont" w:hAnsi="AppleSystemUIFont" w:cs="AppleSystemUIFont"/>
+          <w:color w:val="353535"/>
+        </w:rPr>
+        <w:t>talks about why we need smart grids (benefits)</w:t>
+      </w:r>
+    </w:p>
+    <w:p>
+      <w:pPr>
+        <w:widowControl w:val="0"/>
+        <w:numPr>
+          <w:ilvl w:val="0"/>
+          <w:numId w:val="7"/>
+        </w:numPr>
+        <w:autoSpaceDE w:val="0"/>
+        <w:autoSpaceDN w:val="0"/>
+        <w:adjustRightInd w:val="0"/>
+        <w:ind w:left="0" w:firstLine="0"/>
+        <w:rPr>
+          <w:rFonts w:ascii="AppleSystemUIFont" w:hAnsi="AppleSystemUIFont" w:cs="AppleSystemUIFont"/>
+          <w:color w:val="353535"/>
+        </w:rPr>
+      </w:pPr>
+      <w:r>
+        <w:rPr>
+          <w:rFonts w:ascii="AppleSystemUIFont" w:hAnsi="AppleSystemUIFont" w:cs="AppleSystemUIFont"/>
+          <w:color w:val="353535"/>
+        </w:rPr>
+        <w:t xml:space="preserve">lists lots of types of energy sources and how they connect to </w:t>
+      </w:r>
+      <w:proofErr w:type="spellStart"/>
+      <w:r>
+        <w:rPr>
+          <w:rFonts w:ascii="AppleSystemUIFont" w:hAnsi="AppleSystemUIFont" w:cs="AppleSystemUIFont"/>
+          <w:color w:val="353535"/>
+        </w:rPr>
+        <w:t>IoT</w:t>
+      </w:r>
+      <w:proofErr w:type="spellEnd"/>
+      <w:r>
+        <w:rPr>
+          <w:rFonts w:ascii="AppleSystemUIFont" w:hAnsi="AppleSystemUIFont" w:cs="AppleSystemUIFont"/>
+          <w:color w:val="353535"/>
+        </w:rPr>
+        <w:t xml:space="preserve"> (like distribution to local areas, micrograms, smart cities, building, etc.)</w:t>
+      </w:r>
+    </w:p>
+    <w:p>
+      <w:pPr>
+        <w:widowControl w:val="0"/>
+        <w:numPr>
+          <w:ilvl w:val="0"/>
+          <w:numId w:val="7"/>
+        </w:numPr>
+        <w:autoSpaceDE w:val="0"/>
+        <w:autoSpaceDN w:val="0"/>
+        <w:adjustRightInd w:val="0"/>
+        <w:ind w:left="0" w:firstLine="0"/>
+        <w:rPr>
+          <w:rFonts w:ascii="AppleSystemUIFont" w:hAnsi="AppleSystemUIFont" w:cs="AppleSystemUIFont"/>
+          <w:color w:val="353535"/>
+        </w:rPr>
+      </w:pPr>
+      <w:r>
+        <w:rPr>
+          <w:rFonts w:ascii="AppleSystemUIFont" w:hAnsi="AppleSystemUIFont" w:cs="AppleSystemUIFont"/>
+          <w:color w:val="353535"/>
+        </w:rPr>
+        <w:t>^as well as storing energy to fix the fluctuations in these energy generation types</w:t>
+      </w:r>
+    </w:p>
+    <w:p>
+      <w:pPr>
+        <w:widowControl w:val="0"/>
+        <w:autoSpaceDE w:val="0"/>
+        <w:autoSpaceDN w:val="0"/>
+        <w:adjustRightInd w:val="0"/>
+        <w:rPr>
+          <w:rFonts w:ascii="AppleSystemUIFont" w:hAnsi="AppleSystemUIFont" w:cs="AppleSystemUIFont"/>
+          <w:color w:val="353535"/>
+        </w:rPr>
+      </w:pPr>
+    </w:p>
+    <w:p>
+      <w:pPr>
+        <w:widowControl w:val="0"/>
+        <w:autoSpaceDE w:val="0"/>
+        <w:autoSpaceDN w:val="0"/>
+        <w:adjustRightInd w:val="0"/>
+        <w:rPr>
+          <w:rFonts w:ascii="AppleSystemUIFont" w:hAnsi="AppleSystemUIFont" w:cs="AppleSystemUIFont"/>
+          <w:color w:val="353535"/>
+        </w:rPr>
+      </w:pPr>
+    </w:p>
+    <w:p>
+      <w:pPr>
+        <w:widowControl w:val="0"/>
+        <w:autoSpaceDE w:val="0"/>
+        <w:autoSpaceDN w:val="0"/>
+        <w:adjustRightInd w:val="0"/>
+        <w:rPr>
+          <w:rFonts w:ascii="AppleSystemUIFont" w:hAnsi="AppleSystemUIFont" w:cs="AppleSystemUIFont"/>
+          <w:color w:val="353535"/>
+        </w:rPr>
+      </w:pPr>
+      <w:r>
+        <w:rPr>
+          <w:rFonts w:ascii="AppleSystemUIFont" w:hAnsi="AppleSystemUIFont" w:cs="AppleSystemUIFont"/>
+          <w:color w:val="353535"/>
+        </w:rPr>
+        <w:t xml:space="preserve">Study of </w:t>
+      </w:r>
+      <w:proofErr w:type="spellStart"/>
+      <w:r>
+        <w:rPr>
+          <w:rFonts w:ascii="AppleSystemUIFont" w:hAnsi="AppleSystemUIFont" w:cs="AppleSystemUIFont"/>
+          <w:color w:val="353535"/>
+        </w:rPr>
+        <w:t>IoT</w:t>
+      </w:r>
+      <w:proofErr w:type="spellEnd"/>
+      <w:r>
+        <w:rPr>
+          <w:rFonts w:ascii="AppleSystemUIFont" w:hAnsi="AppleSystemUIFont" w:cs="AppleSystemUIFont"/>
+          <w:color w:val="353535"/>
+        </w:rPr>
+        <w:t xml:space="preserve"> - Understanding </w:t>
+      </w:r>
+      <w:proofErr w:type="spellStart"/>
+      <w:r>
+        <w:rPr>
+          <w:rFonts w:ascii="AppleSystemUIFont" w:hAnsi="AppleSystemUIFont" w:cs="AppleSystemUIFont"/>
+          <w:color w:val="353535"/>
+        </w:rPr>
+        <w:t>IoT</w:t>
+      </w:r>
+      <w:proofErr w:type="spellEnd"/>
+      <w:r>
+        <w:rPr>
+          <w:rFonts w:ascii="AppleSystemUIFont" w:hAnsi="AppleSystemUIFont" w:cs="AppleSystemUIFont"/>
+          <w:color w:val="353535"/>
+        </w:rPr>
+        <w:t xml:space="preserve"> Architecture, Applications, Issues and Challenges:</w:t>
+      </w:r>
+    </w:p>
+    <w:p>
+      <w:pPr>
+        <w:widowControl w:val="0"/>
+        <w:numPr>
+          <w:ilvl w:val="0"/>
+          <w:numId w:val="8"/>
+        </w:numPr>
+        <w:autoSpaceDE w:val="0"/>
+        <w:autoSpaceDN w:val="0"/>
+        <w:adjustRightInd w:val="0"/>
+        <w:ind w:left="0" w:firstLine="0"/>
+        <w:rPr>
+          <w:rFonts w:ascii="AppleSystemUIFont" w:hAnsi="AppleSystemUIFont" w:cs="AppleSystemUIFont"/>
+          <w:color w:val="353535"/>
+        </w:rPr>
+      </w:pPr>
+      <w:r>
+        <w:rPr>
+          <w:rFonts w:ascii="AppleSystemUIFont" w:hAnsi="AppleSystemUIFont" w:cs="AppleSystemUIFont"/>
+          <w:color w:val="353535"/>
+        </w:rPr>
+        <w:t xml:space="preserve">has a lot of domains of </w:t>
+      </w:r>
+      <w:proofErr w:type="spellStart"/>
+      <w:r>
+        <w:rPr>
+          <w:rFonts w:ascii="AppleSystemUIFont" w:hAnsi="AppleSystemUIFont" w:cs="AppleSystemUIFont"/>
+          <w:color w:val="353535"/>
+        </w:rPr>
+        <w:t>IoT</w:t>
+      </w:r>
+      <w:proofErr w:type="spellEnd"/>
+      <w:r>
+        <w:rPr>
+          <w:rFonts w:ascii="AppleSystemUIFont" w:hAnsi="AppleSystemUIFont" w:cs="AppleSystemUIFont"/>
+          <w:color w:val="353535"/>
+        </w:rPr>
+        <w:t xml:space="preserve"> (also divided into sub-</w:t>
+      </w:r>
+      <w:proofErr w:type="gramStart"/>
+      <w:r>
+        <w:rPr>
+          <w:rFonts w:ascii="AppleSystemUIFont" w:hAnsi="AppleSystemUIFont" w:cs="AppleSystemUIFont"/>
+          <w:color w:val="353535"/>
+        </w:rPr>
+        <w:t>domains)</w:t>
+      </w:r>
+      <w:proofErr w:type="gramEnd"/>
+    </w:p>
+    <w:p>
+      <w:pPr>
+        <w:widowControl w:val="0"/>
+        <w:numPr>
+          <w:ilvl w:val="0"/>
+          <w:numId w:val="8"/>
+        </w:numPr>
+        <w:autoSpaceDE w:val="0"/>
+        <w:autoSpaceDN w:val="0"/>
+        <w:adjustRightInd w:val="0"/>
+        <w:ind w:left="0" w:firstLine="0"/>
+        <w:rPr>
+          <w:rFonts w:ascii="AppleSystemUIFont" w:hAnsi="AppleSystemUIFont" w:cs="AppleSystemUIFont"/>
+          <w:color w:val="353535"/>
+        </w:rPr>
+      </w:pPr>
+      <w:r>
+        <w:rPr>
+          <w:rFonts w:ascii="AppleSystemUIFont" w:hAnsi="AppleSystemUIFont" w:cs="AppleSystemUIFont"/>
+          <w:color w:val="353535"/>
+        </w:rPr>
+        <w:t xml:space="preserve">general information about </w:t>
+      </w:r>
+      <w:proofErr w:type="spellStart"/>
+      <w:r>
+        <w:rPr>
+          <w:rFonts w:ascii="AppleSystemUIFont" w:hAnsi="AppleSystemUIFont" w:cs="AppleSystemUIFont"/>
+          <w:color w:val="353535"/>
+        </w:rPr>
+        <w:t>IoT</w:t>
+      </w:r>
+      <w:proofErr w:type="spellEnd"/>
+    </w:p>
+    <w:p>
+      <w:pPr>
+        <w:widowControl w:val="0"/>
+        <w:numPr>
+          <w:ilvl w:val="0"/>
+          <w:numId w:val="8"/>
+        </w:numPr>
+        <w:autoSpaceDE w:val="0"/>
+        <w:autoSpaceDN w:val="0"/>
+        <w:adjustRightInd w:val="0"/>
+        <w:ind w:left="0" w:firstLine="0"/>
+        <w:rPr>
+          <w:rFonts w:ascii="AppleSystemUIFont" w:hAnsi="AppleSystemUIFont" w:cs="AppleSystemUIFont"/>
+          <w:color w:val="353535"/>
+        </w:rPr>
+      </w:pPr>
+      <w:r>
+        <w:rPr>
+          <w:rFonts w:ascii="AppleSystemUIFont" w:hAnsi="AppleSystemUIFont" w:cs="AppleSystemUIFont"/>
+          <w:color w:val="353535"/>
+        </w:rPr>
+        <w:t xml:space="preserve">pros and cons of </w:t>
+      </w:r>
+      <w:proofErr w:type="spellStart"/>
+      <w:r>
+        <w:rPr>
+          <w:rFonts w:ascii="AppleSystemUIFont" w:hAnsi="AppleSystemUIFont" w:cs="AppleSystemUIFont"/>
+          <w:color w:val="353535"/>
+        </w:rPr>
+        <w:t>IoT</w:t>
+      </w:r>
+      <w:proofErr w:type="spellEnd"/>
+    </w:p>
+    <w:p>
+      <w:pPr>
+        <w:widowControl w:val="0"/>
+        <w:numPr>
+          <w:ilvl w:val="0"/>
+          <w:numId w:val="8"/>
+        </w:numPr>
+        <w:autoSpaceDE w:val="0"/>
+        <w:autoSpaceDN w:val="0"/>
+        <w:adjustRightInd w:val="0"/>
+        <w:ind w:left="0" w:firstLine="0"/>
+        <w:rPr>
+          <w:rFonts w:ascii="AppleSystemUIFont" w:hAnsi="AppleSystemUIFont" w:cs="AppleSystemUIFont"/>
+          <w:color w:val="353535"/>
+        </w:rPr>
+      </w:pPr>
+      <w:r>
+        <w:rPr>
+          <w:rFonts w:ascii="AppleSystemUIFont" w:hAnsi="AppleSystemUIFont" w:cs="AppleSystemUIFont"/>
+          <w:color w:val="353535"/>
+        </w:rPr>
+        <w:t xml:space="preserve">challenges of </w:t>
+      </w:r>
+      <w:proofErr w:type="spellStart"/>
+      <w:r>
+        <w:rPr>
+          <w:rFonts w:ascii="AppleSystemUIFont" w:hAnsi="AppleSystemUIFont" w:cs="AppleSystemUIFont"/>
+          <w:color w:val="353535"/>
+        </w:rPr>
+        <w:t>IoT</w:t>
+      </w:r>
+      <w:proofErr w:type="spellEnd"/>
+    </w:p>
+    <w:p>
+      <w:pPr>
+        <w:widowControl w:val="0"/>
+        <w:autoSpaceDE w:val="0"/>
+        <w:autoSpaceDN w:val="0"/>
+        <w:adjustRightInd w:val="0"/>
+        <w:rPr>
+          <w:rFonts w:ascii="AppleSystemUIFont" w:hAnsi="AppleSystemUIFont" w:cs="AppleSystemUIFont"/>
+          <w:color w:val="353535"/>
+        </w:rPr>
+      </w:pPr>
+    </w:p>
+    <w:p>
+      <w:pPr>
+        <w:widowControl w:val="0"/>
+        <w:autoSpaceDE w:val="0"/>
+        <w:autoSpaceDN w:val="0"/>
+        <w:adjustRightInd w:val="0"/>
+        <w:rPr>
+          <w:rFonts w:ascii="AppleSystemUIFont" w:hAnsi="AppleSystemUIFont" w:cs="AppleSystemUIFont"/>
+          <w:color w:val="353535"/>
+        </w:rPr>
+      </w:pPr>
+    </w:p>
+    <w:p>
+      <w:pPr>
+        <w:widowControl w:val="0"/>
+        <w:autoSpaceDE w:val="0"/>
+        <w:autoSpaceDN w:val="0"/>
+        <w:adjustRightInd w:val="0"/>
+        <w:rPr>
+          <w:rFonts w:ascii="AppleSystemUIFont" w:hAnsi="AppleSystemUIFont" w:cs="AppleSystemUIFont"/>
+          <w:color w:val="353535"/>
+        </w:rPr>
+      </w:pPr>
+      <w:proofErr w:type="spellStart"/>
+      <w:r>
+        <w:rPr>
+          <w:rFonts w:ascii="AppleSystemUIFont" w:hAnsi="AppleSystemUIFont" w:cs="AppleSystemUIFont"/>
+          <w:color w:val="353535"/>
+        </w:rPr>
+        <w:t>Decentralised</w:t>
+      </w:r>
+      <w:proofErr w:type="spellEnd"/>
+      <w:r>
+        <w:rPr>
+          <w:rFonts w:ascii="AppleSystemUIFont" w:hAnsi="AppleSystemUIFont" w:cs="AppleSystemUIFont"/>
+          <w:color w:val="353535"/>
+        </w:rPr>
         <w:t xml:space="preserve"> </w:t>
       </w:r>
+      <w:proofErr w:type="spellStart"/>
+      <w:r>
+        <w:rPr>
+          <w:rFonts w:ascii="AppleSystemUIFont" w:hAnsi="AppleSystemUIFont" w:cs="AppleSystemUIFont"/>
+          <w:color w:val="353535"/>
+        </w:rPr>
+        <w:t>IoT</w:t>
+      </w:r>
+      <w:proofErr w:type="spellEnd"/>
+      <w:r>
+        <w:rPr>
+          <w:rFonts w:ascii="AppleSystemUIFont" w:hAnsi="AppleSystemUIFont" w:cs="AppleSystemUIFont"/>
+          <w:color w:val="353535"/>
+        </w:rPr>
+        <w:t xml:space="preserve"> Architecture for Efficient Resources </w:t>
+      </w:r>
+      <w:proofErr w:type="spellStart"/>
+      <w:r>
+        <w:rPr>
+          <w:rFonts w:ascii="AppleSystemUIFont" w:hAnsi="AppleSystemUIFont" w:cs="AppleSystemUIFont"/>
+          <w:color w:val="353535"/>
+        </w:rPr>
+        <w:t>Utilisation</w:t>
+      </w:r>
+      <w:proofErr w:type="spellEnd"/>
+      <w:r>
+        <w:rPr>
+          <w:rFonts w:ascii="AppleSystemUIFont" w:hAnsi="AppleSystemUIFont" w:cs="AppleSystemUIFont"/>
+          <w:color w:val="353535"/>
+        </w:rPr>
+        <w:t>:</w:t>
+      </w:r>
+    </w:p>
+    <w:p>
+      <w:pPr>
+        <w:widowControl w:val="0"/>
+        <w:numPr>
+          <w:ilvl w:val="0"/>
+          <w:numId w:val="9"/>
+        </w:numPr>
+        <w:autoSpaceDE w:val="0"/>
+        <w:autoSpaceDN w:val="0"/>
+        <w:adjustRightInd w:val="0"/>
+        <w:ind w:left="0" w:firstLine="0"/>
+        <w:rPr>
+          <w:rFonts w:ascii="AppleSystemUIFont" w:hAnsi="AppleSystemUIFont" w:cs="AppleSystemUIFont"/>
+          <w:color w:val="353535"/>
+        </w:rPr>
+      </w:pPr>
+      <w:r>
+        <w:rPr>
+          <w:rFonts w:ascii="AppleSystemUIFont" w:hAnsi="AppleSystemUIFont" w:cs="AppleSystemUIFont"/>
+          <w:color w:val="353535"/>
+        </w:rPr>
+        <w:t>like the Fog one it talks about removing some of the work from the could due to the increasing work load on them</w:t>
+      </w:r>
+    </w:p>
+    <w:p>
+      <w:pPr>
+        <w:widowControl w:val="0"/>
+        <w:numPr>
+          <w:ilvl w:val="0"/>
+          <w:numId w:val="9"/>
+        </w:numPr>
+        <w:autoSpaceDE w:val="0"/>
+        <w:autoSpaceDN w:val="0"/>
+        <w:adjustRightInd w:val="0"/>
+        <w:ind w:left="0" w:firstLine="0"/>
+        <w:rPr>
+          <w:rFonts w:ascii="AppleSystemUIFont" w:hAnsi="AppleSystemUIFont" w:cs="AppleSystemUIFont"/>
+          <w:color w:val="353535"/>
+        </w:rPr>
+      </w:pPr>
+      <w:r>
+        <w:rPr>
+          <w:rFonts w:ascii="AppleSystemUIFont" w:hAnsi="AppleSystemUIFont" w:cs="AppleSystemUIFont"/>
+          <w:color w:val="353535"/>
+        </w:rPr>
+        <w:t>^offers solutions for that issue (such as a more intelligent edge device and more)</w:t>
+      </w:r>
+    </w:p>
+    <w:p>
+      <w:pPr>
+        <w:widowControl w:val="0"/>
+        <w:autoSpaceDE w:val="0"/>
+        <w:autoSpaceDN w:val="0"/>
+        <w:adjustRightInd w:val="0"/>
+        <w:rPr>
+          <w:rFonts w:ascii="AppleSystemUIFont" w:hAnsi="AppleSystemUIFont" w:cs="AppleSystemUIFont"/>
+          <w:color w:val="353535"/>
+        </w:rPr>
+      </w:pPr>
+    </w:p>
+    <w:p>
+      <w:pPr>
+        <w:widowControl w:val="0"/>
+        <w:autoSpaceDE w:val="0"/>
+        <w:autoSpaceDN w:val="0"/>
+        <w:adjustRightInd w:val="0"/>
+        <w:rPr>
+          <w:rFonts w:ascii="AppleSystemUIFont" w:hAnsi="AppleSystemUIFont" w:cs="AppleSystemUIFont"/>
+          <w:color w:val="353535"/>
+        </w:rPr>
+      </w:pPr>
+    </w:p>
+    <w:p>
+      <w:pPr>
+        <w:widowControl w:val="0"/>
+        <w:autoSpaceDE w:val="0"/>
+        <w:autoSpaceDN w:val="0"/>
+        <w:adjustRightInd w:val="0"/>
+        <w:rPr>
+          <w:rFonts w:ascii="AppleSystemUIFont" w:hAnsi="AppleSystemUIFont" w:cs="AppleSystemUIFont"/>
+          <w:color w:val="353535"/>
+        </w:rPr>
+      </w:pPr>
+    </w:p>
+    <w:p>
+      <w:pPr>
+        <w:widowControl w:val="0"/>
+        <w:autoSpaceDE w:val="0"/>
+        <w:autoSpaceDN w:val="0"/>
+        <w:adjustRightInd w:val="0"/>
+        <w:rPr>
+          <w:rFonts w:ascii="AppleSystemUIFont" w:hAnsi="AppleSystemUIFont" w:cs="AppleSystemUIFont"/>
+          <w:color w:val="353535"/>
+        </w:rPr>
+      </w:pPr>
+    </w:p>
+    <w:p>
+      <w:pPr>
+        <w:widowControl w:val="0"/>
+        <w:autoSpaceDE w:val="0"/>
+        <w:autoSpaceDN w:val="0"/>
+        <w:adjustRightInd w:val="0"/>
+        <w:rPr>
+          <w:rFonts w:ascii="AppleSystemUIFont" w:hAnsi="AppleSystemUIFont" w:cs="AppleSystemUIFont"/>
+          <w:color w:val="353535"/>
+        </w:rPr>
+      </w:pPr>
+      <w:r>
+        <w:rPr>
+          <w:rFonts w:ascii="AppleSystemUIFont" w:hAnsi="AppleSystemUIFont" w:cs="AppleSystemUIFont"/>
+          <w:color w:val="353535"/>
+        </w:rPr>
+        <w:t>p</w:t>
+      </w:r>
+    </w:p>
+    <w:p>
+      <w:pPr>
+        <w:widowControl w:val="0"/>
+        <w:autoSpaceDE w:val="0"/>
+        <w:autoSpaceDN w:val="0"/>
+        <w:adjustRightInd w:val="0"/>
+        <w:rPr>
+          <w:rFonts w:ascii="AppleSystemUIFont" w:hAnsi="AppleSystemUIFont" w:cs="AppleSystemUIFont"/>
+          <w:color w:val="353535"/>
+        </w:rPr>
+      </w:pPr>
+    </w:p>
+    <w:p>
+      <w:pPr>
+        <w:widowControl w:val="0"/>
+        <w:autoSpaceDE w:val="0"/>
+        <w:autoSpaceDN w:val="0"/>
+        <w:adjustRightInd w:val="0"/>
+        <w:rPr>
+          <w:rFonts w:ascii="AppleSystemUIFont" w:hAnsi="AppleSystemUIFont" w:cs="AppleSystemUIFont"/>
+          <w:color w:val="353535"/>
+        </w:rPr>
+      </w:pPr>
+      <w:r>
+        <w:rPr>
+          <w:rFonts w:ascii="AppleSystemUIFont" w:hAnsi="AppleSystemUIFont" w:cs="AppleSystemUIFont"/>
+          <w:color w:val="353535"/>
+        </w:rPr>
+        <w:t>Dependable design for elderly health care</w:t>
+      </w:r>
+    </w:p>
+    <w:p>
+      <w:pPr>
+        <w:widowControl w:val="0"/>
+        <w:numPr>
+          <w:ilvl w:val="0"/>
+          <w:numId w:val="10"/>
+        </w:numPr>
+        <w:autoSpaceDE w:val="0"/>
+        <w:autoSpaceDN w:val="0"/>
+        <w:adjustRightInd w:val="0"/>
+        <w:ind w:left="0" w:firstLine="0"/>
+        <w:rPr>
+          <w:rFonts w:ascii="AppleSystemUIFont" w:hAnsi="AppleSystemUIFont" w:cs="AppleSystemUIFont"/>
+          <w:color w:val="353535"/>
+        </w:rPr>
+      </w:pPr>
+      <w:r>
+        <w:rPr>
+          <w:rFonts w:ascii="AppleSystemUIFont" w:hAnsi="AppleSystemUIFont" w:cs="AppleSystemUIFont"/>
+          <w:color w:val="353535"/>
+        </w:rPr>
+        <w:t>Healthcare of the elderly, trustworthiness</w:t>
+      </w:r>
+    </w:p>
+    <w:p>
+      <w:pPr>
+        <w:widowControl w:val="0"/>
+        <w:numPr>
+          <w:ilvl w:val="0"/>
+          <w:numId w:val="10"/>
+        </w:numPr>
+        <w:autoSpaceDE w:val="0"/>
+        <w:autoSpaceDN w:val="0"/>
+        <w:adjustRightInd w:val="0"/>
+        <w:ind w:left="0" w:firstLine="0"/>
+        <w:rPr>
+          <w:rFonts w:ascii="AppleSystemUIFont" w:hAnsi="AppleSystemUIFont" w:cs="AppleSystemUIFont"/>
+          <w:color w:val="353535"/>
+        </w:rPr>
+      </w:pPr>
+      <w:r>
+        <w:rPr>
+          <w:rFonts w:ascii="AppleSystemUIFont" w:hAnsi="AppleSystemUIFont" w:cs="AppleSystemUIFont"/>
+          <w:color w:val="353535"/>
+        </w:rPr>
+        <w:t>(check the main one to see what patterns are in it)</w:t>
+      </w:r>
+    </w:p>
+    <w:p>
+      <w:pPr>
+        <w:widowControl w:val="0"/>
+        <w:autoSpaceDE w:val="0"/>
+        <w:autoSpaceDN w:val="0"/>
+        <w:adjustRightInd w:val="0"/>
+        <w:rPr>
+          <w:rFonts w:ascii="AppleSystemUIFont" w:hAnsi="AppleSystemUIFont" w:cs="AppleSystemUIFont"/>
+          <w:color w:val="353535"/>
+        </w:rPr>
+      </w:pPr>
+    </w:p>
+    <w:p>
+      <w:pPr>
+        <w:widowControl w:val="0"/>
+        <w:autoSpaceDE w:val="0"/>
+        <w:autoSpaceDN w:val="0"/>
+        <w:adjustRightInd w:val="0"/>
+        <w:rPr>
+          <w:rFonts w:ascii="AppleSystemUIFont" w:hAnsi="AppleSystemUIFont" w:cs="AppleSystemUIFont"/>
+          <w:color w:val="353535"/>
+        </w:rPr>
+      </w:pPr>
+    </w:p>
+    <w:p>
+      <w:pPr>
+        <w:widowControl w:val="0"/>
+        <w:autoSpaceDE w:val="0"/>
+        <w:autoSpaceDN w:val="0"/>
+        <w:adjustRightInd w:val="0"/>
+        <w:rPr>
+          <w:rFonts w:ascii="AppleSystemUIFont" w:hAnsi="AppleSystemUIFont" w:cs="AppleSystemUIFont"/>
+          <w:color w:val="353535"/>
+        </w:rPr>
+      </w:pPr>
+      <w:r>
+        <w:rPr>
+          <w:rFonts w:ascii="AppleSystemUIFont" w:hAnsi="AppleSystemUIFont" w:cs="AppleSystemUIFont"/>
+          <w:color w:val="353535"/>
+        </w:rPr>
+        <w:t>A simple security architecture for smart water management system:</w:t>
+      </w:r>
+    </w:p>
+    <w:p>
+      <w:pPr>
+        <w:widowControl w:val="0"/>
+        <w:numPr>
+          <w:ilvl w:val="0"/>
+          <w:numId w:val="11"/>
+        </w:numPr>
+        <w:autoSpaceDE w:val="0"/>
+        <w:autoSpaceDN w:val="0"/>
+        <w:adjustRightInd w:val="0"/>
+        <w:ind w:left="0" w:firstLine="0"/>
+        <w:rPr>
+          <w:rFonts w:ascii="AppleSystemUIFont" w:hAnsi="AppleSystemUIFont" w:cs="AppleSystemUIFont"/>
+          <w:color w:val="353535"/>
+        </w:rPr>
+      </w:pPr>
+      <w:r>
+        <w:rPr>
+          <w:rFonts w:ascii="AppleSystemUIFont" w:hAnsi="AppleSystemUIFont" w:cs="AppleSystemUIFont"/>
+          <w:color w:val="353535"/>
+        </w:rPr>
+        <w:t>Issues with security regarding smart water (for instance the option of physically accessing the devices and not just hack into it computing)</w:t>
+      </w:r>
+    </w:p>
+    <w:p>
+      <w:pPr>
+        <w:widowControl w:val="0"/>
+        <w:numPr>
+          <w:ilvl w:val="0"/>
+          <w:numId w:val="11"/>
+        </w:numPr>
+        <w:autoSpaceDE w:val="0"/>
+        <w:autoSpaceDN w:val="0"/>
+        <w:adjustRightInd w:val="0"/>
+        <w:ind w:left="0" w:firstLine="0"/>
+        <w:rPr>
+          <w:rFonts w:ascii="AppleSystemUIFont" w:hAnsi="AppleSystemUIFont" w:cs="AppleSystemUIFont"/>
+          <w:color w:val="353535"/>
+        </w:rPr>
+      </w:pPr>
+      <w:r>
+        <w:rPr>
+          <w:rFonts w:ascii="AppleSystemUIFont" w:hAnsi="AppleSystemUIFont" w:cs="AppleSystemUIFont"/>
+          <w:color w:val="353535"/>
+        </w:rPr>
+        <w:t>some general architectural patterns regarding their solution</w:t>
+      </w:r>
+    </w:p>
+    <w:p>
+      <w:pPr>
+        <w:widowControl w:val="0"/>
+        <w:numPr>
+          <w:ilvl w:val="0"/>
+          <w:numId w:val="11"/>
+        </w:numPr>
+        <w:autoSpaceDE w:val="0"/>
+        <w:autoSpaceDN w:val="0"/>
+        <w:adjustRightInd w:val="0"/>
+        <w:ind w:left="0" w:firstLine="0"/>
+        <w:rPr>
+          <w:rFonts w:ascii="AppleSystemUIFont" w:hAnsi="AppleSystemUIFont" w:cs="AppleSystemUIFont"/>
+          <w:color w:val="353535"/>
+        </w:rPr>
+      </w:pPr>
+      <w:r>
+        <w:rPr>
+          <w:rFonts w:ascii="AppleSystemUIFont" w:hAnsi="AppleSystemUIFont" w:cs="AppleSystemUIFont"/>
+          <w:color w:val="353535"/>
+        </w:rPr>
+        <w:t>security solutions</w:t>
+      </w:r>
+    </w:p>
+    <w:p>
+      <w:pPr>
+        <w:widowControl w:val="0"/>
+        <w:autoSpaceDE w:val="0"/>
+        <w:autoSpaceDN w:val="0"/>
+        <w:adjustRightInd w:val="0"/>
+        <w:rPr>
+          <w:rFonts w:ascii="AppleSystemUIFont" w:hAnsi="AppleSystemUIFont" w:cs="AppleSystemUIFont"/>
+          <w:color w:val="353535"/>
+        </w:rPr>
+      </w:pPr>
+    </w:p>
+    <w:p>
+      <w:pPr>
+        <w:widowControl w:val="0"/>
+        <w:autoSpaceDE w:val="0"/>
+        <w:autoSpaceDN w:val="0"/>
+        <w:adjustRightInd w:val="0"/>
+        <w:rPr>
+          <w:rFonts w:ascii="AppleSystemUIFont" w:hAnsi="AppleSystemUIFont" w:cs="AppleSystemUIFont"/>
+          <w:color w:val="353535"/>
+        </w:rPr>
+      </w:pPr>
+    </w:p>
+    <w:p>
+      <w:pPr>
+        <w:widowControl w:val="0"/>
+        <w:autoSpaceDE w:val="0"/>
+        <w:autoSpaceDN w:val="0"/>
+        <w:adjustRightInd w:val="0"/>
+        <w:rPr>
+          <w:rFonts w:ascii="AppleSystemUIFont" w:hAnsi="AppleSystemUIFont" w:cs="AppleSystemUIFont"/>
+          <w:color w:val="353535"/>
+        </w:rPr>
+      </w:pPr>
+    </w:p>
+    <w:p>
+      <w:pPr>
+        <w:widowControl w:val="0"/>
+        <w:autoSpaceDE w:val="0"/>
+        <w:autoSpaceDN w:val="0"/>
+        <w:adjustRightInd w:val="0"/>
+        <w:rPr>
+          <w:rFonts w:ascii="AppleSystemUIFont" w:hAnsi="AppleSystemUIFont" w:cs="AppleSystemUIFont"/>
+          <w:color w:val="353535"/>
+        </w:rPr>
+      </w:pPr>
+      <w:r>
+        <w:rPr>
+          <w:rFonts w:ascii="AppleSystemUIFont" w:hAnsi="AppleSystemUIFont" w:cs="AppleSystemUIFont"/>
+          <w:color w:val="353535"/>
+        </w:rPr>
+        <w:t>BCI ontology- A context-based sense and actuation model for brain-computer interactions:</w:t>
+      </w:r>
+    </w:p>
+    <w:p>
+      <w:pPr>
+        <w:widowControl w:val="0"/>
+        <w:numPr>
+          <w:ilvl w:val="0"/>
+          <w:numId w:val="12"/>
+        </w:numPr>
+        <w:autoSpaceDE w:val="0"/>
+        <w:autoSpaceDN w:val="0"/>
+        <w:adjustRightInd w:val="0"/>
+        <w:ind w:left="0" w:firstLine="0"/>
+        <w:rPr>
+          <w:rFonts w:ascii="AppleSystemUIFont" w:hAnsi="AppleSystemUIFont" w:cs="AppleSystemUIFont"/>
+          <w:color w:val="353535"/>
+        </w:rPr>
+      </w:pPr>
+      <w:r>
+        <w:rPr>
+          <w:rFonts w:ascii="AppleSystemUIFont" w:hAnsi="AppleSystemUIFont" w:cs="AppleSystemUIFont"/>
+          <w:color w:val="353535"/>
+        </w:rPr>
+        <w:t>general info on BCI</w:t>
+      </w:r>
+    </w:p>
+    <w:p>
+      <w:pPr>
+        <w:widowControl w:val="0"/>
+        <w:numPr>
+          <w:ilvl w:val="0"/>
+          <w:numId w:val="12"/>
+        </w:numPr>
+        <w:autoSpaceDE w:val="0"/>
+        <w:autoSpaceDN w:val="0"/>
+        <w:adjustRightInd w:val="0"/>
+        <w:ind w:left="0" w:firstLine="0"/>
+        <w:rPr>
+          <w:rFonts w:ascii="AppleSystemUIFont" w:hAnsi="AppleSystemUIFont" w:cs="AppleSystemUIFont"/>
+          <w:color w:val="353535"/>
+        </w:rPr>
+      </w:pPr>
+      <w:r>
+        <w:rPr>
+          <w:rFonts w:ascii="AppleSystemUIFont" w:hAnsi="AppleSystemUIFont" w:cs="AppleSystemUIFont"/>
+          <w:color w:val="353535"/>
+        </w:rPr>
+        <w:t>design patterns for BCI</w:t>
+      </w:r>
+    </w:p>
+    <w:p>
+      <w:pPr>
+        <w:widowControl w:val="0"/>
+        <w:numPr>
+          <w:ilvl w:val="0"/>
+          <w:numId w:val="12"/>
+        </w:numPr>
+        <w:autoSpaceDE w:val="0"/>
+        <w:autoSpaceDN w:val="0"/>
+        <w:adjustRightInd w:val="0"/>
+        <w:ind w:left="0" w:firstLine="0"/>
+        <w:rPr>
+          <w:rFonts w:ascii="AppleSystemUIFont" w:hAnsi="AppleSystemUIFont" w:cs="AppleSystemUIFont"/>
+          <w:color w:val="353535"/>
+        </w:rPr>
+      </w:pPr>
+      <w:r>
+        <w:rPr>
+          <w:rFonts w:ascii="AppleSystemUIFont" w:hAnsi="AppleSystemUIFont" w:cs="AppleSystemUIFont"/>
+          <w:color w:val="353535"/>
+        </w:rPr>
+        <w:t>ontology stuff… (conforming to existing things and so on …)</w:t>
+      </w:r>
+    </w:p>
+    <w:p>
+      <w:pPr>
+        <w:widowControl w:val="0"/>
+        <w:numPr>
+          <w:ilvl w:val="0"/>
+          <w:numId w:val="12"/>
+        </w:numPr>
+        <w:autoSpaceDE w:val="0"/>
+        <w:autoSpaceDN w:val="0"/>
+        <w:adjustRightInd w:val="0"/>
+        <w:ind w:left="0" w:firstLine="0"/>
+        <w:rPr>
+          <w:rFonts w:ascii="AppleSystemUIFont" w:hAnsi="AppleSystemUIFont" w:cs="AppleSystemUIFont"/>
+          <w:color w:val="353535"/>
+        </w:rPr>
+      </w:pPr>
+      <w:r>
+        <w:rPr>
+          <w:rFonts w:ascii="AppleSystemUIFont" w:hAnsi="AppleSystemUIFont" w:cs="AppleSystemUIFont"/>
+          <w:color w:val="353535"/>
+        </w:rPr>
+        <w:t>integration with AI</w:t>
+      </w:r>
+    </w:p>
+    <w:p>
+      <w:pPr>
+        <w:widowControl w:val="0"/>
+        <w:autoSpaceDE w:val="0"/>
+        <w:autoSpaceDN w:val="0"/>
+        <w:adjustRightInd w:val="0"/>
+        <w:rPr>
+          <w:rFonts w:ascii="AppleSystemUIFont" w:hAnsi="AppleSystemUIFont" w:cs="AppleSystemUIFont"/>
+          <w:color w:val="353535"/>
+        </w:rPr>
+      </w:pPr>
+    </w:p>
+    <w:p>
+      <w:pPr>
+        <w:widowControl w:val="0"/>
+        <w:autoSpaceDE w:val="0"/>
+        <w:autoSpaceDN w:val="0"/>
+        <w:adjustRightInd w:val="0"/>
+        <w:rPr>
+          <w:rFonts w:ascii="AppleSystemUIFont" w:hAnsi="AppleSystemUIFont" w:cs="AppleSystemUIFont"/>
+          <w:color w:val="353535"/>
+        </w:rPr>
+      </w:pPr>
+    </w:p>
+    <w:p>
+      <w:pPr>
+        <w:widowControl w:val="0"/>
+        <w:autoSpaceDE w:val="0"/>
+        <w:autoSpaceDN w:val="0"/>
+        <w:adjustRightInd w:val="0"/>
+        <w:rPr>
+          <w:rFonts w:ascii="AppleSystemUIFont" w:hAnsi="AppleSystemUIFont" w:cs="AppleSystemUIFont"/>
+          <w:color w:val="353535"/>
+        </w:rPr>
+      </w:pPr>
+      <w:r>
+        <w:rPr>
+          <w:rFonts w:ascii="AppleSystemUIFont" w:hAnsi="AppleSystemUIFont" w:cs="AppleSystemUIFont"/>
+          <w:color w:val="353535"/>
+        </w:rPr>
+        <w:t>Cataloging design patterns for Internet of Things artifact integration:</w:t>
+      </w:r>
+    </w:p>
+    <w:p>
+      <w:pPr>
+        <w:widowControl w:val="0"/>
+        <w:numPr>
+          <w:ilvl w:val="0"/>
+          <w:numId w:val="13"/>
+        </w:numPr>
+        <w:autoSpaceDE w:val="0"/>
+        <w:autoSpaceDN w:val="0"/>
+        <w:adjustRightInd w:val="0"/>
+        <w:ind w:left="0" w:firstLine="0"/>
+        <w:rPr>
+          <w:rFonts w:ascii="AppleSystemUIFont" w:hAnsi="AppleSystemUIFont" w:cs="AppleSystemUIFont"/>
+          <w:color w:val="353535"/>
+        </w:rPr>
+      </w:pPr>
+      <w:r>
+        <w:rPr>
+          <w:rFonts w:ascii="AppleSystemUIFont" w:hAnsi="AppleSystemUIFont" w:cs="AppleSystemUIFont"/>
+          <w:color w:val="353535"/>
+        </w:rPr>
+        <w:t xml:space="preserve">a lot of design patterns in general and how they made </w:t>
+      </w:r>
+      <w:proofErr w:type="spellStart"/>
+      <w:r>
+        <w:rPr>
+          <w:rFonts w:ascii="AppleSystemUIFont" w:hAnsi="AppleSystemUIFont" w:cs="AppleSystemUIFont"/>
+          <w:color w:val="353535"/>
+        </w:rPr>
+        <w:t>IoT</w:t>
+      </w:r>
+      <w:proofErr w:type="spellEnd"/>
+      <w:r>
+        <w:rPr>
+          <w:rFonts w:ascii="AppleSystemUIFont" w:hAnsi="AppleSystemUIFont" w:cs="AppleSystemUIFont"/>
+          <w:color w:val="353535"/>
+        </w:rPr>
+        <w:t xml:space="preserve"> patterns from existing things</w:t>
+      </w:r>
+    </w:p>
+    <w:p>
+      <w:pPr>
+        <w:widowControl w:val="0"/>
+        <w:numPr>
+          <w:ilvl w:val="0"/>
+          <w:numId w:val="13"/>
+        </w:numPr>
+        <w:autoSpaceDE w:val="0"/>
+        <w:autoSpaceDN w:val="0"/>
+        <w:adjustRightInd w:val="0"/>
+        <w:ind w:left="0" w:firstLine="0"/>
+        <w:rPr>
+          <w:rFonts w:ascii="AppleSystemUIFont" w:hAnsi="AppleSystemUIFont" w:cs="AppleSystemUIFont"/>
+          <w:color w:val="353535"/>
+        </w:rPr>
+      </w:pPr>
+      <w:r>
+        <w:rPr>
+          <w:rFonts w:ascii="AppleSystemUIFont" w:hAnsi="AppleSystemUIFont" w:cs="AppleSystemUIFont"/>
+          <w:color w:val="353535"/>
+        </w:rPr>
+        <w:t xml:space="preserve">(I think these can go in the general </w:t>
+      </w:r>
+      <w:proofErr w:type="spellStart"/>
+      <w:r>
+        <w:rPr>
+          <w:rFonts w:ascii="AppleSystemUIFont" w:hAnsi="AppleSystemUIFont" w:cs="AppleSystemUIFont"/>
+          <w:color w:val="353535"/>
+        </w:rPr>
+        <w:t>IoT</w:t>
+      </w:r>
+      <w:proofErr w:type="spellEnd"/>
+      <w:r>
+        <w:rPr>
+          <w:rFonts w:ascii="AppleSystemUIFont" w:hAnsi="AppleSystemUIFont" w:cs="AppleSystemUIFont"/>
+          <w:color w:val="353535"/>
+        </w:rPr>
+        <w:t xml:space="preserve"> category)</w:t>
+      </w:r>
+    </w:p>
+    <w:p>
+      <w:pPr>
+        <w:widowControl w:val="0"/>
+        <w:autoSpaceDE w:val="0"/>
+        <w:autoSpaceDN w:val="0"/>
+        <w:adjustRightInd w:val="0"/>
+        <w:rPr>
+          <w:rFonts w:ascii="AppleSystemUIFont" w:hAnsi="AppleSystemUIFont" w:cs="AppleSystemUIFont"/>
+          <w:color w:val="353535"/>
+        </w:rPr>
+      </w:pPr>
+    </w:p>
+    <w:p>
+      <w:pPr>
+        <w:widowControl w:val="0"/>
+        <w:autoSpaceDE w:val="0"/>
+        <w:autoSpaceDN w:val="0"/>
+        <w:adjustRightInd w:val="0"/>
+        <w:rPr>
+          <w:rFonts w:ascii="AppleSystemUIFont" w:hAnsi="AppleSystemUIFont" w:cs="AppleSystemUIFont"/>
+          <w:color w:val="353535"/>
+        </w:rPr>
+      </w:pPr>
+    </w:p>
+    <w:p>
+      <w:pPr>
+        <w:widowControl w:val="0"/>
+        <w:autoSpaceDE w:val="0"/>
+        <w:autoSpaceDN w:val="0"/>
+        <w:adjustRightInd w:val="0"/>
+        <w:rPr>
+          <w:rFonts w:ascii="AppleSystemUIFont" w:hAnsi="AppleSystemUIFont" w:cs="AppleSystemUIFont"/>
+          <w:color w:val="353535"/>
+        </w:rPr>
+      </w:pPr>
+      <w:proofErr w:type="spellStart"/>
+      <w:r>
+        <w:rPr>
+          <w:rFonts w:ascii="AppleSystemUIFont" w:hAnsi="AppleSystemUIFont" w:cs="AppleSystemUIFont"/>
+          <w:color w:val="353535"/>
+        </w:rPr>
+        <w:t>IoT</w:t>
+      </w:r>
+      <w:proofErr w:type="spellEnd"/>
+      <w:r>
+        <w:rPr>
+          <w:rFonts w:ascii="AppleSystemUIFont" w:hAnsi="AppleSystemUIFont" w:cs="AppleSystemUIFont"/>
+          <w:color w:val="353535"/>
+        </w:rPr>
+        <w:t xml:space="preserve"> design patterns- Computational constructs to design, build and engineer edge applications:</w:t>
+      </w:r>
+    </w:p>
+    <w:p>
+      <w:pPr>
+        <w:widowControl w:val="0"/>
+        <w:numPr>
+          <w:ilvl w:val="0"/>
+          <w:numId w:val="14"/>
+        </w:numPr>
+        <w:autoSpaceDE w:val="0"/>
+        <w:autoSpaceDN w:val="0"/>
+        <w:adjustRightInd w:val="0"/>
+        <w:ind w:left="0" w:firstLine="0"/>
+        <w:rPr>
+          <w:rFonts w:ascii="AppleSystemUIFont" w:hAnsi="AppleSystemUIFont" w:cs="AppleSystemUIFont"/>
+          <w:color w:val="353535"/>
+        </w:rPr>
+      </w:pPr>
+      <w:r>
+        <w:rPr>
+          <w:rFonts w:ascii="AppleSystemUIFont" w:hAnsi="AppleSystemUIFont" w:cs="AppleSystemUIFont"/>
+          <w:color w:val="353535"/>
+        </w:rPr>
+        <w:t xml:space="preserve">several of general </w:t>
+      </w:r>
+      <w:proofErr w:type="spellStart"/>
+      <w:r>
+        <w:rPr>
+          <w:rFonts w:ascii="AppleSystemUIFont" w:hAnsi="AppleSystemUIFont" w:cs="AppleSystemUIFont"/>
+          <w:color w:val="353535"/>
+        </w:rPr>
+        <w:t>IoT</w:t>
+      </w:r>
+      <w:proofErr w:type="spellEnd"/>
+      <w:r>
+        <w:rPr>
+          <w:rFonts w:ascii="AppleSystemUIFont" w:hAnsi="AppleSystemUIFont" w:cs="AppleSystemUIFont"/>
+          <w:color w:val="353535"/>
+        </w:rPr>
+        <w:t xml:space="preserve"> patterns</w:t>
+      </w:r>
+    </w:p>
+    <w:p/>
+    <w:p/>
+    <w:p/>
+    <w:p>
+      <w:r>
+        <w:t xml:space="preserve"> </w:t>
+      </w:r>
       <w:r>
         <w:br w:type="page"/>
       </w:r>
@@ -218,7 +1784,6 @@
         <w:ind w:firstLine="720"/>
       </w:pPr>
       <w:r>
-        <w:lastRenderedPageBreak/>
         <w:t xml:space="preserve">The subject of this paper, the Internet of Things or </w:t>
       </w:r>
       <w:proofErr w:type="spellStart"/>
@@ -485,9 +2050,22 @@
       <w:r>
         <w:t xml:space="preserve">Found this info at </w:t>
       </w:r>
-      <w:r>
-        <w:t>https://www.dataversity.net/brief-history-internet-things/#:~:text=The%20Internet%20of%20Things%2C%20as,at%20the%20Carnegie%20Mellon%20University.</w:t>
-      </w:r>
+      <w:hyperlink r:id="rId1" w:anchor=":~:text=The%20Internet%20of%20Things%2C%20as,at%20the%20Carnegie%20Mellon%20University" w:history="1">
+        <w:r>
+          <w:rPr>
+            <w:rStyle w:val="Hyperlink"/>
+          </w:rPr>
+          <w:t>https://www.dataversity.net/brief-history-internet-things/#:~:text=The%20Internet%20of%20Things%2C%20as,at%20the%20Carnegie%20Mellon%20University</w:t>
+        </w:r>
+      </w:hyperlink>
+      <w:r>
+        <w:t>.</w:t>
+      </w:r>
+    </w:p>
+    <w:p>
+      <w:pPr>
+        <w:pStyle w:val="CommentText"/>
+      </w:pPr>
     </w:p>
   </w:comment>
   <w:comment w:id="2" w:author="Microsoft Office User" w:date="2022-05-19T21:49:00Z" w:initials="MOU">
@@ -512,6 +2090,27 @@
       <w:r>
         <w:t xml:space="preserve"> though I don’t if it’s included in the ones I chose).</w:t>
       </w:r>
+    </w:p>
+    <w:p>
+      <w:pPr>
+        <w:pStyle w:val="CommentText"/>
+      </w:pPr>
+      <w:r>
+        <w:t xml:space="preserve">Also appears in this link: </w:t>
+      </w:r>
+      <w:hyperlink r:id="rId2" w:history="1">
+        <w:r>
+          <w:rPr>
+            <w:rStyle w:val="Hyperlink"/>
+          </w:rPr>
+          <w:t>https://www.mewburn.com/news-insights/the-fourth-industrial-revolution-and-the-internet-of-things</w:t>
+        </w:r>
+      </w:hyperlink>
+    </w:p>
+    <w:p>
+      <w:pPr>
+        <w:pStyle w:val="CommentText"/>
+      </w:pPr>
     </w:p>
   </w:comment>
   <w:comment w:id="3" w:author="Microsoft Office User" w:date="2022-05-19T22:05:00Z" w:initials="MOU">
@@ -591,8 +2190,8 @@
 
 <file path=word/commentsExtended.xml><?xml version="1.0" encoding="utf-8"?>
 <w15:commentsEx xmlns:wpc="http://schemas.microsoft.com/office/word/2010/wordprocessingCanvas" xmlns:mo="http://schemas.microsoft.com/office/mac/office/2008/main" xmlns:mc="http://schemas.openxmlformats.org/markup-compatibility/2006" xmlns:mv="urn:schemas-microsoft-com:mac:vml" xmlns:o="urn:schemas-microsoft-com:office:office" xmlns:r="http://schemas.openxmlformats.org/officeDocument/2006/relationships" xmlns:m="http://schemas.openxmlformats.org/officeDocument/2006/math" xmlns:v="urn:schemas-microsoft-com:vml" xmlns:wp14="http://schemas.microsoft.com/office/word/2010/wordprocessingDrawing" xmlns:wp="http://schemas.openxmlformats.org/drawingml/2006/wordprocessingDrawing" xmlns:w10="urn:schemas-microsoft-com:office:word" xmlns:w="http://schemas.openxmlformats.org/wordprocessingml/2006/main" xmlns:w14="http://schemas.microsoft.com/office/word/2010/wordml" xmlns:w15="http://schemas.microsoft.com/office/word/2012/wordml" xmlns:wpg="http://schemas.microsoft.com/office/word/2010/wordprocessingGroup" xmlns:wpi="http://schemas.microsoft.com/office/word/2010/wordprocessingInk" xmlns:wne="http://schemas.microsoft.com/office/word/2006/wordml" xmlns:wps="http://schemas.microsoft.com/office/word/2010/wordprocessingShape" mc:Ignorable="w14 w15 wp14">
-  <w15:commentEx w15:paraId="63419087" w15:done="0"/>
-  <w15:commentEx w15:paraId="3885B308" w15:done="0"/>
+  <w15:commentEx w15:paraId="1F041EBD" w15:done="0"/>
+  <w15:commentEx w15:paraId="783A9663" w15:done="0"/>
   <w15:commentEx w15:paraId="20C58EF9" w15:done="0"/>
   <w15:commentEx w15:paraId="5A485144" w15:done="0"/>
 </w15:commentsEx>
@@ -726,6 +2325,600 @@
 <file path=word/numbering.xml><?xml version="1.0" encoding="utf-8"?>
 <w:numbering xmlns:wpc="http://schemas.microsoft.com/office/word/2010/wordprocessingCanvas" xmlns:mo="http://schemas.microsoft.com/office/mac/office/2008/main" xmlns:mc="http://schemas.openxmlformats.org/markup-compatibility/2006" xmlns:mv="urn:schemas-microsoft-com:mac:vml" xmlns:o="urn:schemas-microsoft-com:office:office" xmlns:r="http://schemas.openxmlformats.org/officeDocument/2006/relationships" xmlns:m="http://schemas.openxmlformats.org/officeDocument/2006/math" xmlns:v="urn:schemas-microsoft-com:vml" xmlns:wp14="http://schemas.microsoft.com/office/word/2010/wordprocessingDrawing" xmlns:wp="http://schemas.openxmlformats.org/drawingml/2006/wordprocessingDrawing" xmlns:w10="urn:schemas-microsoft-com:office:word" xmlns:w="http://schemas.openxmlformats.org/wordprocessingml/2006/main" xmlns:w14="http://schemas.microsoft.com/office/word/2010/wordml" xmlns:w15="http://schemas.microsoft.com/office/word/2012/wordml" xmlns:wpg="http://schemas.microsoft.com/office/word/2010/wordprocessingGroup" xmlns:wpi="http://schemas.microsoft.com/office/word/2010/wordprocessingInk" xmlns:wne="http://schemas.microsoft.com/office/word/2006/wordml" xmlns:wps="http://schemas.microsoft.com/office/word/2010/wordprocessingShape" mc:Ignorable="w14 w15 wp14">
   <w:abstractNum w:abstractNumId="0">
+    <w:nsid w:val="00000001"/>
+    <w:multiLevelType w:val="hybridMultilevel"/>
+    <w:tmpl w:val="00000001"/>
+    <w:lvl w:ilvl="0" w:tplc="00000001">
+      <w:start w:val="1"/>
+      <w:numFmt w:val="bullet"/>
+      <w:lvlText w:val="⁃"/>
+      <w:lvlJc w:val="left"/>
+      <w:pPr>
+        <w:ind w:left="720" w:hanging="360"/>
+      </w:pPr>
+    </w:lvl>
+    <w:lvl w:ilvl="1" w:tplc="FFFFFFFF">
+      <w:numFmt w:val="decimal"/>
+      <w:lvlText w:val=""/>
+      <w:lvlJc w:val="left"/>
+    </w:lvl>
+    <w:lvl w:ilvl="2" w:tplc="FFFFFFFF">
+      <w:numFmt w:val="decimal"/>
+      <w:lvlText w:val=""/>
+      <w:lvlJc w:val="left"/>
+    </w:lvl>
+    <w:lvl w:ilvl="3" w:tplc="FFFFFFFF">
+      <w:numFmt w:val="decimal"/>
+      <w:lvlText w:val=""/>
+      <w:lvlJc w:val="left"/>
+    </w:lvl>
+    <w:lvl w:ilvl="4" w:tplc="FFFFFFFF">
+      <w:numFmt w:val="decimal"/>
+      <w:lvlText w:val=""/>
+      <w:lvlJc w:val="left"/>
+    </w:lvl>
+    <w:lvl w:ilvl="5" w:tplc="FFFFFFFF">
+      <w:numFmt w:val="decimal"/>
+      <w:lvlText w:val=""/>
+      <w:lvlJc w:val="left"/>
+    </w:lvl>
+    <w:lvl w:ilvl="6" w:tplc="FFFFFFFF">
+      <w:numFmt w:val="decimal"/>
+      <w:lvlText w:val=""/>
+      <w:lvlJc w:val="left"/>
+    </w:lvl>
+    <w:lvl w:ilvl="7" w:tplc="FFFFFFFF">
+      <w:numFmt w:val="decimal"/>
+      <w:lvlText w:val=""/>
+      <w:lvlJc w:val="left"/>
+    </w:lvl>
+    <w:lvl w:ilvl="8" w:tplc="FFFFFFFF">
+      <w:numFmt w:val="decimal"/>
+      <w:lvlText w:val=""/>
+      <w:lvlJc w:val="left"/>
+    </w:lvl>
+  </w:abstractNum>
+  <w:abstractNum w:abstractNumId="1">
+    <w:nsid w:val="00000002"/>
+    <w:multiLevelType w:val="hybridMultilevel"/>
+    <w:tmpl w:val="00000002"/>
+    <w:lvl w:ilvl="0" w:tplc="00000065">
+      <w:start w:val="1"/>
+      <w:numFmt w:val="bullet"/>
+      <w:lvlText w:val="⁃"/>
+      <w:lvlJc w:val="left"/>
+      <w:pPr>
+        <w:ind w:left="720" w:hanging="360"/>
+      </w:pPr>
+    </w:lvl>
+    <w:lvl w:ilvl="1" w:tplc="FFFFFFFF">
+      <w:numFmt w:val="decimal"/>
+      <w:lvlText w:val=""/>
+      <w:lvlJc w:val="left"/>
+    </w:lvl>
+    <w:lvl w:ilvl="2" w:tplc="FFFFFFFF">
+      <w:numFmt w:val="decimal"/>
+      <w:lvlText w:val=""/>
+      <w:lvlJc w:val="left"/>
+    </w:lvl>
+    <w:lvl w:ilvl="3" w:tplc="FFFFFFFF">
+      <w:numFmt w:val="decimal"/>
+      <w:lvlText w:val=""/>
+      <w:lvlJc w:val="left"/>
+    </w:lvl>
+    <w:lvl w:ilvl="4" w:tplc="FFFFFFFF">
+      <w:numFmt w:val="decimal"/>
+      <w:lvlText w:val=""/>
+      <w:lvlJc w:val="left"/>
+    </w:lvl>
+    <w:lvl w:ilvl="5" w:tplc="FFFFFFFF">
+      <w:numFmt w:val="decimal"/>
+      <w:lvlText w:val=""/>
+      <w:lvlJc w:val="left"/>
+    </w:lvl>
+    <w:lvl w:ilvl="6" w:tplc="FFFFFFFF">
+      <w:numFmt w:val="decimal"/>
+      <w:lvlText w:val=""/>
+      <w:lvlJc w:val="left"/>
+    </w:lvl>
+    <w:lvl w:ilvl="7" w:tplc="FFFFFFFF">
+      <w:numFmt w:val="decimal"/>
+      <w:lvlText w:val=""/>
+      <w:lvlJc w:val="left"/>
+    </w:lvl>
+    <w:lvl w:ilvl="8" w:tplc="FFFFFFFF">
+      <w:numFmt w:val="decimal"/>
+      <w:lvlText w:val=""/>
+      <w:lvlJc w:val="left"/>
+    </w:lvl>
+  </w:abstractNum>
+  <w:abstractNum w:abstractNumId="2">
+    <w:nsid w:val="00000003"/>
+    <w:multiLevelType w:val="hybridMultilevel"/>
+    <w:tmpl w:val="00000003"/>
+    <w:lvl w:ilvl="0" w:tplc="000000C9">
+      <w:start w:val="1"/>
+      <w:numFmt w:val="bullet"/>
+      <w:lvlText w:val="⁃"/>
+      <w:lvlJc w:val="left"/>
+      <w:pPr>
+        <w:ind w:left="720" w:hanging="360"/>
+      </w:pPr>
+    </w:lvl>
+    <w:lvl w:ilvl="1" w:tplc="FFFFFFFF">
+      <w:numFmt w:val="decimal"/>
+      <w:lvlText w:val=""/>
+      <w:lvlJc w:val="left"/>
+    </w:lvl>
+    <w:lvl w:ilvl="2" w:tplc="FFFFFFFF">
+      <w:numFmt w:val="decimal"/>
+      <w:lvlText w:val=""/>
+      <w:lvlJc w:val="left"/>
+    </w:lvl>
+    <w:lvl w:ilvl="3" w:tplc="FFFFFFFF">
+      <w:numFmt w:val="decimal"/>
+      <w:lvlText w:val=""/>
+      <w:lvlJc w:val="left"/>
+    </w:lvl>
+    <w:lvl w:ilvl="4" w:tplc="FFFFFFFF">
+      <w:numFmt w:val="decimal"/>
+      <w:lvlText w:val=""/>
+      <w:lvlJc w:val="left"/>
+    </w:lvl>
+    <w:lvl w:ilvl="5" w:tplc="FFFFFFFF">
+      <w:numFmt w:val="decimal"/>
+      <w:lvlText w:val=""/>
+      <w:lvlJc w:val="left"/>
+    </w:lvl>
+    <w:lvl w:ilvl="6" w:tplc="FFFFFFFF">
+      <w:numFmt w:val="decimal"/>
+      <w:lvlText w:val=""/>
+      <w:lvlJc w:val="left"/>
+    </w:lvl>
+    <w:lvl w:ilvl="7" w:tplc="FFFFFFFF">
+      <w:numFmt w:val="decimal"/>
+      <w:lvlText w:val=""/>
+      <w:lvlJc w:val="left"/>
+    </w:lvl>
+    <w:lvl w:ilvl="8" w:tplc="FFFFFFFF">
+      <w:numFmt w:val="decimal"/>
+      <w:lvlText w:val=""/>
+      <w:lvlJc w:val="left"/>
+    </w:lvl>
+  </w:abstractNum>
+  <w:abstractNum w:abstractNumId="3">
+    <w:nsid w:val="00000004"/>
+    <w:multiLevelType w:val="hybridMultilevel"/>
+    <w:tmpl w:val="00000004"/>
+    <w:lvl w:ilvl="0" w:tplc="0000012D">
+      <w:start w:val="1"/>
+      <w:numFmt w:val="bullet"/>
+      <w:lvlText w:val="⁃"/>
+      <w:lvlJc w:val="left"/>
+      <w:pPr>
+        <w:ind w:left="720" w:hanging="360"/>
+      </w:pPr>
+    </w:lvl>
+    <w:lvl w:ilvl="1" w:tplc="FFFFFFFF">
+      <w:numFmt w:val="decimal"/>
+      <w:lvlText w:val=""/>
+      <w:lvlJc w:val="left"/>
+    </w:lvl>
+    <w:lvl w:ilvl="2" w:tplc="FFFFFFFF">
+      <w:numFmt w:val="decimal"/>
+      <w:lvlText w:val=""/>
+      <w:lvlJc w:val="left"/>
+    </w:lvl>
+    <w:lvl w:ilvl="3" w:tplc="FFFFFFFF">
+      <w:numFmt w:val="decimal"/>
+      <w:lvlText w:val=""/>
+      <w:lvlJc w:val="left"/>
+    </w:lvl>
+    <w:lvl w:ilvl="4" w:tplc="FFFFFFFF">
+      <w:numFmt w:val="decimal"/>
+      <w:lvlText w:val=""/>
+      <w:lvlJc w:val="left"/>
+    </w:lvl>
+    <w:lvl w:ilvl="5" w:tplc="FFFFFFFF">
+      <w:numFmt w:val="decimal"/>
+      <w:lvlText w:val=""/>
+      <w:lvlJc w:val="left"/>
+    </w:lvl>
+    <w:lvl w:ilvl="6" w:tplc="FFFFFFFF">
+      <w:numFmt w:val="decimal"/>
+      <w:lvlText w:val=""/>
+      <w:lvlJc w:val="left"/>
+    </w:lvl>
+    <w:lvl w:ilvl="7" w:tplc="FFFFFFFF">
+      <w:numFmt w:val="decimal"/>
+      <w:lvlText w:val=""/>
+      <w:lvlJc w:val="left"/>
+    </w:lvl>
+    <w:lvl w:ilvl="8" w:tplc="FFFFFFFF">
+      <w:numFmt w:val="decimal"/>
+      <w:lvlText w:val=""/>
+      <w:lvlJc w:val="left"/>
+    </w:lvl>
+  </w:abstractNum>
+  <w:abstractNum w:abstractNumId="4">
+    <w:nsid w:val="00000005"/>
+    <w:multiLevelType w:val="hybridMultilevel"/>
+    <w:tmpl w:val="00000005"/>
+    <w:lvl w:ilvl="0" w:tplc="00000191">
+      <w:start w:val="1"/>
+      <w:numFmt w:val="bullet"/>
+      <w:lvlText w:val="⁃"/>
+      <w:lvlJc w:val="left"/>
+      <w:pPr>
+        <w:ind w:left="720" w:hanging="360"/>
+      </w:pPr>
+    </w:lvl>
+    <w:lvl w:ilvl="1" w:tplc="FFFFFFFF">
+      <w:numFmt w:val="decimal"/>
+      <w:lvlText w:val=""/>
+      <w:lvlJc w:val="left"/>
+    </w:lvl>
+    <w:lvl w:ilvl="2" w:tplc="FFFFFFFF">
+      <w:numFmt w:val="decimal"/>
+      <w:lvlText w:val=""/>
+      <w:lvlJc w:val="left"/>
+    </w:lvl>
+    <w:lvl w:ilvl="3" w:tplc="FFFFFFFF">
+      <w:numFmt w:val="decimal"/>
+      <w:lvlText w:val=""/>
+      <w:lvlJc w:val="left"/>
+    </w:lvl>
+    <w:lvl w:ilvl="4" w:tplc="FFFFFFFF">
+      <w:numFmt w:val="decimal"/>
+      <w:lvlText w:val=""/>
+      <w:lvlJc w:val="left"/>
+    </w:lvl>
+    <w:lvl w:ilvl="5" w:tplc="FFFFFFFF">
+      <w:numFmt w:val="decimal"/>
+      <w:lvlText w:val=""/>
+      <w:lvlJc w:val="left"/>
+    </w:lvl>
+    <w:lvl w:ilvl="6" w:tplc="FFFFFFFF">
+      <w:numFmt w:val="decimal"/>
+      <w:lvlText w:val=""/>
+      <w:lvlJc w:val="left"/>
+    </w:lvl>
+    <w:lvl w:ilvl="7" w:tplc="FFFFFFFF">
+      <w:numFmt w:val="decimal"/>
+      <w:lvlText w:val=""/>
+      <w:lvlJc w:val="left"/>
+    </w:lvl>
+    <w:lvl w:ilvl="8" w:tplc="FFFFFFFF">
+      <w:numFmt w:val="decimal"/>
+      <w:lvlText w:val=""/>
+      <w:lvlJc w:val="left"/>
+    </w:lvl>
+  </w:abstractNum>
+  <w:abstractNum w:abstractNumId="5">
+    <w:nsid w:val="00000006"/>
+    <w:multiLevelType w:val="hybridMultilevel"/>
+    <w:tmpl w:val="00000006"/>
+    <w:lvl w:ilvl="0" w:tplc="000001F5">
+      <w:start w:val="1"/>
+      <w:numFmt w:val="bullet"/>
+      <w:lvlText w:val="⁃"/>
+      <w:lvlJc w:val="left"/>
+      <w:pPr>
+        <w:ind w:left="720" w:hanging="360"/>
+      </w:pPr>
+    </w:lvl>
+    <w:lvl w:ilvl="1" w:tplc="FFFFFFFF">
+      <w:numFmt w:val="decimal"/>
+      <w:lvlText w:val=""/>
+      <w:lvlJc w:val="left"/>
+    </w:lvl>
+    <w:lvl w:ilvl="2" w:tplc="FFFFFFFF">
+      <w:numFmt w:val="decimal"/>
+      <w:lvlText w:val=""/>
+      <w:lvlJc w:val="left"/>
+    </w:lvl>
+    <w:lvl w:ilvl="3" w:tplc="FFFFFFFF">
+      <w:numFmt w:val="decimal"/>
+      <w:lvlText w:val=""/>
+      <w:lvlJc w:val="left"/>
+    </w:lvl>
+    <w:lvl w:ilvl="4" w:tplc="FFFFFFFF">
+      <w:numFmt w:val="decimal"/>
+      <w:lvlText w:val=""/>
+      <w:lvlJc w:val="left"/>
+    </w:lvl>
+    <w:lvl w:ilvl="5" w:tplc="FFFFFFFF">
+      <w:numFmt w:val="decimal"/>
+      <w:lvlText w:val=""/>
+      <w:lvlJc w:val="left"/>
+    </w:lvl>
+    <w:lvl w:ilvl="6" w:tplc="FFFFFFFF">
+      <w:numFmt w:val="decimal"/>
+      <w:lvlText w:val=""/>
+      <w:lvlJc w:val="left"/>
+    </w:lvl>
+    <w:lvl w:ilvl="7" w:tplc="FFFFFFFF">
+      <w:numFmt w:val="decimal"/>
+      <w:lvlText w:val=""/>
+      <w:lvlJc w:val="left"/>
+    </w:lvl>
+    <w:lvl w:ilvl="8" w:tplc="FFFFFFFF">
+      <w:numFmt w:val="decimal"/>
+      <w:lvlText w:val=""/>
+      <w:lvlJc w:val="left"/>
+    </w:lvl>
+  </w:abstractNum>
+  <w:abstractNum w:abstractNumId="6">
+    <w:nsid w:val="00000007"/>
+    <w:multiLevelType w:val="hybridMultilevel"/>
+    <w:tmpl w:val="00000007"/>
+    <w:lvl w:ilvl="0" w:tplc="00000259">
+      <w:start w:val="1"/>
+      <w:numFmt w:val="bullet"/>
+      <w:lvlText w:val="⁃"/>
+      <w:lvlJc w:val="left"/>
+      <w:pPr>
+        <w:ind w:left="720" w:hanging="360"/>
+      </w:pPr>
+    </w:lvl>
+    <w:lvl w:ilvl="1" w:tplc="FFFFFFFF">
+      <w:numFmt w:val="decimal"/>
+      <w:lvlText w:val=""/>
+      <w:lvlJc w:val="left"/>
+    </w:lvl>
+    <w:lvl w:ilvl="2" w:tplc="FFFFFFFF">
+      <w:numFmt w:val="decimal"/>
+      <w:lvlText w:val=""/>
+      <w:lvlJc w:val="left"/>
+    </w:lvl>
+    <w:lvl w:ilvl="3" w:tplc="FFFFFFFF">
+      <w:numFmt w:val="decimal"/>
+      <w:lvlText w:val=""/>
+      <w:lvlJc w:val="left"/>
+    </w:lvl>
+    <w:lvl w:ilvl="4" w:tplc="FFFFFFFF">
+      <w:numFmt w:val="decimal"/>
+      <w:lvlText w:val=""/>
+      <w:lvlJc w:val="left"/>
+    </w:lvl>
+    <w:lvl w:ilvl="5" w:tplc="FFFFFFFF">
+      <w:numFmt w:val="decimal"/>
+      <w:lvlText w:val=""/>
+      <w:lvlJc w:val="left"/>
+    </w:lvl>
+    <w:lvl w:ilvl="6" w:tplc="FFFFFFFF">
+      <w:numFmt w:val="decimal"/>
+      <w:lvlText w:val=""/>
+      <w:lvlJc w:val="left"/>
+    </w:lvl>
+    <w:lvl w:ilvl="7" w:tplc="FFFFFFFF">
+      <w:numFmt w:val="decimal"/>
+      <w:lvlText w:val=""/>
+      <w:lvlJc w:val="left"/>
+    </w:lvl>
+    <w:lvl w:ilvl="8" w:tplc="FFFFFFFF">
+      <w:numFmt w:val="decimal"/>
+      <w:lvlText w:val=""/>
+      <w:lvlJc w:val="left"/>
+    </w:lvl>
+  </w:abstractNum>
+  <w:abstractNum w:abstractNumId="7">
+    <w:nsid w:val="00000008"/>
+    <w:multiLevelType w:val="hybridMultilevel"/>
+    <w:tmpl w:val="00000008"/>
+    <w:lvl w:ilvl="0" w:tplc="000002BD">
+      <w:start w:val="1"/>
+      <w:numFmt w:val="bullet"/>
+      <w:lvlText w:val="⁃"/>
+      <w:lvlJc w:val="left"/>
+      <w:pPr>
+        <w:ind w:left="720" w:hanging="360"/>
+      </w:pPr>
+    </w:lvl>
+    <w:lvl w:ilvl="1" w:tplc="FFFFFFFF">
+      <w:numFmt w:val="decimal"/>
+      <w:lvlText w:val=""/>
+      <w:lvlJc w:val="left"/>
+    </w:lvl>
+    <w:lvl w:ilvl="2" w:tplc="FFFFFFFF">
+      <w:numFmt w:val="decimal"/>
+      <w:lvlText w:val=""/>
+      <w:lvlJc w:val="left"/>
+    </w:lvl>
+    <w:lvl w:ilvl="3" w:tplc="FFFFFFFF">
+      <w:numFmt w:val="decimal"/>
+      <w:lvlText w:val=""/>
+      <w:lvlJc w:val="left"/>
+    </w:lvl>
+    <w:lvl w:ilvl="4" w:tplc="FFFFFFFF">
+      <w:numFmt w:val="decimal"/>
+      <w:lvlText w:val=""/>
+      <w:lvlJc w:val="left"/>
+    </w:lvl>
+    <w:lvl w:ilvl="5" w:tplc="FFFFFFFF">
+      <w:numFmt w:val="decimal"/>
+      <w:lvlText w:val=""/>
+      <w:lvlJc w:val="left"/>
+    </w:lvl>
+    <w:lvl w:ilvl="6" w:tplc="FFFFFFFF">
+      <w:numFmt w:val="decimal"/>
+      <w:lvlText w:val=""/>
+      <w:lvlJc w:val="left"/>
+    </w:lvl>
+    <w:lvl w:ilvl="7" w:tplc="FFFFFFFF">
+      <w:numFmt w:val="decimal"/>
+      <w:lvlText w:val=""/>
+      <w:lvlJc w:val="left"/>
+    </w:lvl>
+    <w:lvl w:ilvl="8" w:tplc="FFFFFFFF">
+      <w:numFmt w:val="decimal"/>
+      <w:lvlText w:val=""/>
+      <w:lvlJc w:val="left"/>
+    </w:lvl>
+  </w:abstractNum>
+  <w:abstractNum w:abstractNumId="8">
+    <w:nsid w:val="00000009"/>
+    <w:multiLevelType w:val="hybridMultilevel"/>
+    <w:tmpl w:val="00000009"/>
+    <w:lvl w:ilvl="0" w:tplc="00000321">
+      <w:start w:val="1"/>
+      <w:numFmt w:val="bullet"/>
+      <w:lvlText w:val="⁃"/>
+      <w:lvlJc w:val="left"/>
+      <w:pPr>
+        <w:ind w:left="720" w:hanging="360"/>
+      </w:pPr>
+    </w:lvl>
+    <w:lvl w:ilvl="1" w:tplc="FFFFFFFF">
+      <w:numFmt w:val="decimal"/>
+      <w:lvlText w:val=""/>
+      <w:lvlJc w:val="left"/>
+    </w:lvl>
+    <w:lvl w:ilvl="2" w:tplc="FFFFFFFF">
+      <w:numFmt w:val="decimal"/>
+      <w:lvlText w:val=""/>
+      <w:lvlJc w:val="left"/>
+    </w:lvl>
+    <w:lvl w:ilvl="3" w:tplc="FFFFFFFF">
+      <w:numFmt w:val="decimal"/>
+      <w:lvlText w:val=""/>
+      <w:lvlJc w:val="left"/>
+    </w:lvl>
+    <w:lvl w:ilvl="4" w:tplc="FFFFFFFF">
+      <w:numFmt w:val="decimal"/>
+      <w:lvlText w:val=""/>
+      <w:lvlJc w:val="left"/>
+    </w:lvl>
+    <w:lvl w:ilvl="5" w:tplc="FFFFFFFF">
+      <w:numFmt w:val="decimal"/>
+      <w:lvlText w:val=""/>
+      <w:lvlJc w:val="left"/>
+    </w:lvl>
+    <w:lvl w:ilvl="6" w:tplc="FFFFFFFF">
+      <w:numFmt w:val="decimal"/>
+      <w:lvlText w:val=""/>
+      <w:lvlJc w:val="left"/>
+    </w:lvl>
+    <w:lvl w:ilvl="7" w:tplc="FFFFFFFF">
+      <w:numFmt w:val="decimal"/>
+      <w:lvlText w:val=""/>
+      <w:lvlJc w:val="left"/>
+    </w:lvl>
+    <w:lvl w:ilvl="8" w:tplc="FFFFFFFF">
+      <w:numFmt w:val="decimal"/>
+      <w:lvlText w:val=""/>
+      <w:lvlJc w:val="left"/>
+    </w:lvl>
+  </w:abstractNum>
+  <w:abstractNum w:abstractNumId="9">
+    <w:nsid w:val="0000000A"/>
+    <w:multiLevelType w:val="hybridMultilevel"/>
+    <w:tmpl w:val="0000000A"/>
+    <w:lvl w:ilvl="0" w:tplc="00000385">
+      <w:start w:val="1"/>
+      <w:numFmt w:val="bullet"/>
+      <w:lvlText w:val="⁃"/>
+      <w:lvlJc w:val="left"/>
+      <w:pPr>
+        <w:ind w:left="720" w:hanging="360"/>
+      </w:pPr>
+    </w:lvl>
+    <w:lvl w:ilvl="1" w:tplc="FFFFFFFF">
+      <w:numFmt w:val="decimal"/>
+      <w:lvlText w:val=""/>
+      <w:lvlJc w:val="left"/>
+    </w:lvl>
+    <w:lvl w:ilvl="2" w:tplc="FFFFFFFF">
+      <w:numFmt w:val="decimal"/>
+      <w:lvlText w:val=""/>
+      <w:lvlJc w:val="left"/>
+    </w:lvl>
+    <w:lvl w:ilvl="3" w:tplc="FFFFFFFF">
+      <w:numFmt w:val="decimal"/>
+      <w:lvlText w:val=""/>
+      <w:lvlJc w:val="left"/>
+    </w:lvl>
+    <w:lvl w:ilvl="4" w:tplc="FFFFFFFF">
+      <w:numFmt w:val="decimal"/>
+      <w:lvlText w:val=""/>
+      <w:lvlJc w:val="left"/>
+    </w:lvl>
+    <w:lvl w:ilvl="5" w:tplc="FFFFFFFF">
+      <w:numFmt w:val="decimal"/>
+      <w:lvlText w:val=""/>
+      <w:lvlJc w:val="left"/>
+    </w:lvl>
+    <w:lvl w:ilvl="6" w:tplc="FFFFFFFF">
+      <w:numFmt w:val="decimal"/>
+      <w:lvlText w:val=""/>
+      <w:lvlJc w:val="left"/>
+    </w:lvl>
+    <w:lvl w:ilvl="7" w:tplc="FFFFFFFF">
+      <w:numFmt w:val="decimal"/>
+      <w:lvlText w:val=""/>
+      <w:lvlJc w:val="left"/>
+    </w:lvl>
+    <w:lvl w:ilvl="8" w:tplc="FFFFFFFF">
+      <w:numFmt w:val="decimal"/>
+      <w:lvlText w:val=""/>
+      <w:lvlJc w:val="left"/>
+    </w:lvl>
+  </w:abstractNum>
+  <w:abstractNum w:abstractNumId="10">
+    <w:nsid w:val="0000000B"/>
+    <w:multiLevelType w:val="hybridMultilevel"/>
+    <w:tmpl w:val="0000000B"/>
+    <w:lvl w:ilvl="0" w:tplc="000003E9">
+      <w:start w:val="1"/>
+      <w:numFmt w:val="bullet"/>
+      <w:lvlText w:val="⁃"/>
+      <w:lvlJc w:val="left"/>
+      <w:pPr>
+        <w:ind w:left="720" w:hanging="360"/>
+      </w:pPr>
+    </w:lvl>
+    <w:lvl w:ilvl="1" w:tplc="FFFFFFFF">
+      <w:numFmt w:val="decimal"/>
+      <w:lvlText w:val=""/>
+      <w:lvlJc w:val="left"/>
+    </w:lvl>
+    <w:lvl w:ilvl="2" w:tplc="FFFFFFFF">
+      <w:numFmt w:val="decimal"/>
+      <w:lvlText w:val=""/>
+      <w:lvlJc w:val="left"/>
+    </w:lvl>
+    <w:lvl w:ilvl="3" w:tplc="FFFFFFFF">
+      <w:numFmt w:val="decimal"/>
+      <w:lvlText w:val=""/>
+      <w:lvlJc w:val="left"/>
+    </w:lvl>
+    <w:lvl w:ilvl="4" w:tplc="FFFFFFFF">
+      <w:numFmt w:val="decimal"/>
+      <w:lvlText w:val=""/>
+      <w:lvlJc w:val="left"/>
+    </w:lvl>
+    <w:lvl w:ilvl="5" w:tplc="FFFFFFFF">
+      <w:numFmt w:val="decimal"/>
+      <w:lvlText w:val=""/>
+      <w:lvlJc w:val="left"/>
+    </w:lvl>
+    <w:lvl w:ilvl="6" w:tplc="FFFFFFFF">
+      <w:numFmt w:val="decimal"/>
+      <w:lvlText w:val=""/>
+      <w:lvlJc w:val="left"/>
+    </w:lvl>
+    <w:lvl w:ilvl="7" w:tplc="FFFFFFFF">
+      <w:numFmt w:val="decimal"/>
+      <w:lvlText w:val=""/>
+      <w:lvlJc w:val="left"/>
+    </w:lvl>
+    <w:lvl w:ilvl="8" w:tplc="FFFFFFFF">
+      <w:numFmt w:val="decimal"/>
+      <w:lvlText w:val=""/>
+      <w:lvlJc w:val="left"/>
+    </w:lvl>
+  </w:abstractNum>
+  <w:abstractNum w:abstractNumId="11">
     <w:nsid w:val="18F647B0"/>
     <w:multiLevelType w:val="hybridMultilevel"/>
     <w:tmpl w:val="B64ACFCA"/>
@@ -814,7 +3007,7 @@
       </w:pPr>
     </w:lvl>
   </w:abstractNum>
-  <w:abstractNum w:abstractNumId="1">
+  <w:abstractNum w:abstractNumId="12">
     <w:nsid w:val="261D670C"/>
     <w:multiLevelType w:val="hybridMultilevel"/>
     <w:tmpl w:val="EA66017E"/>
@@ -903,7 +3096,7 @@
       </w:pPr>
     </w:lvl>
   </w:abstractNum>
-  <w:abstractNum w:abstractNumId="2">
+  <w:abstractNum w:abstractNumId="13">
     <w:nsid w:val="7C5E65E8"/>
     <w:multiLevelType w:val="hybridMultilevel"/>
     <w:tmpl w:val="BC8E2606"/>
@@ -1017,13 +3210,46 @@
     </w:lvl>
   </w:abstractNum>
   <w:num w:numId="1">
+    <w:abstractNumId w:val="11"/>
+  </w:num>
+  <w:num w:numId="2">
+    <w:abstractNumId w:val="12"/>
+  </w:num>
+  <w:num w:numId="3">
+    <w:abstractNumId w:val="13"/>
+  </w:num>
+  <w:num w:numId="4">
     <w:abstractNumId w:val="0"/>
   </w:num>
-  <w:num w:numId="2">
+  <w:num w:numId="5">
     <w:abstractNumId w:val="1"/>
   </w:num>
-  <w:num w:numId="3">
+  <w:num w:numId="6">
     <w:abstractNumId w:val="2"/>
+  </w:num>
+  <w:num w:numId="7">
+    <w:abstractNumId w:val="3"/>
+  </w:num>
+  <w:num w:numId="8">
+    <w:abstractNumId w:val="4"/>
+  </w:num>
+  <w:num w:numId="9">
+    <w:abstractNumId w:val="5"/>
+  </w:num>
+  <w:num w:numId="10">
+    <w:abstractNumId w:val="6"/>
+  </w:num>
+  <w:num w:numId="11">
+    <w:abstractNumId w:val="7"/>
+  </w:num>
+  <w:num w:numId="12">
+    <w:abstractNumId w:val="8"/>
+  </w:num>
+  <w:num w:numId="13">
+    <w:abstractNumId w:val="9"/>
+  </w:num>
+  <w:num w:numId="14">
+    <w:abstractNumId w:val="10"/>
   </w:num>
 </w:numbering>
 </file>

</xml_diff>

<commit_message>
added notes for rough draft of BCI
</commit_message>
<xml_diff>
--- a/Notes.docx
+++ b/Notes.docx
@@ -162,8 +162,6 @@
       <w:r>
         <w:t>BCI</w:t>
       </w:r>
-      <w:bookmarkStart w:id="0" w:name="_GoBack"/>
-      <w:bookmarkEnd w:id="0"/>
     </w:p>
     <w:p>
       <w:r>
@@ -1770,12 +1768,319 @@
     </w:p>
     <w:p/>
     <w:p/>
+    <w:p>
+      <w:r>
+        <w:br w:type="page"/>
+      </w:r>
+    </w:p>
+    <w:p>
+      <w:r>
+        <w:t xml:space="preserve">BCI – </w:t>
+      </w:r>
+    </w:p>
     <w:p/>
     <w:p>
       <w:r>
+        <w:t xml:space="preserve">BCI, that is Brain-Computer Interfaces, is quite an interesting domain of </w:t>
+      </w:r>
+      <w:proofErr w:type="spellStart"/>
+      <w:r>
+        <w:t>IoT</w:t>
+      </w:r>
+      <w:proofErr w:type="spellEnd"/>
+      <w:r>
+        <w:t xml:space="preserve"> connecting neurology, electrical engineering, machine learning in addition to some of the more standard aspect of </w:t>
+      </w:r>
+      <w:proofErr w:type="spellStart"/>
+      <w:r>
+        <w:t>IoT</w:t>
+      </w:r>
+      <w:proofErr w:type="spellEnd"/>
+      <w:r>
+        <w:t xml:space="preserve"> such as networking connectivity.</w:t>
+      </w:r>
+    </w:p>
+    <w:p>
+      <w:r>
+        <w:t xml:space="preserve">Using various devices for sensing electromagnetic waves the body, and specifically the brain (emitting brain-waves), sends out, such as and electroencephalogram (EEG), it analyzes these electromagnetic waves and classifies them using machine learning algorithms to train the associated software making it “understand” the intention behind those waves. This is usually done by a device such as an EEG coming into physical or near physical contact with the </w:t>
+      </w:r>
+      <w:r>
+        <w:t xml:space="preserve">body. After classification by the machine learning (generally deep learning) software actuation is required. </w:t>
+      </w:r>
+    </w:p>
+    <w:p/>
+    <w:p>
+      <w:r>
+        <w:t>Although this may seem like a futurist idea, perhaps something out of a science fiction novel, real world examples have already been developed. They range in purpose and field, from military to healthcare, not to mention entertainment.</w:t>
+      </w:r>
+    </w:p>
+    <w:p/>
+    <w:p>
+      <w:r>
+        <w:t xml:space="preserve">Although we will mainly talk about healthcare in the remainder of this paper, we will </w:t>
+      </w:r>
+      <w:r>
+        <w:t>deviate</w:t>
+      </w:r>
+      <w:r>
+        <w:t xml:space="preserve"> from that for one example</w:t>
+      </w:r>
+      <w:r>
+        <w:t xml:space="preserve"> to solidify an image of what BCI can do. This example</w:t>
+      </w:r>
+      <w:r>
+        <w:t xml:space="preserve"> may cause and upset in the world of gaming. The </w:t>
+      </w:r>
+      <w:proofErr w:type="spellStart"/>
+      <w:r>
+        <w:t>NextMind</w:t>
+      </w:r>
+      <w:proofErr w:type="spellEnd"/>
+      <w:r>
+        <w:t xml:space="preserve"> device with its SDK for the Unity game engine allows users, when wearing the device, to control certain aspects of project created with then Unity game engine simply by concentrating.</w:t>
+      </w:r>
+      <w:r>
+        <w:t xml:space="preserve"> It works by analyzing the brainwaves of the wearer when concentrating on special graphics displayed on the screen and with integrating the software this can be used to cause a myriad of effects, simplest of which would be perhaps movement in a game. </w:t>
+      </w:r>
+      <w:r>
+        <w:t xml:space="preserve">This is not limited to a simple trigger of is the user is concentrating on the visual queue either, it can analyze the intensity of the concentration. Via software interface any effect can be given to the values read from the brain. </w:t>
+      </w:r>
+    </w:p>
+    <w:p/>
+    <w:p>
+      <w:r>
+        <w:t xml:space="preserve">Now that we understand some of the capabilities of BCI we will see in the field of healthcare that the same type of technology isn’t limited to video games. It can be used </w:t>
+      </w:r>
+      <w:r>
+        <w:t xml:space="preserve">for instance to move around a wheelchair of a patient who does not have the ability to walk. Once the software is trained for the patient and a classifier is created, it can be used to analyze the patient’s brainwaves and interpret how to actuate and move the wheelchair. Here the </w:t>
+      </w:r>
+      <w:proofErr w:type="spellStart"/>
+      <w:r>
+        <w:t>IoT</w:t>
+      </w:r>
+      <w:proofErr w:type="spellEnd"/>
+      <w:r>
+        <w:t xml:space="preserve"> technology is allowing all the various parts to communicate with each other such as the EEG device, the actuated device (the wheelchair) and the processing unit which may be on a separate device.</w:t>
+      </w:r>
+    </w:p>
+    <w:p/>
+    <w:p>
+      <w:r>
+        <w:t xml:space="preserve">To more efficiently work with BCI as a subdomain of </w:t>
+      </w:r>
+      <w:proofErr w:type="spellStart"/>
+      <w:r>
+        <w:t>IoT</w:t>
+      </w:r>
+      <w:proofErr w:type="spellEnd"/>
+      <w:r>
         <w:t xml:space="preserve"> </w:t>
       </w:r>
       <w:r>
+        <w:t>ontology design patterns were developed</w:t>
+      </w:r>
+      <w:r>
+        <w:t xml:space="preserve">. Here we will </w:t>
+      </w:r>
+      <w:r>
+        <w:t>look at a couple</w:t>
+      </w:r>
+      <w:r>
+        <w:t xml:space="preserve">, </w:t>
+      </w:r>
+      <w:r>
+        <w:t>both</w:t>
+      </w:r>
+      <w:r>
+        <w:t xml:space="preserve"> targeting compatibility and maintainability as ontology patterns</w:t>
+      </w:r>
+      <w:r>
+        <w:t xml:space="preserve">. </w:t>
+      </w:r>
+    </w:p>
+    <w:p>
+      <w:pPr>
+        <w:pStyle w:val="ListParagraph"/>
+        <w:numPr>
+          <w:ilvl w:val="0"/>
+          <w:numId w:val="15"/>
+        </w:numPr>
+      </w:pPr>
+      <w:r>
+        <w:t>Actu</w:t>
+      </w:r>
+      <w:r>
+        <w:t>ation-Actuator-Eff</w:t>
+      </w:r>
+      <w:r>
+        <w:t xml:space="preserve">ect Ontology </w:t>
+      </w:r>
+      <w:r>
+        <w:t>Design</w:t>
+      </w:r>
+    </w:p>
+    <w:p>
+      <w:pPr>
+        <w:pStyle w:val="ListParagraph"/>
+        <w:numPr>
+          <w:ilvl w:val="0"/>
+          <w:numId w:val="15"/>
+        </w:numPr>
+      </w:pPr>
+      <w:r>
+        <w:t>St</w:t>
+      </w:r>
+      <w:r>
+        <w:t>imulus-Sensor-Observer Ontology Design</w:t>
+      </w:r>
+    </w:p>
+    <w:p>
+      <w:r>
+        <w:t xml:space="preserve">Without going into detail of the tagging and models of the ontology itself, these two patterns work hand in hand cataloging the full picture of </w:t>
+      </w:r>
+      <w:r>
+        <w:t xml:space="preserve">BCI model, that is the connection between the Sense Model (described by the Stimulus-Sensor-Observer Ontology Pattern) and the Actuation Model </w:t>
+      </w:r>
+      <w:r>
+        <w:t>(described by the Actuation-Actuator-Effect Ontology Design)</w:t>
+      </w:r>
+      <w:r>
+        <w:t>. Each pattern is aligned to and expands upon existing ontologies in the relevant fields</w:t>
+      </w:r>
+      <w:r>
+        <w:t xml:space="preserve"> including, of course, the field of </w:t>
+      </w:r>
+      <w:proofErr w:type="spellStart"/>
+      <w:r>
+        <w:t>IoT</w:t>
+      </w:r>
+      <w:proofErr w:type="spellEnd"/>
+      <w:r>
+        <w:t>.</w:t>
+      </w:r>
+    </w:p>
+    <w:p/>
+    <w:p>
+      <w:r>
+        <w:t>In the Figure below we can see the relationship between the two patterns:</w:t>
+      </w:r>
+    </w:p>
+    <w:p>
+      <w:pPr>
+        <w:keepNext/>
+        <w:widowControl w:val="0"/>
+        <w:autoSpaceDE w:val="0"/>
+        <w:autoSpaceDN w:val="0"/>
+        <w:adjustRightInd w:val="0"/>
+        <w:spacing w:line="280" w:lineRule="atLeast"/>
+      </w:pPr>
+      <w:r>
+        <w:rPr>
+          <w:rFonts w:ascii="Times" w:hAnsi="Times" w:cs="Times"/>
+          <w:noProof/>
+          <w:color w:val="000000"/>
+          <w:lang w:eastAsia="ja-JP"/>
+        </w:rPr>
+        <w:drawing>
+          <wp:inline distT="0" distB="0" distL="0" distR="0" wp14:anchorId="1A3FE208" wp14:editId="5CDE523F">
+            <wp:extent cx="3271520" cy="2194560"/>
+            <wp:effectExtent l="0" t="0" r="5080" b="0"/>
+            <wp:docPr id="1" name="Picture 1"/>
+            <wp:cNvGraphicFramePr>
+              <a:graphicFrameLocks xmlns:a="http://schemas.openxmlformats.org/drawingml/2006/main" noChangeAspect="1"/>
+            </wp:cNvGraphicFramePr>
+            <a:graphic xmlns:a="http://schemas.openxmlformats.org/drawingml/2006/main">
+              <a:graphicData uri="http://schemas.openxmlformats.org/drawingml/2006/picture">
+                <pic:pic xmlns:pic="http://schemas.openxmlformats.org/drawingml/2006/picture">
+                  <pic:nvPicPr>
+                    <pic:cNvPr id="0" name="Picture 1"/>
+                    <pic:cNvPicPr>
+                      <a:picLocks noChangeAspect="1" noChangeArrowheads="1"/>
+                    </pic:cNvPicPr>
+                  </pic:nvPicPr>
+                  <pic:blipFill>
+                    <a:blip r:embed="rId8">
+                      <a:extLst>
+                        <a:ext uri="{28A0092B-C50C-407E-A947-70E740481C1C}">
+                          <a14:useLocalDpi xmlns:a14="http://schemas.microsoft.com/office/drawing/2010/main" val="0"/>
+                        </a:ext>
+                      </a:extLst>
+                    </a:blip>
+                    <a:srcRect/>
+                    <a:stretch>
+                      <a:fillRect/>
+                    </a:stretch>
+                  </pic:blipFill>
+                  <pic:spPr bwMode="auto">
+                    <a:xfrm>
+                      <a:off x="0" y="0"/>
+                      <a:ext cx="3271520" cy="2194560"/>
+                    </a:xfrm>
+                    <a:prstGeom prst="rect">
+                      <a:avLst/>
+                    </a:prstGeom>
+                    <a:noFill/>
+                    <a:ln>
+                      <a:noFill/>
+                    </a:ln>
+                  </pic:spPr>
+                </pic:pic>
+              </a:graphicData>
+            </a:graphic>
+          </wp:inline>
+        </w:drawing>
+      </w:r>
+      <w:bookmarkStart w:id="0" w:name="_GoBack"/>
+      <w:bookmarkEnd w:id="0"/>
+    </w:p>
+    <w:p>
+      <w:pPr>
+        <w:pStyle w:val="Caption"/>
+      </w:pPr>
+      <w:r>
+        <w:t xml:space="preserve">Figure </w:t>
+      </w:r>
+      <w:fldSimple w:instr=" SEQ Figure \* ARABIC ">
+        <w:r>
+          <w:rPr>
+            <w:noProof/>
+          </w:rPr>
+          <w:t>1</w:t>
+        </w:r>
+      </w:fldSimple>
+      <w:r>
+        <w:rPr>
+          <w:noProof/>
+        </w:rPr>
+        <w:t xml:space="preserve"> [fill in citation probably since this is copying the image exactly]</w:t>
+      </w:r>
+    </w:p>
+    <w:p>
+      <w:pPr>
+        <w:widowControl w:val="0"/>
+        <w:autoSpaceDE w:val="0"/>
+        <w:autoSpaceDN w:val="0"/>
+        <w:adjustRightInd w:val="0"/>
+        <w:spacing w:line="280" w:lineRule="atLeast"/>
+        <w:rPr>
+          <w:rFonts w:ascii="Times" w:hAnsi="Times" w:cs="Times"/>
+          <w:color w:val="000000"/>
+        </w:rPr>
+      </w:pPr>
+      <w:r>
+        <w:rPr>
+          <w:rFonts w:ascii="Times" w:hAnsi="Times" w:cs="Times"/>
+          <w:color w:val="000000"/>
+        </w:rPr>
+        <w:t xml:space="preserve"> </w:t>
+      </w:r>
+    </w:p>
+    <w:p/>
+    <w:p>
+      <w:r>
+        <w:t xml:space="preserve"> </w:t>
+      </w:r>
+      <w:r>
         <w:br w:type="page"/>
       </w:r>
     </w:p>
@@ -2014,8 +2319,8 @@
       </w:r>
     </w:p>
     <w:sectPr>
-      <w:footerReference w:type="even" r:id="rId10"/>
-      <w:footerReference w:type="default" r:id="rId11"/>
+      <w:footerReference w:type="even" r:id="rId11"/>
+      <w:footerReference w:type="default" r:id="rId12"/>
       <w:pgSz w:w="11900" w:h="16840"/>
       <w:pgMar w:top="1440" w:right="1440" w:bottom="1440" w:left="1440" w:header="708" w:footer="708" w:gutter="0"/>
       <w:cols w:space="708"/>
@@ -2286,7 +2591,7 @@
         <w:rStyle w:val="PageNumber"/>
         <w:noProof/>
       </w:rPr>
-      <w:t>2</w:t>
+      <w:t>5</w:t>
     </w:r>
     <w:r>
       <w:rPr>
@@ -2919,6 +3224,118 @@
     </w:lvl>
   </w:abstractNum>
   <w:abstractNum w:abstractNumId="11">
+    <w:nsid w:val="03061CAE"/>
+    <w:multiLevelType w:val="hybridMultilevel"/>
+    <w:tmpl w:val="5532C2C8"/>
+    <w:lvl w:ilvl="0" w:tplc="9E743868">
+      <w:numFmt w:val="bullet"/>
+      <w:lvlText w:val="-"/>
+      <w:lvlJc w:val="left"/>
+      <w:pPr>
+        <w:ind w:left="720" w:hanging="360"/>
+      </w:pPr>
+      <w:rPr>
+        <w:rFonts w:ascii="Calibri" w:eastAsiaTheme="minorHAnsi" w:hAnsi="Calibri" w:cstheme="minorBidi" w:hint="default"/>
+      </w:rPr>
+    </w:lvl>
+    <w:lvl w:ilvl="1" w:tplc="04090003" w:tentative="1">
+      <w:start w:val="1"/>
+      <w:numFmt w:val="bullet"/>
+      <w:lvlText w:val="o"/>
+      <w:lvlJc w:val="left"/>
+      <w:pPr>
+        <w:ind w:left="1440" w:hanging="360"/>
+      </w:pPr>
+      <w:rPr>
+        <w:rFonts w:ascii="Courier New" w:hAnsi="Courier New" w:cs="Courier New" w:hint="default"/>
+      </w:rPr>
+    </w:lvl>
+    <w:lvl w:ilvl="2" w:tplc="04090005" w:tentative="1">
+      <w:start w:val="1"/>
+      <w:numFmt w:val="bullet"/>
+      <w:lvlText w:val=""/>
+      <w:lvlJc w:val="left"/>
+      <w:pPr>
+        <w:ind w:left="2160" w:hanging="360"/>
+      </w:pPr>
+      <w:rPr>
+        <w:rFonts w:ascii="Wingdings" w:hAnsi="Wingdings" w:hint="default"/>
+      </w:rPr>
+    </w:lvl>
+    <w:lvl w:ilvl="3" w:tplc="04090001" w:tentative="1">
+      <w:start w:val="1"/>
+      <w:numFmt w:val="bullet"/>
+      <w:lvlText w:val=""/>
+      <w:lvlJc w:val="left"/>
+      <w:pPr>
+        <w:ind w:left="2880" w:hanging="360"/>
+      </w:pPr>
+      <w:rPr>
+        <w:rFonts w:ascii="Symbol" w:hAnsi="Symbol" w:hint="default"/>
+      </w:rPr>
+    </w:lvl>
+    <w:lvl w:ilvl="4" w:tplc="04090003" w:tentative="1">
+      <w:start w:val="1"/>
+      <w:numFmt w:val="bullet"/>
+      <w:lvlText w:val="o"/>
+      <w:lvlJc w:val="left"/>
+      <w:pPr>
+        <w:ind w:left="3600" w:hanging="360"/>
+      </w:pPr>
+      <w:rPr>
+        <w:rFonts w:ascii="Courier New" w:hAnsi="Courier New" w:cs="Courier New" w:hint="default"/>
+      </w:rPr>
+    </w:lvl>
+    <w:lvl w:ilvl="5" w:tplc="04090005" w:tentative="1">
+      <w:start w:val="1"/>
+      <w:numFmt w:val="bullet"/>
+      <w:lvlText w:val=""/>
+      <w:lvlJc w:val="left"/>
+      <w:pPr>
+        <w:ind w:left="4320" w:hanging="360"/>
+      </w:pPr>
+      <w:rPr>
+        <w:rFonts w:ascii="Wingdings" w:hAnsi="Wingdings" w:hint="default"/>
+      </w:rPr>
+    </w:lvl>
+    <w:lvl w:ilvl="6" w:tplc="04090001" w:tentative="1">
+      <w:start w:val="1"/>
+      <w:numFmt w:val="bullet"/>
+      <w:lvlText w:val=""/>
+      <w:lvlJc w:val="left"/>
+      <w:pPr>
+        <w:ind w:left="5040" w:hanging="360"/>
+      </w:pPr>
+      <w:rPr>
+        <w:rFonts w:ascii="Symbol" w:hAnsi="Symbol" w:hint="default"/>
+      </w:rPr>
+    </w:lvl>
+    <w:lvl w:ilvl="7" w:tplc="04090003" w:tentative="1">
+      <w:start w:val="1"/>
+      <w:numFmt w:val="bullet"/>
+      <w:lvlText w:val="o"/>
+      <w:lvlJc w:val="left"/>
+      <w:pPr>
+        <w:ind w:left="5760" w:hanging="360"/>
+      </w:pPr>
+      <w:rPr>
+        <w:rFonts w:ascii="Courier New" w:hAnsi="Courier New" w:cs="Courier New" w:hint="default"/>
+      </w:rPr>
+    </w:lvl>
+    <w:lvl w:ilvl="8" w:tplc="04090005" w:tentative="1">
+      <w:start w:val="1"/>
+      <w:numFmt w:val="bullet"/>
+      <w:lvlText w:val=""/>
+      <w:lvlJc w:val="left"/>
+      <w:pPr>
+        <w:ind w:left="6480" w:hanging="360"/>
+      </w:pPr>
+      <w:rPr>
+        <w:rFonts w:ascii="Wingdings" w:hAnsi="Wingdings" w:hint="default"/>
+      </w:rPr>
+    </w:lvl>
+  </w:abstractNum>
+  <w:abstractNum w:abstractNumId="12">
     <w:nsid w:val="18F647B0"/>
     <w:multiLevelType w:val="hybridMultilevel"/>
     <w:tmpl w:val="B64ACFCA"/>
@@ -3007,7 +3424,7 @@
       </w:pPr>
     </w:lvl>
   </w:abstractNum>
-  <w:abstractNum w:abstractNumId="12">
+  <w:abstractNum w:abstractNumId="13">
     <w:nsid w:val="261D670C"/>
     <w:multiLevelType w:val="hybridMultilevel"/>
     <w:tmpl w:val="EA66017E"/>
@@ -3096,7 +3513,7 @@
       </w:pPr>
     </w:lvl>
   </w:abstractNum>
-  <w:abstractNum w:abstractNumId="13">
+  <w:abstractNum w:abstractNumId="14">
     <w:nsid w:val="7C5E65E8"/>
     <w:multiLevelType w:val="hybridMultilevel"/>
     <w:tmpl w:val="BC8E2606"/>
@@ -3210,13 +3627,13 @@
     </w:lvl>
   </w:abstractNum>
   <w:num w:numId="1">
-    <w:abstractNumId w:val="11"/>
+    <w:abstractNumId w:val="12"/>
   </w:num>
   <w:num w:numId="2">
-    <w:abstractNumId w:val="12"/>
+    <w:abstractNumId w:val="13"/>
   </w:num>
   <w:num w:numId="3">
-    <w:abstractNumId w:val="13"/>
+    <w:abstractNumId w:val="14"/>
   </w:num>
   <w:num w:numId="4">
     <w:abstractNumId w:val="0"/>
@@ -3250,6 +3667,9 @@
   </w:num>
   <w:num w:numId="14">
     <w:abstractNumId w:val="10"/>
+  </w:num>
+  <w:num w:numId="15">
+    <w:abstractNumId w:val="11"/>
   </w:num>
 </w:numbering>
 </file>
@@ -3825,6 +4245,26 @@
       <w:szCs w:val="18"/>
     </w:rPr>
   </w:style>
+  <w:style w:type="paragraph" w:styleId="Caption">
+    <w:name w:val="caption"/>
+    <w:basedOn w:val="Normal"/>
+    <w:next w:val="Normal"/>
+    <w:uiPriority w:val="35"/>
+    <w:semiHidden/>
+    <w:unhideWhenUsed/>
+    <w:qFormat/>
+    <w:rsid w:val="002B6DFD"/>
+    <w:pPr>
+      <w:spacing w:after="200"/>
+    </w:pPr>
+    <w:rPr>
+      <w:i/>
+      <w:iCs/>
+      <w:color w:val="44546A" w:themeColor="text2"/>
+      <w:sz w:val="18"/>
+      <w:szCs w:val="18"/>
+    </w:rPr>
+  </w:style>
 </w:styles>
 </file>
 

</xml_diff>

<commit_message>
added notes for rough draft of smart meters
</commit_message>
<xml_diff>
--- a/Notes.docx
+++ b/Notes.docx
@@ -16,13 +16,8 @@
         </w:numPr>
       </w:pPr>
       <w:r>
-        <w:t xml:space="preserve">Background info on </w:t>
-      </w:r>
-      <w:proofErr w:type="spellStart"/>
-      <w:r>
-        <w:t>IoT</w:t>
-      </w:r>
-      <w:proofErr w:type="spellEnd"/>
+        <w:t>Background info on IoT</w:t>
+      </w:r>
     </w:p>
     <w:p>
       <w:pPr>
@@ -33,13 +28,8 @@
         </w:numPr>
       </w:pPr>
       <w:r>
-        <w:t xml:space="preserve">Background info on any domain of </w:t>
-      </w:r>
-      <w:proofErr w:type="spellStart"/>
-      <w:r>
-        <w:t>IoT</w:t>
-      </w:r>
-      <w:proofErr w:type="spellEnd"/>
+        <w:t>Background info on any domain of IoT</w:t>
+      </w:r>
     </w:p>
     <w:p>
       <w:pPr>
@@ -50,15 +40,7 @@
         </w:numPr>
       </w:pPr>
       <w:r>
-        <w:t xml:space="preserve">Generic </w:t>
-      </w:r>
-      <w:proofErr w:type="spellStart"/>
-      <w:r>
-        <w:t>IoT</w:t>
-      </w:r>
-      <w:proofErr w:type="spellEnd"/>
-      <w:r>
-        <w:t xml:space="preserve"> patterns</w:t>
+        <w:t>Generic IoT patterns</w:t>
       </w:r>
     </w:p>
     <w:p>
@@ -70,15 +52,7 @@
         </w:numPr>
       </w:pPr>
       <w:r>
-        <w:t xml:space="preserve">Domain Specific </w:t>
-      </w:r>
-      <w:proofErr w:type="spellStart"/>
-      <w:r>
-        <w:t>IoT</w:t>
-      </w:r>
-      <w:proofErr w:type="spellEnd"/>
-      <w:r>
-        <w:t xml:space="preserve"> patters</w:t>
+        <w:t>Domain Specific IoT patters</w:t>
       </w:r>
     </w:p>
     <w:p>
@@ -90,21 +64,8 @@
         </w:numPr>
       </w:pPr>
       <w:r>
-        <w:t>Usages of non-</w:t>
-      </w:r>
-      <w:proofErr w:type="spellStart"/>
-      <w:r>
-        <w:t>IoT</w:t>
-      </w:r>
-      <w:proofErr w:type="spellEnd"/>
-      <w:r>
-        <w:t xml:space="preserve"> patterns in </w:t>
-      </w:r>
-      <w:proofErr w:type="spellStart"/>
-      <w:r>
-        <w:t>IoT</w:t>
-      </w:r>
-      <w:proofErr w:type="spellEnd"/>
+        <w:t>Usages of non-IoT patterns in IoT</w:t>
+      </w:r>
     </w:p>
     <w:p/>
     <w:p>
@@ -188,15 +149,7 @@
         <w:t>Industrial</w:t>
       </w:r>
       <w:r>
-        <w:t xml:space="preserve"> </w:t>
-      </w:r>
-      <w:proofErr w:type="spellStart"/>
-      <w:r>
-        <w:t>IoT</w:t>
-      </w:r>
-      <w:proofErr w:type="spellEnd"/>
-      <w:r>
-        <w:t xml:space="preserve"> (such as Smart Cities)</w:t>
+        <w:t xml:space="preserve"> IoT (such as Smart Cities)</w:t>
       </w:r>
     </w:p>
     <w:p/>
@@ -229,7 +182,6 @@
           <w:color w:val="353535"/>
         </w:rPr>
       </w:pPr>
-      <w:proofErr w:type="spellStart"/>
       <w:r>
         <w:rPr>
           <w:rFonts w:ascii="AppleSystemUIFont" w:hAnsi="AppleSystemUIFont" w:cs="AppleSystemUIFont"/>
@@ -237,7 +189,6 @@
         </w:rPr>
         <w:t>nf</w:t>
       </w:r>
-      <w:proofErr w:type="spellEnd"/>
     </w:p>
     <w:p>
       <w:pPr>
@@ -291,41 +242,7 @@
           <w:rFonts w:ascii="AppleSystemUIFont" w:hAnsi="AppleSystemUIFont" w:cs="AppleSystemUIFont"/>
           <w:color w:val="353535"/>
         </w:rPr>
-        <w:t xml:space="preserve">lots of general information about </w:t>
-      </w:r>
-      <w:proofErr w:type="spellStart"/>
-      <w:r>
-        <w:rPr>
-          <w:rFonts w:ascii="AppleSystemUIFont" w:hAnsi="AppleSystemUIFont" w:cs="AppleSystemUIFont"/>
-          <w:color w:val="353535"/>
-        </w:rPr>
-        <w:t>IoT</w:t>
-      </w:r>
-      <w:proofErr w:type="spellEnd"/>
-      <w:r>
-        <w:rPr>
-          <w:rFonts w:ascii="AppleSystemUIFont" w:hAnsi="AppleSystemUIFont" w:cs="AppleSystemUIFont"/>
-          <w:color w:val="353535"/>
-        </w:rPr>
-        <w:t xml:space="preserve"> and </w:t>
-      </w:r>
-      <w:proofErr w:type="spellStart"/>
-      <w:proofErr w:type="gramStart"/>
-      <w:r>
-        <w:rPr>
-          <w:rFonts w:ascii="AppleSystemUIFont" w:hAnsi="AppleSystemUIFont" w:cs="AppleSystemUIFont"/>
-          <w:color w:val="353535"/>
-        </w:rPr>
-        <w:t>it’s</w:t>
-      </w:r>
-      <w:proofErr w:type="spellEnd"/>
-      <w:proofErr w:type="gramEnd"/>
-      <w:r>
-        <w:rPr>
-          <w:rFonts w:ascii="AppleSystemUIFont" w:hAnsi="AppleSystemUIFont" w:cs="AppleSystemUIFont"/>
-          <w:color w:val="353535"/>
-        </w:rPr>
-        <w:t xml:space="preserve"> structure</w:t>
+        <w:t>lots of general information about IoT and it’s structure</w:t>
       </w:r>
     </w:p>
     <w:p>
@@ -380,23 +297,7 @@
           <w:rFonts w:ascii="AppleSystemUIFont" w:hAnsi="AppleSystemUIFont" w:cs="AppleSystemUIFont"/>
           <w:color w:val="353535"/>
         </w:rPr>
-        <w:t xml:space="preserve">Fog and </w:t>
-      </w:r>
-      <w:proofErr w:type="spellStart"/>
-      <w:r>
-        <w:rPr>
-          <w:rFonts w:ascii="AppleSystemUIFont" w:hAnsi="AppleSystemUIFont" w:cs="AppleSystemUIFont"/>
-          <w:color w:val="353535"/>
-        </w:rPr>
-        <w:t>IoT</w:t>
-      </w:r>
-      <w:proofErr w:type="spellEnd"/>
-      <w:r>
-        <w:rPr>
-          <w:rFonts w:ascii="AppleSystemUIFont" w:hAnsi="AppleSystemUIFont" w:cs="AppleSystemUIFont"/>
-          <w:color w:val="353535"/>
-        </w:rPr>
-        <w:t>- An Overview of Research Opportunities</w:t>
+        <w:t>Fog and IoT- An Overview of Research Opportunities</w:t>
       </w:r>
     </w:p>
     <w:p>
@@ -444,94 +345,68 @@
           <w:rFonts w:ascii="AppleSystemUIFont" w:hAnsi="AppleSystemUIFont" w:cs="AppleSystemUIFont"/>
           <w:color w:val="353535"/>
         </w:rPr>
-        <w:t xml:space="preserve">also includes information about general needs of </w:t>
-      </w:r>
-      <w:proofErr w:type="spellStart"/>
-      <w:r>
-        <w:rPr>
-          <w:rFonts w:ascii="AppleSystemUIFont" w:hAnsi="AppleSystemUIFont" w:cs="AppleSystemUIFont"/>
-          <w:color w:val="353535"/>
-        </w:rPr>
-        <w:t>IoT</w:t>
-      </w:r>
-      <w:proofErr w:type="spellEnd"/>
-      <w:r>
-        <w:rPr>
-          <w:rFonts w:ascii="AppleSystemUIFont" w:hAnsi="AppleSystemUIFont" w:cs="AppleSystemUIFont"/>
-          <w:color w:val="353535"/>
-        </w:rPr>
-        <w:t xml:space="preserve"> as it grows and limitations of current </w:t>
-      </w:r>
-      <w:proofErr w:type="spellStart"/>
-      <w:r>
-        <w:rPr>
-          <w:rFonts w:ascii="AppleSystemUIFont" w:hAnsi="AppleSystemUIFont" w:cs="AppleSystemUIFont"/>
-          <w:color w:val="353535"/>
-        </w:rPr>
-        <w:t>IoT</w:t>
-      </w:r>
-      <w:proofErr w:type="spellEnd"/>
-    </w:p>
-    <w:p>
-      <w:pPr>
-        <w:widowControl w:val="0"/>
-        <w:autoSpaceDE w:val="0"/>
-        <w:autoSpaceDN w:val="0"/>
-        <w:adjustRightInd w:val="0"/>
-        <w:rPr>
-          <w:rFonts w:ascii="AppleSystemUIFont" w:hAnsi="AppleSystemUIFont" w:cs="AppleSystemUIFont"/>
-          <w:color w:val="353535"/>
-        </w:rPr>
-      </w:pPr>
-    </w:p>
-    <w:p>
-      <w:pPr>
-        <w:widowControl w:val="0"/>
-        <w:autoSpaceDE w:val="0"/>
-        <w:autoSpaceDN w:val="0"/>
-        <w:adjustRightInd w:val="0"/>
-        <w:rPr>
-          <w:rFonts w:ascii="AppleSystemUIFont" w:hAnsi="AppleSystemUIFont" w:cs="AppleSystemUIFont"/>
-          <w:color w:val="353535"/>
-        </w:rPr>
-      </w:pPr>
-    </w:p>
-    <w:p>
-      <w:pPr>
-        <w:widowControl w:val="0"/>
-        <w:autoSpaceDE w:val="0"/>
-        <w:autoSpaceDN w:val="0"/>
-        <w:adjustRightInd w:val="0"/>
-        <w:rPr>
-          <w:rFonts w:ascii="AppleSystemUIFont" w:hAnsi="AppleSystemUIFont" w:cs="AppleSystemUIFont"/>
-          <w:color w:val="353535"/>
-        </w:rPr>
-      </w:pPr>
-    </w:p>
-    <w:p>
-      <w:pPr>
-        <w:widowControl w:val="0"/>
-        <w:autoSpaceDE w:val="0"/>
-        <w:autoSpaceDN w:val="0"/>
-        <w:adjustRightInd w:val="0"/>
-        <w:rPr>
-          <w:rFonts w:ascii="AppleSystemUIFont" w:hAnsi="AppleSystemUIFont" w:cs="AppleSystemUIFont"/>
-          <w:color w:val="353535"/>
-        </w:rPr>
-      </w:pPr>
-    </w:p>
-    <w:p>
-      <w:pPr>
-        <w:widowControl w:val="0"/>
-        <w:autoSpaceDE w:val="0"/>
-        <w:autoSpaceDN w:val="0"/>
-        <w:adjustRightInd w:val="0"/>
-        <w:rPr>
-          <w:rFonts w:ascii="AppleSystemUIFont" w:hAnsi="AppleSystemUIFont" w:cs="AppleSystemUIFont"/>
-          <w:color w:val="353535"/>
-        </w:rPr>
-      </w:pPr>
-      <w:proofErr w:type="spellStart"/>
+        <w:t>also includes information about general needs of IoT as it grows and limitations of current IoT</w:t>
+      </w:r>
+    </w:p>
+    <w:p>
+      <w:pPr>
+        <w:widowControl w:val="0"/>
+        <w:autoSpaceDE w:val="0"/>
+        <w:autoSpaceDN w:val="0"/>
+        <w:adjustRightInd w:val="0"/>
+        <w:rPr>
+          <w:rFonts w:ascii="AppleSystemUIFont" w:hAnsi="AppleSystemUIFont" w:cs="AppleSystemUIFont"/>
+          <w:color w:val="353535"/>
+        </w:rPr>
+      </w:pPr>
+    </w:p>
+    <w:p>
+      <w:pPr>
+        <w:widowControl w:val="0"/>
+        <w:autoSpaceDE w:val="0"/>
+        <w:autoSpaceDN w:val="0"/>
+        <w:adjustRightInd w:val="0"/>
+        <w:rPr>
+          <w:rFonts w:ascii="AppleSystemUIFont" w:hAnsi="AppleSystemUIFont" w:cs="AppleSystemUIFont"/>
+          <w:color w:val="353535"/>
+        </w:rPr>
+      </w:pPr>
+    </w:p>
+    <w:p>
+      <w:pPr>
+        <w:widowControl w:val="0"/>
+        <w:autoSpaceDE w:val="0"/>
+        <w:autoSpaceDN w:val="0"/>
+        <w:adjustRightInd w:val="0"/>
+        <w:rPr>
+          <w:rFonts w:ascii="AppleSystemUIFont" w:hAnsi="AppleSystemUIFont" w:cs="AppleSystemUIFont"/>
+          <w:color w:val="353535"/>
+        </w:rPr>
+      </w:pPr>
+    </w:p>
+    <w:p>
+      <w:pPr>
+        <w:widowControl w:val="0"/>
+        <w:autoSpaceDE w:val="0"/>
+        <w:autoSpaceDN w:val="0"/>
+        <w:adjustRightInd w:val="0"/>
+        <w:rPr>
+          <w:rFonts w:ascii="AppleSystemUIFont" w:hAnsi="AppleSystemUIFont" w:cs="AppleSystemUIFont"/>
+          <w:color w:val="353535"/>
+        </w:rPr>
+      </w:pPr>
+    </w:p>
+    <w:p>
+      <w:pPr>
+        <w:widowControl w:val="0"/>
+        <w:autoSpaceDE w:val="0"/>
+        <w:autoSpaceDN w:val="0"/>
+        <w:adjustRightInd w:val="0"/>
+        <w:rPr>
+          <w:rFonts w:ascii="AppleSystemUIFont" w:hAnsi="AppleSystemUIFont" w:cs="AppleSystemUIFont"/>
+          <w:color w:val="353535"/>
+        </w:rPr>
+      </w:pPr>
       <w:r>
         <w:rPr>
           <w:rFonts w:ascii="AppleSystemUIFont" w:hAnsi="AppleSystemUIFont" w:cs="AppleSystemUIFont"/>
@@ -539,53 +414,36 @@
         </w:rPr>
         <w:t>mp</w:t>
       </w:r>
-      <w:proofErr w:type="spellEnd"/>
-    </w:p>
-    <w:p>
-      <w:pPr>
-        <w:widowControl w:val="0"/>
-        <w:autoSpaceDE w:val="0"/>
-        <w:autoSpaceDN w:val="0"/>
-        <w:adjustRightInd w:val="0"/>
-        <w:rPr>
-          <w:rFonts w:ascii="AppleSystemUIFont" w:hAnsi="AppleSystemUIFont" w:cs="AppleSystemUIFont"/>
-          <w:color w:val="353535"/>
-        </w:rPr>
-      </w:pPr>
-    </w:p>
-    <w:p>
-      <w:pPr>
-        <w:widowControl w:val="0"/>
-        <w:autoSpaceDE w:val="0"/>
-        <w:autoSpaceDN w:val="0"/>
-        <w:adjustRightInd w:val="0"/>
-        <w:rPr>
-          <w:rFonts w:ascii="AppleSystemUIFont" w:hAnsi="AppleSystemUIFont" w:cs="AppleSystemUIFont"/>
-          <w:color w:val="353535"/>
-        </w:rPr>
-      </w:pPr>
-      <w:r>
-        <w:rPr>
-          <w:rFonts w:ascii="AppleSystemUIFont" w:hAnsi="AppleSystemUIFont" w:cs="AppleSystemUIFont"/>
-          <w:color w:val="353535"/>
-        </w:rPr>
-        <w:t xml:space="preserve">An Integrated </w:t>
-      </w:r>
-      <w:proofErr w:type="spellStart"/>
-      <w:r>
-        <w:rPr>
-          <w:rFonts w:ascii="AppleSystemUIFont" w:hAnsi="AppleSystemUIFont" w:cs="AppleSystemUIFont"/>
-          <w:color w:val="353535"/>
-        </w:rPr>
-        <w:t>IoT</w:t>
-      </w:r>
-      <w:proofErr w:type="spellEnd"/>
-      <w:r>
-        <w:rPr>
-          <w:rFonts w:ascii="AppleSystemUIFont" w:hAnsi="AppleSystemUIFont" w:cs="AppleSystemUIFont"/>
-          <w:color w:val="353535"/>
-        </w:rPr>
-        <w:t xml:space="preserve"> Architecture for Smart Metering:</w:t>
+    </w:p>
+    <w:p>
+      <w:pPr>
+        <w:widowControl w:val="0"/>
+        <w:autoSpaceDE w:val="0"/>
+        <w:autoSpaceDN w:val="0"/>
+        <w:adjustRightInd w:val="0"/>
+        <w:rPr>
+          <w:rFonts w:ascii="AppleSystemUIFont" w:hAnsi="AppleSystemUIFont" w:cs="AppleSystemUIFont"/>
+          <w:color w:val="353535"/>
+        </w:rPr>
+      </w:pPr>
+    </w:p>
+    <w:p>
+      <w:pPr>
+        <w:widowControl w:val="0"/>
+        <w:autoSpaceDE w:val="0"/>
+        <w:autoSpaceDN w:val="0"/>
+        <w:adjustRightInd w:val="0"/>
+        <w:rPr>
+          <w:rFonts w:ascii="AppleSystemUIFont" w:hAnsi="AppleSystemUIFont" w:cs="AppleSystemUIFont"/>
+          <w:color w:val="353535"/>
+        </w:rPr>
+      </w:pPr>
+      <w:r>
+        <w:rPr>
+          <w:rFonts w:ascii="AppleSystemUIFont" w:hAnsi="AppleSystemUIFont" w:cs="AppleSystemUIFont"/>
+          <w:color w:val="353535"/>
+        </w:rPr>
+        <w:t>An Integrated IoT Architecture for Smart Metering:</w:t>
       </w:r>
     </w:p>
     <w:p>
@@ -679,21 +537,12 @@
           <w:color w:val="353535"/>
         </w:rPr>
       </w:pPr>
-      <w:proofErr w:type="spellStart"/>
-      <w:r>
-        <w:rPr>
-          <w:rFonts w:ascii="AppleSystemUIFont" w:hAnsi="AppleSystemUIFont" w:cs="AppleSystemUIFont"/>
-          <w:color w:val="353535"/>
-        </w:rPr>
-        <w:t>IoT</w:t>
-      </w:r>
-      <w:proofErr w:type="spellEnd"/>
-      <w:r>
-        <w:rPr>
-          <w:rFonts w:ascii="AppleSystemUIFont" w:hAnsi="AppleSystemUIFont" w:cs="AppleSystemUIFont"/>
-          <w:color w:val="353535"/>
-        </w:rPr>
-        <w:t xml:space="preserve"> Architecture for Smart Grids:</w:t>
+      <w:r>
+        <w:rPr>
+          <w:rFonts w:ascii="AppleSystemUIFont" w:hAnsi="AppleSystemUIFont" w:cs="AppleSystemUIFont"/>
+          <w:color w:val="353535"/>
+        </w:rPr>
+        <w:t>IoT Architecture for Smart Grids:</w:t>
       </w:r>
     </w:p>
     <w:p>
@@ -741,23 +590,7 @@
           <w:rFonts w:ascii="AppleSystemUIFont" w:hAnsi="AppleSystemUIFont" w:cs="AppleSystemUIFont"/>
           <w:color w:val="353535"/>
         </w:rPr>
-        <w:t xml:space="preserve">lists lots of types of energy sources and how they connect to </w:t>
-      </w:r>
-      <w:proofErr w:type="spellStart"/>
-      <w:r>
-        <w:rPr>
-          <w:rFonts w:ascii="AppleSystemUIFont" w:hAnsi="AppleSystemUIFont" w:cs="AppleSystemUIFont"/>
-          <w:color w:val="353535"/>
-        </w:rPr>
-        <w:t>IoT</w:t>
-      </w:r>
-      <w:proofErr w:type="spellEnd"/>
-      <w:r>
-        <w:rPr>
-          <w:rFonts w:ascii="AppleSystemUIFont" w:hAnsi="AppleSystemUIFont" w:cs="AppleSystemUIFont"/>
-          <w:color w:val="353535"/>
-        </w:rPr>
-        <w:t xml:space="preserve"> (like distribution to local areas, micrograms, smart cities, building, etc.)</w:t>
+        <w:t>lists lots of types of energy sources and how they connect to IoT (like distribution to local areas, micrograms, smart cities, building, etc.)</w:t>
       </w:r>
     </w:p>
     <w:p>
@@ -824,39 +657,7 @@
           <w:rFonts w:ascii="AppleSystemUIFont" w:hAnsi="AppleSystemUIFont" w:cs="AppleSystemUIFont"/>
           <w:color w:val="353535"/>
         </w:rPr>
-        <w:t xml:space="preserve">Study of </w:t>
-      </w:r>
-      <w:proofErr w:type="spellStart"/>
-      <w:r>
-        <w:rPr>
-          <w:rFonts w:ascii="AppleSystemUIFont" w:hAnsi="AppleSystemUIFont" w:cs="AppleSystemUIFont"/>
-          <w:color w:val="353535"/>
-        </w:rPr>
-        <w:t>IoT</w:t>
-      </w:r>
-      <w:proofErr w:type="spellEnd"/>
-      <w:r>
-        <w:rPr>
-          <w:rFonts w:ascii="AppleSystemUIFont" w:hAnsi="AppleSystemUIFont" w:cs="AppleSystemUIFont"/>
-          <w:color w:val="353535"/>
-        </w:rPr>
-        <w:t xml:space="preserve"> - Understanding </w:t>
-      </w:r>
-      <w:proofErr w:type="spellStart"/>
-      <w:r>
-        <w:rPr>
-          <w:rFonts w:ascii="AppleSystemUIFont" w:hAnsi="AppleSystemUIFont" w:cs="AppleSystemUIFont"/>
-          <w:color w:val="353535"/>
-        </w:rPr>
-        <w:t>IoT</w:t>
-      </w:r>
-      <w:proofErr w:type="spellEnd"/>
-      <w:r>
-        <w:rPr>
-          <w:rFonts w:ascii="AppleSystemUIFont" w:hAnsi="AppleSystemUIFont" w:cs="AppleSystemUIFont"/>
-          <w:color w:val="353535"/>
-        </w:rPr>
-        <w:t xml:space="preserve"> Architecture, Applications, Issues and Challenges:</w:t>
+        <w:t>Study of IoT - Understanding IoT Architecture, Applications, Issues and Challenges:</w:t>
       </w:r>
     </w:p>
     <w:p>
@@ -880,33 +681,8 @@
           <w:rFonts w:ascii="AppleSystemUIFont" w:hAnsi="AppleSystemUIFont" w:cs="AppleSystemUIFont"/>
           <w:color w:val="353535"/>
         </w:rPr>
-        <w:t xml:space="preserve">has a lot of domains of </w:t>
-      </w:r>
-      <w:proofErr w:type="spellStart"/>
-      <w:r>
-        <w:rPr>
-          <w:rFonts w:ascii="AppleSystemUIFont" w:hAnsi="AppleSystemUIFont" w:cs="AppleSystemUIFont"/>
-          <w:color w:val="353535"/>
-        </w:rPr>
-        <w:t>IoT</w:t>
-      </w:r>
-      <w:proofErr w:type="spellEnd"/>
-      <w:r>
-        <w:rPr>
-          <w:rFonts w:ascii="AppleSystemUIFont" w:hAnsi="AppleSystemUIFont" w:cs="AppleSystemUIFont"/>
-          <w:color w:val="353535"/>
-        </w:rPr>
-        <w:t xml:space="preserve"> (also divided into sub-</w:t>
-      </w:r>
-      <w:proofErr w:type="gramStart"/>
-      <w:r>
-        <w:rPr>
-          <w:rFonts w:ascii="AppleSystemUIFont" w:hAnsi="AppleSystemUIFont" w:cs="AppleSystemUIFont"/>
-          <w:color w:val="353535"/>
-        </w:rPr>
-        <w:t>domains)</w:t>
-      </w:r>
-      <w:proofErr w:type="gramEnd"/>
+        <w:t>has a lot of domains of IoT (also divided into sub-domains)</w:t>
+      </w:r>
     </w:p>
     <w:p>
       <w:pPr>
@@ -929,17 +705,8 @@
           <w:rFonts w:ascii="AppleSystemUIFont" w:hAnsi="AppleSystemUIFont" w:cs="AppleSystemUIFont"/>
           <w:color w:val="353535"/>
         </w:rPr>
-        <w:t xml:space="preserve">general information about </w:t>
-      </w:r>
-      <w:proofErr w:type="spellStart"/>
-      <w:r>
-        <w:rPr>
-          <w:rFonts w:ascii="AppleSystemUIFont" w:hAnsi="AppleSystemUIFont" w:cs="AppleSystemUIFont"/>
-          <w:color w:val="353535"/>
-        </w:rPr>
-        <w:t>IoT</w:t>
-      </w:r>
-      <w:proofErr w:type="spellEnd"/>
+        <w:t>general information about IoT</w:t>
+      </w:r>
     </w:p>
     <w:p>
       <w:pPr>
@@ -962,17 +729,8 @@
           <w:rFonts w:ascii="AppleSystemUIFont" w:hAnsi="AppleSystemUIFont" w:cs="AppleSystemUIFont"/>
           <w:color w:val="353535"/>
         </w:rPr>
-        <w:t xml:space="preserve">pros and cons of </w:t>
-      </w:r>
-      <w:proofErr w:type="spellStart"/>
-      <w:r>
-        <w:rPr>
-          <w:rFonts w:ascii="AppleSystemUIFont" w:hAnsi="AppleSystemUIFont" w:cs="AppleSystemUIFont"/>
-          <w:color w:val="353535"/>
-        </w:rPr>
-        <w:t>IoT</w:t>
-      </w:r>
-      <w:proofErr w:type="spellEnd"/>
+        <w:t>pros and cons of IoT</w:t>
+      </w:r>
     </w:p>
     <w:p>
       <w:pPr>
@@ -995,100 +753,50 @@
           <w:rFonts w:ascii="AppleSystemUIFont" w:hAnsi="AppleSystemUIFont" w:cs="AppleSystemUIFont"/>
           <w:color w:val="353535"/>
         </w:rPr>
-        <w:t xml:space="preserve">challenges of </w:t>
-      </w:r>
-      <w:proofErr w:type="spellStart"/>
-      <w:r>
-        <w:rPr>
-          <w:rFonts w:ascii="AppleSystemUIFont" w:hAnsi="AppleSystemUIFont" w:cs="AppleSystemUIFont"/>
-          <w:color w:val="353535"/>
-        </w:rPr>
-        <w:t>IoT</w:t>
-      </w:r>
-      <w:proofErr w:type="spellEnd"/>
-    </w:p>
-    <w:p>
-      <w:pPr>
-        <w:widowControl w:val="0"/>
-        <w:autoSpaceDE w:val="0"/>
-        <w:autoSpaceDN w:val="0"/>
-        <w:adjustRightInd w:val="0"/>
-        <w:rPr>
-          <w:rFonts w:ascii="AppleSystemUIFont" w:hAnsi="AppleSystemUIFont" w:cs="AppleSystemUIFont"/>
-          <w:color w:val="353535"/>
-        </w:rPr>
-      </w:pPr>
-    </w:p>
-    <w:p>
-      <w:pPr>
-        <w:widowControl w:val="0"/>
-        <w:autoSpaceDE w:val="0"/>
-        <w:autoSpaceDN w:val="0"/>
-        <w:adjustRightInd w:val="0"/>
-        <w:rPr>
-          <w:rFonts w:ascii="AppleSystemUIFont" w:hAnsi="AppleSystemUIFont" w:cs="AppleSystemUIFont"/>
-          <w:color w:val="353535"/>
-        </w:rPr>
-      </w:pPr>
-    </w:p>
-    <w:p>
-      <w:pPr>
-        <w:widowControl w:val="0"/>
-        <w:autoSpaceDE w:val="0"/>
-        <w:autoSpaceDN w:val="0"/>
-        <w:adjustRightInd w:val="0"/>
-        <w:rPr>
-          <w:rFonts w:ascii="AppleSystemUIFont" w:hAnsi="AppleSystemUIFont" w:cs="AppleSystemUIFont"/>
-          <w:color w:val="353535"/>
-        </w:rPr>
-      </w:pPr>
-      <w:proofErr w:type="spellStart"/>
-      <w:r>
-        <w:rPr>
-          <w:rFonts w:ascii="AppleSystemUIFont" w:hAnsi="AppleSystemUIFont" w:cs="AppleSystemUIFont"/>
-          <w:color w:val="353535"/>
-        </w:rPr>
-        <w:t>Decentralised</w:t>
-      </w:r>
-      <w:proofErr w:type="spellEnd"/>
-      <w:r>
-        <w:rPr>
-          <w:rFonts w:ascii="AppleSystemUIFont" w:hAnsi="AppleSystemUIFont" w:cs="AppleSystemUIFont"/>
-          <w:color w:val="353535"/>
-        </w:rPr>
-        <w:t xml:space="preserve"> </w:t>
-      </w:r>
-      <w:proofErr w:type="spellStart"/>
-      <w:r>
-        <w:rPr>
-          <w:rFonts w:ascii="AppleSystemUIFont" w:hAnsi="AppleSystemUIFont" w:cs="AppleSystemUIFont"/>
-          <w:color w:val="353535"/>
-        </w:rPr>
-        <w:t>IoT</w:t>
-      </w:r>
-      <w:proofErr w:type="spellEnd"/>
-      <w:r>
-        <w:rPr>
-          <w:rFonts w:ascii="AppleSystemUIFont" w:hAnsi="AppleSystemUIFont" w:cs="AppleSystemUIFont"/>
-          <w:color w:val="353535"/>
-        </w:rPr>
-        <w:t xml:space="preserve"> Architecture for Efficient Resources </w:t>
-      </w:r>
-      <w:proofErr w:type="spellStart"/>
-      <w:r>
-        <w:rPr>
-          <w:rFonts w:ascii="AppleSystemUIFont" w:hAnsi="AppleSystemUIFont" w:cs="AppleSystemUIFont"/>
-          <w:color w:val="353535"/>
-        </w:rPr>
-        <w:t>Utilisation</w:t>
-      </w:r>
-      <w:proofErr w:type="spellEnd"/>
-      <w:r>
-        <w:rPr>
-          <w:rFonts w:ascii="AppleSystemUIFont" w:hAnsi="AppleSystemUIFont" w:cs="AppleSystemUIFont"/>
-          <w:color w:val="353535"/>
-        </w:rPr>
-        <w:t>:</w:t>
+        <w:t>challenges of IoT</w:t>
+      </w:r>
+    </w:p>
+    <w:p>
+      <w:pPr>
+        <w:widowControl w:val="0"/>
+        <w:autoSpaceDE w:val="0"/>
+        <w:autoSpaceDN w:val="0"/>
+        <w:adjustRightInd w:val="0"/>
+        <w:rPr>
+          <w:rFonts w:ascii="AppleSystemUIFont" w:hAnsi="AppleSystemUIFont" w:cs="AppleSystemUIFont"/>
+          <w:color w:val="353535"/>
+        </w:rPr>
+      </w:pPr>
+    </w:p>
+    <w:p>
+      <w:pPr>
+        <w:widowControl w:val="0"/>
+        <w:autoSpaceDE w:val="0"/>
+        <w:autoSpaceDN w:val="0"/>
+        <w:adjustRightInd w:val="0"/>
+        <w:rPr>
+          <w:rFonts w:ascii="AppleSystemUIFont" w:hAnsi="AppleSystemUIFont" w:cs="AppleSystemUIFont"/>
+          <w:color w:val="353535"/>
+        </w:rPr>
+      </w:pPr>
+    </w:p>
+    <w:p>
+      <w:pPr>
+        <w:widowControl w:val="0"/>
+        <w:autoSpaceDE w:val="0"/>
+        <w:autoSpaceDN w:val="0"/>
+        <w:adjustRightInd w:val="0"/>
+        <w:rPr>
+          <w:rFonts w:ascii="AppleSystemUIFont" w:hAnsi="AppleSystemUIFont" w:cs="AppleSystemUIFont"/>
+          <w:color w:val="353535"/>
+        </w:rPr>
+      </w:pPr>
+      <w:r>
+        <w:rPr>
+          <w:rFonts w:ascii="AppleSystemUIFont" w:hAnsi="AppleSystemUIFont" w:cs="AppleSystemUIFont"/>
+          <w:color w:val="353535"/>
+        </w:rPr>
+        <w:t>Decentralised IoT Architecture for Efficient Resources Utilisation:</w:t>
       </w:r>
     </w:p>
     <w:p>
@@ -1615,23 +1323,7 @@
           <w:rFonts w:ascii="AppleSystemUIFont" w:hAnsi="AppleSystemUIFont" w:cs="AppleSystemUIFont"/>
           <w:color w:val="353535"/>
         </w:rPr>
-        <w:t xml:space="preserve">a lot of design patterns in general and how they made </w:t>
-      </w:r>
-      <w:proofErr w:type="spellStart"/>
-      <w:r>
-        <w:rPr>
-          <w:rFonts w:ascii="AppleSystemUIFont" w:hAnsi="AppleSystemUIFont" w:cs="AppleSystemUIFont"/>
-          <w:color w:val="353535"/>
-        </w:rPr>
-        <w:t>IoT</w:t>
-      </w:r>
-      <w:proofErr w:type="spellEnd"/>
-      <w:r>
-        <w:rPr>
-          <w:rFonts w:ascii="AppleSystemUIFont" w:hAnsi="AppleSystemUIFont" w:cs="AppleSystemUIFont"/>
-          <w:color w:val="353535"/>
-        </w:rPr>
-        <w:t xml:space="preserve"> patterns from existing things</w:t>
+        <w:t>a lot of design patterns in general and how they made IoT patterns from existing things</w:t>
       </w:r>
     </w:p>
     <w:p>
@@ -1655,75 +1347,50 @@
           <w:rFonts w:ascii="AppleSystemUIFont" w:hAnsi="AppleSystemUIFont" w:cs="AppleSystemUIFont"/>
           <w:color w:val="353535"/>
         </w:rPr>
-        <w:t xml:space="preserve">(I think these can go in the general </w:t>
-      </w:r>
-      <w:proofErr w:type="spellStart"/>
-      <w:r>
-        <w:rPr>
-          <w:rFonts w:ascii="AppleSystemUIFont" w:hAnsi="AppleSystemUIFont" w:cs="AppleSystemUIFont"/>
-          <w:color w:val="353535"/>
-        </w:rPr>
-        <w:t>IoT</w:t>
-      </w:r>
-      <w:proofErr w:type="spellEnd"/>
-      <w:r>
-        <w:rPr>
-          <w:rFonts w:ascii="AppleSystemUIFont" w:hAnsi="AppleSystemUIFont" w:cs="AppleSystemUIFont"/>
-          <w:color w:val="353535"/>
-        </w:rPr>
-        <w:t xml:space="preserve"> category)</w:t>
-      </w:r>
-    </w:p>
-    <w:p>
-      <w:pPr>
-        <w:widowControl w:val="0"/>
-        <w:autoSpaceDE w:val="0"/>
-        <w:autoSpaceDN w:val="0"/>
-        <w:adjustRightInd w:val="0"/>
-        <w:rPr>
-          <w:rFonts w:ascii="AppleSystemUIFont" w:hAnsi="AppleSystemUIFont" w:cs="AppleSystemUIFont"/>
-          <w:color w:val="353535"/>
-        </w:rPr>
-      </w:pPr>
-    </w:p>
-    <w:p>
-      <w:pPr>
-        <w:widowControl w:val="0"/>
-        <w:autoSpaceDE w:val="0"/>
-        <w:autoSpaceDN w:val="0"/>
-        <w:adjustRightInd w:val="0"/>
-        <w:rPr>
-          <w:rFonts w:ascii="AppleSystemUIFont" w:hAnsi="AppleSystemUIFont" w:cs="AppleSystemUIFont"/>
-          <w:color w:val="353535"/>
-        </w:rPr>
-      </w:pPr>
-    </w:p>
-    <w:p>
-      <w:pPr>
-        <w:widowControl w:val="0"/>
-        <w:autoSpaceDE w:val="0"/>
-        <w:autoSpaceDN w:val="0"/>
-        <w:adjustRightInd w:val="0"/>
-        <w:rPr>
-          <w:rFonts w:ascii="AppleSystemUIFont" w:hAnsi="AppleSystemUIFont" w:cs="AppleSystemUIFont"/>
-          <w:color w:val="353535"/>
-        </w:rPr>
-      </w:pPr>
-      <w:proofErr w:type="spellStart"/>
-      <w:r>
-        <w:rPr>
-          <w:rFonts w:ascii="AppleSystemUIFont" w:hAnsi="AppleSystemUIFont" w:cs="AppleSystemUIFont"/>
-          <w:color w:val="353535"/>
-        </w:rPr>
-        <w:t>IoT</w:t>
-      </w:r>
-      <w:proofErr w:type="spellEnd"/>
-      <w:r>
-        <w:rPr>
-          <w:rFonts w:ascii="AppleSystemUIFont" w:hAnsi="AppleSystemUIFont" w:cs="AppleSystemUIFont"/>
-          <w:color w:val="353535"/>
-        </w:rPr>
-        <w:t xml:space="preserve"> design patterns- Computational constructs to design, build and engineer edge applications:</w:t>
+        <w:t>(I think these can go in the general IoT category)</w:t>
+      </w:r>
+    </w:p>
+    <w:p>
+      <w:pPr>
+        <w:widowControl w:val="0"/>
+        <w:autoSpaceDE w:val="0"/>
+        <w:autoSpaceDN w:val="0"/>
+        <w:adjustRightInd w:val="0"/>
+        <w:rPr>
+          <w:rFonts w:ascii="AppleSystemUIFont" w:hAnsi="AppleSystemUIFont" w:cs="AppleSystemUIFont"/>
+          <w:color w:val="353535"/>
+        </w:rPr>
+      </w:pPr>
+    </w:p>
+    <w:p>
+      <w:pPr>
+        <w:widowControl w:val="0"/>
+        <w:autoSpaceDE w:val="0"/>
+        <w:autoSpaceDN w:val="0"/>
+        <w:adjustRightInd w:val="0"/>
+        <w:rPr>
+          <w:rFonts w:ascii="AppleSystemUIFont" w:hAnsi="AppleSystemUIFont" w:cs="AppleSystemUIFont"/>
+          <w:color w:val="353535"/>
+        </w:rPr>
+      </w:pPr>
+    </w:p>
+    <w:p>
+      <w:pPr>
+        <w:widowControl w:val="0"/>
+        <w:autoSpaceDE w:val="0"/>
+        <w:autoSpaceDN w:val="0"/>
+        <w:adjustRightInd w:val="0"/>
+        <w:rPr>
+          <w:rFonts w:ascii="AppleSystemUIFont" w:hAnsi="AppleSystemUIFont" w:cs="AppleSystemUIFont"/>
+          <w:color w:val="353535"/>
+        </w:rPr>
+      </w:pPr>
+      <w:r>
+        <w:rPr>
+          <w:rFonts w:ascii="AppleSystemUIFont" w:hAnsi="AppleSystemUIFont" w:cs="AppleSystemUIFont"/>
+          <w:color w:val="353535"/>
+        </w:rPr>
+        <w:t>IoT design patterns- Computational constructs to design, build and engineer edge applications:</w:t>
       </w:r>
     </w:p>
     <w:p>
@@ -1747,23 +1414,7 @@
           <w:rFonts w:ascii="AppleSystemUIFont" w:hAnsi="AppleSystemUIFont" w:cs="AppleSystemUIFont"/>
           <w:color w:val="353535"/>
         </w:rPr>
-        <w:t xml:space="preserve">several of general </w:t>
-      </w:r>
-      <w:proofErr w:type="spellStart"/>
-      <w:r>
-        <w:rPr>
-          <w:rFonts w:ascii="AppleSystemUIFont" w:hAnsi="AppleSystemUIFont" w:cs="AppleSystemUIFont"/>
-          <w:color w:val="353535"/>
-        </w:rPr>
-        <w:t>IoT</w:t>
-      </w:r>
-      <w:proofErr w:type="spellEnd"/>
-      <w:r>
-        <w:rPr>
-          <w:rFonts w:ascii="AppleSystemUIFont" w:hAnsi="AppleSystemUIFont" w:cs="AppleSystemUIFont"/>
-          <w:color w:val="353535"/>
-        </w:rPr>
-        <w:t xml:space="preserve"> patterns</w:t>
+        <w:t>several of general IoT patterns</w:t>
       </w:r>
     </w:p>
     <w:p/>
@@ -1781,23 +1432,7 @@
     <w:p/>
     <w:p>
       <w:r>
-        <w:t xml:space="preserve">BCI, that is Brain-Computer Interfaces, is quite an interesting domain of </w:t>
-      </w:r>
-      <w:proofErr w:type="spellStart"/>
-      <w:r>
-        <w:t>IoT</w:t>
-      </w:r>
-      <w:proofErr w:type="spellEnd"/>
-      <w:r>
-        <w:t xml:space="preserve"> connecting neurology, electrical engineering, machine learning in addition to some of the more standard aspect of </w:t>
-      </w:r>
-      <w:proofErr w:type="spellStart"/>
-      <w:r>
-        <w:t>IoT</w:t>
-      </w:r>
-      <w:proofErr w:type="spellEnd"/>
-      <w:r>
-        <w:t xml:space="preserve"> such as networking connectivity.</w:t>
+        <w:t>BCI, that is Brain-Computer Interfaces, is quite an interesting domain of IoT connecting neurology, electrical engineering, machine learning in addition to some of the more standard aspect of IoT such as networking connectivity.</w:t>
       </w:r>
     </w:p>
     <w:p>
@@ -1829,15 +1464,7 @@
         <w:t xml:space="preserve"> to solidify an image of what BCI can do. This example</w:t>
       </w:r>
       <w:r>
-        <w:t xml:space="preserve"> may cause and upset in the world of gaming. The </w:t>
-      </w:r>
-      <w:proofErr w:type="spellStart"/>
-      <w:r>
-        <w:t>NextMind</w:t>
-      </w:r>
-      <w:proofErr w:type="spellEnd"/>
-      <w:r>
-        <w:t xml:space="preserve"> device with its SDK for the Unity game engine allows users, when wearing the device, to control certain aspects of project created with then Unity game engine simply by concentrating.</w:t>
+        <w:t xml:space="preserve"> may cause and upset in the world of gaming. The NextMind device with its SDK for the Unity game engine allows users, when wearing the device, to control certain aspects of project created with then Unity game engine simply by concentrating.</w:t>
       </w:r>
       <w:r>
         <w:t xml:space="preserve"> It works by analyzing the brainwaves of the wearer when concentrating on special graphics displayed on the screen and with integrating the software this can be used to cause a myriad of effects, simplest of which would be perhaps movement in a game. </w:t>
@@ -1852,29 +1479,13 @@
         <w:t xml:space="preserve">Now that we understand some of the capabilities of BCI we will see in the field of healthcare that the same type of technology isn’t limited to video games. It can be used </w:t>
       </w:r>
       <w:r>
-        <w:t xml:space="preserve">for instance to move around a wheelchair of a patient who does not have the ability to walk. Once the software is trained for the patient and a classifier is created, it can be used to analyze the patient’s brainwaves and interpret how to actuate and move the wheelchair. Here the </w:t>
-      </w:r>
-      <w:proofErr w:type="spellStart"/>
-      <w:r>
-        <w:t>IoT</w:t>
-      </w:r>
-      <w:proofErr w:type="spellEnd"/>
-      <w:r>
-        <w:t xml:space="preserve"> technology is allowing all the various parts to communicate with each other such as the EEG device, the actuated device (the wheelchair) and the processing unit which may be on a separate device.</w:t>
+        <w:t>for instance to move around a wheelchair of a patient who does not have the ability to walk. Once the software is trained for the patient and a classifier is created, it can be used to analyze the patient’s brainwaves and interpret how to actuate and move the wheelchair. Here the IoT technology is allowing all the various parts to communicate with each other such as the EEG device, the actuated device (the wheelchair) and the processing unit which may be on a separate device.</w:t>
       </w:r>
     </w:p>
     <w:p/>
     <w:p>
       <w:r>
-        <w:t xml:space="preserve">To more efficiently work with BCI as a subdomain of </w:t>
-      </w:r>
-      <w:proofErr w:type="spellStart"/>
-      <w:r>
-        <w:t>IoT</w:t>
-      </w:r>
-      <w:proofErr w:type="spellEnd"/>
-      <w:r>
-        <w:t xml:space="preserve"> </w:t>
+        <w:t xml:space="preserve">To more efficiently work with BCI as a subdomain of IoT </w:t>
       </w:r>
       <w:r>
         <w:t>ontology design patterns were developed</w:t>
@@ -1939,22 +1550,11 @@
         <w:t xml:space="preserve">Without going into detail of the tagging and models of the ontology itself, these two patterns work hand in hand cataloging the full picture of </w:t>
       </w:r>
       <w:r>
-        <w:t xml:space="preserve">BCI model, that is the connection between the Sense Model (described by the Stimulus-Sensor-Observer Ontology Pattern) and the Actuation Model </w:t>
-      </w:r>
-      <w:r>
-        <w:t>(described by the Actuation-Actuator-Effect Ontology Design)</w:t>
-      </w:r>
-      <w:r>
-        <w:t>. Each pattern is aligned to and expands upon existing ontologies in the relevant fields</w:t>
-      </w:r>
-      <w:r>
-        <w:t xml:space="preserve"> including, of course, the field of </w:t>
-      </w:r>
-      <w:proofErr w:type="spellStart"/>
-      <w:r>
-        <w:t>IoT</w:t>
-      </w:r>
-      <w:proofErr w:type="spellEnd"/>
+        <w:t>BCI model, that is the connection between the Sense Model (described by the Stimulus-Sensor-Observer Ontology Pattern) and the Actuation Model (described by the Actuation-Actuator-Effect Ontology Design). Each pattern is aligned to and expands upon existing ontologies in the relevant fields</w:t>
+      </w:r>
+      <w:r>
+        <w:t xml:space="preserve"> including, of course, the field of IoT</w:t>
+      </w:r>
       <w:r>
         <w:t>.</w:t>
       </w:r>
@@ -2030,12 +1630,355 @@
           </wp:inline>
         </w:drawing>
       </w:r>
-      <w:bookmarkStart w:id="0" w:name="_GoBack"/>
-      <w:bookmarkEnd w:id="0"/>
     </w:p>
     <w:p>
       <w:pPr>
         <w:pStyle w:val="Caption"/>
+      </w:pPr>
+      <w:r>
+        <w:t xml:space="preserve">Figure </w:t>
+      </w:r>
+      <w:r>
+        <w:fldChar w:fldCharType="begin"/>
+      </w:r>
+      <w:r>
+        <w:instrText xml:space="preserve"> SEQ Figure \* ARABIC </w:instrText>
+      </w:r>
+      <w:r>
+        <w:fldChar w:fldCharType="separate"/>
+      </w:r>
+      <w:r>
+        <w:rPr>
+          <w:noProof/>
+        </w:rPr>
+        <w:t>1</w:t>
+      </w:r>
+      <w:r>
+        <w:rPr>
+          <w:noProof/>
+        </w:rPr>
+        <w:fldChar w:fldCharType="end"/>
+      </w:r>
+      <w:r>
+        <w:rPr>
+          <w:noProof/>
+        </w:rPr>
+        <w:t xml:space="preserve"> [fill in citation</w:t>
+      </w:r>
+      <w:r>
+        <w:rPr>
+          <w:noProof/>
+        </w:rPr>
+        <w:t>:</w:t>
+      </w:r>
+      <w:r>
+        <w:t xml:space="preserve"> </w:t>
+      </w:r>
+      <w:r>
+        <w:rPr>
+          <w:noProof/>
+        </w:rPr>
+        <w:t>BCI Ontology: A Context-based Sense and Actuation Model for Brain-Computer Interactions</w:t>
+      </w:r>
+      <w:r>
+        <w:rPr>
+          <w:noProof/>
+        </w:rPr>
+        <w:t>]</w:t>
+      </w:r>
+    </w:p>
+    <w:p>
+      <w:pPr>
+        <w:widowControl w:val="0"/>
+        <w:autoSpaceDE w:val="0"/>
+        <w:autoSpaceDN w:val="0"/>
+        <w:adjustRightInd w:val="0"/>
+        <w:spacing w:line="280" w:lineRule="atLeast"/>
+        <w:rPr>
+          <w:rFonts w:ascii="Times" w:hAnsi="Times" w:cs="Times"/>
+          <w:color w:val="000000"/>
+        </w:rPr>
+      </w:pPr>
+      <w:r>
+        <w:rPr>
+          <w:rFonts w:ascii="Times" w:hAnsi="Times" w:cs="Times"/>
+          <w:color w:val="000000"/>
+        </w:rPr>
+        <w:t xml:space="preserve"> </w:t>
+      </w:r>
+    </w:p>
+    <w:p/>
+    <w:p>
+      <w:r>
+        <w:br w:type="page"/>
+      </w:r>
+    </w:p>
+    <w:p>
+      <w:r>
+        <w:t xml:space="preserve">Smart </w:t>
+      </w:r>
+      <w:r>
+        <w:t>Resource Distribution</w:t>
+      </w:r>
+      <w:r>
+        <w:t xml:space="preserve"> – </w:t>
+      </w:r>
+    </w:p>
+    <w:p>
+      <w:r>
+        <w:t>With the emergence and popularization of IoT vital resource (i.e. gas, water and electricity) distributors saw a tremendous opportunity in integrating the new technology into their system</w:t>
+      </w:r>
+      <w:r>
+        <w:t>s</w:t>
+      </w:r>
+      <w:r>
+        <w:t xml:space="preserve">. IoT based devices for monitoring and distributing resources were developed. </w:t>
+      </w:r>
+    </w:p>
+    <w:p/>
+    <w:p>
+      <w:r>
+        <w:t>M</w:t>
+      </w:r>
+      <w:r>
+        <w:t>ajor component</w:t>
+      </w:r>
+      <w:r>
+        <w:t>s</w:t>
+      </w:r>
+      <w:r>
+        <w:t xml:space="preserve"> of these system </w:t>
+      </w:r>
+      <w:r>
+        <w:t>are:</w:t>
+      </w:r>
+    </w:p>
+    <w:p>
+      <w:pPr>
+        <w:pStyle w:val="ListParagraph"/>
+        <w:numPr>
+          <w:ilvl w:val="0"/>
+          <w:numId w:val="15"/>
+        </w:numPr>
+      </w:pPr>
+      <w:r>
+        <w:t>Smart Meters, the devices responsible for transmitting the state of each the meter in the system as well as actuating on the meter when receiving such a command</w:t>
+      </w:r>
+      <w:r>
+        <w:t xml:space="preserve">, </w:t>
+      </w:r>
+    </w:p>
+    <w:p>
+      <w:pPr>
+        <w:pStyle w:val="ListParagraph"/>
+        <w:numPr>
+          <w:ilvl w:val="0"/>
+          <w:numId w:val="15"/>
+        </w:numPr>
+      </w:pPr>
+      <w:r>
+        <w:t>System specific hardware (sometime part of the same device as the meter), these are used to actuate on components of the system such as windmills or water pumps</w:t>
+      </w:r>
+      <w:r>
+        <w:t xml:space="preserve">. </w:t>
+      </w:r>
+    </w:p>
+    <w:p>
+      <w:pPr>
+        <w:pStyle w:val="ListParagraph"/>
+        <w:numPr>
+          <w:ilvl w:val="0"/>
+          <w:numId w:val="15"/>
+        </w:numPr>
+      </w:pPr>
+      <w:r>
+        <w:t xml:space="preserve">Control Centers, the computers where the data is consolidated and analyzed and then decisions (made by computers or people) are made such as changing the state of an edge device. </w:t>
+      </w:r>
+    </w:p>
+    <w:p/>
+    <w:p>
+      <w:r>
+        <w:t xml:space="preserve">These meters can be spread out across wide areas from densely populated to sparse rural areas. As we will see in a later, certain security issues arise from such setups. </w:t>
+      </w:r>
+      <w:r>
+        <w:t>Many systems are in fact sub-systems of a larger overarching system. As such, a</w:t>
+      </w:r>
+    </w:p>
+    <w:p/>
+    <w:p>
+      <w:r>
+        <w:t>The responsibilities of such systems may include:</w:t>
+      </w:r>
+    </w:p>
+    <w:p>
+      <w:pPr>
+        <w:pStyle w:val="ListParagraph"/>
+        <w:numPr>
+          <w:ilvl w:val="0"/>
+          <w:numId w:val="15"/>
+        </w:numPr>
+      </w:pPr>
+      <w:r>
+        <w:t>Load balancing. This lower</w:t>
+      </w:r>
+      <w:r>
+        <w:t>s</w:t>
+      </w:r>
+      <w:r>
+        <w:t xml:space="preserve"> maintenance</w:t>
+      </w:r>
+      <w:r>
+        <w:t xml:space="preserve"> requirements</w:t>
+      </w:r>
+      <w:r>
+        <w:t xml:space="preserve"> by monitoring the </w:t>
+      </w:r>
+      <w:r>
+        <w:t>edge devices and sending data to a control center. That center will compare the loads and send command back to the edge devices adjusting the loads. The edge devices will then actuate on the hardware, adjusting it to the specifications provided by the control center.</w:t>
+      </w:r>
+    </w:p>
+    <w:p>
+      <w:pPr>
+        <w:pStyle w:val="ListParagraph"/>
+        <w:numPr>
+          <w:ilvl w:val="0"/>
+          <w:numId w:val="15"/>
+        </w:numPr>
+      </w:pPr>
+      <w:r>
+        <w:t xml:space="preserve">Load diversion. This lowers lowers the impact of failures. By monitoring the state of edge devices in an interconnected Smart Meter system, </w:t>
+      </w:r>
+      <w:r>
+        <w:t>if a failure is detected control can channel the flow of the resource from a different source. In such cases the end user may never know that a failure took place.</w:t>
+      </w:r>
+    </w:p>
+    <w:p>
+      <w:pPr>
+        <w:pStyle w:val="ListParagraph"/>
+        <w:numPr>
+          <w:ilvl w:val="0"/>
+          <w:numId w:val="15"/>
+        </w:numPr>
+      </w:pPr>
+      <w:r>
+        <w:t xml:space="preserve">Failure and maintenance alerts. This too lowers maintenance demands as the edge device will alert the command center of failures or when it requires maintenance. Instead of routinely doing maintenance for all devices, only those that need attention can be pinpointed and dealt with. </w:t>
+      </w:r>
+    </w:p>
+    <w:p>
+      <w:pPr>
+        <w:pStyle w:val="ListParagraph"/>
+        <w:numPr>
+          <w:ilvl w:val="0"/>
+          <w:numId w:val="15"/>
+        </w:numPr>
+      </w:pPr>
+      <w:r>
+        <w:t>Efficacy evaluation</w:t>
+      </w:r>
+      <w:r>
+        <w:t>. This can save great costs on the system. A simple example of this is making sure that solar energy farm providing as much energy as possible by tilting the solar panels to follow the sun to generate as much energy as possible. This can greatly increase the benefit of the benefit to cost ratio.</w:t>
+      </w:r>
+    </w:p>
+    <w:p/>
+    <w:p>
+      <w:pPr>
+        <w:rPr>
+          <w:rFonts w:hint="cs"/>
+          <w:rtl/>
+        </w:rPr>
+      </w:pPr>
+      <w:r>
+        <w:t xml:space="preserve">As one of the most varied </w:t>
+      </w:r>
+      <w:r>
+        <w:t xml:space="preserve">resources we’ll specifically mention smart resource management systems for electricity. </w:t>
+      </w:r>
+      <w:r>
+        <w:t>Such a is commonly referred to as a Smart Grid</w:t>
+      </w:r>
+      <w:r>
+        <w:t>.</w:t>
+      </w:r>
+      <w:r>
+        <w:t xml:space="preserve"> </w:t>
+      </w:r>
+      <w:r>
+        <w:t>A plethora of types of Smart G</w:t>
+      </w:r>
+      <w:r>
+        <w:t xml:space="preserve">rids exist around the world, dealing with different energy sources. Aside traditional sources such as fossil fuel Smart Grids for green energy sources such as wind and solar have been a major source of development as well. </w:t>
+      </w:r>
+      <w:r>
+        <w:t>In fact, several such such Smart Grids may work together forming a larger grid deriving energy from various sources.</w:t>
+      </w:r>
+    </w:p>
+    <w:p>
+      <w:pPr>
+        <w:keepNext/>
+      </w:pPr>
+      <w:r>
+        <w:rPr>
+          <w:rFonts w:hint="cs"/>
+          <w:noProof/>
+          <w:lang w:eastAsia="ja-JP"/>
+        </w:rPr>
+        <w:drawing>
+          <wp:inline distT="0" distB="0" distL="0" distR="0" wp14:anchorId="771A4DBD" wp14:editId="54BAF757">
+            <wp:extent cx="3862868" cy="2974340"/>
+            <wp:effectExtent l="0" t="0" r="0" b="0"/>
+            <wp:docPr id="5" name="Picture 5" descr="../../../Desktop/Screen%20Shot%202022-06-17%20at%2015.55.3"/>
+            <wp:cNvGraphicFramePr>
+              <a:graphicFrameLocks xmlns:a="http://schemas.openxmlformats.org/drawingml/2006/main" noChangeAspect="1"/>
+            </wp:cNvGraphicFramePr>
+            <a:graphic xmlns:a="http://schemas.openxmlformats.org/drawingml/2006/main">
+              <a:graphicData uri="http://schemas.openxmlformats.org/drawingml/2006/picture">
+                <pic:pic xmlns:pic="http://schemas.openxmlformats.org/drawingml/2006/picture">
+                  <pic:nvPicPr>
+                    <pic:cNvPr id="0" name="Picture 11" descr="../../../Desktop/Screen%20Shot%202022-06-17%20at%2015.55.3"/>
+                    <pic:cNvPicPr>
+                      <a:picLocks noChangeAspect="1" noChangeArrowheads="1"/>
+                    </pic:cNvPicPr>
+                  </pic:nvPicPr>
+                  <pic:blipFill>
+                    <a:blip r:embed="rId9">
+                      <a:extLst>
+                        <a:ext uri="{28A0092B-C50C-407E-A947-70E740481C1C}">
+                          <a14:useLocalDpi xmlns:a14="http://schemas.microsoft.com/office/drawing/2010/main" val="0"/>
+                        </a:ext>
+                      </a:extLst>
+                    </a:blip>
+                    <a:srcRect/>
+                    <a:stretch>
+                      <a:fillRect/>
+                    </a:stretch>
+                  </pic:blipFill>
+                  <pic:spPr bwMode="auto">
+                    <a:xfrm>
+                      <a:off x="0" y="0"/>
+                      <a:ext cx="3881842" cy="2988949"/>
+                    </a:xfrm>
+                    <a:prstGeom prst="rect">
+                      <a:avLst/>
+                    </a:prstGeom>
+                    <a:noFill/>
+                    <a:ln>
+                      <a:noFill/>
+                    </a:ln>
+                  </pic:spPr>
+                </pic:pic>
+              </a:graphicData>
+            </a:graphic>
+          </wp:inline>
+        </w:drawing>
+      </w:r>
+    </w:p>
+    <w:p>
+      <w:pPr>
+        <w:pStyle w:val="Caption"/>
+        <w:rPr>
+          <w:rFonts w:hint="cs"/>
+          <w:rtl/>
+        </w:rPr>
       </w:pPr>
       <w:r>
         <w:t xml:space="preserve">Figure </w:t>
@@ -2045,41 +1988,233 @@
           <w:rPr>
             <w:noProof/>
           </w:rPr>
-          <w:t>1</w:t>
+          <w:t>2</w:t>
         </w:r>
       </w:fldSimple>
       <w:r>
-        <w:rPr>
-          <w:noProof/>
-        </w:rPr>
-        <w:t xml:space="preserve"> [fill in citation probably since this is copying the image exactly]</w:t>
-      </w:r>
-    </w:p>
-    <w:p>
-      <w:pPr>
-        <w:widowControl w:val="0"/>
-        <w:autoSpaceDE w:val="0"/>
-        <w:autoSpaceDN w:val="0"/>
-        <w:adjustRightInd w:val="0"/>
-        <w:spacing w:line="280" w:lineRule="atLeast"/>
-        <w:rPr>
-          <w:rFonts w:ascii="Times" w:hAnsi="Times" w:cs="Times"/>
-          <w:color w:val="000000"/>
-        </w:rPr>
-      </w:pPr>
-      <w:r>
-        <w:rPr>
-          <w:rFonts w:ascii="Times" w:hAnsi="Times" w:cs="Times"/>
-          <w:color w:val="000000"/>
-        </w:rPr>
+        <w:t xml:space="preserve"> [citation for: </w:t>
+      </w:r>
+      <w:r>
+        <w:t>IoT Architecture for Smart Grids</w:t>
+      </w:r>
+      <w:r>
+        <w:t>]</w:t>
+      </w:r>
+    </w:p>
+    <w:p/>
+    <w:p>
+      <w:r>
+        <w:t>As mentioned above, there is a major security issue with smart resource or smart meter systems. In addition to networked cyber-attacks, the threat of which all network systems face, in this case there is a fear of physical attacks. Some of the meters, which communicate with the control center, are spread out in vast areas out and cannot feasibly be constantly monitored. As such, they are left open to physical attacks. We are not referring to simply damaging the devices, we are referring to maliciously tampering with them causing intentional false reading and sending false information to the control center.</w:t>
+      </w:r>
+    </w:p>
+    <w:p/>
+    <w:p>
+      <w:r>
+        <w:t xml:space="preserve">Three elements were identified that needed to be secured: </w:t>
+      </w:r>
+    </w:p>
+    <w:p>
+      <w:pPr>
+        <w:pStyle w:val="ListParagraph"/>
+        <w:numPr>
+          <w:ilvl w:val="0"/>
+          <w:numId w:val="15"/>
+        </w:numPr>
+      </w:pPr>
+      <w:r>
+        <w:t>Booting, prevents unauthorized devices from functioning.</w:t>
+      </w:r>
+    </w:p>
+    <w:p>
+      <w:pPr>
+        <w:pStyle w:val="ListParagraph"/>
+        <w:numPr>
+          <w:ilvl w:val="0"/>
+          <w:numId w:val="15"/>
+        </w:numPr>
+      </w:pPr>
+      <w:r>
+        <w:t>Communications, prevents unauthorized communication.</w:t>
+      </w:r>
+    </w:p>
+    <w:p>
+      <w:pPr>
+        <w:pStyle w:val="ListParagraph"/>
+        <w:numPr>
+          <w:ilvl w:val="0"/>
+          <w:numId w:val="15"/>
+        </w:numPr>
+      </w:pPr>
+      <w:r>
+        <w:t>Firmware updates, prevents unauthorized firmware from being installed.</w:t>
+      </w:r>
+    </w:p>
+    <w:p/>
+    <w:p>
+      <w:r>
+        <w:t xml:space="preserve">Though none of these can physically safeguard the device, together they prevent a device that has been tampered with from hurting the system aside from that particular device being rendered not functional. </w:t>
+      </w:r>
+    </w:p>
+    <w:p/>
+    <w:p>
+      <w:r>
+        <w:t xml:space="preserve">To address these three elements one method utilizes design patterns both existing and new. </w:t>
+      </w:r>
+      <w:r>
+        <w:t>With these patterns, solution to the three elements above are provided using a combination of public key cryptography where time isn’t vital (booting and firmware updates), stateless authentication where time is of the essence (regular communication) along with offloading heavy security calculations so as not to hard the real-time nature of the edge devices.</w:t>
+      </w:r>
+    </w:p>
+    <w:p/>
+    <w:p>
+      <w:r>
+        <w:t>These new design patterns developed</w:t>
+      </w:r>
+      <w:r>
         <w:t xml:space="preserve"> </w:t>
       </w:r>
+      <w:r>
+        <w:t>by this method:</w:t>
+      </w:r>
+    </w:p>
+    <w:p>
+      <w:pPr>
+        <w:pStyle w:val="ListParagraph"/>
+        <w:numPr>
+          <w:ilvl w:val="0"/>
+          <w:numId w:val="15"/>
+        </w:numPr>
+      </w:pPr>
+      <w:r>
+        <w:t>Computation Offloading</w:t>
+      </w:r>
+      <w:r>
+        <w:t>: D</w:t>
+      </w:r>
+      <w:r>
+        <w:t>ue to the nature of the edge devices heavy computational tasks would harm their efficacy</w:t>
+      </w:r>
+      <w:r>
+        <w:t xml:space="preserve">, especially for real-time devices, </w:t>
+      </w:r>
+      <w:r>
+        <w:t>therefore these tasks will be of</w:t>
+      </w:r>
+      <w:r>
+        <w:t>floaded to trusted gateways where the heavy computation will take place.</w:t>
+      </w:r>
+    </w:p>
+    <w:p>
+      <w:pPr>
+        <w:pStyle w:val="ListParagraph"/>
+        <w:numPr>
+          <w:ilvl w:val="0"/>
+          <w:numId w:val="15"/>
+        </w:numPr>
+      </w:pPr>
+      <w:r>
+        <w:t>Stateless Authentication</w:t>
+      </w:r>
+      <w:r>
+        <w:t xml:space="preserve"> of edge devices: Similar to existing stateless authentication such as in some smartphone apps, the device will use a token for authentication and no session data will need to be stored.</w:t>
+      </w:r>
     </w:p>
     <w:p/>
     <w:p>
       <w:r>
+        <w:br w:type="page"/>
+      </w:r>
+    </w:p>
+    <w:p>
+      <w:r>
+        <w:t>Health Care</w:t>
+      </w:r>
+      <w:r>
+        <w:t xml:space="preserve"> – </w:t>
+      </w:r>
+    </w:p>
+    <w:p/>
+    <w:p>
+      <w:bookmarkStart w:id="0" w:name="_GoBack"/>
+      <w:bookmarkEnd w:id="0"/>
+    </w:p>
+    <w:p/>
+    <w:p>
+      <w:r>
         <w:t xml:space="preserve"> </w:t>
       </w:r>
+    </w:p>
+    <w:p>
+      <w:pPr>
+        <w:rPr>
+          <w:rtl/>
+        </w:rPr>
+      </w:pPr>
+    </w:p>
+    <w:p>
+      <w:pPr>
+        <w:rPr>
+          <w:rFonts w:hint="cs"/>
+          <w:rtl/>
+        </w:rPr>
+      </w:pPr>
+    </w:p>
+    <w:p>
+      <w:pPr>
+        <w:rPr>
+          <w:rFonts w:hint="cs"/>
+          <w:rtl/>
+        </w:rPr>
+      </w:pPr>
+      <w:r>
+        <w:t>General IoT – [the networking protocols D2D and so on…]</w:t>
+      </w:r>
+      <w:r>
+        <w:t xml:space="preserve"> </w:t>
+      </w:r>
+    </w:p>
+    <w:p>
+      <w:pPr>
+        <w:rPr>
+          <w:rFonts w:hint="cs"/>
+          <w:rtl/>
+        </w:rPr>
+      </w:pPr>
+    </w:p>
+    <w:p>
+      <w:pPr>
+        <w:rPr>
+          <w:rFonts w:hint="cs"/>
+          <w:rtl/>
+        </w:rPr>
+      </w:pPr>
+    </w:p>
+    <w:p>
+      <w:pPr>
+        <w:rPr>
+          <w:rFonts w:hint="cs"/>
+          <w:rtl/>
+        </w:rPr>
+      </w:pPr>
+    </w:p>
+    <w:p>
+      <w:pPr>
+        <w:rPr>
+          <w:rFonts w:hint="cs"/>
+          <w:rtl/>
+        </w:rPr>
+      </w:pPr>
+    </w:p>
+    <w:p>
+      <w:pPr>
+        <w:rPr>
+          <w:rFonts w:hint="cs"/>
+        </w:rPr>
+      </w:pPr>
+    </w:p>
+    <w:p>
+      <w:r>
+        <w:t xml:space="preserve"> </w:t>
+      </w:r>
       <w:r>
         <w:br w:type="page"/>
       </w:r>
@@ -2089,23 +2224,7 @@
         <w:ind w:firstLine="720"/>
       </w:pPr>
       <w:r>
-        <w:t xml:space="preserve">The subject of this paper, the Internet of Things or </w:t>
-      </w:r>
-      <w:proofErr w:type="spellStart"/>
-      <w:r>
-        <w:t>IoT</w:t>
-      </w:r>
-      <w:proofErr w:type="spellEnd"/>
-      <w:r>
-        <w:t xml:space="preserve"> put simply is the technological field dealing with interconnected devices over a network. These devices range from a common electric kettle to the cutting edge of green energy wind turbine and everything in between. In fact, it is no exaggeration that the limits of </w:t>
-      </w:r>
-      <w:proofErr w:type="spellStart"/>
-      <w:r>
-        <w:t>IoT</w:t>
-      </w:r>
-      <w:proofErr w:type="spellEnd"/>
-      <w:r>
-        <w:t xml:space="preserve"> aren’t bound to the Earth itself and has taken flight to the bounds of spaces. </w:t>
+        <w:t xml:space="preserve">The subject of this paper, the Internet of Things or IoT put simply is the technological field dealing with interconnected devices over a network. These devices range from a common electric kettle to the cutting edge of green energy wind turbine and everything in between. In fact, it is no exaggeration that the limits of IoT aren’t bound to the Earth itself and has taken flight to the bounds of spaces. </w:t>
       </w:r>
     </w:p>
     <w:p>
@@ -2117,13 +2236,8 @@
       <w:pPr>
         <w:ind w:firstLine="720"/>
       </w:pPr>
-      <w:proofErr w:type="spellStart"/>
-      <w:r>
-        <w:t>IoT</w:t>
-      </w:r>
-      <w:proofErr w:type="spellEnd"/>
-      <w:r>
-        <w:t xml:space="preserve"> is often thought of as a new up and coming technology and although it certainly </w:t>
+      <w:r>
+        <w:t xml:space="preserve">IoT is often thought of as a new up and coming technology and although it certainly </w:t>
       </w:r>
       <w:r>
         <w:t>has experienced</w:t>
@@ -2178,15 +2292,7 @@
         <w:t xml:space="preserve"> </w:t>
       </w:r>
       <w:r>
-        <w:t xml:space="preserve">As such I would like to discuss why </w:t>
-      </w:r>
-      <w:proofErr w:type="spellStart"/>
-      <w:r>
-        <w:t>IoT</w:t>
-      </w:r>
-      <w:proofErr w:type="spellEnd"/>
-      <w:r>
-        <w:t xml:space="preserve"> is such an important in today’s world and even more so in the world of tomorrow. What can it do to further society, what fields does it </w:t>
+        <w:t xml:space="preserve">As such I would like to discuss why IoT is such an important in today’s world and even more so in the world of tomorrow. What can it do to further society, what fields does it </w:t>
       </w:r>
       <w:r>
         <w:t>progress?</w:t>
@@ -2214,13 +2320,8 @@
       <w:pPr>
         <w:ind w:firstLine="720"/>
       </w:pPr>
-      <w:proofErr w:type="spellStart"/>
-      <w:r>
-        <w:t>IoT</w:t>
-      </w:r>
-      <w:proofErr w:type="spellEnd"/>
-      <w:r>
-        <w:t xml:space="preserve"> hardware and software component and I would like to focus on the software side. Software design or soft architecture is a vast and highly discussed field in and of itself. It is imperative model our software in a way that is robust, easy to maintain and flexible among many other trait</w:t>
+      <w:r>
+        <w:t>IoT hardware and software component and I would like to focus on the software side. Software design or soft architecture is a vast and highly discussed field in and of itself. It is imperative model our software in a way that is robust, easy to maintain and flexible among many other trait</w:t>
       </w:r>
       <w:r>
         <w:t>s.  Software</w:t>
@@ -2253,37 +2354,8 @@
       </w:r>
     </w:p>
     <w:p>
-      <w:proofErr w:type="spellStart"/>
-      <w:r>
-        <w:t>IoT</w:t>
-      </w:r>
-      <w:proofErr w:type="spellEnd"/>
-      <w:r>
-        <w:t xml:space="preserve"> is no stranger to this. As the field of </w:t>
-      </w:r>
-      <w:proofErr w:type="spellStart"/>
-      <w:r>
-        <w:t>IoT</w:t>
-      </w:r>
-      <w:proofErr w:type="spellEnd"/>
-      <w:r>
-        <w:t xml:space="preserve"> developed, software patterns that were specific to </w:t>
-      </w:r>
-      <w:proofErr w:type="spellStart"/>
-      <w:r>
-        <w:t>IoT</w:t>
-      </w:r>
-      <w:proofErr w:type="spellEnd"/>
-      <w:r>
-        <w:t xml:space="preserve"> appeared one after another, furthermore, patterns for the fields or domains within </w:t>
-      </w:r>
-      <w:proofErr w:type="spellStart"/>
-      <w:r>
-        <w:t>IoT</w:t>
-      </w:r>
-      <w:proofErr w:type="spellEnd"/>
-      <w:r>
-        <w:t xml:space="preserve"> developed patterns specific to themselves.</w:t>
+      <w:r>
+        <w:t>IoT is no stranger to this. As the field of IoT developed, software patterns that were specific to IoT appeared one after another, furthermore, patterns for the fields or domains within IoT developed patterns specific to themselves.</w:t>
       </w:r>
     </w:p>
     <w:p/>
@@ -2319,8 +2391,8 @@
       </w:r>
     </w:p>
     <w:sectPr>
-      <w:footerReference w:type="even" r:id="rId11"/>
-      <w:footerReference w:type="default" r:id="rId12"/>
+      <w:footerReference w:type="even" r:id="rId12"/>
+      <w:footerReference w:type="default" r:id="rId13"/>
       <w:pgSz w:w="11900" w:h="16840"/>
       <w:pgMar w:top="1440" w:right="1440" w:bottom="1440" w:left="1440" w:header="708" w:footer="708" w:gutter="0"/>
       <w:cols w:space="708"/>
@@ -2385,15 +2457,7 @@
         <w:annotationRef/>
       </w:r>
       <w:r>
-        <w:t xml:space="preserve">Need article (it was in one that I looked </w:t>
-      </w:r>
-      <w:proofErr w:type="spellStart"/>
-      <w:r>
-        <w:t>at</w:t>
-      </w:r>
-      <w:proofErr w:type="spellEnd"/>
-      <w:r>
-        <w:t xml:space="preserve"> though I don’t if it’s included in the ones I chose).</w:t>
+        <w:t>Need article (it was in one that I looked at though I don’t if it’s included in the ones I chose).</w:t>
       </w:r>
     </w:p>
     <w:p>
@@ -2466,27 +2530,7 @@
           <w:sz w:val="64"/>
           <w:szCs w:val="64"/>
         </w:rPr>
-        <w:t xml:space="preserve">Landscape of Architecture and Design Patterns for </w:t>
-      </w:r>
-      <w:proofErr w:type="spellStart"/>
-      <w:r>
-        <w:rPr>
-          <w:rFonts w:ascii="Times" w:hAnsi="Times" w:cs="Times"/>
-          <w:color w:val="000000"/>
-          <w:sz w:val="64"/>
-          <w:szCs w:val="64"/>
-        </w:rPr>
-        <w:t>IoT</w:t>
-      </w:r>
-      <w:proofErr w:type="spellEnd"/>
-      <w:r>
-        <w:rPr>
-          <w:rFonts w:ascii="Times" w:hAnsi="Times" w:cs="Times"/>
-          <w:color w:val="000000"/>
-          <w:sz w:val="64"/>
-          <w:szCs w:val="64"/>
-        </w:rPr>
-        <w:t xml:space="preserve"> Systems </w:t>
+        <w:t xml:space="preserve">Landscape of Architecture and Design Patterns for IoT Systems </w:t>
       </w:r>
     </w:p>
   </w:comment>
@@ -2591,7 +2635,7 @@
         <w:rStyle w:val="PageNumber"/>
         <w:noProof/>
       </w:rPr>
-      <w:t>5</w:t>
+      <w:t>7</w:t>
     </w:r>
     <w:r>
       <w:rPr>
@@ -4080,6 +4124,7 @@
   <w:style w:type="paragraph" w:default="1" w:styleId="Normal">
     <w:name w:val="Normal"/>
     <w:qFormat/>
+    <w:rsid w:val="00805E55"/>
   </w:style>
   <w:style w:type="character" w:default="1" w:styleId="DefaultParagraphFont">
     <w:name w:val="Default Paragraph Font"/>
@@ -4250,7 +4295,6 @@
     <w:basedOn w:val="Normal"/>
     <w:next w:val="Normal"/>
     <w:uiPriority w:val="35"/>
-    <w:semiHidden/>
     <w:unhideWhenUsed/>
     <w:qFormat/>
     <w:rsid w:val="002B6DFD"/>

</xml_diff>

<commit_message>
added notes for healthcare (wip)
</commit_message>
<xml_diff>
--- a/Notes.docx
+++ b/Notes.docx
@@ -1638,27 +1638,14 @@
       <w:r>
         <w:t xml:space="preserve">Figure </w:t>
       </w:r>
-      <w:r>
-        <w:fldChar w:fldCharType="begin"/>
-      </w:r>
-      <w:r>
-        <w:instrText xml:space="preserve"> SEQ Figure \* ARABIC </w:instrText>
-      </w:r>
-      <w:r>
-        <w:fldChar w:fldCharType="separate"/>
-      </w:r>
-      <w:r>
-        <w:rPr>
-          <w:noProof/>
-        </w:rPr>
-        <w:t>1</w:t>
-      </w:r>
-      <w:r>
-        <w:rPr>
-          <w:noProof/>
-        </w:rPr>
-        <w:fldChar w:fldCharType="end"/>
-      </w:r>
+      <w:fldSimple w:instr=" SEQ Figure \* ARABIC ">
+        <w:r>
+          <w:rPr>
+            <w:noProof/>
+          </w:rPr>
+          <w:t>1</w:t>
+        </w:r>
+      </w:fldSimple>
       <w:r>
         <w:rPr>
           <w:noProof/>
@@ -1883,7 +1870,6 @@
     <w:p>
       <w:pPr>
         <w:rPr>
-          <w:rFonts w:hint="cs"/>
           <w:rtl/>
         </w:rPr>
       </w:pPr>
@@ -1976,9 +1962,292 @@
       <w:pPr>
         <w:pStyle w:val="Caption"/>
         <w:rPr>
-          <w:rFonts w:hint="cs"/>
           <w:rtl/>
         </w:rPr>
+      </w:pPr>
+      <w:r>
+        <w:t xml:space="preserve">Figure </w:t>
+      </w:r>
+      <w:r>
+        <w:fldChar w:fldCharType="begin"/>
+      </w:r>
+      <w:r>
+        <w:instrText xml:space="preserve"> SEQ Figure \* ARABIC </w:instrText>
+      </w:r>
+      <w:r>
+        <w:fldChar w:fldCharType="separate"/>
+      </w:r>
+      <w:r>
+        <w:rPr>
+          <w:noProof/>
+        </w:rPr>
+        <w:t>2</w:t>
+      </w:r>
+      <w:r>
+        <w:rPr>
+          <w:noProof/>
+        </w:rPr>
+        <w:fldChar w:fldCharType="end"/>
+      </w:r>
+      <w:r>
+        <w:t xml:space="preserve"> [citation for: </w:t>
+      </w:r>
+      <w:r>
+        <w:t>IoT Architecture for Smart Grids</w:t>
+      </w:r>
+      <w:r>
+        <w:t>]</w:t>
+      </w:r>
+    </w:p>
+    <w:p/>
+    <w:p>
+      <w:r>
+        <w:t>As mentioned above, there is a major security issue with smart resource or smart meter systems. In addition to networked cyber-attacks, the threat of which all network systems face, in this case there is a fear of physical attacks. Some of the meters, which communicate with the control center, are spread out in vast areas out and cannot feasibly be constantly monitored. As such, they are left open to physical attacks. We are not referring to simply damaging the devices, we are referring to maliciously tampering with them causing intentional false reading and sending false information to the control center.</w:t>
+      </w:r>
+    </w:p>
+    <w:p/>
+    <w:p>
+      <w:r>
+        <w:t xml:space="preserve">Three elements were identified that needed to be secured: </w:t>
+      </w:r>
+    </w:p>
+    <w:p>
+      <w:pPr>
+        <w:pStyle w:val="ListParagraph"/>
+        <w:numPr>
+          <w:ilvl w:val="0"/>
+          <w:numId w:val="15"/>
+        </w:numPr>
+      </w:pPr>
+      <w:r>
+        <w:t>Booting, prevents unauthorized devices from functioning.</w:t>
+      </w:r>
+    </w:p>
+    <w:p>
+      <w:pPr>
+        <w:pStyle w:val="ListParagraph"/>
+        <w:numPr>
+          <w:ilvl w:val="0"/>
+          <w:numId w:val="15"/>
+        </w:numPr>
+      </w:pPr>
+      <w:r>
+        <w:t>Communications, prevents unauthorized communication.</w:t>
+      </w:r>
+    </w:p>
+    <w:p>
+      <w:pPr>
+        <w:pStyle w:val="ListParagraph"/>
+        <w:numPr>
+          <w:ilvl w:val="0"/>
+          <w:numId w:val="15"/>
+        </w:numPr>
+      </w:pPr>
+      <w:r>
+        <w:t>Firmware updates, prevents unauthorized firmware from being installed.</w:t>
+      </w:r>
+    </w:p>
+    <w:p/>
+    <w:p>
+      <w:r>
+        <w:t xml:space="preserve">Though none of these can physically safeguard the device, together they prevent a device that has been tampered with from hurting the system aside from that particular device being rendered not functional. </w:t>
+      </w:r>
+    </w:p>
+    <w:p/>
+    <w:p>
+      <w:r>
+        <w:t xml:space="preserve">To address these three elements one method utilizes design patterns both existing and new. </w:t>
+      </w:r>
+      <w:r>
+        <w:t>With these patterns, solution to the three elements above are provided using a combination of public key cryptography where time isn’t vital (booting and firmware updates), stateless authentication where time is of the essence (regular communication) along with offloading heavy security calculations so as not to hard the real-time nature of the edge devices.</w:t>
+      </w:r>
+    </w:p>
+    <w:p/>
+    <w:p>
+      <w:r>
+        <w:t>These new design patterns developed</w:t>
+      </w:r>
+      <w:r>
+        <w:t xml:space="preserve"> </w:t>
+      </w:r>
+      <w:r>
+        <w:t>by this method:</w:t>
+      </w:r>
+    </w:p>
+    <w:p>
+      <w:pPr>
+        <w:pStyle w:val="ListParagraph"/>
+        <w:numPr>
+          <w:ilvl w:val="0"/>
+          <w:numId w:val="15"/>
+        </w:numPr>
+      </w:pPr>
+      <w:r>
+        <w:t>Computation Offloading</w:t>
+      </w:r>
+      <w:r>
+        <w:t>: D</w:t>
+      </w:r>
+      <w:r>
+        <w:t>ue to the nature of the edge devices heavy computational tasks would harm their efficacy</w:t>
+      </w:r>
+      <w:r>
+        <w:t xml:space="preserve">, especially for real-time devices, </w:t>
+      </w:r>
+      <w:r>
+        <w:t>therefore these tasks will be of</w:t>
+      </w:r>
+      <w:r>
+        <w:t>floaded to trusted gateways where the heavy computation will take place.</w:t>
+      </w:r>
+    </w:p>
+    <w:p>
+      <w:pPr>
+        <w:pStyle w:val="ListParagraph"/>
+        <w:numPr>
+          <w:ilvl w:val="0"/>
+          <w:numId w:val="15"/>
+        </w:numPr>
+      </w:pPr>
+      <w:r>
+        <w:t>Stateless Authentication</w:t>
+      </w:r>
+      <w:r>
+        <w:t xml:space="preserve"> of edge devices: Similar to existing stateless authentication such as in some smartphone apps, the device will use a token for authentication and no session data will need to be stored.</w:t>
+      </w:r>
+    </w:p>
+    <w:p/>
+    <w:p>
+      <w:r>
+        <w:br w:type="page"/>
+      </w:r>
+    </w:p>
+    <w:p>
+      <w:r>
+        <w:t>Health Care</w:t>
+      </w:r>
+      <w:r>
+        <w:t xml:space="preserve"> –</w:t>
+      </w:r>
+    </w:p>
+    <w:p/>
+    <w:p>
+      <w:r>
+        <w:t xml:space="preserve">Healthcare has been radically transformed in recent years with the integration of IoT technologies. Various aspects of the healthcare domain have been affected from app connected to peripherals monitoring one’s basic vitals while exercising, counting the amount of steps a person walked throughout the day, week or month and so much more. Although a lot of these may seem like they are for the utility of generally healthy users allowing them to keep track of themselves, that only scratches the surface of what is now possible in this domain. </w:t>
+      </w:r>
+    </w:p>
+    <w:p/>
+    <w:p>
+      <w:r>
+        <w:t xml:space="preserve">Using IoT systems hospital staff can monitor at-risk patients either on site or even from the comfort of their homes. </w:t>
+      </w:r>
+      <w:r>
+        <w:t xml:space="preserve">Capturing data of general vitals such as pulse or blood pressure as well as more case specific data such as brain function, network enabled devices can be worn by, or sometimes implanted in, patients where the data is collected and sent out either directly to experts or to a management center. The collected data is analyzed and can sent out alerts a situation warrants. </w:t>
+      </w:r>
+      <w:r>
+        <w:t xml:space="preserve">Given a relevant situation a healthcare professional may give instructions to an on or off site patient using speakers, meaning that a patient at home may be able to receive immediate medical advice from a professional when they need it.  </w:t>
+      </w:r>
+    </w:p>
+    <w:p/>
+    <w:p>
+      <w:r>
+        <w:t>These healthcare management centers may also employ the use of prediction models trained using artificial intelligence algorithms</w:t>
+      </w:r>
+      <w:r>
+        <w:t xml:space="preserve"> on dig data</w:t>
+      </w:r>
+      <w:r>
+        <w:t xml:space="preserve"> to attempt to predict diseases and doing so help in reaching effective treatment</w:t>
+      </w:r>
+      <w:r>
+        <w:t>s</w:t>
+      </w:r>
+      <w:r>
+        <w:t xml:space="preserve">. </w:t>
+      </w:r>
+    </w:p>
+    <w:p>
+      <w:pPr>
+        <w:widowControl w:val="0"/>
+        <w:autoSpaceDE w:val="0"/>
+        <w:autoSpaceDN w:val="0"/>
+        <w:adjustRightInd w:val="0"/>
+        <w:spacing w:line="280" w:lineRule="atLeast"/>
+        <w:rPr>
+          <w:rFonts w:ascii="Times" w:hAnsi="Times" w:cs="Times"/>
+          <w:color w:val="000000"/>
+        </w:rPr>
+      </w:pPr>
+      <w:r>
+        <w:rPr>
+          <w:rFonts w:ascii="Times" w:hAnsi="Times" w:cs="Times"/>
+          <w:color w:val="000000"/>
+        </w:rPr>
+        <w:t xml:space="preserve"> </w:t>
+      </w:r>
+    </w:p>
+    <w:p>
+      <w:pPr>
+        <w:keepNext/>
+      </w:pPr>
+      <w:r>
+        <w:rPr>
+          <w:noProof/>
+          <w:lang w:eastAsia="ja-JP"/>
+        </w:rPr>
+        <w:drawing>
+          <wp:inline distT="0" distB="0" distL="0" distR="0" wp14:anchorId="3A21404F" wp14:editId="6A205BF8">
+            <wp:extent cx="2980359" cy="1478280"/>
+            <wp:effectExtent l="0" t="0" r="0" b="0"/>
+            <wp:docPr id="3" name="Picture 3" descr="../../../Desktop/Screen%20Shot%202022-07-08%20at%2015.51.4"/>
+            <wp:cNvGraphicFramePr>
+              <a:graphicFrameLocks xmlns:a="http://schemas.openxmlformats.org/drawingml/2006/main" noChangeAspect="1"/>
+            </wp:cNvGraphicFramePr>
+            <a:graphic xmlns:a="http://schemas.openxmlformats.org/drawingml/2006/main">
+              <a:graphicData uri="http://schemas.openxmlformats.org/drawingml/2006/picture">
+                <pic:pic xmlns:pic="http://schemas.openxmlformats.org/drawingml/2006/picture">
+                  <pic:nvPicPr>
+                    <pic:cNvPr id="0" name="Picture 3" descr="../../../Desktop/Screen%20Shot%202022-07-08%20at%2015.51.4"/>
+                    <pic:cNvPicPr>
+                      <a:picLocks noChangeAspect="1" noChangeArrowheads="1"/>
+                    </pic:cNvPicPr>
+                  </pic:nvPicPr>
+                  <pic:blipFill>
+                    <a:blip r:embed="rId10">
+                      <a:extLst>
+                        <a:ext uri="{28A0092B-C50C-407E-A947-70E740481C1C}">
+                          <a14:useLocalDpi xmlns:a14="http://schemas.microsoft.com/office/drawing/2010/main" val="0"/>
+                        </a:ext>
+                      </a:extLst>
+                    </a:blip>
+                    <a:srcRect/>
+                    <a:stretch>
+                      <a:fillRect/>
+                    </a:stretch>
+                  </pic:blipFill>
+                  <pic:spPr bwMode="auto">
+                    <a:xfrm>
+                      <a:off x="0" y="0"/>
+                      <a:ext cx="3016052" cy="1495984"/>
+                    </a:xfrm>
+                    <a:prstGeom prst="rect">
+                      <a:avLst/>
+                    </a:prstGeom>
+                    <a:noFill/>
+                    <a:ln>
+                      <a:noFill/>
+                    </a:ln>
+                  </pic:spPr>
+                </pic:pic>
+              </a:graphicData>
+            </a:graphic>
+          </wp:inline>
+        </w:drawing>
+      </w:r>
+    </w:p>
+    <w:p>
+      <w:pPr>
+        <w:pStyle w:val="Caption"/>
       </w:pPr>
       <w:r>
         <w:t xml:space="preserve">Figure </w:t>
@@ -1988,14 +2257,23 @@
           <w:rPr>
             <w:noProof/>
           </w:rPr>
-          <w:t>2</w:t>
+          <w:t>3</w:t>
         </w:r>
       </w:fldSimple>
       <w:r>
-        <w:t xml:space="preserve"> [citation for: </w:t>
-      </w:r>
-      <w:r>
-        <w:t>IoT Architecture for Smart Grids</w:t>
+        <w:t xml:space="preserve"> [</w:t>
+      </w:r>
+      <w:r>
+        <w:t>c</w:t>
+      </w:r>
+      <w:r>
+        <w:t>itation for:</w:t>
+      </w:r>
+      <w:r>
+        <w:t xml:space="preserve"> </w:t>
+      </w:r>
+      <w:r>
+        <w:t>Challenges and opportunities in IoT healthcare systems- a systematic review</w:t>
       </w:r>
       <w:r>
         <w:t>]</w:t>
@@ -2004,142 +2282,73 @@
     <w:p/>
     <w:p>
       <w:r>
-        <w:t>As mentioned above, there is a major security issue with smart resource or smart meter systems. In addition to networked cyber-attacks, the threat of which all network systems face, in this case there is a fear of physical attacks. Some of the meters, which communicate with the control center, are spread out in vast areas out and cannot feasibly be constantly monitored. As such, they are left open to physical attacks. We are not referring to simply damaging the devices, we are referring to maliciously tampering with them causing intentional false reading and sending false information to the control center.</w:t>
+        <w:t xml:space="preserve">All this advancement, though positive overall, bring a new set of challenges to the healthcare practitioner and patients alike. </w:t>
+      </w:r>
+      <w:r>
+        <w:t xml:space="preserve">Although we will focus on the patient one of the larger concern’s from the practitioner’s perspective is a question about the data’s quality may be called into question as noise may added during the transfer. This can </w:t>
+      </w:r>
+      <w:r>
+        <w:t xml:space="preserve">be </w:t>
+      </w:r>
+      <w:r>
+        <w:t xml:space="preserve">mitigated with better architecture and noise removal </w:t>
+      </w:r>
+      <w:r>
+        <w:t>techniq</w:t>
+      </w:r>
+      <w:r>
+        <w:t>ues.</w:t>
       </w:r>
     </w:p>
     <w:p/>
     <w:p>
       <w:r>
-        <w:t xml:space="preserve">Three elements were identified that needed to be secured: </w:t>
-      </w:r>
-    </w:p>
-    <w:p>
-      <w:pPr>
-        <w:pStyle w:val="ListParagraph"/>
-        <w:numPr>
-          <w:ilvl w:val="0"/>
-          <w:numId w:val="15"/>
-        </w:numPr>
-      </w:pPr>
-      <w:r>
-        <w:t>Booting, prevents unauthorized devices from functioning.</w:t>
-      </w:r>
-    </w:p>
-    <w:p>
-      <w:pPr>
-        <w:pStyle w:val="ListParagraph"/>
-        <w:numPr>
-          <w:ilvl w:val="0"/>
-          <w:numId w:val="15"/>
-        </w:numPr>
-      </w:pPr>
-      <w:r>
-        <w:t>Communications, prevents unauthorized communication.</w:t>
-      </w:r>
-    </w:p>
-    <w:p>
-      <w:pPr>
-        <w:pStyle w:val="ListParagraph"/>
-        <w:numPr>
-          <w:ilvl w:val="0"/>
-          <w:numId w:val="15"/>
-        </w:numPr>
-      </w:pPr>
-      <w:r>
-        <w:t>Firmware updates, prevents unauthorized firmware from being installed.</w:t>
+        <w:t xml:space="preserve">From the patient’s perspective we see very different types of questions. </w:t>
+      </w:r>
+      <w:r>
+        <w:t>Some of the new solutions require patient</w:t>
+      </w:r>
+      <w:r>
+        <w:t>s</w:t>
+      </w:r>
+      <w:r>
+        <w:t xml:space="preserve"> to give up a certain amount of confidentiality to allow their data to be </w:t>
+      </w:r>
+      <w:r>
+        <w:t xml:space="preserve">processed and used by the systems which may cause doubt and suspicion on the side of the patients. Some systems require patients be tech-savvy to a certain degree. Generally, these are considered minimal but for some patients who do not use much technology at all, this can be quite the hurdle. Another concern is that some patients simply distrust technology on and security or stability. These can cause great discontent among patients when presented with new healthcare system. A prime example would be healthcare for the elderly. The elderly </w:t>
+      </w:r>
+      <w:r>
+        <w:t>is</w:t>
+      </w:r>
+      <w:r>
+        <w:t xml:space="preserve"> demographic that is not used to dealing with technology and find it intimidating and untrustworthy. Coupled with the fact that the elderly as a demographic require more attention from the healthcare systems, a demand to better the situation arose. </w:t>
       </w:r>
     </w:p>
     <w:p/>
     <w:p>
       <w:r>
-        <w:t xml:space="preserve">Though none of these can physically safeguard the device, together they prevent a device that has been tampered with from hurting the system aside from that particular device being rendered not functional. </w:t>
-      </w:r>
-    </w:p>
-    <w:p/>
-    <w:p>
-      <w:r>
-        <w:t xml:space="preserve">To address these three elements one method utilizes design patterns both existing and new. </w:t>
-      </w:r>
-      <w:r>
-        <w:t>With these patterns, solution to the three elements above are provided using a combination of public key cryptography where time isn’t vital (booting and firmware updates), stateless authentication where time is of the essence (regular communication) along with offloading heavy security calculations so as not to hard the real-time nature of the edge devices.</w:t>
-      </w:r>
-    </w:p>
-    <w:p/>
-    <w:p>
-      <w:r>
-        <w:t>These new design patterns developed</w:t>
-      </w:r>
-      <w:r>
-        <w:t xml:space="preserve"> </w:t>
-      </w:r>
-      <w:r>
-        <w:t>by this method:</w:t>
-      </w:r>
-    </w:p>
-    <w:p>
-      <w:pPr>
-        <w:pStyle w:val="ListParagraph"/>
-        <w:numPr>
-          <w:ilvl w:val="0"/>
-          <w:numId w:val="15"/>
-        </w:numPr>
-      </w:pPr>
-      <w:r>
-        <w:t>Computation Offloading</w:t>
-      </w:r>
-      <w:r>
-        <w:t>: D</w:t>
-      </w:r>
-      <w:r>
-        <w:t>ue to the nature of the edge devices heavy computational tasks would harm their efficacy</w:t>
-      </w:r>
-      <w:r>
-        <w:t xml:space="preserve">, especially for real-time devices, </w:t>
-      </w:r>
-      <w:r>
-        <w:t>therefore these tasks will be of</w:t>
-      </w:r>
-      <w:r>
-        <w:t>floaded to trusted gateways where the heavy computation will take place.</w:t>
-      </w:r>
-    </w:p>
-    <w:p>
-      <w:pPr>
-        <w:pStyle w:val="ListParagraph"/>
-        <w:numPr>
-          <w:ilvl w:val="0"/>
-          <w:numId w:val="15"/>
-        </w:numPr>
-      </w:pPr>
-      <w:r>
-        <w:t>Stateless Authentication</w:t>
-      </w:r>
-      <w:r>
-        <w:t xml:space="preserve"> of edge devices: Similar to existing stateless authentication such as in some smartphone apps, the device will use a token for authentication and no session data will need to be stored.</w:t>
-      </w:r>
-    </w:p>
-    <w:p/>
-    <w:p>
-      <w:r>
-        <w:br w:type="page"/>
-      </w:r>
-    </w:p>
-    <w:p>
-      <w:r>
-        <w:t>Health Care</w:t>
-      </w:r>
-      <w:r>
-        <w:t xml:space="preserve"> – </w:t>
-      </w:r>
-    </w:p>
-    <w:p/>
-    <w:p>
+        <w:t xml:space="preserve">To address these issues </w:t>
+      </w:r>
+      <w:r>
+        <w:t>[elderly healthcare article</w:t>
+      </w:r>
       <w:bookmarkStart w:id="0" w:name="_GoBack"/>
       <w:bookmarkEnd w:id="0"/>
+      <w:r>
+        <w:t>]</w:t>
+      </w:r>
     </w:p>
     <w:p/>
     <w:p>
       <w:r>
+        <w:br w:type="page"/>
+      </w:r>
+    </w:p>
+    <w:p/>
+    <w:p/>
+    <w:p/>
+    <w:p>
+      <w:r>
         <w:t xml:space="preserve"> </w:t>
       </w:r>
     </w:p>
@@ -2153,7 +2362,6 @@
     <w:p>
       <w:pPr>
         <w:rPr>
-          <w:rFonts w:hint="cs"/>
           <w:rtl/>
         </w:rPr>
       </w:pPr>
@@ -2161,7 +2369,6 @@
     <w:p>
       <w:pPr>
         <w:rPr>
-          <w:rFonts w:hint="cs"/>
           <w:rtl/>
         </w:rPr>
       </w:pPr>
@@ -2175,7 +2382,6 @@
     <w:p>
       <w:pPr>
         <w:rPr>
-          <w:rFonts w:hint="cs"/>
           <w:rtl/>
         </w:rPr>
       </w:pPr>
@@ -2183,7 +2389,6 @@
     <w:p>
       <w:pPr>
         <w:rPr>
-          <w:rFonts w:hint="cs"/>
           <w:rtl/>
         </w:rPr>
       </w:pPr>
@@ -2191,7 +2396,6 @@
     <w:p>
       <w:pPr>
         <w:rPr>
-          <w:rFonts w:hint="cs"/>
           <w:rtl/>
         </w:rPr>
       </w:pPr>
@@ -2199,18 +2403,11 @@
     <w:p>
       <w:pPr>
         <w:rPr>
-          <w:rFonts w:hint="cs"/>
           <w:rtl/>
         </w:rPr>
       </w:pPr>
     </w:p>
-    <w:p>
-      <w:pPr>
-        <w:rPr>
-          <w:rFonts w:hint="cs"/>
-        </w:rPr>
-      </w:pPr>
-    </w:p>
+    <w:p/>
     <w:p>
       <w:r>
         <w:t xml:space="preserve"> </w:t>
@@ -2391,8 +2588,8 @@
       </w:r>
     </w:p>
     <w:sectPr>
-      <w:footerReference w:type="even" r:id="rId12"/>
-      <w:footerReference w:type="default" r:id="rId13"/>
+      <w:footerReference w:type="even" r:id="rId13"/>
+      <w:footerReference w:type="default" r:id="rId14"/>
       <w:pgSz w:w="11900" w:h="16840"/>
       <w:pgMar w:top="1440" w:right="1440" w:bottom="1440" w:left="1440" w:header="708" w:footer="708" w:gutter="0"/>
       <w:cols w:space="708"/>
@@ -2635,7 +2832,7 @@
         <w:rStyle w:val="PageNumber"/>
         <w:noProof/>
       </w:rPr>
-      <w:t>7</w:t>
+      <w:t>8</w:t>
     </w:r>
     <w:r>
       <w:rPr>

</xml_diff>

<commit_message>
added notes for healthcare
</commit_message>
<xml_diff>
--- a/Notes.docx
+++ b/Notes.docx
@@ -16,8 +16,13 @@
         </w:numPr>
       </w:pPr>
       <w:r>
-        <w:t>Background info on IoT</w:t>
-      </w:r>
+        <w:t xml:space="preserve">Background info on </w:t>
+      </w:r>
+      <w:proofErr w:type="spellStart"/>
+      <w:r>
+        <w:t>IoT</w:t>
+      </w:r>
+      <w:proofErr w:type="spellEnd"/>
     </w:p>
     <w:p>
       <w:pPr>
@@ -28,8 +33,13 @@
         </w:numPr>
       </w:pPr>
       <w:r>
-        <w:t>Background info on any domain of IoT</w:t>
-      </w:r>
+        <w:t xml:space="preserve">Background info on any domain of </w:t>
+      </w:r>
+      <w:proofErr w:type="spellStart"/>
+      <w:r>
+        <w:t>IoT</w:t>
+      </w:r>
+      <w:proofErr w:type="spellEnd"/>
     </w:p>
     <w:p>
       <w:pPr>
@@ -40,7 +50,15 @@
         </w:numPr>
       </w:pPr>
       <w:r>
-        <w:t>Generic IoT patterns</w:t>
+        <w:t xml:space="preserve">Generic </w:t>
+      </w:r>
+      <w:proofErr w:type="spellStart"/>
+      <w:r>
+        <w:t>IoT</w:t>
+      </w:r>
+      <w:proofErr w:type="spellEnd"/>
+      <w:r>
+        <w:t xml:space="preserve"> patterns</w:t>
       </w:r>
     </w:p>
     <w:p>
@@ -52,7 +70,15 @@
         </w:numPr>
       </w:pPr>
       <w:r>
-        <w:t>Domain Specific IoT patters</w:t>
+        <w:t xml:space="preserve">Domain Specific </w:t>
+      </w:r>
+      <w:proofErr w:type="spellStart"/>
+      <w:r>
+        <w:t>IoT</w:t>
+      </w:r>
+      <w:proofErr w:type="spellEnd"/>
+      <w:r>
+        <w:t xml:space="preserve"> patters</w:t>
       </w:r>
     </w:p>
     <w:p>
@@ -64,8 +90,21 @@
         </w:numPr>
       </w:pPr>
       <w:r>
-        <w:t>Usages of non-IoT patterns in IoT</w:t>
-      </w:r>
+        <w:t>Usages of non-</w:t>
+      </w:r>
+      <w:proofErr w:type="spellStart"/>
+      <w:r>
+        <w:t>IoT</w:t>
+      </w:r>
+      <w:proofErr w:type="spellEnd"/>
+      <w:r>
+        <w:t xml:space="preserve"> patterns in </w:t>
+      </w:r>
+      <w:proofErr w:type="spellStart"/>
+      <w:r>
+        <w:t>IoT</w:t>
+      </w:r>
+      <w:proofErr w:type="spellEnd"/>
     </w:p>
     <w:p/>
     <w:p>
@@ -149,7 +188,15 @@
         <w:t>Industrial</w:t>
       </w:r>
       <w:r>
-        <w:t xml:space="preserve"> IoT (such as Smart Cities)</w:t>
+        <w:t xml:space="preserve"> </w:t>
+      </w:r>
+      <w:proofErr w:type="spellStart"/>
+      <w:r>
+        <w:t>IoT</w:t>
+      </w:r>
+      <w:proofErr w:type="spellEnd"/>
+      <w:r>
+        <w:t xml:space="preserve"> (such as Smart Cities)</w:t>
       </w:r>
     </w:p>
     <w:p/>
@@ -182,6 +229,7 @@
           <w:color w:val="353535"/>
         </w:rPr>
       </w:pPr>
+      <w:proofErr w:type="spellStart"/>
       <w:r>
         <w:rPr>
           <w:rFonts w:ascii="AppleSystemUIFont" w:hAnsi="AppleSystemUIFont" w:cs="AppleSystemUIFont"/>
@@ -189,6 +237,7 @@
         </w:rPr>
         <w:t>nf</w:t>
       </w:r>
+      <w:proofErr w:type="spellEnd"/>
     </w:p>
     <w:p>
       <w:pPr>
@@ -242,7 +291,39 @@
           <w:rFonts w:ascii="AppleSystemUIFont" w:hAnsi="AppleSystemUIFont" w:cs="AppleSystemUIFont"/>
           <w:color w:val="353535"/>
         </w:rPr>
-        <w:t>lots of general information about IoT and it’s structure</w:t>
+        <w:t xml:space="preserve">lots of general information about </w:t>
+      </w:r>
+      <w:proofErr w:type="spellStart"/>
+      <w:r>
+        <w:rPr>
+          <w:rFonts w:ascii="AppleSystemUIFont" w:hAnsi="AppleSystemUIFont" w:cs="AppleSystemUIFont"/>
+          <w:color w:val="353535"/>
+        </w:rPr>
+        <w:t>IoT</w:t>
+      </w:r>
+      <w:proofErr w:type="spellEnd"/>
+      <w:r>
+        <w:rPr>
+          <w:rFonts w:ascii="AppleSystemUIFont" w:hAnsi="AppleSystemUIFont" w:cs="AppleSystemUIFont"/>
+          <w:color w:val="353535"/>
+        </w:rPr>
+        <w:t xml:space="preserve"> and </w:t>
+      </w:r>
+      <w:proofErr w:type="spellStart"/>
+      <w:r>
+        <w:rPr>
+          <w:rFonts w:ascii="AppleSystemUIFont" w:hAnsi="AppleSystemUIFont" w:cs="AppleSystemUIFont"/>
+          <w:color w:val="353535"/>
+        </w:rPr>
+        <w:t>it’s</w:t>
+      </w:r>
+      <w:proofErr w:type="spellEnd"/>
+      <w:r>
+        <w:rPr>
+          <w:rFonts w:ascii="AppleSystemUIFont" w:hAnsi="AppleSystemUIFont" w:cs="AppleSystemUIFont"/>
+          <w:color w:val="353535"/>
+        </w:rPr>
+        <w:t xml:space="preserve"> structure</w:t>
       </w:r>
     </w:p>
     <w:p>
@@ -297,7 +378,23 @@
           <w:rFonts w:ascii="AppleSystemUIFont" w:hAnsi="AppleSystemUIFont" w:cs="AppleSystemUIFont"/>
           <w:color w:val="353535"/>
         </w:rPr>
-        <w:t>Fog and IoT- An Overview of Research Opportunities</w:t>
+        <w:t xml:space="preserve">Fog and </w:t>
+      </w:r>
+      <w:proofErr w:type="spellStart"/>
+      <w:r>
+        <w:rPr>
+          <w:rFonts w:ascii="AppleSystemUIFont" w:hAnsi="AppleSystemUIFont" w:cs="AppleSystemUIFont"/>
+          <w:color w:val="353535"/>
+        </w:rPr>
+        <w:t>IoT</w:t>
+      </w:r>
+      <w:proofErr w:type="spellEnd"/>
+      <w:r>
+        <w:rPr>
+          <w:rFonts w:ascii="AppleSystemUIFont" w:hAnsi="AppleSystemUIFont" w:cs="AppleSystemUIFont"/>
+          <w:color w:val="353535"/>
+        </w:rPr>
+        <w:t>- An Overview of Research Opportunities</w:t>
       </w:r>
     </w:p>
     <w:p>
@@ -345,68 +442,94 @@
           <w:rFonts w:ascii="AppleSystemUIFont" w:hAnsi="AppleSystemUIFont" w:cs="AppleSystemUIFont"/>
           <w:color w:val="353535"/>
         </w:rPr>
-        <w:t>also includes information about general needs of IoT as it grows and limitations of current IoT</w:t>
-      </w:r>
-    </w:p>
-    <w:p>
-      <w:pPr>
-        <w:widowControl w:val="0"/>
-        <w:autoSpaceDE w:val="0"/>
-        <w:autoSpaceDN w:val="0"/>
-        <w:adjustRightInd w:val="0"/>
-        <w:rPr>
-          <w:rFonts w:ascii="AppleSystemUIFont" w:hAnsi="AppleSystemUIFont" w:cs="AppleSystemUIFont"/>
-          <w:color w:val="353535"/>
-        </w:rPr>
-      </w:pPr>
-    </w:p>
-    <w:p>
-      <w:pPr>
-        <w:widowControl w:val="0"/>
-        <w:autoSpaceDE w:val="0"/>
-        <w:autoSpaceDN w:val="0"/>
-        <w:adjustRightInd w:val="0"/>
-        <w:rPr>
-          <w:rFonts w:ascii="AppleSystemUIFont" w:hAnsi="AppleSystemUIFont" w:cs="AppleSystemUIFont"/>
-          <w:color w:val="353535"/>
-        </w:rPr>
-      </w:pPr>
-    </w:p>
-    <w:p>
-      <w:pPr>
-        <w:widowControl w:val="0"/>
-        <w:autoSpaceDE w:val="0"/>
-        <w:autoSpaceDN w:val="0"/>
-        <w:adjustRightInd w:val="0"/>
-        <w:rPr>
-          <w:rFonts w:ascii="AppleSystemUIFont" w:hAnsi="AppleSystemUIFont" w:cs="AppleSystemUIFont"/>
-          <w:color w:val="353535"/>
-        </w:rPr>
-      </w:pPr>
-    </w:p>
-    <w:p>
-      <w:pPr>
-        <w:widowControl w:val="0"/>
-        <w:autoSpaceDE w:val="0"/>
-        <w:autoSpaceDN w:val="0"/>
-        <w:adjustRightInd w:val="0"/>
-        <w:rPr>
-          <w:rFonts w:ascii="AppleSystemUIFont" w:hAnsi="AppleSystemUIFont" w:cs="AppleSystemUIFont"/>
-          <w:color w:val="353535"/>
-        </w:rPr>
-      </w:pPr>
-    </w:p>
-    <w:p>
-      <w:pPr>
-        <w:widowControl w:val="0"/>
-        <w:autoSpaceDE w:val="0"/>
-        <w:autoSpaceDN w:val="0"/>
-        <w:adjustRightInd w:val="0"/>
-        <w:rPr>
-          <w:rFonts w:ascii="AppleSystemUIFont" w:hAnsi="AppleSystemUIFont" w:cs="AppleSystemUIFont"/>
-          <w:color w:val="353535"/>
-        </w:rPr>
-      </w:pPr>
+        <w:t xml:space="preserve">also includes information about general needs of </w:t>
+      </w:r>
+      <w:proofErr w:type="spellStart"/>
+      <w:r>
+        <w:rPr>
+          <w:rFonts w:ascii="AppleSystemUIFont" w:hAnsi="AppleSystemUIFont" w:cs="AppleSystemUIFont"/>
+          <w:color w:val="353535"/>
+        </w:rPr>
+        <w:t>IoT</w:t>
+      </w:r>
+      <w:proofErr w:type="spellEnd"/>
+      <w:r>
+        <w:rPr>
+          <w:rFonts w:ascii="AppleSystemUIFont" w:hAnsi="AppleSystemUIFont" w:cs="AppleSystemUIFont"/>
+          <w:color w:val="353535"/>
+        </w:rPr>
+        <w:t xml:space="preserve"> as it grows and limitations of current </w:t>
+      </w:r>
+      <w:proofErr w:type="spellStart"/>
+      <w:r>
+        <w:rPr>
+          <w:rFonts w:ascii="AppleSystemUIFont" w:hAnsi="AppleSystemUIFont" w:cs="AppleSystemUIFont"/>
+          <w:color w:val="353535"/>
+        </w:rPr>
+        <w:t>IoT</w:t>
+      </w:r>
+      <w:proofErr w:type="spellEnd"/>
+    </w:p>
+    <w:p>
+      <w:pPr>
+        <w:widowControl w:val="0"/>
+        <w:autoSpaceDE w:val="0"/>
+        <w:autoSpaceDN w:val="0"/>
+        <w:adjustRightInd w:val="0"/>
+        <w:rPr>
+          <w:rFonts w:ascii="AppleSystemUIFont" w:hAnsi="AppleSystemUIFont" w:cs="AppleSystemUIFont"/>
+          <w:color w:val="353535"/>
+        </w:rPr>
+      </w:pPr>
+    </w:p>
+    <w:p>
+      <w:pPr>
+        <w:widowControl w:val="0"/>
+        <w:autoSpaceDE w:val="0"/>
+        <w:autoSpaceDN w:val="0"/>
+        <w:adjustRightInd w:val="0"/>
+        <w:rPr>
+          <w:rFonts w:ascii="AppleSystemUIFont" w:hAnsi="AppleSystemUIFont" w:cs="AppleSystemUIFont"/>
+          <w:color w:val="353535"/>
+        </w:rPr>
+      </w:pPr>
+    </w:p>
+    <w:p>
+      <w:pPr>
+        <w:widowControl w:val="0"/>
+        <w:autoSpaceDE w:val="0"/>
+        <w:autoSpaceDN w:val="0"/>
+        <w:adjustRightInd w:val="0"/>
+        <w:rPr>
+          <w:rFonts w:ascii="AppleSystemUIFont" w:hAnsi="AppleSystemUIFont" w:cs="AppleSystemUIFont"/>
+          <w:color w:val="353535"/>
+        </w:rPr>
+      </w:pPr>
+    </w:p>
+    <w:p>
+      <w:pPr>
+        <w:widowControl w:val="0"/>
+        <w:autoSpaceDE w:val="0"/>
+        <w:autoSpaceDN w:val="0"/>
+        <w:adjustRightInd w:val="0"/>
+        <w:rPr>
+          <w:rFonts w:ascii="AppleSystemUIFont" w:hAnsi="AppleSystemUIFont" w:cs="AppleSystemUIFont"/>
+          <w:color w:val="353535"/>
+        </w:rPr>
+      </w:pPr>
+    </w:p>
+    <w:p>
+      <w:pPr>
+        <w:widowControl w:val="0"/>
+        <w:autoSpaceDE w:val="0"/>
+        <w:autoSpaceDN w:val="0"/>
+        <w:adjustRightInd w:val="0"/>
+        <w:rPr>
+          <w:rFonts w:ascii="AppleSystemUIFont" w:hAnsi="AppleSystemUIFont" w:cs="AppleSystemUIFont"/>
+          <w:color w:val="353535"/>
+        </w:rPr>
+      </w:pPr>
+      <w:proofErr w:type="spellStart"/>
       <w:r>
         <w:rPr>
           <w:rFonts w:ascii="AppleSystemUIFont" w:hAnsi="AppleSystemUIFont" w:cs="AppleSystemUIFont"/>
@@ -414,36 +537,53 @@
         </w:rPr>
         <w:t>mp</w:t>
       </w:r>
-    </w:p>
-    <w:p>
-      <w:pPr>
-        <w:widowControl w:val="0"/>
-        <w:autoSpaceDE w:val="0"/>
-        <w:autoSpaceDN w:val="0"/>
-        <w:adjustRightInd w:val="0"/>
-        <w:rPr>
-          <w:rFonts w:ascii="AppleSystemUIFont" w:hAnsi="AppleSystemUIFont" w:cs="AppleSystemUIFont"/>
-          <w:color w:val="353535"/>
-        </w:rPr>
-      </w:pPr>
-    </w:p>
-    <w:p>
-      <w:pPr>
-        <w:widowControl w:val="0"/>
-        <w:autoSpaceDE w:val="0"/>
-        <w:autoSpaceDN w:val="0"/>
-        <w:adjustRightInd w:val="0"/>
-        <w:rPr>
-          <w:rFonts w:ascii="AppleSystemUIFont" w:hAnsi="AppleSystemUIFont" w:cs="AppleSystemUIFont"/>
-          <w:color w:val="353535"/>
-        </w:rPr>
-      </w:pPr>
-      <w:r>
-        <w:rPr>
-          <w:rFonts w:ascii="AppleSystemUIFont" w:hAnsi="AppleSystemUIFont" w:cs="AppleSystemUIFont"/>
-          <w:color w:val="353535"/>
-        </w:rPr>
-        <w:t>An Integrated IoT Architecture for Smart Metering:</w:t>
+      <w:proofErr w:type="spellEnd"/>
+    </w:p>
+    <w:p>
+      <w:pPr>
+        <w:widowControl w:val="0"/>
+        <w:autoSpaceDE w:val="0"/>
+        <w:autoSpaceDN w:val="0"/>
+        <w:adjustRightInd w:val="0"/>
+        <w:rPr>
+          <w:rFonts w:ascii="AppleSystemUIFont" w:hAnsi="AppleSystemUIFont" w:cs="AppleSystemUIFont"/>
+          <w:color w:val="353535"/>
+        </w:rPr>
+      </w:pPr>
+    </w:p>
+    <w:p>
+      <w:pPr>
+        <w:widowControl w:val="0"/>
+        <w:autoSpaceDE w:val="0"/>
+        <w:autoSpaceDN w:val="0"/>
+        <w:adjustRightInd w:val="0"/>
+        <w:rPr>
+          <w:rFonts w:ascii="AppleSystemUIFont" w:hAnsi="AppleSystemUIFont" w:cs="AppleSystemUIFont"/>
+          <w:color w:val="353535"/>
+        </w:rPr>
+      </w:pPr>
+      <w:r>
+        <w:rPr>
+          <w:rFonts w:ascii="AppleSystemUIFont" w:hAnsi="AppleSystemUIFont" w:cs="AppleSystemUIFont"/>
+          <w:color w:val="353535"/>
+        </w:rPr>
+        <w:t xml:space="preserve">An Integrated </w:t>
+      </w:r>
+      <w:proofErr w:type="spellStart"/>
+      <w:r>
+        <w:rPr>
+          <w:rFonts w:ascii="AppleSystemUIFont" w:hAnsi="AppleSystemUIFont" w:cs="AppleSystemUIFont"/>
+          <w:color w:val="353535"/>
+        </w:rPr>
+        <w:t>IoT</w:t>
+      </w:r>
+      <w:proofErr w:type="spellEnd"/>
+      <w:r>
+        <w:rPr>
+          <w:rFonts w:ascii="AppleSystemUIFont" w:hAnsi="AppleSystemUIFont" w:cs="AppleSystemUIFont"/>
+          <w:color w:val="353535"/>
+        </w:rPr>
+        <w:t xml:space="preserve"> Architecture for Smart Metering:</w:t>
       </w:r>
     </w:p>
     <w:p>
@@ -537,12 +677,21 @@
           <w:color w:val="353535"/>
         </w:rPr>
       </w:pPr>
-      <w:r>
-        <w:rPr>
-          <w:rFonts w:ascii="AppleSystemUIFont" w:hAnsi="AppleSystemUIFont" w:cs="AppleSystemUIFont"/>
-          <w:color w:val="353535"/>
-        </w:rPr>
-        <w:t>IoT Architecture for Smart Grids:</w:t>
+      <w:proofErr w:type="spellStart"/>
+      <w:r>
+        <w:rPr>
+          <w:rFonts w:ascii="AppleSystemUIFont" w:hAnsi="AppleSystemUIFont" w:cs="AppleSystemUIFont"/>
+          <w:color w:val="353535"/>
+        </w:rPr>
+        <w:t>IoT</w:t>
+      </w:r>
+      <w:proofErr w:type="spellEnd"/>
+      <w:r>
+        <w:rPr>
+          <w:rFonts w:ascii="AppleSystemUIFont" w:hAnsi="AppleSystemUIFont" w:cs="AppleSystemUIFont"/>
+          <w:color w:val="353535"/>
+        </w:rPr>
+        <w:t xml:space="preserve"> Architecture for Smart Grids:</w:t>
       </w:r>
     </w:p>
     <w:p>
@@ -590,7 +739,23 @@
           <w:rFonts w:ascii="AppleSystemUIFont" w:hAnsi="AppleSystemUIFont" w:cs="AppleSystemUIFont"/>
           <w:color w:val="353535"/>
         </w:rPr>
-        <w:t>lists lots of types of energy sources and how they connect to IoT (like distribution to local areas, micrograms, smart cities, building, etc.)</w:t>
+        <w:t xml:space="preserve">lists lots of types of energy sources and how they connect to </w:t>
+      </w:r>
+      <w:proofErr w:type="spellStart"/>
+      <w:r>
+        <w:rPr>
+          <w:rFonts w:ascii="AppleSystemUIFont" w:hAnsi="AppleSystemUIFont" w:cs="AppleSystemUIFont"/>
+          <w:color w:val="353535"/>
+        </w:rPr>
+        <w:t>IoT</w:t>
+      </w:r>
+      <w:proofErr w:type="spellEnd"/>
+      <w:r>
+        <w:rPr>
+          <w:rFonts w:ascii="AppleSystemUIFont" w:hAnsi="AppleSystemUIFont" w:cs="AppleSystemUIFont"/>
+          <w:color w:val="353535"/>
+        </w:rPr>
+        <w:t xml:space="preserve"> (like distribution to local areas, micrograms, smart cities, building, etc.)</w:t>
       </w:r>
     </w:p>
     <w:p>
@@ -657,7 +822,39 @@
           <w:rFonts w:ascii="AppleSystemUIFont" w:hAnsi="AppleSystemUIFont" w:cs="AppleSystemUIFont"/>
           <w:color w:val="353535"/>
         </w:rPr>
-        <w:t>Study of IoT - Understanding IoT Architecture, Applications, Issues and Challenges:</w:t>
+        <w:t xml:space="preserve">Study of </w:t>
+      </w:r>
+      <w:proofErr w:type="spellStart"/>
+      <w:r>
+        <w:rPr>
+          <w:rFonts w:ascii="AppleSystemUIFont" w:hAnsi="AppleSystemUIFont" w:cs="AppleSystemUIFont"/>
+          <w:color w:val="353535"/>
+        </w:rPr>
+        <w:t>IoT</w:t>
+      </w:r>
+      <w:proofErr w:type="spellEnd"/>
+      <w:r>
+        <w:rPr>
+          <w:rFonts w:ascii="AppleSystemUIFont" w:hAnsi="AppleSystemUIFont" w:cs="AppleSystemUIFont"/>
+          <w:color w:val="353535"/>
+        </w:rPr>
+        <w:t xml:space="preserve"> - Understanding </w:t>
+      </w:r>
+      <w:proofErr w:type="spellStart"/>
+      <w:r>
+        <w:rPr>
+          <w:rFonts w:ascii="AppleSystemUIFont" w:hAnsi="AppleSystemUIFont" w:cs="AppleSystemUIFont"/>
+          <w:color w:val="353535"/>
+        </w:rPr>
+        <w:t>IoT</w:t>
+      </w:r>
+      <w:proofErr w:type="spellEnd"/>
+      <w:r>
+        <w:rPr>
+          <w:rFonts w:ascii="AppleSystemUIFont" w:hAnsi="AppleSystemUIFont" w:cs="AppleSystemUIFont"/>
+          <w:color w:val="353535"/>
+        </w:rPr>
+        <w:t xml:space="preserve"> Architecture, Applications, Issues and Challenges:</w:t>
       </w:r>
     </w:p>
     <w:p>
@@ -681,7 +878,23 @@
           <w:rFonts w:ascii="AppleSystemUIFont" w:hAnsi="AppleSystemUIFont" w:cs="AppleSystemUIFont"/>
           <w:color w:val="353535"/>
         </w:rPr>
-        <w:t>has a lot of domains of IoT (also divided into sub-domains)</w:t>
+        <w:t xml:space="preserve">has a lot of domains of </w:t>
+      </w:r>
+      <w:proofErr w:type="spellStart"/>
+      <w:r>
+        <w:rPr>
+          <w:rFonts w:ascii="AppleSystemUIFont" w:hAnsi="AppleSystemUIFont" w:cs="AppleSystemUIFont"/>
+          <w:color w:val="353535"/>
+        </w:rPr>
+        <w:t>IoT</w:t>
+      </w:r>
+      <w:proofErr w:type="spellEnd"/>
+      <w:r>
+        <w:rPr>
+          <w:rFonts w:ascii="AppleSystemUIFont" w:hAnsi="AppleSystemUIFont" w:cs="AppleSystemUIFont"/>
+          <w:color w:val="353535"/>
+        </w:rPr>
+        <w:t xml:space="preserve"> (also divided into sub-domains)</w:t>
       </w:r>
     </w:p>
     <w:p>
@@ -705,8 +918,17 @@
           <w:rFonts w:ascii="AppleSystemUIFont" w:hAnsi="AppleSystemUIFont" w:cs="AppleSystemUIFont"/>
           <w:color w:val="353535"/>
         </w:rPr>
-        <w:t>general information about IoT</w:t>
-      </w:r>
+        <w:t xml:space="preserve">general information about </w:t>
+      </w:r>
+      <w:proofErr w:type="spellStart"/>
+      <w:r>
+        <w:rPr>
+          <w:rFonts w:ascii="AppleSystemUIFont" w:hAnsi="AppleSystemUIFont" w:cs="AppleSystemUIFont"/>
+          <w:color w:val="353535"/>
+        </w:rPr>
+        <w:t>IoT</w:t>
+      </w:r>
+      <w:proofErr w:type="spellEnd"/>
     </w:p>
     <w:p>
       <w:pPr>
@@ -729,8 +951,17 @@
           <w:rFonts w:ascii="AppleSystemUIFont" w:hAnsi="AppleSystemUIFont" w:cs="AppleSystemUIFont"/>
           <w:color w:val="353535"/>
         </w:rPr>
-        <w:t>pros and cons of IoT</w:t>
-      </w:r>
+        <w:t xml:space="preserve">pros and cons of </w:t>
+      </w:r>
+      <w:proofErr w:type="spellStart"/>
+      <w:r>
+        <w:rPr>
+          <w:rFonts w:ascii="AppleSystemUIFont" w:hAnsi="AppleSystemUIFont" w:cs="AppleSystemUIFont"/>
+          <w:color w:val="353535"/>
+        </w:rPr>
+        <w:t>IoT</w:t>
+      </w:r>
+      <w:proofErr w:type="spellEnd"/>
     </w:p>
     <w:p>
       <w:pPr>
@@ -753,50 +984,100 @@
           <w:rFonts w:ascii="AppleSystemUIFont" w:hAnsi="AppleSystemUIFont" w:cs="AppleSystemUIFont"/>
           <w:color w:val="353535"/>
         </w:rPr>
-        <w:t>challenges of IoT</w:t>
-      </w:r>
-    </w:p>
-    <w:p>
-      <w:pPr>
-        <w:widowControl w:val="0"/>
-        <w:autoSpaceDE w:val="0"/>
-        <w:autoSpaceDN w:val="0"/>
-        <w:adjustRightInd w:val="0"/>
-        <w:rPr>
-          <w:rFonts w:ascii="AppleSystemUIFont" w:hAnsi="AppleSystemUIFont" w:cs="AppleSystemUIFont"/>
-          <w:color w:val="353535"/>
-        </w:rPr>
-      </w:pPr>
-    </w:p>
-    <w:p>
-      <w:pPr>
-        <w:widowControl w:val="0"/>
-        <w:autoSpaceDE w:val="0"/>
-        <w:autoSpaceDN w:val="0"/>
-        <w:adjustRightInd w:val="0"/>
-        <w:rPr>
-          <w:rFonts w:ascii="AppleSystemUIFont" w:hAnsi="AppleSystemUIFont" w:cs="AppleSystemUIFont"/>
-          <w:color w:val="353535"/>
-        </w:rPr>
-      </w:pPr>
-    </w:p>
-    <w:p>
-      <w:pPr>
-        <w:widowControl w:val="0"/>
-        <w:autoSpaceDE w:val="0"/>
-        <w:autoSpaceDN w:val="0"/>
-        <w:adjustRightInd w:val="0"/>
-        <w:rPr>
-          <w:rFonts w:ascii="AppleSystemUIFont" w:hAnsi="AppleSystemUIFont" w:cs="AppleSystemUIFont"/>
-          <w:color w:val="353535"/>
-        </w:rPr>
-      </w:pPr>
-      <w:r>
-        <w:rPr>
-          <w:rFonts w:ascii="AppleSystemUIFont" w:hAnsi="AppleSystemUIFont" w:cs="AppleSystemUIFont"/>
-          <w:color w:val="353535"/>
-        </w:rPr>
-        <w:t>Decentralised IoT Architecture for Efficient Resources Utilisation:</w:t>
+        <w:t xml:space="preserve">challenges of </w:t>
+      </w:r>
+      <w:proofErr w:type="spellStart"/>
+      <w:r>
+        <w:rPr>
+          <w:rFonts w:ascii="AppleSystemUIFont" w:hAnsi="AppleSystemUIFont" w:cs="AppleSystemUIFont"/>
+          <w:color w:val="353535"/>
+        </w:rPr>
+        <w:t>IoT</w:t>
+      </w:r>
+      <w:proofErr w:type="spellEnd"/>
+    </w:p>
+    <w:p>
+      <w:pPr>
+        <w:widowControl w:val="0"/>
+        <w:autoSpaceDE w:val="0"/>
+        <w:autoSpaceDN w:val="0"/>
+        <w:adjustRightInd w:val="0"/>
+        <w:rPr>
+          <w:rFonts w:ascii="AppleSystemUIFont" w:hAnsi="AppleSystemUIFont" w:cs="AppleSystemUIFont"/>
+          <w:color w:val="353535"/>
+        </w:rPr>
+      </w:pPr>
+    </w:p>
+    <w:p>
+      <w:pPr>
+        <w:widowControl w:val="0"/>
+        <w:autoSpaceDE w:val="0"/>
+        <w:autoSpaceDN w:val="0"/>
+        <w:adjustRightInd w:val="0"/>
+        <w:rPr>
+          <w:rFonts w:ascii="AppleSystemUIFont" w:hAnsi="AppleSystemUIFont" w:cs="AppleSystemUIFont"/>
+          <w:color w:val="353535"/>
+        </w:rPr>
+      </w:pPr>
+    </w:p>
+    <w:p>
+      <w:pPr>
+        <w:widowControl w:val="0"/>
+        <w:autoSpaceDE w:val="0"/>
+        <w:autoSpaceDN w:val="0"/>
+        <w:adjustRightInd w:val="0"/>
+        <w:rPr>
+          <w:rFonts w:ascii="AppleSystemUIFont" w:hAnsi="AppleSystemUIFont" w:cs="AppleSystemUIFont"/>
+          <w:color w:val="353535"/>
+        </w:rPr>
+      </w:pPr>
+      <w:proofErr w:type="spellStart"/>
+      <w:r>
+        <w:rPr>
+          <w:rFonts w:ascii="AppleSystemUIFont" w:hAnsi="AppleSystemUIFont" w:cs="AppleSystemUIFont"/>
+          <w:color w:val="353535"/>
+        </w:rPr>
+        <w:t>Decentralised</w:t>
+      </w:r>
+      <w:proofErr w:type="spellEnd"/>
+      <w:r>
+        <w:rPr>
+          <w:rFonts w:ascii="AppleSystemUIFont" w:hAnsi="AppleSystemUIFont" w:cs="AppleSystemUIFont"/>
+          <w:color w:val="353535"/>
+        </w:rPr>
+        <w:t xml:space="preserve"> </w:t>
+      </w:r>
+      <w:proofErr w:type="spellStart"/>
+      <w:r>
+        <w:rPr>
+          <w:rFonts w:ascii="AppleSystemUIFont" w:hAnsi="AppleSystemUIFont" w:cs="AppleSystemUIFont"/>
+          <w:color w:val="353535"/>
+        </w:rPr>
+        <w:t>IoT</w:t>
+      </w:r>
+      <w:proofErr w:type="spellEnd"/>
+      <w:r>
+        <w:rPr>
+          <w:rFonts w:ascii="AppleSystemUIFont" w:hAnsi="AppleSystemUIFont" w:cs="AppleSystemUIFont"/>
+          <w:color w:val="353535"/>
+        </w:rPr>
+        <w:t xml:space="preserve"> Architecture for Efficient Resources </w:t>
+      </w:r>
+      <w:proofErr w:type="spellStart"/>
+      <w:r>
+        <w:rPr>
+          <w:rFonts w:ascii="AppleSystemUIFont" w:hAnsi="AppleSystemUIFont" w:cs="AppleSystemUIFont"/>
+          <w:color w:val="353535"/>
+        </w:rPr>
+        <w:t>Utilisation</w:t>
+      </w:r>
+      <w:proofErr w:type="spellEnd"/>
+      <w:r>
+        <w:rPr>
+          <w:rFonts w:ascii="AppleSystemUIFont" w:hAnsi="AppleSystemUIFont" w:cs="AppleSystemUIFont"/>
+          <w:color w:val="353535"/>
+        </w:rPr>
+        <w:t>:</w:t>
       </w:r>
     </w:p>
     <w:p>
@@ -1323,7 +1604,23 @@
           <w:rFonts w:ascii="AppleSystemUIFont" w:hAnsi="AppleSystemUIFont" w:cs="AppleSystemUIFont"/>
           <w:color w:val="353535"/>
         </w:rPr>
-        <w:t>a lot of design patterns in general and how they made IoT patterns from existing things</w:t>
+        <w:t xml:space="preserve">a lot of design patterns in general and how they made </w:t>
+      </w:r>
+      <w:proofErr w:type="spellStart"/>
+      <w:r>
+        <w:rPr>
+          <w:rFonts w:ascii="AppleSystemUIFont" w:hAnsi="AppleSystemUIFont" w:cs="AppleSystemUIFont"/>
+          <w:color w:val="353535"/>
+        </w:rPr>
+        <w:t>IoT</w:t>
+      </w:r>
+      <w:proofErr w:type="spellEnd"/>
+      <w:r>
+        <w:rPr>
+          <w:rFonts w:ascii="AppleSystemUIFont" w:hAnsi="AppleSystemUIFont" w:cs="AppleSystemUIFont"/>
+          <w:color w:val="353535"/>
+        </w:rPr>
+        <w:t xml:space="preserve"> patterns from existing things</w:t>
       </w:r>
     </w:p>
     <w:p>
@@ -1347,50 +1644,75 @@
           <w:rFonts w:ascii="AppleSystemUIFont" w:hAnsi="AppleSystemUIFont" w:cs="AppleSystemUIFont"/>
           <w:color w:val="353535"/>
         </w:rPr>
-        <w:t>(I think these can go in the general IoT category)</w:t>
-      </w:r>
-    </w:p>
-    <w:p>
-      <w:pPr>
-        <w:widowControl w:val="0"/>
-        <w:autoSpaceDE w:val="0"/>
-        <w:autoSpaceDN w:val="0"/>
-        <w:adjustRightInd w:val="0"/>
-        <w:rPr>
-          <w:rFonts w:ascii="AppleSystemUIFont" w:hAnsi="AppleSystemUIFont" w:cs="AppleSystemUIFont"/>
-          <w:color w:val="353535"/>
-        </w:rPr>
-      </w:pPr>
-    </w:p>
-    <w:p>
-      <w:pPr>
-        <w:widowControl w:val="0"/>
-        <w:autoSpaceDE w:val="0"/>
-        <w:autoSpaceDN w:val="0"/>
-        <w:adjustRightInd w:val="0"/>
-        <w:rPr>
-          <w:rFonts w:ascii="AppleSystemUIFont" w:hAnsi="AppleSystemUIFont" w:cs="AppleSystemUIFont"/>
-          <w:color w:val="353535"/>
-        </w:rPr>
-      </w:pPr>
-    </w:p>
-    <w:p>
-      <w:pPr>
-        <w:widowControl w:val="0"/>
-        <w:autoSpaceDE w:val="0"/>
-        <w:autoSpaceDN w:val="0"/>
-        <w:adjustRightInd w:val="0"/>
-        <w:rPr>
-          <w:rFonts w:ascii="AppleSystemUIFont" w:hAnsi="AppleSystemUIFont" w:cs="AppleSystemUIFont"/>
-          <w:color w:val="353535"/>
-        </w:rPr>
-      </w:pPr>
-      <w:r>
-        <w:rPr>
-          <w:rFonts w:ascii="AppleSystemUIFont" w:hAnsi="AppleSystemUIFont" w:cs="AppleSystemUIFont"/>
-          <w:color w:val="353535"/>
-        </w:rPr>
-        <w:t>IoT design patterns- Computational constructs to design, build and engineer edge applications:</w:t>
+        <w:t xml:space="preserve">(I think these can go in the general </w:t>
+      </w:r>
+      <w:proofErr w:type="spellStart"/>
+      <w:r>
+        <w:rPr>
+          <w:rFonts w:ascii="AppleSystemUIFont" w:hAnsi="AppleSystemUIFont" w:cs="AppleSystemUIFont"/>
+          <w:color w:val="353535"/>
+        </w:rPr>
+        <w:t>IoT</w:t>
+      </w:r>
+      <w:proofErr w:type="spellEnd"/>
+      <w:r>
+        <w:rPr>
+          <w:rFonts w:ascii="AppleSystemUIFont" w:hAnsi="AppleSystemUIFont" w:cs="AppleSystemUIFont"/>
+          <w:color w:val="353535"/>
+        </w:rPr>
+        <w:t xml:space="preserve"> category)</w:t>
+      </w:r>
+    </w:p>
+    <w:p>
+      <w:pPr>
+        <w:widowControl w:val="0"/>
+        <w:autoSpaceDE w:val="0"/>
+        <w:autoSpaceDN w:val="0"/>
+        <w:adjustRightInd w:val="0"/>
+        <w:rPr>
+          <w:rFonts w:ascii="AppleSystemUIFont" w:hAnsi="AppleSystemUIFont" w:cs="AppleSystemUIFont"/>
+          <w:color w:val="353535"/>
+        </w:rPr>
+      </w:pPr>
+    </w:p>
+    <w:p>
+      <w:pPr>
+        <w:widowControl w:val="0"/>
+        <w:autoSpaceDE w:val="0"/>
+        <w:autoSpaceDN w:val="0"/>
+        <w:adjustRightInd w:val="0"/>
+        <w:rPr>
+          <w:rFonts w:ascii="AppleSystemUIFont" w:hAnsi="AppleSystemUIFont" w:cs="AppleSystemUIFont"/>
+          <w:color w:val="353535"/>
+        </w:rPr>
+      </w:pPr>
+    </w:p>
+    <w:p>
+      <w:pPr>
+        <w:widowControl w:val="0"/>
+        <w:autoSpaceDE w:val="0"/>
+        <w:autoSpaceDN w:val="0"/>
+        <w:adjustRightInd w:val="0"/>
+        <w:rPr>
+          <w:rFonts w:ascii="AppleSystemUIFont" w:hAnsi="AppleSystemUIFont" w:cs="AppleSystemUIFont"/>
+          <w:color w:val="353535"/>
+        </w:rPr>
+      </w:pPr>
+      <w:proofErr w:type="spellStart"/>
+      <w:r>
+        <w:rPr>
+          <w:rFonts w:ascii="AppleSystemUIFont" w:hAnsi="AppleSystemUIFont" w:cs="AppleSystemUIFont"/>
+          <w:color w:val="353535"/>
+        </w:rPr>
+        <w:t>IoT</w:t>
+      </w:r>
+      <w:proofErr w:type="spellEnd"/>
+      <w:r>
+        <w:rPr>
+          <w:rFonts w:ascii="AppleSystemUIFont" w:hAnsi="AppleSystemUIFont" w:cs="AppleSystemUIFont"/>
+          <w:color w:val="353535"/>
+        </w:rPr>
+        <w:t xml:space="preserve"> design patterns- Computational constructs to design, build and engineer edge applications:</w:t>
       </w:r>
     </w:p>
     <w:p>
@@ -1414,7 +1736,23 @@
           <w:rFonts w:ascii="AppleSystemUIFont" w:hAnsi="AppleSystemUIFont" w:cs="AppleSystemUIFont"/>
           <w:color w:val="353535"/>
         </w:rPr>
-        <w:t>several of general IoT patterns</w:t>
+        <w:t xml:space="preserve">several of general </w:t>
+      </w:r>
+      <w:proofErr w:type="spellStart"/>
+      <w:r>
+        <w:rPr>
+          <w:rFonts w:ascii="AppleSystemUIFont" w:hAnsi="AppleSystemUIFont" w:cs="AppleSystemUIFont"/>
+          <w:color w:val="353535"/>
+        </w:rPr>
+        <w:t>IoT</w:t>
+      </w:r>
+      <w:proofErr w:type="spellEnd"/>
+      <w:r>
+        <w:rPr>
+          <w:rFonts w:ascii="AppleSystemUIFont" w:hAnsi="AppleSystemUIFont" w:cs="AppleSystemUIFont"/>
+          <w:color w:val="353535"/>
+        </w:rPr>
+        <w:t xml:space="preserve"> patterns</w:t>
       </w:r>
     </w:p>
     <w:p/>
@@ -1432,7 +1770,23 @@
     <w:p/>
     <w:p>
       <w:r>
-        <w:t>BCI, that is Brain-Computer Interfaces, is quite an interesting domain of IoT connecting neurology, electrical engineering, machine learning in addition to some of the more standard aspect of IoT such as networking connectivity.</w:t>
+        <w:t xml:space="preserve">BCI, that is Brain-Computer Interfaces, is quite an interesting domain of </w:t>
+      </w:r>
+      <w:proofErr w:type="spellStart"/>
+      <w:r>
+        <w:t>IoT</w:t>
+      </w:r>
+      <w:proofErr w:type="spellEnd"/>
+      <w:r>
+        <w:t xml:space="preserve"> connecting neurology, electrical engineering, machine learning in addition to some of the more standard aspect of </w:t>
+      </w:r>
+      <w:proofErr w:type="spellStart"/>
+      <w:r>
+        <w:t>IoT</w:t>
+      </w:r>
+      <w:proofErr w:type="spellEnd"/>
+      <w:r>
+        <w:t xml:space="preserve"> such as networking connectivity.</w:t>
       </w:r>
     </w:p>
     <w:p>
@@ -1464,7 +1818,15 @@
         <w:t xml:space="preserve"> to solidify an image of what BCI can do. This example</w:t>
       </w:r>
       <w:r>
-        <w:t xml:space="preserve"> may cause and upset in the world of gaming. The NextMind device with its SDK for the Unity game engine allows users, when wearing the device, to control certain aspects of project created with then Unity game engine simply by concentrating.</w:t>
+        <w:t xml:space="preserve"> may cause and upset in the world of gaming. The </w:t>
+      </w:r>
+      <w:proofErr w:type="spellStart"/>
+      <w:r>
+        <w:t>NextMind</w:t>
+      </w:r>
+      <w:proofErr w:type="spellEnd"/>
+      <w:r>
+        <w:t xml:space="preserve"> device with its SDK for the Unity game engine allows users, when wearing the device, to control certain aspects of project created with then Unity game engine simply by concentrating.</w:t>
       </w:r>
       <w:r>
         <w:t xml:space="preserve"> It works by analyzing the brainwaves of the wearer when concentrating on special graphics displayed on the screen and with integrating the software this can be used to cause a myriad of effects, simplest of which would be perhaps movement in a game. </w:t>
@@ -1479,13 +1841,29 @@
         <w:t xml:space="preserve">Now that we understand some of the capabilities of BCI we will see in the field of healthcare that the same type of technology isn’t limited to video games. It can be used </w:t>
       </w:r>
       <w:r>
-        <w:t>for instance to move around a wheelchair of a patient who does not have the ability to walk. Once the software is trained for the patient and a classifier is created, it can be used to analyze the patient’s brainwaves and interpret how to actuate and move the wheelchair. Here the IoT technology is allowing all the various parts to communicate with each other such as the EEG device, the actuated device (the wheelchair) and the processing unit which may be on a separate device.</w:t>
+        <w:t xml:space="preserve">for instance to move around a wheelchair of a patient who does not have the ability to walk. Once the software is trained for the patient and a classifier is created, it can be used to analyze the patient’s brainwaves and interpret how to actuate and move the wheelchair. Here the </w:t>
+      </w:r>
+      <w:proofErr w:type="spellStart"/>
+      <w:r>
+        <w:t>IoT</w:t>
+      </w:r>
+      <w:proofErr w:type="spellEnd"/>
+      <w:r>
+        <w:t xml:space="preserve"> technology is allowing all the various parts to communicate with each other such as the EEG device, the actuated device (the wheelchair) and the processing unit which may be on a separate device.</w:t>
       </w:r>
     </w:p>
     <w:p/>
     <w:p>
       <w:r>
-        <w:t xml:space="preserve">To more efficiently work with BCI as a subdomain of IoT </w:t>
+        <w:t xml:space="preserve">To more efficiently work with BCI as a subdomain of </w:t>
+      </w:r>
+      <w:proofErr w:type="spellStart"/>
+      <w:r>
+        <w:t>IoT</w:t>
+      </w:r>
+      <w:proofErr w:type="spellEnd"/>
+      <w:r>
+        <w:t xml:space="preserve"> </w:t>
       </w:r>
       <w:r>
         <w:t>ontology design patterns were developed</w:t>
@@ -1553,8 +1931,13 @@
         <w:t>BCI model, that is the connection between the Sense Model (described by the Stimulus-Sensor-Observer Ontology Pattern) and the Actuation Model (described by the Actuation-Actuator-Effect Ontology Design). Each pattern is aligned to and expands upon existing ontologies in the relevant fields</w:t>
       </w:r>
       <w:r>
-        <w:t xml:space="preserve"> including, of course, the field of IoT</w:t>
-      </w:r>
+        <w:t xml:space="preserve"> including, of course, the field of </w:t>
+      </w:r>
+      <w:proofErr w:type="spellStart"/>
+      <w:r>
+        <w:t>IoT</w:t>
+      </w:r>
+      <w:proofErr w:type="spellEnd"/>
       <w:r>
         <w:t>.</w:t>
       </w:r>
@@ -1638,14 +2021,27 @@
       <w:r>
         <w:t xml:space="preserve">Figure </w:t>
       </w:r>
-      <w:fldSimple w:instr=" SEQ Figure \* ARABIC ">
-        <w:r>
-          <w:rPr>
-            <w:noProof/>
-          </w:rPr>
-          <w:t>1</w:t>
-        </w:r>
-      </w:fldSimple>
+      <w:r>
+        <w:fldChar w:fldCharType="begin"/>
+      </w:r>
+      <w:r>
+        <w:instrText xml:space="preserve"> SEQ Figure \* ARABIC </w:instrText>
+      </w:r>
+      <w:r>
+        <w:fldChar w:fldCharType="separate"/>
+      </w:r>
+      <w:r>
+        <w:rPr>
+          <w:noProof/>
+        </w:rPr>
+        <w:t>1</w:t>
+      </w:r>
+      <w:r>
+        <w:rPr>
+          <w:noProof/>
+        </w:rPr>
+        <w:fldChar w:fldCharType="end"/>
+      </w:r>
       <w:r>
         <w:rPr>
           <w:noProof/>
@@ -1713,13 +2109,29 @@
     </w:p>
     <w:p>
       <w:r>
-        <w:t>With the emergence and popularization of IoT vital resource (i.e. gas, water and electricity) distributors saw a tremendous opportunity in integrating the new technology into their system</w:t>
+        <w:t xml:space="preserve">With the emergence and popularization of </w:t>
+      </w:r>
+      <w:proofErr w:type="spellStart"/>
+      <w:r>
+        <w:t>IoT</w:t>
+      </w:r>
+      <w:proofErr w:type="spellEnd"/>
+      <w:r>
+        <w:t xml:space="preserve"> vital resource (i.e. gas, water and electricity) distributors saw a tremendous opportunity in integrating the new technology into their system</w:t>
       </w:r>
       <w:r>
         <w:t>s</w:t>
       </w:r>
       <w:r>
-        <w:t xml:space="preserve">. IoT based devices for monitoring and distributing resources were developed. </w:t>
+        <w:t xml:space="preserve">. </w:t>
+      </w:r>
+      <w:proofErr w:type="spellStart"/>
+      <w:r>
+        <w:t>IoT</w:t>
+      </w:r>
+      <w:proofErr w:type="spellEnd"/>
+      <w:r>
+        <w:t xml:space="preserve"> based devices for monitoring and distributing resources were developed. </w:t>
       </w:r>
     </w:p>
     <w:p/>
@@ -1968,32 +2380,24 @@
       <w:r>
         <w:t xml:space="preserve">Figure </w:t>
       </w:r>
-      <w:r>
-        <w:fldChar w:fldCharType="begin"/>
-      </w:r>
-      <w:r>
-        <w:instrText xml:space="preserve"> SEQ Figure \* ARABIC </w:instrText>
-      </w:r>
-      <w:r>
-        <w:fldChar w:fldCharType="separate"/>
-      </w:r>
-      <w:r>
-        <w:rPr>
-          <w:noProof/>
-        </w:rPr>
-        <w:t>2</w:t>
-      </w:r>
-      <w:r>
-        <w:rPr>
-          <w:noProof/>
-        </w:rPr>
-        <w:fldChar w:fldCharType="end"/>
-      </w:r>
+      <w:fldSimple w:instr=" SEQ Figure \* ARABIC ">
+        <w:r>
+          <w:rPr>
+            <w:noProof/>
+          </w:rPr>
+          <w:t>2</w:t>
+        </w:r>
+      </w:fldSimple>
       <w:r>
         <w:t xml:space="preserve"> [citation for: </w:t>
       </w:r>
-      <w:r>
-        <w:t>IoT Architecture for Smart Grids</w:t>
+      <w:proofErr w:type="spellStart"/>
+      <w:r>
+        <w:t>IoT</w:t>
+      </w:r>
+      <w:proofErr w:type="spellEnd"/>
+      <w:r>
+        <w:t xml:space="preserve"> Architecture for Smart Grids</w:t>
       </w:r>
       <w:r>
         <w:t>]</w:t>
@@ -2133,13 +2537,29 @@
     <w:p/>
     <w:p>
       <w:r>
-        <w:t xml:space="preserve">Healthcare has been radically transformed in recent years with the integration of IoT technologies. Various aspects of the healthcare domain have been affected from app connected to peripherals monitoring one’s basic vitals while exercising, counting the amount of steps a person walked throughout the day, week or month and so much more. Although a lot of these may seem like they are for the utility of generally healthy users allowing them to keep track of themselves, that only scratches the surface of what is now possible in this domain. </w:t>
+        <w:t xml:space="preserve">Healthcare has been radically transformed in recent years with the integration of </w:t>
+      </w:r>
+      <w:proofErr w:type="spellStart"/>
+      <w:r>
+        <w:t>IoT</w:t>
+      </w:r>
+      <w:proofErr w:type="spellEnd"/>
+      <w:r>
+        <w:t xml:space="preserve"> technologies. Various aspects of the healthcare domain have been affected from app connected to peripherals monitoring one’s basic vitals while exercising, counting the amount of steps a person walked throughout the day, week or month and so much more. Although a lot of these may seem like they are for the utility of generally healthy users allowing them to keep track of themselves, that only scratches the surface of what is now possible in this domain. </w:t>
       </w:r>
     </w:p>
     <w:p/>
     <w:p>
       <w:r>
-        <w:t xml:space="preserve">Using IoT systems hospital staff can monitor at-risk patients either on site or even from the comfort of their homes. </w:t>
+        <w:t xml:space="preserve">Using </w:t>
+      </w:r>
+      <w:proofErr w:type="spellStart"/>
+      <w:r>
+        <w:t>IoT</w:t>
+      </w:r>
+      <w:proofErr w:type="spellEnd"/>
+      <w:r>
+        <w:t xml:space="preserve"> systems hospital staff can monitor at-risk patients either on site or even from the comfort of their homes. </w:t>
       </w:r>
       <w:r>
         <w:t xml:space="preserve">Capturing data of general vitals such as pulse or blood pressure as well as more case specific data such as brain function, network enabled devices can be worn by, or sometimes implanted in, patients where the data is collected and sent out either directly to experts or to a management center. The collected data is analyzed and can sent out alerts a situation warrants. </w:t>
@@ -2252,14 +2672,27 @@
       <w:r>
         <w:t xml:space="preserve">Figure </w:t>
       </w:r>
-      <w:fldSimple w:instr=" SEQ Figure \* ARABIC ">
-        <w:r>
-          <w:rPr>
-            <w:noProof/>
-          </w:rPr>
-          <w:t>3</w:t>
-        </w:r>
-      </w:fldSimple>
+      <w:r>
+        <w:fldChar w:fldCharType="begin"/>
+      </w:r>
+      <w:r>
+        <w:instrText xml:space="preserve"> SEQ Figure \* ARABIC </w:instrText>
+      </w:r>
+      <w:r>
+        <w:fldChar w:fldCharType="separate"/>
+      </w:r>
+      <w:r>
+        <w:rPr>
+          <w:noProof/>
+        </w:rPr>
+        <w:t>3</w:t>
+      </w:r>
+      <w:r>
+        <w:rPr>
+          <w:noProof/>
+        </w:rPr>
+        <w:fldChar w:fldCharType="end"/>
+      </w:r>
       <w:r>
         <w:t xml:space="preserve"> [</w:t>
       </w:r>
@@ -2273,7 +2706,15 @@
         <w:t xml:space="preserve"> </w:t>
       </w:r>
       <w:r>
-        <w:t>Challenges and opportunities in IoT healthcare systems- a systematic review</w:t>
+        <w:t xml:space="preserve">Challenges and opportunities in </w:t>
+      </w:r>
+      <w:proofErr w:type="spellStart"/>
+      <w:r>
+        <w:t>IoT</w:t>
+      </w:r>
+      <w:proofErr w:type="spellEnd"/>
+      <w:r>
+        <w:t xml:space="preserve"> healthcare systems- a systematic review</w:t>
       </w:r>
       <w:r>
         <w:t>]</w:t>
@@ -2330,13 +2771,52 @@
         <w:t xml:space="preserve">To address these issues </w:t>
       </w:r>
       <w:r>
-        <w:t>[elderly healthcare article</w:t>
+        <w:t xml:space="preserve">a number of safeguards can be setup. </w:t>
+      </w:r>
+      <w:r>
+        <w:t>First of all,</w:t>
+      </w:r>
+      <w:r>
+        <w:t xml:space="preserve"> patients may specify what information they will share as well as who has access to it and how that information will be used</w:t>
+      </w:r>
+      <w:r>
+        <w:t>, as such making the system more trustworthy to the patients</w:t>
+      </w:r>
+      <w:r>
+        <w:t xml:space="preserve">. To enforce this requirement, the software run in the healthcare systems must support this link between information and role and only allow access to those with an allowed role. </w:t>
+      </w:r>
+      <w:r>
+        <w:t>Exiting design patterns used for this</w:t>
+      </w:r>
+      <w:r>
+        <w:t xml:space="preserve"> are the Role Based Access Control pattern and the </w:t>
+      </w:r>
+      <w:r>
+        <w:t>Contextual</w:t>
+      </w:r>
+      <w:r>
+        <w:t xml:space="preserve"> Based Role Based Asses Control.</w:t>
+      </w:r>
+      <w:r>
+        <w:t xml:space="preserve"> Both of these deal with </w:t>
+      </w:r>
+      <w:r>
+        <w:t>giving access to specific information based on the role of the accessor and the context of the access (in our case the context may be an emergency and so access will be provided even for roles not generally authorized if the situation allows it).</w:t>
+      </w:r>
+    </w:p>
+    <w:p/>
+    <w:p>
+      <w:r>
+        <w:t xml:space="preserve">The second point of interest regarding the trustworthiness of the the system is the sensors themselves and the data they gather. As mentioned above many different sensors may be used in healthcare systems be them wearables, implants or any other type of sensor. These sensors collect data from the patient which is later used for analysis. </w:t>
+      </w:r>
+      <w:r>
+        <w:t xml:space="preserve">In order to protect this data, the Sensor Design Pattern was introduced. </w:t>
+      </w:r>
+      <w:r>
+        <w:t>Including authorization techniques, it protects the data within the sensor from being access by unauthorized parties. In addition, it dictates that minimal data is stored in the sensor devices themselves, most of the data stored being what is necessary to authentication and collected data is sent into the system and stored there. This means that even if the sensor device is stolen, past collected data cannot be extracted from it.</w:t>
       </w:r>
       <w:bookmarkStart w:id="0" w:name="_GoBack"/>
       <w:bookmarkEnd w:id="0"/>
-      <w:r>
-        <w:t>]</w:t>
-      </w:r>
     </w:p>
     <w:p/>
     <w:p>
@@ -2373,7 +2853,15 @@
         </w:rPr>
       </w:pPr>
       <w:r>
-        <w:t>General IoT – [the networking protocols D2D and so on…]</w:t>
+        <w:t xml:space="preserve">General </w:t>
+      </w:r>
+      <w:proofErr w:type="spellStart"/>
+      <w:r>
+        <w:t>IoT</w:t>
+      </w:r>
+      <w:proofErr w:type="spellEnd"/>
+      <w:r>
+        <w:t xml:space="preserve"> – [the networking protocols D2D and so on…]</w:t>
       </w:r>
       <w:r>
         <w:t xml:space="preserve"> </w:t>
@@ -2421,7 +2909,23 @@
         <w:ind w:firstLine="720"/>
       </w:pPr>
       <w:r>
-        <w:t xml:space="preserve">The subject of this paper, the Internet of Things or IoT put simply is the technological field dealing with interconnected devices over a network. These devices range from a common electric kettle to the cutting edge of green energy wind turbine and everything in between. In fact, it is no exaggeration that the limits of IoT aren’t bound to the Earth itself and has taken flight to the bounds of spaces. </w:t>
+        <w:t xml:space="preserve">The subject of this paper, the Internet of Things or </w:t>
+      </w:r>
+      <w:proofErr w:type="spellStart"/>
+      <w:r>
+        <w:t>IoT</w:t>
+      </w:r>
+      <w:proofErr w:type="spellEnd"/>
+      <w:r>
+        <w:t xml:space="preserve"> put simply is the technological field dealing with interconnected devices over a network. These devices range from a common electric kettle to the cutting edge of green energy wind turbine and everything in between. In fact, it is no exaggeration that the limits of </w:t>
+      </w:r>
+      <w:proofErr w:type="spellStart"/>
+      <w:r>
+        <w:t>IoT</w:t>
+      </w:r>
+      <w:proofErr w:type="spellEnd"/>
+      <w:r>
+        <w:t xml:space="preserve"> aren’t bound to the Earth itself and has taken flight to the bounds of spaces. </w:t>
       </w:r>
     </w:p>
     <w:p>
@@ -2433,8 +2937,13 @@
       <w:pPr>
         <w:ind w:firstLine="720"/>
       </w:pPr>
-      <w:r>
-        <w:t xml:space="preserve">IoT is often thought of as a new up and coming technology and although it certainly </w:t>
+      <w:proofErr w:type="spellStart"/>
+      <w:r>
+        <w:t>IoT</w:t>
+      </w:r>
+      <w:proofErr w:type="spellEnd"/>
+      <w:r>
+        <w:t xml:space="preserve"> is often thought of as a new up and coming technology and although it certainly </w:t>
       </w:r>
       <w:r>
         <w:t>has experienced</w:t>
@@ -2489,7 +2998,15 @@
         <w:t xml:space="preserve"> </w:t>
       </w:r>
       <w:r>
-        <w:t xml:space="preserve">As such I would like to discuss why IoT is such an important in today’s world and even more so in the world of tomorrow. What can it do to further society, what fields does it </w:t>
+        <w:t xml:space="preserve">As such I would like to discuss why </w:t>
+      </w:r>
+      <w:proofErr w:type="spellStart"/>
+      <w:r>
+        <w:t>IoT</w:t>
+      </w:r>
+      <w:proofErr w:type="spellEnd"/>
+      <w:r>
+        <w:t xml:space="preserve"> is such an important in today’s world and even more so in the world of tomorrow. What can it do to further society, what fields does it </w:t>
       </w:r>
       <w:r>
         <w:t>progress?</w:t>
@@ -2517,8 +3034,13 @@
       <w:pPr>
         <w:ind w:firstLine="720"/>
       </w:pPr>
-      <w:r>
-        <w:t>IoT hardware and software component and I would like to focus on the software side. Software design or soft architecture is a vast and highly discussed field in and of itself. It is imperative model our software in a way that is robust, easy to maintain and flexible among many other trait</w:t>
+      <w:proofErr w:type="spellStart"/>
+      <w:r>
+        <w:t>IoT</w:t>
+      </w:r>
+      <w:proofErr w:type="spellEnd"/>
+      <w:r>
+        <w:t xml:space="preserve"> hardware and software component and I would like to focus on the software side. Software design or soft architecture is a vast and highly discussed field in and of itself. It is imperative model our software in a way that is robust, easy to maintain and flexible among many other trait</w:t>
       </w:r>
       <w:r>
         <w:t>s.  Software</w:t>
@@ -2551,8 +3073,37 @@
       </w:r>
     </w:p>
     <w:p>
-      <w:r>
-        <w:t>IoT is no stranger to this. As the field of IoT developed, software patterns that were specific to IoT appeared one after another, furthermore, patterns for the fields or domains within IoT developed patterns specific to themselves.</w:t>
+      <w:proofErr w:type="spellStart"/>
+      <w:r>
+        <w:t>IoT</w:t>
+      </w:r>
+      <w:proofErr w:type="spellEnd"/>
+      <w:r>
+        <w:t xml:space="preserve"> is no stranger to this. As the field of </w:t>
+      </w:r>
+      <w:proofErr w:type="spellStart"/>
+      <w:r>
+        <w:t>IoT</w:t>
+      </w:r>
+      <w:proofErr w:type="spellEnd"/>
+      <w:r>
+        <w:t xml:space="preserve"> developed, software patterns that were specific to </w:t>
+      </w:r>
+      <w:proofErr w:type="spellStart"/>
+      <w:r>
+        <w:t>IoT</w:t>
+      </w:r>
+      <w:proofErr w:type="spellEnd"/>
+      <w:r>
+        <w:t xml:space="preserve"> appeared one after another, furthermore, patterns for the fields or domains within </w:t>
+      </w:r>
+      <w:proofErr w:type="spellStart"/>
+      <w:r>
+        <w:t>IoT</w:t>
+      </w:r>
+      <w:proofErr w:type="spellEnd"/>
+      <w:r>
+        <w:t xml:space="preserve"> developed patterns specific to themselves.</w:t>
       </w:r>
     </w:p>
     <w:p/>
@@ -2654,7 +3205,15 @@
         <w:annotationRef/>
       </w:r>
       <w:r>
-        <w:t>Need article (it was in one that I looked at though I don’t if it’s included in the ones I chose).</w:t>
+        <w:t xml:space="preserve">Need article (it was in one that I looked </w:t>
+      </w:r>
+      <w:proofErr w:type="spellStart"/>
+      <w:r>
+        <w:t>at</w:t>
+      </w:r>
+      <w:proofErr w:type="spellEnd"/>
+      <w:r>
+        <w:t xml:space="preserve"> though I don’t if it’s included in the ones I chose).</w:t>
       </w:r>
     </w:p>
     <w:p>
@@ -2727,7 +3286,27 @@
           <w:sz w:val="64"/>
           <w:szCs w:val="64"/>
         </w:rPr>
-        <w:t xml:space="preserve">Landscape of Architecture and Design Patterns for IoT Systems </w:t>
+        <w:t xml:space="preserve">Landscape of Architecture and Design Patterns for </w:t>
+      </w:r>
+      <w:proofErr w:type="spellStart"/>
+      <w:r>
+        <w:rPr>
+          <w:rFonts w:ascii="Times" w:hAnsi="Times" w:cs="Times"/>
+          <w:color w:val="000000"/>
+          <w:sz w:val="64"/>
+          <w:szCs w:val="64"/>
+        </w:rPr>
+        <w:t>IoT</w:t>
+      </w:r>
+      <w:proofErr w:type="spellEnd"/>
+      <w:r>
+        <w:rPr>
+          <w:rFonts w:ascii="Times" w:hAnsi="Times" w:cs="Times"/>
+          <w:color w:val="000000"/>
+          <w:sz w:val="64"/>
+          <w:szCs w:val="64"/>
+        </w:rPr>
+        <w:t xml:space="preserve"> Systems </w:t>
       </w:r>
     </w:p>
   </w:comment>

</xml_diff>

<commit_message>
added notes general networking
</commit_message>
<xml_diff>
--- a/Notes.docx
+++ b/Notes.docx
@@ -3,6 +3,9 @@
 <w:document xmlns:wpc="http://schemas.microsoft.com/office/word/2010/wordprocessingCanvas" xmlns:mo="http://schemas.microsoft.com/office/mac/office/2008/main" xmlns:mc="http://schemas.openxmlformats.org/markup-compatibility/2006" xmlns:mv="urn:schemas-microsoft-com:mac:vml" xmlns:o="urn:schemas-microsoft-com:office:office" xmlns:r="http://schemas.openxmlformats.org/officeDocument/2006/relationships" xmlns:m="http://schemas.openxmlformats.org/officeDocument/2006/math" xmlns:v="urn:schemas-microsoft-com:vml" xmlns:wp14="http://schemas.microsoft.com/office/word/2010/wordprocessingDrawing" xmlns:wp="http://schemas.openxmlformats.org/drawingml/2006/wordprocessingDrawing" xmlns:w10="urn:schemas-microsoft-com:office:word" xmlns:w="http://schemas.openxmlformats.org/wordprocessingml/2006/main" xmlns:w14="http://schemas.microsoft.com/office/word/2010/wordml" xmlns:w15="http://schemas.microsoft.com/office/word/2012/wordml" xmlns:wpg="http://schemas.microsoft.com/office/word/2010/wordprocessingGroup" xmlns:wpi="http://schemas.microsoft.com/office/word/2010/wordprocessingInk" xmlns:wne="http://schemas.microsoft.com/office/word/2006/wordml" xmlns:wps="http://schemas.microsoft.com/office/word/2010/wordprocessingShape" mc:Ignorable="w14 w15 wp14">
   <w:body>
     <w:p>
+      <w:pPr>
+        <w:spacing w:line="480" w:lineRule="auto"/>
+      </w:pPr>
       <w:r>
         <w:t>What we are looking for in each paper:</w:t>
       </w:r>
@@ -14,15 +17,11 @@
           <w:ilvl w:val="0"/>
           <w:numId w:val="2"/>
         </w:numPr>
-      </w:pPr>
-      <w:r>
-        <w:t xml:space="preserve">Background info on </w:t>
-      </w:r>
-      <w:proofErr w:type="spellStart"/>
-      <w:r>
-        <w:t>IoT</w:t>
-      </w:r>
-      <w:proofErr w:type="spellEnd"/>
+        <w:spacing w:line="480" w:lineRule="auto"/>
+      </w:pPr>
+      <w:r>
+        <w:t>Background info on IoT</w:t>
+      </w:r>
     </w:p>
     <w:p>
       <w:pPr>
@@ -31,15 +30,11 @@
           <w:ilvl w:val="0"/>
           <w:numId w:val="2"/>
         </w:numPr>
-      </w:pPr>
-      <w:r>
-        <w:t xml:space="preserve">Background info on any domain of </w:t>
-      </w:r>
-      <w:proofErr w:type="spellStart"/>
-      <w:r>
-        <w:t>IoT</w:t>
-      </w:r>
-      <w:proofErr w:type="spellEnd"/>
+        <w:spacing w:line="480" w:lineRule="auto"/>
+      </w:pPr>
+      <w:r>
+        <w:t>Background info on any domain of IoT</w:t>
+      </w:r>
     </w:p>
     <w:p>
       <w:pPr>
@@ -48,17 +43,10 @@
           <w:ilvl w:val="0"/>
           <w:numId w:val="2"/>
         </w:numPr>
-      </w:pPr>
-      <w:r>
-        <w:t xml:space="preserve">Generic </w:t>
-      </w:r>
-      <w:proofErr w:type="spellStart"/>
-      <w:r>
-        <w:t>IoT</w:t>
-      </w:r>
-      <w:proofErr w:type="spellEnd"/>
-      <w:r>
-        <w:t xml:space="preserve"> patterns</w:t>
+        <w:spacing w:line="480" w:lineRule="auto"/>
+      </w:pPr>
+      <w:r>
+        <w:t>Generic IoT patterns</w:t>
       </w:r>
     </w:p>
     <w:p>
@@ -68,17 +56,10 @@
           <w:ilvl w:val="0"/>
           <w:numId w:val="2"/>
         </w:numPr>
-      </w:pPr>
-      <w:r>
-        <w:t xml:space="preserve">Domain Specific </w:t>
-      </w:r>
-      <w:proofErr w:type="spellStart"/>
-      <w:r>
-        <w:t>IoT</w:t>
-      </w:r>
-      <w:proofErr w:type="spellEnd"/>
-      <w:r>
-        <w:t xml:space="preserve"> patters</w:t>
+        <w:spacing w:line="480" w:lineRule="auto"/>
+      </w:pPr>
+      <w:r>
+        <w:t>Domain Specific IoT patters</w:t>
       </w:r>
     </w:p>
     <w:p>
@@ -88,32 +69,34 @@
           <w:ilvl w:val="0"/>
           <w:numId w:val="2"/>
         </w:numPr>
-      </w:pPr>
-      <w:r>
-        <w:t>Usages of non-</w:t>
-      </w:r>
-      <w:proofErr w:type="spellStart"/>
-      <w:r>
-        <w:t>IoT</w:t>
-      </w:r>
-      <w:proofErr w:type="spellEnd"/>
-      <w:r>
-        <w:t xml:space="preserve"> patterns in </w:t>
-      </w:r>
-      <w:proofErr w:type="spellStart"/>
-      <w:r>
-        <w:t>IoT</w:t>
-      </w:r>
-      <w:proofErr w:type="spellEnd"/>
-    </w:p>
-    <w:p/>
-    <w:p>
+        <w:spacing w:line="480" w:lineRule="auto"/>
+      </w:pPr>
+      <w:r>
+        <w:t>Usages of non-IoT patterns in IoT</w:t>
+      </w:r>
+    </w:p>
+    <w:p>
+      <w:pPr>
+        <w:spacing w:line="480" w:lineRule="auto"/>
+      </w:pPr>
+    </w:p>
+    <w:p>
+      <w:pPr>
+        <w:spacing w:line="480" w:lineRule="auto"/>
+      </w:pPr>
       <w:r>
         <w:t>Add a commend on any line that is one of these saying which it is and any pertinent information.</w:t>
       </w:r>
     </w:p>
-    <w:p/>
-    <w:p>
+    <w:p>
+      <w:pPr>
+        <w:spacing w:line="480" w:lineRule="auto"/>
+      </w:pPr>
+    </w:p>
+    <w:p>
+      <w:pPr>
+        <w:spacing w:line="480" w:lineRule="auto"/>
+      </w:pPr>
       <w:r>
         <w:t xml:space="preserve">Use </w:t>
       </w:r>
@@ -129,8 +112,15 @@
         <w:t xml:space="preserve"> to read the articles aloud while following along.</w:t>
       </w:r>
     </w:p>
-    <w:p/>
-    <w:p>
+    <w:p>
+      <w:pPr>
+        <w:spacing w:line="480" w:lineRule="auto"/>
+      </w:pPr>
+    </w:p>
+    <w:p>
+      <w:pPr>
+        <w:spacing w:line="480" w:lineRule="auto"/>
+      </w:pPr>
       <w:r>
         <w:t>Add at least one diagram for each of the subdomains</w:t>
       </w:r>
@@ -138,10 +128,19 @@
         <w:t>.</w:t>
       </w:r>
     </w:p>
-    <w:p/>
-    <w:p/>
-    <w:p>
-      <w:pPr>
+    <w:p>
+      <w:pPr>
+        <w:spacing w:line="480" w:lineRule="auto"/>
+      </w:pPr>
+    </w:p>
+    <w:p>
+      <w:pPr>
+        <w:spacing w:line="480" w:lineRule="auto"/>
+      </w:pPr>
+    </w:p>
+    <w:p>
+      <w:pPr>
+        <w:spacing w:line="480" w:lineRule="auto"/>
         <w:rPr>
           <w:u w:val="single"/>
         </w:rPr>
@@ -154,54 +153,78 @@
       </w:r>
     </w:p>
     <w:p>
+      <w:pPr>
+        <w:spacing w:line="480" w:lineRule="auto"/>
+      </w:pPr>
       <w:r>
         <w:t>Smart Water Management System</w:t>
       </w:r>
     </w:p>
     <w:p>
+      <w:pPr>
+        <w:spacing w:line="480" w:lineRule="auto"/>
+      </w:pPr>
       <w:r>
         <w:t>BCI</w:t>
       </w:r>
     </w:p>
     <w:p>
+      <w:pPr>
+        <w:spacing w:line="480" w:lineRule="auto"/>
+      </w:pPr>
       <w:r>
         <w:t>Health Care</w:t>
       </w:r>
     </w:p>
     <w:p>
+      <w:pPr>
+        <w:spacing w:line="480" w:lineRule="auto"/>
+      </w:pPr>
       <w:r>
         <w:t>-</w:t>
       </w:r>
     </w:p>
     <w:p>
+      <w:pPr>
+        <w:spacing w:line="480" w:lineRule="auto"/>
+      </w:pPr>
       <w:r>
         <w:t>Smart Metering</w:t>
       </w:r>
     </w:p>
     <w:p>
+      <w:pPr>
+        <w:spacing w:line="480" w:lineRule="auto"/>
+      </w:pPr>
       <w:r>
         <w:t>Smart Grids</w:t>
       </w:r>
     </w:p>
     <w:p>
+      <w:pPr>
+        <w:spacing w:line="480" w:lineRule="auto"/>
+      </w:pPr>
       <w:r>
         <w:t>Industrial</w:t>
       </w:r>
       <w:r>
-        <w:t xml:space="preserve"> </w:t>
-      </w:r>
-      <w:proofErr w:type="spellStart"/>
-      <w:r>
-        <w:t>IoT</w:t>
-      </w:r>
-      <w:proofErr w:type="spellEnd"/>
-      <w:r>
-        <w:t xml:space="preserve"> (such as Smart Cities)</w:t>
-      </w:r>
-    </w:p>
-    <w:p/>
-    <w:p/>
-    <w:p>
+        <w:t xml:space="preserve"> IoT (such as Smart Cities)</w:t>
+      </w:r>
+    </w:p>
+    <w:p>
+      <w:pPr>
+        <w:spacing w:line="480" w:lineRule="auto"/>
+      </w:pPr>
+    </w:p>
+    <w:p>
+      <w:pPr>
+        <w:spacing w:line="480" w:lineRule="auto"/>
+      </w:pPr>
+    </w:p>
+    <w:p>
+      <w:pPr>
+        <w:spacing w:line="480" w:lineRule="auto"/>
+      </w:pPr>
       <w:r>
         <w:t>Notes on the articles:</w:t>
       </w:r>
@@ -212,24 +235,25 @@
         <w:autoSpaceDE w:val="0"/>
         <w:autoSpaceDN w:val="0"/>
         <w:adjustRightInd w:val="0"/>
-        <w:rPr>
-          <w:rFonts w:ascii="AppleSystemUIFont" w:hAnsi="AppleSystemUIFont" w:cs="AppleSystemUIFont"/>
-          <w:color w:val="353535"/>
-        </w:rPr>
-      </w:pPr>
-    </w:p>
-    <w:p>
-      <w:pPr>
-        <w:widowControl w:val="0"/>
-        <w:autoSpaceDE w:val="0"/>
-        <w:autoSpaceDN w:val="0"/>
-        <w:adjustRightInd w:val="0"/>
-        <w:rPr>
-          <w:rFonts w:ascii="AppleSystemUIFont" w:hAnsi="AppleSystemUIFont" w:cs="AppleSystemUIFont"/>
-          <w:color w:val="353535"/>
-        </w:rPr>
-      </w:pPr>
-      <w:proofErr w:type="spellStart"/>
+        <w:spacing w:line="480" w:lineRule="auto"/>
+        <w:rPr>
+          <w:rFonts w:ascii="AppleSystemUIFont" w:hAnsi="AppleSystemUIFont" w:cs="AppleSystemUIFont"/>
+          <w:color w:val="353535"/>
+        </w:rPr>
+      </w:pPr>
+    </w:p>
+    <w:p>
+      <w:pPr>
+        <w:widowControl w:val="0"/>
+        <w:autoSpaceDE w:val="0"/>
+        <w:autoSpaceDN w:val="0"/>
+        <w:adjustRightInd w:val="0"/>
+        <w:spacing w:line="480" w:lineRule="auto"/>
+        <w:rPr>
+          <w:rFonts w:ascii="AppleSystemUIFont" w:hAnsi="AppleSystemUIFont" w:cs="AppleSystemUIFont"/>
+          <w:color w:val="353535"/>
+        </w:rPr>
+      </w:pPr>
       <w:r>
         <w:rPr>
           <w:rFonts w:ascii="AppleSystemUIFont" w:hAnsi="AppleSystemUIFont" w:cs="AppleSystemUIFont"/>
@@ -237,26 +261,27 @@
         </w:rPr>
         <w:t>nf</w:t>
       </w:r>
-      <w:proofErr w:type="spellEnd"/>
-    </w:p>
-    <w:p>
-      <w:pPr>
-        <w:widowControl w:val="0"/>
-        <w:autoSpaceDE w:val="0"/>
-        <w:autoSpaceDN w:val="0"/>
-        <w:adjustRightInd w:val="0"/>
-        <w:rPr>
-          <w:rFonts w:ascii="AppleSystemUIFont" w:hAnsi="AppleSystemUIFont" w:cs="AppleSystemUIFont"/>
-          <w:color w:val="353535"/>
-        </w:rPr>
-      </w:pPr>
-    </w:p>
-    <w:p>
-      <w:pPr>
-        <w:widowControl w:val="0"/>
-        <w:autoSpaceDE w:val="0"/>
-        <w:autoSpaceDN w:val="0"/>
-        <w:adjustRightInd w:val="0"/>
+    </w:p>
+    <w:p>
+      <w:pPr>
+        <w:widowControl w:val="0"/>
+        <w:autoSpaceDE w:val="0"/>
+        <w:autoSpaceDN w:val="0"/>
+        <w:adjustRightInd w:val="0"/>
+        <w:spacing w:line="480" w:lineRule="auto"/>
+        <w:rPr>
+          <w:rFonts w:ascii="AppleSystemUIFont" w:hAnsi="AppleSystemUIFont" w:cs="AppleSystemUIFont"/>
+          <w:color w:val="353535"/>
+        </w:rPr>
+      </w:pPr>
+    </w:p>
+    <w:p>
+      <w:pPr>
+        <w:widowControl w:val="0"/>
+        <w:autoSpaceDE w:val="0"/>
+        <w:autoSpaceDN w:val="0"/>
+        <w:adjustRightInd w:val="0"/>
+        <w:spacing w:line="480" w:lineRule="auto"/>
         <w:rPr>
           <w:rFonts w:ascii="AppleSystemUIFont" w:hAnsi="AppleSystemUIFont" w:cs="AppleSystemUIFont"/>
           <w:color w:val="353535"/>
@@ -280,6 +305,7 @@
         <w:autoSpaceDE w:val="0"/>
         <w:autoSpaceDN w:val="0"/>
         <w:adjustRightInd w:val="0"/>
+        <w:spacing w:line="480" w:lineRule="auto"/>
         <w:ind w:left="0" w:firstLine="0"/>
         <w:rPr>
           <w:rFonts w:ascii="AppleSystemUIFont" w:hAnsi="AppleSystemUIFont" w:cs="AppleSystemUIFont"/>
@@ -291,39 +317,7 @@
           <w:rFonts w:ascii="AppleSystemUIFont" w:hAnsi="AppleSystemUIFont" w:cs="AppleSystemUIFont"/>
           <w:color w:val="353535"/>
         </w:rPr>
-        <w:t xml:space="preserve">lots of general information about </w:t>
-      </w:r>
-      <w:proofErr w:type="spellStart"/>
-      <w:r>
-        <w:rPr>
-          <w:rFonts w:ascii="AppleSystemUIFont" w:hAnsi="AppleSystemUIFont" w:cs="AppleSystemUIFont"/>
-          <w:color w:val="353535"/>
-        </w:rPr>
-        <w:t>IoT</w:t>
-      </w:r>
-      <w:proofErr w:type="spellEnd"/>
-      <w:r>
-        <w:rPr>
-          <w:rFonts w:ascii="AppleSystemUIFont" w:hAnsi="AppleSystemUIFont" w:cs="AppleSystemUIFont"/>
-          <w:color w:val="353535"/>
-        </w:rPr>
-        <w:t xml:space="preserve"> and </w:t>
-      </w:r>
-      <w:proofErr w:type="spellStart"/>
-      <w:r>
-        <w:rPr>
-          <w:rFonts w:ascii="AppleSystemUIFont" w:hAnsi="AppleSystemUIFont" w:cs="AppleSystemUIFont"/>
-          <w:color w:val="353535"/>
-        </w:rPr>
-        <w:t>it’s</w:t>
-      </w:r>
-      <w:proofErr w:type="spellEnd"/>
-      <w:r>
-        <w:rPr>
-          <w:rFonts w:ascii="AppleSystemUIFont" w:hAnsi="AppleSystemUIFont" w:cs="AppleSystemUIFont"/>
-          <w:color w:val="353535"/>
-        </w:rPr>
-        <w:t xml:space="preserve"> structure</w:t>
+        <w:t>lots of general information about IoT and it’s structure</w:t>
       </w:r>
     </w:p>
     <w:p>
@@ -336,6 +330,7 @@
         <w:autoSpaceDE w:val="0"/>
         <w:autoSpaceDN w:val="0"/>
         <w:adjustRightInd w:val="0"/>
+        <w:spacing w:line="480" w:lineRule="auto"/>
         <w:ind w:left="0" w:firstLine="0"/>
         <w:rPr>
           <w:rFonts w:ascii="AppleSystemUIFont" w:hAnsi="AppleSystemUIFont" w:cs="AppleSystemUIFont"/>
@@ -356,45 +351,31 @@
         <w:autoSpaceDE w:val="0"/>
         <w:autoSpaceDN w:val="0"/>
         <w:adjustRightInd w:val="0"/>
-        <w:rPr>
-          <w:rFonts w:ascii="AppleSystemUIFont" w:hAnsi="AppleSystemUIFont" w:cs="AppleSystemUIFont"/>
-          <w:color w:val="353535"/>
-        </w:rPr>
-      </w:pPr>
-    </w:p>
-    <w:p>
-      <w:pPr>
-        <w:widowControl w:val="0"/>
-        <w:autoSpaceDE w:val="0"/>
-        <w:autoSpaceDN w:val="0"/>
-        <w:adjustRightInd w:val="0"/>
-        <w:rPr>
-          <w:rFonts w:ascii="AppleSystemUIFont" w:hAnsi="AppleSystemUIFont" w:cs="AppleSystemUIFont"/>
-          <w:color w:val="353535"/>
-        </w:rPr>
-      </w:pPr>
-      <w:r>
-        <w:rPr>
-          <w:rFonts w:ascii="AppleSystemUIFont" w:hAnsi="AppleSystemUIFont" w:cs="AppleSystemUIFont"/>
-          <w:color w:val="353535"/>
-        </w:rPr>
-        <w:t xml:space="preserve">Fog and </w:t>
-      </w:r>
-      <w:proofErr w:type="spellStart"/>
-      <w:r>
-        <w:rPr>
-          <w:rFonts w:ascii="AppleSystemUIFont" w:hAnsi="AppleSystemUIFont" w:cs="AppleSystemUIFont"/>
-          <w:color w:val="353535"/>
-        </w:rPr>
-        <w:t>IoT</w:t>
-      </w:r>
-      <w:proofErr w:type="spellEnd"/>
-      <w:r>
-        <w:rPr>
-          <w:rFonts w:ascii="AppleSystemUIFont" w:hAnsi="AppleSystemUIFont" w:cs="AppleSystemUIFont"/>
-          <w:color w:val="353535"/>
-        </w:rPr>
-        <w:t>- An Overview of Research Opportunities</w:t>
+        <w:spacing w:line="480" w:lineRule="auto"/>
+        <w:rPr>
+          <w:rFonts w:ascii="AppleSystemUIFont" w:hAnsi="AppleSystemUIFont" w:cs="AppleSystemUIFont"/>
+          <w:color w:val="353535"/>
+        </w:rPr>
+      </w:pPr>
+    </w:p>
+    <w:p>
+      <w:pPr>
+        <w:widowControl w:val="0"/>
+        <w:autoSpaceDE w:val="0"/>
+        <w:autoSpaceDN w:val="0"/>
+        <w:adjustRightInd w:val="0"/>
+        <w:spacing w:line="480" w:lineRule="auto"/>
+        <w:rPr>
+          <w:rFonts w:ascii="AppleSystemUIFont" w:hAnsi="AppleSystemUIFont" w:cs="AppleSystemUIFont"/>
+          <w:color w:val="353535"/>
+        </w:rPr>
+      </w:pPr>
+      <w:r>
+        <w:rPr>
+          <w:rFonts w:ascii="AppleSystemUIFont" w:hAnsi="AppleSystemUIFont" w:cs="AppleSystemUIFont"/>
+          <w:color w:val="353535"/>
+        </w:rPr>
+        <w:t>Fog and IoT- An Overview of Research Opportunities</w:t>
       </w:r>
     </w:p>
     <w:p>
@@ -407,6 +388,7 @@
         <w:autoSpaceDE w:val="0"/>
         <w:autoSpaceDN w:val="0"/>
         <w:adjustRightInd w:val="0"/>
+        <w:spacing w:line="480" w:lineRule="auto"/>
         <w:ind w:left="0" w:firstLine="0"/>
         <w:rPr>
           <w:rFonts w:ascii="AppleSystemUIFont" w:hAnsi="AppleSystemUIFont" w:cs="AppleSystemUIFont"/>
@@ -431,6 +413,7 @@
         <w:autoSpaceDE w:val="0"/>
         <w:autoSpaceDN w:val="0"/>
         <w:adjustRightInd w:val="0"/>
+        <w:spacing w:line="480" w:lineRule="auto"/>
         <w:ind w:left="0" w:firstLine="0"/>
         <w:rPr>
           <w:rFonts w:ascii="AppleSystemUIFont" w:hAnsi="AppleSystemUIFont" w:cs="AppleSystemUIFont"/>
@@ -442,94 +425,73 @@
           <w:rFonts w:ascii="AppleSystemUIFont" w:hAnsi="AppleSystemUIFont" w:cs="AppleSystemUIFont"/>
           <w:color w:val="353535"/>
         </w:rPr>
-        <w:t xml:space="preserve">also includes information about general needs of </w:t>
-      </w:r>
-      <w:proofErr w:type="spellStart"/>
-      <w:r>
-        <w:rPr>
-          <w:rFonts w:ascii="AppleSystemUIFont" w:hAnsi="AppleSystemUIFont" w:cs="AppleSystemUIFont"/>
-          <w:color w:val="353535"/>
-        </w:rPr>
-        <w:t>IoT</w:t>
-      </w:r>
-      <w:proofErr w:type="spellEnd"/>
-      <w:r>
-        <w:rPr>
-          <w:rFonts w:ascii="AppleSystemUIFont" w:hAnsi="AppleSystemUIFont" w:cs="AppleSystemUIFont"/>
-          <w:color w:val="353535"/>
-        </w:rPr>
-        <w:t xml:space="preserve"> as it grows and limitations of current </w:t>
-      </w:r>
-      <w:proofErr w:type="spellStart"/>
-      <w:r>
-        <w:rPr>
-          <w:rFonts w:ascii="AppleSystemUIFont" w:hAnsi="AppleSystemUIFont" w:cs="AppleSystemUIFont"/>
-          <w:color w:val="353535"/>
-        </w:rPr>
-        <w:t>IoT</w:t>
-      </w:r>
-      <w:proofErr w:type="spellEnd"/>
-    </w:p>
-    <w:p>
-      <w:pPr>
-        <w:widowControl w:val="0"/>
-        <w:autoSpaceDE w:val="0"/>
-        <w:autoSpaceDN w:val="0"/>
-        <w:adjustRightInd w:val="0"/>
-        <w:rPr>
-          <w:rFonts w:ascii="AppleSystemUIFont" w:hAnsi="AppleSystemUIFont" w:cs="AppleSystemUIFont"/>
-          <w:color w:val="353535"/>
-        </w:rPr>
-      </w:pPr>
-    </w:p>
-    <w:p>
-      <w:pPr>
-        <w:widowControl w:val="0"/>
-        <w:autoSpaceDE w:val="0"/>
-        <w:autoSpaceDN w:val="0"/>
-        <w:adjustRightInd w:val="0"/>
-        <w:rPr>
-          <w:rFonts w:ascii="AppleSystemUIFont" w:hAnsi="AppleSystemUIFont" w:cs="AppleSystemUIFont"/>
-          <w:color w:val="353535"/>
-        </w:rPr>
-      </w:pPr>
-    </w:p>
-    <w:p>
-      <w:pPr>
-        <w:widowControl w:val="0"/>
-        <w:autoSpaceDE w:val="0"/>
-        <w:autoSpaceDN w:val="0"/>
-        <w:adjustRightInd w:val="0"/>
-        <w:rPr>
-          <w:rFonts w:ascii="AppleSystemUIFont" w:hAnsi="AppleSystemUIFont" w:cs="AppleSystemUIFont"/>
-          <w:color w:val="353535"/>
-        </w:rPr>
-      </w:pPr>
-    </w:p>
-    <w:p>
-      <w:pPr>
-        <w:widowControl w:val="0"/>
-        <w:autoSpaceDE w:val="0"/>
-        <w:autoSpaceDN w:val="0"/>
-        <w:adjustRightInd w:val="0"/>
-        <w:rPr>
-          <w:rFonts w:ascii="AppleSystemUIFont" w:hAnsi="AppleSystemUIFont" w:cs="AppleSystemUIFont"/>
-          <w:color w:val="353535"/>
-        </w:rPr>
-      </w:pPr>
-    </w:p>
-    <w:p>
-      <w:pPr>
-        <w:widowControl w:val="0"/>
-        <w:autoSpaceDE w:val="0"/>
-        <w:autoSpaceDN w:val="0"/>
-        <w:adjustRightInd w:val="0"/>
-        <w:rPr>
-          <w:rFonts w:ascii="AppleSystemUIFont" w:hAnsi="AppleSystemUIFont" w:cs="AppleSystemUIFont"/>
-          <w:color w:val="353535"/>
-        </w:rPr>
-      </w:pPr>
-      <w:proofErr w:type="spellStart"/>
+        <w:t>also includes information about general needs of IoT as it grows and limitations of current IoT</w:t>
+      </w:r>
+    </w:p>
+    <w:p>
+      <w:pPr>
+        <w:widowControl w:val="0"/>
+        <w:autoSpaceDE w:val="0"/>
+        <w:autoSpaceDN w:val="0"/>
+        <w:adjustRightInd w:val="0"/>
+        <w:spacing w:line="480" w:lineRule="auto"/>
+        <w:rPr>
+          <w:rFonts w:ascii="AppleSystemUIFont" w:hAnsi="AppleSystemUIFont" w:cs="AppleSystemUIFont"/>
+          <w:color w:val="353535"/>
+        </w:rPr>
+      </w:pPr>
+    </w:p>
+    <w:p>
+      <w:pPr>
+        <w:widowControl w:val="0"/>
+        <w:autoSpaceDE w:val="0"/>
+        <w:autoSpaceDN w:val="0"/>
+        <w:adjustRightInd w:val="0"/>
+        <w:spacing w:line="480" w:lineRule="auto"/>
+        <w:rPr>
+          <w:rFonts w:ascii="AppleSystemUIFont" w:hAnsi="AppleSystemUIFont" w:cs="AppleSystemUIFont"/>
+          <w:color w:val="353535"/>
+        </w:rPr>
+      </w:pPr>
+    </w:p>
+    <w:p>
+      <w:pPr>
+        <w:widowControl w:val="0"/>
+        <w:autoSpaceDE w:val="0"/>
+        <w:autoSpaceDN w:val="0"/>
+        <w:adjustRightInd w:val="0"/>
+        <w:spacing w:line="480" w:lineRule="auto"/>
+        <w:rPr>
+          <w:rFonts w:ascii="AppleSystemUIFont" w:hAnsi="AppleSystemUIFont" w:cs="AppleSystemUIFont"/>
+          <w:color w:val="353535"/>
+        </w:rPr>
+      </w:pPr>
+    </w:p>
+    <w:p>
+      <w:pPr>
+        <w:widowControl w:val="0"/>
+        <w:autoSpaceDE w:val="0"/>
+        <w:autoSpaceDN w:val="0"/>
+        <w:adjustRightInd w:val="0"/>
+        <w:spacing w:line="480" w:lineRule="auto"/>
+        <w:rPr>
+          <w:rFonts w:ascii="AppleSystemUIFont" w:hAnsi="AppleSystemUIFont" w:cs="AppleSystemUIFont"/>
+          <w:color w:val="353535"/>
+        </w:rPr>
+      </w:pPr>
+    </w:p>
+    <w:p>
+      <w:pPr>
+        <w:widowControl w:val="0"/>
+        <w:autoSpaceDE w:val="0"/>
+        <w:autoSpaceDN w:val="0"/>
+        <w:adjustRightInd w:val="0"/>
+        <w:spacing w:line="480" w:lineRule="auto"/>
+        <w:rPr>
+          <w:rFonts w:ascii="AppleSystemUIFont" w:hAnsi="AppleSystemUIFont" w:cs="AppleSystemUIFont"/>
+          <w:color w:val="353535"/>
+        </w:rPr>
+      </w:pPr>
       <w:r>
         <w:rPr>
           <w:rFonts w:ascii="AppleSystemUIFont" w:hAnsi="AppleSystemUIFont" w:cs="AppleSystemUIFont"/>
@@ -537,53 +499,38 @@
         </w:rPr>
         <w:t>mp</w:t>
       </w:r>
-      <w:proofErr w:type="spellEnd"/>
-    </w:p>
-    <w:p>
-      <w:pPr>
-        <w:widowControl w:val="0"/>
-        <w:autoSpaceDE w:val="0"/>
-        <w:autoSpaceDN w:val="0"/>
-        <w:adjustRightInd w:val="0"/>
-        <w:rPr>
-          <w:rFonts w:ascii="AppleSystemUIFont" w:hAnsi="AppleSystemUIFont" w:cs="AppleSystemUIFont"/>
-          <w:color w:val="353535"/>
-        </w:rPr>
-      </w:pPr>
-    </w:p>
-    <w:p>
-      <w:pPr>
-        <w:widowControl w:val="0"/>
-        <w:autoSpaceDE w:val="0"/>
-        <w:autoSpaceDN w:val="0"/>
-        <w:adjustRightInd w:val="0"/>
-        <w:rPr>
-          <w:rFonts w:ascii="AppleSystemUIFont" w:hAnsi="AppleSystemUIFont" w:cs="AppleSystemUIFont"/>
-          <w:color w:val="353535"/>
-        </w:rPr>
-      </w:pPr>
-      <w:r>
-        <w:rPr>
-          <w:rFonts w:ascii="AppleSystemUIFont" w:hAnsi="AppleSystemUIFont" w:cs="AppleSystemUIFont"/>
-          <w:color w:val="353535"/>
-        </w:rPr>
-        <w:t xml:space="preserve">An Integrated </w:t>
-      </w:r>
-      <w:proofErr w:type="spellStart"/>
-      <w:r>
-        <w:rPr>
-          <w:rFonts w:ascii="AppleSystemUIFont" w:hAnsi="AppleSystemUIFont" w:cs="AppleSystemUIFont"/>
-          <w:color w:val="353535"/>
-        </w:rPr>
-        <w:t>IoT</w:t>
-      </w:r>
-      <w:proofErr w:type="spellEnd"/>
-      <w:r>
-        <w:rPr>
-          <w:rFonts w:ascii="AppleSystemUIFont" w:hAnsi="AppleSystemUIFont" w:cs="AppleSystemUIFont"/>
-          <w:color w:val="353535"/>
-        </w:rPr>
-        <w:t xml:space="preserve"> Architecture for Smart Metering:</w:t>
+    </w:p>
+    <w:p>
+      <w:pPr>
+        <w:widowControl w:val="0"/>
+        <w:autoSpaceDE w:val="0"/>
+        <w:autoSpaceDN w:val="0"/>
+        <w:adjustRightInd w:val="0"/>
+        <w:spacing w:line="480" w:lineRule="auto"/>
+        <w:rPr>
+          <w:rFonts w:ascii="AppleSystemUIFont" w:hAnsi="AppleSystemUIFont" w:cs="AppleSystemUIFont"/>
+          <w:color w:val="353535"/>
+        </w:rPr>
+      </w:pPr>
+    </w:p>
+    <w:p>
+      <w:pPr>
+        <w:widowControl w:val="0"/>
+        <w:autoSpaceDE w:val="0"/>
+        <w:autoSpaceDN w:val="0"/>
+        <w:adjustRightInd w:val="0"/>
+        <w:spacing w:line="480" w:lineRule="auto"/>
+        <w:rPr>
+          <w:rFonts w:ascii="AppleSystemUIFont" w:hAnsi="AppleSystemUIFont" w:cs="AppleSystemUIFont"/>
+          <w:color w:val="353535"/>
+        </w:rPr>
+      </w:pPr>
+      <w:r>
+        <w:rPr>
+          <w:rFonts w:ascii="AppleSystemUIFont" w:hAnsi="AppleSystemUIFont" w:cs="AppleSystemUIFont"/>
+          <w:color w:val="353535"/>
+        </w:rPr>
+        <w:t>An Integrated IoT Architecture for Smart Metering:</w:t>
       </w:r>
     </w:p>
     <w:p>
@@ -596,6 +543,7 @@
         <w:autoSpaceDE w:val="0"/>
         <w:autoSpaceDN w:val="0"/>
         <w:adjustRightInd w:val="0"/>
+        <w:spacing w:line="480" w:lineRule="auto"/>
         <w:ind w:left="0" w:firstLine="0"/>
         <w:rPr>
           <w:rFonts w:ascii="AppleSystemUIFont" w:hAnsi="AppleSystemUIFont" w:cs="AppleSystemUIFont"/>
@@ -620,6 +568,7 @@
         <w:autoSpaceDE w:val="0"/>
         <w:autoSpaceDN w:val="0"/>
         <w:adjustRightInd w:val="0"/>
+        <w:spacing w:line="480" w:lineRule="auto"/>
         <w:ind w:left="0" w:firstLine="0"/>
         <w:rPr>
           <w:rFonts w:ascii="AppleSystemUIFont" w:hAnsi="AppleSystemUIFont" w:cs="AppleSystemUIFont"/>
@@ -631,67 +580,53 @@
           <w:rFonts w:ascii="AppleSystemUIFont" w:hAnsi="AppleSystemUIFont" w:cs="AppleSystemUIFont"/>
           <w:color w:val="353535"/>
         </w:rPr>
-        <w:t xml:space="preserve">the articles proposition on a system for it (including benefits for the utilities and </w:t>
-      </w:r>
-      <w:r>
-        <w:rPr>
-          <w:rFonts w:ascii="AppleSystemUIFont" w:hAnsi="AppleSystemUIFont" w:cs="AppleSystemUIFont"/>
-          <w:color w:val="353535"/>
-        </w:rPr>
-        <w:lastRenderedPageBreak/>
-        <w:t>customers)</w:t>
-      </w:r>
-    </w:p>
-    <w:p>
-      <w:pPr>
-        <w:widowControl w:val="0"/>
-        <w:autoSpaceDE w:val="0"/>
-        <w:autoSpaceDN w:val="0"/>
-        <w:adjustRightInd w:val="0"/>
-        <w:rPr>
-          <w:rFonts w:ascii="AppleSystemUIFont" w:hAnsi="AppleSystemUIFont" w:cs="AppleSystemUIFont"/>
-          <w:color w:val="353535"/>
-        </w:rPr>
-      </w:pPr>
-    </w:p>
-    <w:p>
-      <w:pPr>
-        <w:widowControl w:val="0"/>
-        <w:autoSpaceDE w:val="0"/>
-        <w:autoSpaceDN w:val="0"/>
-        <w:adjustRightInd w:val="0"/>
-        <w:rPr>
-          <w:rFonts w:ascii="AppleSystemUIFont" w:hAnsi="AppleSystemUIFont" w:cs="AppleSystemUIFont"/>
-          <w:color w:val="353535"/>
-        </w:rPr>
-      </w:pPr>
-    </w:p>
-    <w:p>
-      <w:pPr>
-        <w:widowControl w:val="0"/>
-        <w:autoSpaceDE w:val="0"/>
-        <w:autoSpaceDN w:val="0"/>
-        <w:adjustRightInd w:val="0"/>
-        <w:rPr>
-          <w:rFonts w:ascii="AppleSystemUIFont" w:hAnsi="AppleSystemUIFont" w:cs="AppleSystemUIFont"/>
-          <w:color w:val="353535"/>
-        </w:rPr>
-      </w:pPr>
-      <w:proofErr w:type="spellStart"/>
-      <w:r>
-        <w:rPr>
-          <w:rFonts w:ascii="AppleSystemUIFont" w:hAnsi="AppleSystemUIFont" w:cs="AppleSystemUIFont"/>
-          <w:color w:val="353535"/>
-        </w:rPr>
-        <w:t>IoT</w:t>
-      </w:r>
-      <w:proofErr w:type="spellEnd"/>
-      <w:r>
-        <w:rPr>
-          <w:rFonts w:ascii="AppleSystemUIFont" w:hAnsi="AppleSystemUIFont" w:cs="AppleSystemUIFont"/>
-          <w:color w:val="353535"/>
-        </w:rPr>
-        <w:t xml:space="preserve"> Architecture for Smart Grids:</w:t>
+        <w:t>the articles proposition on a system for it (including benefits for the utilities and customers)</w:t>
+      </w:r>
+    </w:p>
+    <w:p>
+      <w:pPr>
+        <w:widowControl w:val="0"/>
+        <w:autoSpaceDE w:val="0"/>
+        <w:autoSpaceDN w:val="0"/>
+        <w:adjustRightInd w:val="0"/>
+        <w:spacing w:line="480" w:lineRule="auto"/>
+        <w:rPr>
+          <w:rFonts w:ascii="AppleSystemUIFont" w:hAnsi="AppleSystemUIFont" w:cs="AppleSystemUIFont"/>
+          <w:color w:val="353535"/>
+        </w:rPr>
+      </w:pPr>
+    </w:p>
+    <w:p>
+      <w:pPr>
+        <w:widowControl w:val="0"/>
+        <w:autoSpaceDE w:val="0"/>
+        <w:autoSpaceDN w:val="0"/>
+        <w:adjustRightInd w:val="0"/>
+        <w:spacing w:line="480" w:lineRule="auto"/>
+        <w:rPr>
+          <w:rFonts w:ascii="AppleSystemUIFont" w:hAnsi="AppleSystemUIFont" w:cs="AppleSystemUIFont"/>
+          <w:color w:val="353535"/>
+        </w:rPr>
+      </w:pPr>
+    </w:p>
+    <w:p>
+      <w:pPr>
+        <w:widowControl w:val="0"/>
+        <w:autoSpaceDE w:val="0"/>
+        <w:autoSpaceDN w:val="0"/>
+        <w:adjustRightInd w:val="0"/>
+        <w:spacing w:line="480" w:lineRule="auto"/>
+        <w:rPr>
+          <w:rFonts w:ascii="AppleSystemUIFont" w:hAnsi="AppleSystemUIFont" w:cs="AppleSystemUIFont"/>
+          <w:color w:val="353535"/>
+        </w:rPr>
+      </w:pPr>
+      <w:r>
+        <w:rPr>
+          <w:rFonts w:ascii="AppleSystemUIFont" w:hAnsi="AppleSystemUIFont" w:cs="AppleSystemUIFont"/>
+          <w:color w:val="353535"/>
+        </w:rPr>
+        <w:t>IoT Architecture for Smart Grids:</w:t>
       </w:r>
     </w:p>
     <w:p>
@@ -704,6 +639,7 @@
         <w:autoSpaceDE w:val="0"/>
         <w:autoSpaceDN w:val="0"/>
         <w:adjustRightInd w:val="0"/>
+        <w:spacing w:line="480" w:lineRule="auto"/>
         <w:ind w:left="0" w:firstLine="0"/>
         <w:rPr>
           <w:rFonts w:ascii="AppleSystemUIFont" w:hAnsi="AppleSystemUIFont" w:cs="AppleSystemUIFont"/>
@@ -728,6 +664,7 @@
         <w:autoSpaceDE w:val="0"/>
         <w:autoSpaceDN w:val="0"/>
         <w:adjustRightInd w:val="0"/>
+        <w:spacing w:line="480" w:lineRule="auto"/>
         <w:ind w:left="0" w:firstLine="0"/>
         <w:rPr>
           <w:rFonts w:ascii="AppleSystemUIFont" w:hAnsi="AppleSystemUIFont" w:cs="AppleSystemUIFont"/>
@@ -739,23 +676,7 @@
           <w:rFonts w:ascii="AppleSystemUIFont" w:hAnsi="AppleSystemUIFont" w:cs="AppleSystemUIFont"/>
           <w:color w:val="353535"/>
         </w:rPr>
-        <w:t xml:space="preserve">lists lots of types of energy sources and how they connect to </w:t>
-      </w:r>
-      <w:proofErr w:type="spellStart"/>
-      <w:r>
-        <w:rPr>
-          <w:rFonts w:ascii="AppleSystemUIFont" w:hAnsi="AppleSystemUIFont" w:cs="AppleSystemUIFont"/>
-          <w:color w:val="353535"/>
-        </w:rPr>
-        <w:t>IoT</w:t>
-      </w:r>
-      <w:proofErr w:type="spellEnd"/>
-      <w:r>
-        <w:rPr>
-          <w:rFonts w:ascii="AppleSystemUIFont" w:hAnsi="AppleSystemUIFont" w:cs="AppleSystemUIFont"/>
-          <w:color w:val="353535"/>
-        </w:rPr>
-        <w:t xml:space="preserve"> (like distribution to local areas, micrograms, smart cities, building, etc.)</w:t>
+        <w:t>lists lots of types of energy sources and how they connect to IoT (like distribution to local areas, micrograms, smart cities, building, etc.)</w:t>
       </w:r>
     </w:p>
     <w:p>
@@ -768,6 +689,7 @@
         <w:autoSpaceDE w:val="0"/>
         <w:autoSpaceDN w:val="0"/>
         <w:adjustRightInd w:val="0"/>
+        <w:spacing w:line="480" w:lineRule="auto"/>
         <w:ind w:left="0" w:firstLine="0"/>
         <w:rPr>
           <w:rFonts w:ascii="AppleSystemUIFont" w:hAnsi="AppleSystemUIFont" w:cs="AppleSystemUIFont"/>
@@ -788,73 +710,44 @@
         <w:autoSpaceDE w:val="0"/>
         <w:autoSpaceDN w:val="0"/>
         <w:adjustRightInd w:val="0"/>
-        <w:rPr>
-          <w:rFonts w:ascii="AppleSystemUIFont" w:hAnsi="AppleSystemUIFont" w:cs="AppleSystemUIFont"/>
-          <w:color w:val="353535"/>
-        </w:rPr>
-      </w:pPr>
-    </w:p>
-    <w:p>
-      <w:pPr>
-        <w:widowControl w:val="0"/>
-        <w:autoSpaceDE w:val="0"/>
-        <w:autoSpaceDN w:val="0"/>
-        <w:adjustRightInd w:val="0"/>
-        <w:rPr>
-          <w:rFonts w:ascii="AppleSystemUIFont" w:hAnsi="AppleSystemUIFont" w:cs="AppleSystemUIFont"/>
-          <w:color w:val="353535"/>
-        </w:rPr>
-      </w:pPr>
-    </w:p>
-    <w:p>
-      <w:pPr>
-        <w:widowControl w:val="0"/>
-        <w:autoSpaceDE w:val="0"/>
-        <w:autoSpaceDN w:val="0"/>
-        <w:adjustRightInd w:val="0"/>
-        <w:rPr>
-          <w:rFonts w:ascii="AppleSystemUIFont" w:hAnsi="AppleSystemUIFont" w:cs="AppleSystemUIFont"/>
-          <w:color w:val="353535"/>
-        </w:rPr>
-      </w:pPr>
-      <w:r>
-        <w:rPr>
-          <w:rFonts w:ascii="AppleSystemUIFont" w:hAnsi="AppleSystemUIFont" w:cs="AppleSystemUIFont"/>
-          <w:color w:val="353535"/>
-        </w:rPr>
-        <w:t xml:space="preserve">Study of </w:t>
-      </w:r>
-      <w:proofErr w:type="spellStart"/>
-      <w:r>
-        <w:rPr>
-          <w:rFonts w:ascii="AppleSystemUIFont" w:hAnsi="AppleSystemUIFont" w:cs="AppleSystemUIFont"/>
-          <w:color w:val="353535"/>
-        </w:rPr>
-        <w:t>IoT</w:t>
-      </w:r>
-      <w:proofErr w:type="spellEnd"/>
-      <w:r>
-        <w:rPr>
-          <w:rFonts w:ascii="AppleSystemUIFont" w:hAnsi="AppleSystemUIFont" w:cs="AppleSystemUIFont"/>
-          <w:color w:val="353535"/>
-        </w:rPr>
-        <w:t xml:space="preserve"> - Understanding </w:t>
-      </w:r>
-      <w:proofErr w:type="spellStart"/>
-      <w:r>
-        <w:rPr>
-          <w:rFonts w:ascii="AppleSystemUIFont" w:hAnsi="AppleSystemUIFont" w:cs="AppleSystemUIFont"/>
-          <w:color w:val="353535"/>
-        </w:rPr>
-        <w:t>IoT</w:t>
-      </w:r>
-      <w:proofErr w:type="spellEnd"/>
-      <w:r>
-        <w:rPr>
-          <w:rFonts w:ascii="AppleSystemUIFont" w:hAnsi="AppleSystemUIFont" w:cs="AppleSystemUIFont"/>
-          <w:color w:val="353535"/>
-        </w:rPr>
-        <w:t xml:space="preserve"> Architecture, Applications, Issues and Challenges:</w:t>
+        <w:spacing w:line="480" w:lineRule="auto"/>
+        <w:rPr>
+          <w:rFonts w:ascii="AppleSystemUIFont" w:hAnsi="AppleSystemUIFont" w:cs="AppleSystemUIFont"/>
+          <w:color w:val="353535"/>
+        </w:rPr>
+      </w:pPr>
+    </w:p>
+    <w:p>
+      <w:pPr>
+        <w:widowControl w:val="0"/>
+        <w:autoSpaceDE w:val="0"/>
+        <w:autoSpaceDN w:val="0"/>
+        <w:adjustRightInd w:val="0"/>
+        <w:spacing w:line="480" w:lineRule="auto"/>
+        <w:rPr>
+          <w:rFonts w:ascii="AppleSystemUIFont" w:hAnsi="AppleSystemUIFont" w:cs="AppleSystemUIFont"/>
+          <w:color w:val="353535"/>
+        </w:rPr>
+      </w:pPr>
+    </w:p>
+    <w:p>
+      <w:pPr>
+        <w:widowControl w:val="0"/>
+        <w:autoSpaceDE w:val="0"/>
+        <w:autoSpaceDN w:val="0"/>
+        <w:adjustRightInd w:val="0"/>
+        <w:spacing w:line="480" w:lineRule="auto"/>
+        <w:rPr>
+          <w:rFonts w:ascii="AppleSystemUIFont" w:hAnsi="AppleSystemUIFont" w:cs="AppleSystemUIFont"/>
+          <w:color w:val="353535"/>
+        </w:rPr>
+      </w:pPr>
+      <w:r>
+        <w:rPr>
+          <w:rFonts w:ascii="AppleSystemUIFont" w:hAnsi="AppleSystemUIFont" w:cs="AppleSystemUIFont"/>
+          <w:color w:val="353535"/>
+        </w:rPr>
+        <w:t>Study of IoT - Understanding IoT Architecture, Applications, Issues and Challenges:</w:t>
       </w:r>
     </w:p>
     <w:p>
@@ -867,6 +760,7 @@
         <w:autoSpaceDE w:val="0"/>
         <w:autoSpaceDN w:val="0"/>
         <w:adjustRightInd w:val="0"/>
+        <w:spacing w:line="480" w:lineRule="auto"/>
         <w:ind w:left="0" w:firstLine="0"/>
         <w:rPr>
           <w:rFonts w:ascii="AppleSystemUIFont" w:hAnsi="AppleSystemUIFont" w:cs="AppleSystemUIFont"/>
@@ -878,23 +772,7 @@
           <w:rFonts w:ascii="AppleSystemUIFont" w:hAnsi="AppleSystemUIFont" w:cs="AppleSystemUIFont"/>
           <w:color w:val="353535"/>
         </w:rPr>
-        <w:t xml:space="preserve">has a lot of domains of </w:t>
-      </w:r>
-      <w:proofErr w:type="spellStart"/>
-      <w:r>
-        <w:rPr>
-          <w:rFonts w:ascii="AppleSystemUIFont" w:hAnsi="AppleSystemUIFont" w:cs="AppleSystemUIFont"/>
-          <w:color w:val="353535"/>
-        </w:rPr>
-        <w:t>IoT</w:t>
-      </w:r>
-      <w:proofErr w:type="spellEnd"/>
-      <w:r>
-        <w:rPr>
-          <w:rFonts w:ascii="AppleSystemUIFont" w:hAnsi="AppleSystemUIFont" w:cs="AppleSystemUIFont"/>
-          <w:color w:val="353535"/>
-        </w:rPr>
-        <w:t xml:space="preserve"> (also divided into sub-domains)</w:t>
+        <w:t>has a lot of domains of IoT (also divided into sub-domains)</w:t>
       </w:r>
     </w:p>
     <w:p>
@@ -907,6 +785,7 @@
         <w:autoSpaceDE w:val="0"/>
         <w:autoSpaceDN w:val="0"/>
         <w:adjustRightInd w:val="0"/>
+        <w:spacing w:line="480" w:lineRule="auto"/>
         <w:ind w:left="0" w:firstLine="0"/>
         <w:rPr>
           <w:rFonts w:ascii="AppleSystemUIFont" w:hAnsi="AppleSystemUIFont" w:cs="AppleSystemUIFont"/>
@@ -918,17 +797,8 @@
           <w:rFonts w:ascii="AppleSystemUIFont" w:hAnsi="AppleSystemUIFont" w:cs="AppleSystemUIFont"/>
           <w:color w:val="353535"/>
         </w:rPr>
-        <w:t xml:space="preserve">general information about </w:t>
-      </w:r>
-      <w:proofErr w:type="spellStart"/>
-      <w:r>
-        <w:rPr>
-          <w:rFonts w:ascii="AppleSystemUIFont" w:hAnsi="AppleSystemUIFont" w:cs="AppleSystemUIFont"/>
-          <w:color w:val="353535"/>
-        </w:rPr>
-        <w:t>IoT</w:t>
-      </w:r>
-      <w:proofErr w:type="spellEnd"/>
+        <w:t>general information about IoT</w:t>
+      </w:r>
     </w:p>
     <w:p>
       <w:pPr>
@@ -940,6 +810,7 @@
         <w:autoSpaceDE w:val="0"/>
         <w:autoSpaceDN w:val="0"/>
         <w:adjustRightInd w:val="0"/>
+        <w:spacing w:line="480" w:lineRule="auto"/>
         <w:ind w:left="0" w:firstLine="0"/>
         <w:rPr>
           <w:rFonts w:ascii="AppleSystemUIFont" w:hAnsi="AppleSystemUIFont" w:cs="AppleSystemUIFont"/>
@@ -951,17 +822,8 @@
           <w:rFonts w:ascii="AppleSystemUIFont" w:hAnsi="AppleSystemUIFont" w:cs="AppleSystemUIFont"/>
           <w:color w:val="353535"/>
         </w:rPr>
-        <w:t xml:space="preserve">pros and cons of </w:t>
-      </w:r>
-      <w:proofErr w:type="spellStart"/>
-      <w:r>
-        <w:rPr>
-          <w:rFonts w:ascii="AppleSystemUIFont" w:hAnsi="AppleSystemUIFont" w:cs="AppleSystemUIFont"/>
-          <w:color w:val="353535"/>
-        </w:rPr>
-        <w:t>IoT</w:t>
-      </w:r>
-      <w:proofErr w:type="spellEnd"/>
+        <w:t>pros and cons of IoT</w:t>
+      </w:r>
     </w:p>
     <w:p>
       <w:pPr>
@@ -973,6 +835,7 @@
         <w:autoSpaceDE w:val="0"/>
         <w:autoSpaceDN w:val="0"/>
         <w:adjustRightInd w:val="0"/>
+        <w:spacing w:line="480" w:lineRule="auto"/>
         <w:ind w:left="0" w:firstLine="0"/>
         <w:rPr>
           <w:rFonts w:ascii="AppleSystemUIFont" w:hAnsi="AppleSystemUIFont" w:cs="AppleSystemUIFont"/>
@@ -984,100 +847,53 @@
           <w:rFonts w:ascii="AppleSystemUIFont" w:hAnsi="AppleSystemUIFont" w:cs="AppleSystemUIFont"/>
           <w:color w:val="353535"/>
         </w:rPr>
-        <w:t xml:space="preserve">challenges of </w:t>
-      </w:r>
-      <w:proofErr w:type="spellStart"/>
-      <w:r>
-        <w:rPr>
-          <w:rFonts w:ascii="AppleSystemUIFont" w:hAnsi="AppleSystemUIFont" w:cs="AppleSystemUIFont"/>
-          <w:color w:val="353535"/>
-        </w:rPr>
-        <w:t>IoT</w:t>
-      </w:r>
-      <w:proofErr w:type="spellEnd"/>
-    </w:p>
-    <w:p>
-      <w:pPr>
-        <w:widowControl w:val="0"/>
-        <w:autoSpaceDE w:val="0"/>
-        <w:autoSpaceDN w:val="0"/>
-        <w:adjustRightInd w:val="0"/>
-        <w:rPr>
-          <w:rFonts w:ascii="AppleSystemUIFont" w:hAnsi="AppleSystemUIFont" w:cs="AppleSystemUIFont"/>
-          <w:color w:val="353535"/>
-        </w:rPr>
-      </w:pPr>
-    </w:p>
-    <w:p>
-      <w:pPr>
-        <w:widowControl w:val="0"/>
-        <w:autoSpaceDE w:val="0"/>
-        <w:autoSpaceDN w:val="0"/>
-        <w:adjustRightInd w:val="0"/>
-        <w:rPr>
-          <w:rFonts w:ascii="AppleSystemUIFont" w:hAnsi="AppleSystemUIFont" w:cs="AppleSystemUIFont"/>
-          <w:color w:val="353535"/>
-        </w:rPr>
-      </w:pPr>
-    </w:p>
-    <w:p>
-      <w:pPr>
-        <w:widowControl w:val="0"/>
-        <w:autoSpaceDE w:val="0"/>
-        <w:autoSpaceDN w:val="0"/>
-        <w:adjustRightInd w:val="0"/>
-        <w:rPr>
-          <w:rFonts w:ascii="AppleSystemUIFont" w:hAnsi="AppleSystemUIFont" w:cs="AppleSystemUIFont"/>
-          <w:color w:val="353535"/>
-        </w:rPr>
-      </w:pPr>
-      <w:proofErr w:type="spellStart"/>
-      <w:r>
-        <w:rPr>
-          <w:rFonts w:ascii="AppleSystemUIFont" w:hAnsi="AppleSystemUIFont" w:cs="AppleSystemUIFont"/>
-          <w:color w:val="353535"/>
-        </w:rPr>
-        <w:t>Decentralised</w:t>
-      </w:r>
-      <w:proofErr w:type="spellEnd"/>
-      <w:r>
-        <w:rPr>
-          <w:rFonts w:ascii="AppleSystemUIFont" w:hAnsi="AppleSystemUIFont" w:cs="AppleSystemUIFont"/>
-          <w:color w:val="353535"/>
-        </w:rPr>
-        <w:t xml:space="preserve"> </w:t>
-      </w:r>
-      <w:proofErr w:type="spellStart"/>
-      <w:r>
-        <w:rPr>
-          <w:rFonts w:ascii="AppleSystemUIFont" w:hAnsi="AppleSystemUIFont" w:cs="AppleSystemUIFont"/>
-          <w:color w:val="353535"/>
-        </w:rPr>
-        <w:t>IoT</w:t>
-      </w:r>
-      <w:proofErr w:type="spellEnd"/>
-      <w:r>
-        <w:rPr>
-          <w:rFonts w:ascii="AppleSystemUIFont" w:hAnsi="AppleSystemUIFont" w:cs="AppleSystemUIFont"/>
-          <w:color w:val="353535"/>
-        </w:rPr>
-        <w:t xml:space="preserve"> Architecture for Efficient Resources </w:t>
-      </w:r>
-      <w:proofErr w:type="spellStart"/>
-      <w:r>
-        <w:rPr>
-          <w:rFonts w:ascii="AppleSystemUIFont" w:hAnsi="AppleSystemUIFont" w:cs="AppleSystemUIFont"/>
-          <w:color w:val="353535"/>
-        </w:rPr>
-        <w:t>Utilisation</w:t>
-      </w:r>
-      <w:proofErr w:type="spellEnd"/>
-      <w:r>
-        <w:rPr>
-          <w:rFonts w:ascii="AppleSystemUIFont" w:hAnsi="AppleSystemUIFont" w:cs="AppleSystemUIFont"/>
-          <w:color w:val="353535"/>
-        </w:rPr>
-        <w:t>:</w:t>
+        <w:t>challenges of IoT</w:t>
+      </w:r>
+    </w:p>
+    <w:p>
+      <w:pPr>
+        <w:widowControl w:val="0"/>
+        <w:autoSpaceDE w:val="0"/>
+        <w:autoSpaceDN w:val="0"/>
+        <w:adjustRightInd w:val="0"/>
+        <w:spacing w:line="480" w:lineRule="auto"/>
+        <w:rPr>
+          <w:rFonts w:ascii="AppleSystemUIFont" w:hAnsi="AppleSystemUIFont" w:cs="AppleSystemUIFont"/>
+          <w:color w:val="353535"/>
+        </w:rPr>
+      </w:pPr>
+    </w:p>
+    <w:p>
+      <w:pPr>
+        <w:widowControl w:val="0"/>
+        <w:autoSpaceDE w:val="0"/>
+        <w:autoSpaceDN w:val="0"/>
+        <w:adjustRightInd w:val="0"/>
+        <w:spacing w:line="480" w:lineRule="auto"/>
+        <w:rPr>
+          <w:rFonts w:ascii="AppleSystemUIFont" w:hAnsi="AppleSystemUIFont" w:cs="AppleSystemUIFont"/>
+          <w:color w:val="353535"/>
+        </w:rPr>
+      </w:pPr>
+    </w:p>
+    <w:p>
+      <w:pPr>
+        <w:widowControl w:val="0"/>
+        <w:autoSpaceDE w:val="0"/>
+        <w:autoSpaceDN w:val="0"/>
+        <w:adjustRightInd w:val="0"/>
+        <w:spacing w:line="480" w:lineRule="auto"/>
+        <w:rPr>
+          <w:rFonts w:ascii="AppleSystemUIFont" w:hAnsi="AppleSystemUIFont" w:cs="AppleSystemUIFont"/>
+          <w:color w:val="353535"/>
+        </w:rPr>
+      </w:pPr>
+      <w:r>
+        <w:rPr>
+          <w:rFonts w:ascii="AppleSystemUIFont" w:hAnsi="AppleSystemUIFont" w:cs="AppleSystemUIFont"/>
+          <w:color w:val="353535"/>
+        </w:rPr>
+        <w:t>Decentralised IoT Architecture for Efficient Resources Utilisation:</w:t>
       </w:r>
     </w:p>
     <w:p>
@@ -1090,6 +906,7 @@
         <w:autoSpaceDE w:val="0"/>
         <w:autoSpaceDN w:val="0"/>
         <w:adjustRightInd w:val="0"/>
+        <w:spacing w:line="480" w:lineRule="auto"/>
         <w:ind w:left="0" w:firstLine="0"/>
         <w:rPr>
           <w:rFonts w:ascii="AppleSystemUIFont" w:hAnsi="AppleSystemUIFont" w:cs="AppleSystemUIFont"/>
@@ -1114,6 +931,7 @@
         <w:autoSpaceDE w:val="0"/>
         <w:autoSpaceDN w:val="0"/>
         <w:adjustRightInd w:val="0"/>
+        <w:spacing w:line="480" w:lineRule="auto"/>
         <w:ind w:left="0" w:firstLine="0"/>
         <w:rPr>
           <w:rFonts w:ascii="AppleSystemUIFont" w:hAnsi="AppleSystemUIFont" w:cs="AppleSystemUIFont"/>
@@ -1134,54 +952,59 @@
         <w:autoSpaceDE w:val="0"/>
         <w:autoSpaceDN w:val="0"/>
         <w:adjustRightInd w:val="0"/>
-        <w:rPr>
-          <w:rFonts w:ascii="AppleSystemUIFont" w:hAnsi="AppleSystemUIFont" w:cs="AppleSystemUIFont"/>
-          <w:color w:val="353535"/>
-        </w:rPr>
-      </w:pPr>
-    </w:p>
-    <w:p>
-      <w:pPr>
-        <w:widowControl w:val="0"/>
-        <w:autoSpaceDE w:val="0"/>
-        <w:autoSpaceDN w:val="0"/>
-        <w:adjustRightInd w:val="0"/>
-        <w:rPr>
-          <w:rFonts w:ascii="AppleSystemUIFont" w:hAnsi="AppleSystemUIFont" w:cs="AppleSystemUIFont"/>
-          <w:color w:val="353535"/>
-        </w:rPr>
-      </w:pPr>
-    </w:p>
-    <w:p>
-      <w:pPr>
-        <w:widowControl w:val="0"/>
-        <w:autoSpaceDE w:val="0"/>
-        <w:autoSpaceDN w:val="0"/>
-        <w:adjustRightInd w:val="0"/>
-        <w:rPr>
-          <w:rFonts w:ascii="AppleSystemUIFont" w:hAnsi="AppleSystemUIFont" w:cs="AppleSystemUIFont"/>
-          <w:color w:val="353535"/>
-        </w:rPr>
-      </w:pPr>
-    </w:p>
-    <w:p>
-      <w:pPr>
-        <w:widowControl w:val="0"/>
-        <w:autoSpaceDE w:val="0"/>
-        <w:autoSpaceDN w:val="0"/>
-        <w:adjustRightInd w:val="0"/>
-        <w:rPr>
-          <w:rFonts w:ascii="AppleSystemUIFont" w:hAnsi="AppleSystemUIFont" w:cs="AppleSystemUIFont"/>
-          <w:color w:val="353535"/>
-        </w:rPr>
-      </w:pPr>
-    </w:p>
-    <w:p>
-      <w:pPr>
-        <w:widowControl w:val="0"/>
-        <w:autoSpaceDE w:val="0"/>
-        <w:autoSpaceDN w:val="0"/>
-        <w:adjustRightInd w:val="0"/>
+        <w:spacing w:line="480" w:lineRule="auto"/>
+        <w:rPr>
+          <w:rFonts w:ascii="AppleSystemUIFont" w:hAnsi="AppleSystemUIFont" w:cs="AppleSystemUIFont"/>
+          <w:color w:val="353535"/>
+        </w:rPr>
+      </w:pPr>
+    </w:p>
+    <w:p>
+      <w:pPr>
+        <w:widowControl w:val="0"/>
+        <w:autoSpaceDE w:val="0"/>
+        <w:autoSpaceDN w:val="0"/>
+        <w:adjustRightInd w:val="0"/>
+        <w:spacing w:line="480" w:lineRule="auto"/>
+        <w:rPr>
+          <w:rFonts w:ascii="AppleSystemUIFont" w:hAnsi="AppleSystemUIFont" w:cs="AppleSystemUIFont"/>
+          <w:color w:val="353535"/>
+        </w:rPr>
+      </w:pPr>
+    </w:p>
+    <w:p>
+      <w:pPr>
+        <w:widowControl w:val="0"/>
+        <w:autoSpaceDE w:val="0"/>
+        <w:autoSpaceDN w:val="0"/>
+        <w:adjustRightInd w:val="0"/>
+        <w:spacing w:line="480" w:lineRule="auto"/>
+        <w:rPr>
+          <w:rFonts w:ascii="AppleSystemUIFont" w:hAnsi="AppleSystemUIFont" w:cs="AppleSystemUIFont"/>
+          <w:color w:val="353535"/>
+        </w:rPr>
+      </w:pPr>
+    </w:p>
+    <w:p>
+      <w:pPr>
+        <w:widowControl w:val="0"/>
+        <w:autoSpaceDE w:val="0"/>
+        <w:autoSpaceDN w:val="0"/>
+        <w:adjustRightInd w:val="0"/>
+        <w:spacing w:line="480" w:lineRule="auto"/>
+        <w:rPr>
+          <w:rFonts w:ascii="AppleSystemUIFont" w:hAnsi="AppleSystemUIFont" w:cs="AppleSystemUIFont"/>
+          <w:color w:val="353535"/>
+        </w:rPr>
+      </w:pPr>
+    </w:p>
+    <w:p>
+      <w:pPr>
+        <w:widowControl w:val="0"/>
+        <w:autoSpaceDE w:val="0"/>
+        <w:autoSpaceDN w:val="0"/>
+        <w:adjustRightInd w:val="0"/>
+        <w:spacing w:line="480" w:lineRule="auto"/>
         <w:rPr>
           <w:rFonts w:ascii="AppleSystemUIFont" w:hAnsi="AppleSystemUIFont" w:cs="AppleSystemUIFont"/>
           <w:color w:val="353535"/>
@@ -1201,18 +1024,20 @@
         <w:autoSpaceDE w:val="0"/>
         <w:autoSpaceDN w:val="0"/>
         <w:adjustRightInd w:val="0"/>
-        <w:rPr>
-          <w:rFonts w:ascii="AppleSystemUIFont" w:hAnsi="AppleSystemUIFont" w:cs="AppleSystemUIFont"/>
-          <w:color w:val="353535"/>
-        </w:rPr>
-      </w:pPr>
-    </w:p>
-    <w:p>
-      <w:pPr>
-        <w:widowControl w:val="0"/>
-        <w:autoSpaceDE w:val="0"/>
-        <w:autoSpaceDN w:val="0"/>
-        <w:adjustRightInd w:val="0"/>
+        <w:spacing w:line="480" w:lineRule="auto"/>
+        <w:rPr>
+          <w:rFonts w:ascii="AppleSystemUIFont" w:hAnsi="AppleSystemUIFont" w:cs="AppleSystemUIFont"/>
+          <w:color w:val="353535"/>
+        </w:rPr>
+      </w:pPr>
+    </w:p>
+    <w:p>
+      <w:pPr>
+        <w:widowControl w:val="0"/>
+        <w:autoSpaceDE w:val="0"/>
+        <w:autoSpaceDN w:val="0"/>
+        <w:adjustRightInd w:val="0"/>
+        <w:spacing w:line="480" w:lineRule="auto"/>
         <w:rPr>
           <w:rFonts w:ascii="AppleSystemUIFont" w:hAnsi="AppleSystemUIFont" w:cs="AppleSystemUIFont"/>
           <w:color w:val="353535"/>
@@ -1236,6 +1061,7 @@
         <w:autoSpaceDE w:val="0"/>
         <w:autoSpaceDN w:val="0"/>
         <w:adjustRightInd w:val="0"/>
+        <w:spacing w:line="480" w:lineRule="auto"/>
         <w:ind w:left="0" w:firstLine="0"/>
         <w:rPr>
           <w:rFonts w:ascii="AppleSystemUIFont" w:hAnsi="AppleSystemUIFont" w:cs="AppleSystemUIFont"/>
@@ -1260,6 +1086,7 @@
         <w:autoSpaceDE w:val="0"/>
         <w:autoSpaceDN w:val="0"/>
         <w:adjustRightInd w:val="0"/>
+        <w:spacing w:line="480" w:lineRule="auto"/>
         <w:ind w:left="0" w:firstLine="0"/>
         <w:rPr>
           <w:rFonts w:ascii="AppleSystemUIFont" w:hAnsi="AppleSystemUIFont" w:cs="AppleSystemUIFont"/>
@@ -1280,30 +1107,33 @@
         <w:autoSpaceDE w:val="0"/>
         <w:autoSpaceDN w:val="0"/>
         <w:adjustRightInd w:val="0"/>
-        <w:rPr>
-          <w:rFonts w:ascii="AppleSystemUIFont" w:hAnsi="AppleSystemUIFont" w:cs="AppleSystemUIFont"/>
-          <w:color w:val="353535"/>
-        </w:rPr>
-      </w:pPr>
-    </w:p>
-    <w:p>
-      <w:pPr>
-        <w:widowControl w:val="0"/>
-        <w:autoSpaceDE w:val="0"/>
-        <w:autoSpaceDN w:val="0"/>
-        <w:adjustRightInd w:val="0"/>
-        <w:rPr>
-          <w:rFonts w:ascii="AppleSystemUIFont" w:hAnsi="AppleSystemUIFont" w:cs="AppleSystemUIFont"/>
-          <w:color w:val="353535"/>
-        </w:rPr>
-      </w:pPr>
-    </w:p>
-    <w:p>
-      <w:pPr>
-        <w:widowControl w:val="0"/>
-        <w:autoSpaceDE w:val="0"/>
-        <w:autoSpaceDN w:val="0"/>
-        <w:adjustRightInd w:val="0"/>
+        <w:spacing w:line="480" w:lineRule="auto"/>
+        <w:rPr>
+          <w:rFonts w:ascii="AppleSystemUIFont" w:hAnsi="AppleSystemUIFont" w:cs="AppleSystemUIFont"/>
+          <w:color w:val="353535"/>
+        </w:rPr>
+      </w:pPr>
+    </w:p>
+    <w:p>
+      <w:pPr>
+        <w:widowControl w:val="0"/>
+        <w:autoSpaceDE w:val="0"/>
+        <w:autoSpaceDN w:val="0"/>
+        <w:adjustRightInd w:val="0"/>
+        <w:spacing w:line="480" w:lineRule="auto"/>
+        <w:rPr>
+          <w:rFonts w:ascii="AppleSystemUIFont" w:hAnsi="AppleSystemUIFont" w:cs="AppleSystemUIFont"/>
+          <w:color w:val="353535"/>
+        </w:rPr>
+      </w:pPr>
+    </w:p>
+    <w:p>
+      <w:pPr>
+        <w:widowControl w:val="0"/>
+        <w:autoSpaceDE w:val="0"/>
+        <w:autoSpaceDN w:val="0"/>
+        <w:adjustRightInd w:val="0"/>
+        <w:spacing w:line="480" w:lineRule="auto"/>
         <w:rPr>
           <w:rFonts w:ascii="AppleSystemUIFont" w:hAnsi="AppleSystemUIFont" w:cs="AppleSystemUIFont"/>
           <w:color w:val="353535"/>
@@ -1327,6 +1157,7 @@
         <w:autoSpaceDE w:val="0"/>
         <w:autoSpaceDN w:val="0"/>
         <w:adjustRightInd w:val="0"/>
+        <w:spacing w:line="480" w:lineRule="auto"/>
         <w:ind w:left="0" w:firstLine="0"/>
         <w:rPr>
           <w:rFonts w:ascii="AppleSystemUIFont" w:hAnsi="AppleSystemUIFont" w:cs="AppleSystemUIFont"/>
@@ -1351,6 +1182,7 @@
         <w:autoSpaceDE w:val="0"/>
         <w:autoSpaceDN w:val="0"/>
         <w:adjustRightInd w:val="0"/>
+        <w:spacing w:line="480" w:lineRule="auto"/>
         <w:ind w:left="0" w:firstLine="0"/>
         <w:rPr>
           <w:rFonts w:ascii="AppleSystemUIFont" w:hAnsi="AppleSystemUIFont" w:cs="AppleSystemUIFont"/>
@@ -1375,6 +1207,7 @@
         <w:autoSpaceDE w:val="0"/>
         <w:autoSpaceDN w:val="0"/>
         <w:adjustRightInd w:val="0"/>
+        <w:spacing w:line="480" w:lineRule="auto"/>
         <w:ind w:left="0" w:firstLine="0"/>
         <w:rPr>
           <w:rFonts w:ascii="AppleSystemUIFont" w:hAnsi="AppleSystemUIFont" w:cs="AppleSystemUIFont"/>
@@ -1395,42 +1228,46 @@
         <w:autoSpaceDE w:val="0"/>
         <w:autoSpaceDN w:val="0"/>
         <w:adjustRightInd w:val="0"/>
-        <w:rPr>
-          <w:rFonts w:ascii="AppleSystemUIFont" w:hAnsi="AppleSystemUIFont" w:cs="AppleSystemUIFont"/>
-          <w:color w:val="353535"/>
-        </w:rPr>
-      </w:pPr>
-    </w:p>
-    <w:p>
-      <w:pPr>
-        <w:widowControl w:val="0"/>
-        <w:autoSpaceDE w:val="0"/>
-        <w:autoSpaceDN w:val="0"/>
-        <w:adjustRightInd w:val="0"/>
-        <w:rPr>
-          <w:rFonts w:ascii="AppleSystemUIFont" w:hAnsi="AppleSystemUIFont" w:cs="AppleSystemUIFont"/>
-          <w:color w:val="353535"/>
-        </w:rPr>
-      </w:pPr>
-    </w:p>
-    <w:p>
-      <w:pPr>
-        <w:widowControl w:val="0"/>
-        <w:autoSpaceDE w:val="0"/>
-        <w:autoSpaceDN w:val="0"/>
-        <w:adjustRightInd w:val="0"/>
-        <w:rPr>
-          <w:rFonts w:ascii="AppleSystemUIFont" w:hAnsi="AppleSystemUIFont" w:cs="AppleSystemUIFont"/>
-          <w:color w:val="353535"/>
-        </w:rPr>
-      </w:pPr>
-    </w:p>
-    <w:p>
-      <w:pPr>
-        <w:widowControl w:val="0"/>
-        <w:autoSpaceDE w:val="0"/>
-        <w:autoSpaceDN w:val="0"/>
-        <w:adjustRightInd w:val="0"/>
+        <w:spacing w:line="480" w:lineRule="auto"/>
+        <w:rPr>
+          <w:rFonts w:ascii="AppleSystemUIFont" w:hAnsi="AppleSystemUIFont" w:cs="AppleSystemUIFont"/>
+          <w:color w:val="353535"/>
+        </w:rPr>
+      </w:pPr>
+    </w:p>
+    <w:p>
+      <w:pPr>
+        <w:widowControl w:val="0"/>
+        <w:autoSpaceDE w:val="0"/>
+        <w:autoSpaceDN w:val="0"/>
+        <w:adjustRightInd w:val="0"/>
+        <w:spacing w:line="480" w:lineRule="auto"/>
+        <w:rPr>
+          <w:rFonts w:ascii="AppleSystemUIFont" w:hAnsi="AppleSystemUIFont" w:cs="AppleSystemUIFont"/>
+          <w:color w:val="353535"/>
+        </w:rPr>
+      </w:pPr>
+    </w:p>
+    <w:p>
+      <w:pPr>
+        <w:widowControl w:val="0"/>
+        <w:autoSpaceDE w:val="0"/>
+        <w:autoSpaceDN w:val="0"/>
+        <w:adjustRightInd w:val="0"/>
+        <w:spacing w:line="480" w:lineRule="auto"/>
+        <w:rPr>
+          <w:rFonts w:ascii="AppleSystemUIFont" w:hAnsi="AppleSystemUIFont" w:cs="AppleSystemUIFont"/>
+          <w:color w:val="353535"/>
+        </w:rPr>
+      </w:pPr>
+    </w:p>
+    <w:p>
+      <w:pPr>
+        <w:widowControl w:val="0"/>
+        <w:autoSpaceDE w:val="0"/>
+        <w:autoSpaceDN w:val="0"/>
+        <w:adjustRightInd w:val="0"/>
+        <w:spacing w:line="480" w:lineRule="auto"/>
         <w:rPr>
           <w:rFonts w:ascii="AppleSystemUIFont" w:hAnsi="AppleSystemUIFont" w:cs="AppleSystemUIFont"/>
           <w:color w:val="353535"/>
@@ -1454,6 +1291,7 @@
         <w:autoSpaceDE w:val="0"/>
         <w:autoSpaceDN w:val="0"/>
         <w:adjustRightInd w:val="0"/>
+        <w:spacing w:line="480" w:lineRule="auto"/>
         <w:ind w:left="0" w:firstLine="0"/>
         <w:rPr>
           <w:rFonts w:ascii="AppleSystemUIFont" w:hAnsi="AppleSystemUIFont" w:cs="AppleSystemUIFont"/>
@@ -1478,6 +1316,7 @@
         <w:autoSpaceDE w:val="0"/>
         <w:autoSpaceDN w:val="0"/>
         <w:adjustRightInd w:val="0"/>
+        <w:spacing w:line="480" w:lineRule="auto"/>
         <w:ind w:left="0" w:firstLine="0"/>
         <w:rPr>
           <w:rFonts w:ascii="AppleSystemUIFont" w:hAnsi="AppleSystemUIFont" w:cs="AppleSystemUIFont"/>
@@ -1502,6 +1341,7 @@
         <w:autoSpaceDE w:val="0"/>
         <w:autoSpaceDN w:val="0"/>
         <w:adjustRightInd w:val="0"/>
+        <w:spacing w:line="480" w:lineRule="auto"/>
         <w:ind w:left="0" w:firstLine="0"/>
         <w:rPr>
           <w:rFonts w:ascii="AppleSystemUIFont" w:hAnsi="AppleSystemUIFont" w:cs="AppleSystemUIFont"/>
@@ -1526,6 +1366,7 @@
         <w:autoSpaceDE w:val="0"/>
         <w:autoSpaceDN w:val="0"/>
         <w:adjustRightInd w:val="0"/>
+        <w:spacing w:line="480" w:lineRule="auto"/>
         <w:ind w:left="0" w:firstLine="0"/>
         <w:rPr>
           <w:rFonts w:ascii="AppleSystemUIFont" w:hAnsi="AppleSystemUIFont" w:cs="AppleSystemUIFont"/>
@@ -1546,30 +1387,33 @@
         <w:autoSpaceDE w:val="0"/>
         <w:autoSpaceDN w:val="0"/>
         <w:adjustRightInd w:val="0"/>
-        <w:rPr>
-          <w:rFonts w:ascii="AppleSystemUIFont" w:hAnsi="AppleSystemUIFont" w:cs="AppleSystemUIFont"/>
-          <w:color w:val="353535"/>
-        </w:rPr>
-      </w:pPr>
-    </w:p>
-    <w:p>
-      <w:pPr>
-        <w:widowControl w:val="0"/>
-        <w:autoSpaceDE w:val="0"/>
-        <w:autoSpaceDN w:val="0"/>
-        <w:adjustRightInd w:val="0"/>
-        <w:rPr>
-          <w:rFonts w:ascii="AppleSystemUIFont" w:hAnsi="AppleSystemUIFont" w:cs="AppleSystemUIFont"/>
-          <w:color w:val="353535"/>
-        </w:rPr>
-      </w:pPr>
-    </w:p>
-    <w:p>
-      <w:pPr>
-        <w:widowControl w:val="0"/>
-        <w:autoSpaceDE w:val="0"/>
-        <w:autoSpaceDN w:val="0"/>
-        <w:adjustRightInd w:val="0"/>
+        <w:spacing w:line="480" w:lineRule="auto"/>
+        <w:rPr>
+          <w:rFonts w:ascii="AppleSystemUIFont" w:hAnsi="AppleSystemUIFont" w:cs="AppleSystemUIFont"/>
+          <w:color w:val="353535"/>
+        </w:rPr>
+      </w:pPr>
+    </w:p>
+    <w:p>
+      <w:pPr>
+        <w:widowControl w:val="0"/>
+        <w:autoSpaceDE w:val="0"/>
+        <w:autoSpaceDN w:val="0"/>
+        <w:adjustRightInd w:val="0"/>
+        <w:spacing w:line="480" w:lineRule="auto"/>
+        <w:rPr>
+          <w:rFonts w:ascii="AppleSystemUIFont" w:hAnsi="AppleSystemUIFont" w:cs="AppleSystemUIFont"/>
+          <w:color w:val="353535"/>
+        </w:rPr>
+      </w:pPr>
+    </w:p>
+    <w:p>
+      <w:pPr>
+        <w:widowControl w:val="0"/>
+        <w:autoSpaceDE w:val="0"/>
+        <w:autoSpaceDN w:val="0"/>
+        <w:adjustRightInd w:val="0"/>
+        <w:spacing w:line="480" w:lineRule="auto"/>
         <w:rPr>
           <w:rFonts w:ascii="AppleSystemUIFont" w:hAnsi="AppleSystemUIFont" w:cs="AppleSystemUIFont"/>
           <w:color w:val="353535"/>
@@ -1593,6 +1437,7 @@
         <w:autoSpaceDE w:val="0"/>
         <w:autoSpaceDN w:val="0"/>
         <w:adjustRightInd w:val="0"/>
+        <w:spacing w:line="480" w:lineRule="auto"/>
         <w:ind w:left="0" w:firstLine="0"/>
         <w:rPr>
           <w:rFonts w:ascii="AppleSystemUIFont" w:hAnsi="AppleSystemUIFont" w:cs="AppleSystemUIFont"/>
@@ -1604,23 +1449,7 @@
           <w:rFonts w:ascii="AppleSystemUIFont" w:hAnsi="AppleSystemUIFont" w:cs="AppleSystemUIFont"/>
           <w:color w:val="353535"/>
         </w:rPr>
-        <w:t xml:space="preserve">a lot of design patterns in general and how they made </w:t>
-      </w:r>
-      <w:proofErr w:type="spellStart"/>
-      <w:r>
-        <w:rPr>
-          <w:rFonts w:ascii="AppleSystemUIFont" w:hAnsi="AppleSystemUIFont" w:cs="AppleSystemUIFont"/>
-          <w:color w:val="353535"/>
-        </w:rPr>
-        <w:t>IoT</w:t>
-      </w:r>
-      <w:proofErr w:type="spellEnd"/>
-      <w:r>
-        <w:rPr>
-          <w:rFonts w:ascii="AppleSystemUIFont" w:hAnsi="AppleSystemUIFont" w:cs="AppleSystemUIFont"/>
-          <w:color w:val="353535"/>
-        </w:rPr>
-        <w:t xml:space="preserve"> patterns from existing things</w:t>
+        <w:t>a lot of design patterns in general and how they made IoT patterns from existing things</w:t>
       </w:r>
     </w:p>
     <w:p>
@@ -1633,6 +1462,7 @@
         <w:autoSpaceDE w:val="0"/>
         <w:autoSpaceDN w:val="0"/>
         <w:adjustRightInd w:val="0"/>
+        <w:spacing w:line="480" w:lineRule="auto"/>
         <w:ind w:left="0" w:firstLine="0"/>
         <w:rPr>
           <w:rFonts w:ascii="AppleSystemUIFont" w:hAnsi="AppleSystemUIFont" w:cs="AppleSystemUIFont"/>
@@ -1644,75 +1474,53 @@
           <w:rFonts w:ascii="AppleSystemUIFont" w:hAnsi="AppleSystemUIFont" w:cs="AppleSystemUIFont"/>
           <w:color w:val="353535"/>
         </w:rPr>
-        <w:t xml:space="preserve">(I think these can go in the general </w:t>
-      </w:r>
-      <w:proofErr w:type="spellStart"/>
-      <w:r>
-        <w:rPr>
-          <w:rFonts w:ascii="AppleSystemUIFont" w:hAnsi="AppleSystemUIFont" w:cs="AppleSystemUIFont"/>
-          <w:color w:val="353535"/>
-        </w:rPr>
-        <w:t>IoT</w:t>
-      </w:r>
-      <w:proofErr w:type="spellEnd"/>
-      <w:r>
-        <w:rPr>
-          <w:rFonts w:ascii="AppleSystemUIFont" w:hAnsi="AppleSystemUIFont" w:cs="AppleSystemUIFont"/>
-          <w:color w:val="353535"/>
-        </w:rPr>
-        <w:t xml:space="preserve"> category)</w:t>
-      </w:r>
-    </w:p>
-    <w:p>
-      <w:pPr>
-        <w:widowControl w:val="0"/>
-        <w:autoSpaceDE w:val="0"/>
-        <w:autoSpaceDN w:val="0"/>
-        <w:adjustRightInd w:val="0"/>
-        <w:rPr>
-          <w:rFonts w:ascii="AppleSystemUIFont" w:hAnsi="AppleSystemUIFont" w:cs="AppleSystemUIFont"/>
-          <w:color w:val="353535"/>
-        </w:rPr>
-      </w:pPr>
-    </w:p>
-    <w:p>
-      <w:pPr>
-        <w:widowControl w:val="0"/>
-        <w:autoSpaceDE w:val="0"/>
-        <w:autoSpaceDN w:val="0"/>
-        <w:adjustRightInd w:val="0"/>
-        <w:rPr>
-          <w:rFonts w:ascii="AppleSystemUIFont" w:hAnsi="AppleSystemUIFont" w:cs="AppleSystemUIFont"/>
-          <w:color w:val="353535"/>
-        </w:rPr>
-      </w:pPr>
-    </w:p>
-    <w:p>
-      <w:pPr>
-        <w:widowControl w:val="0"/>
-        <w:autoSpaceDE w:val="0"/>
-        <w:autoSpaceDN w:val="0"/>
-        <w:adjustRightInd w:val="0"/>
-        <w:rPr>
-          <w:rFonts w:ascii="AppleSystemUIFont" w:hAnsi="AppleSystemUIFont" w:cs="AppleSystemUIFont"/>
-          <w:color w:val="353535"/>
-        </w:rPr>
-      </w:pPr>
-      <w:proofErr w:type="spellStart"/>
-      <w:r>
-        <w:rPr>
-          <w:rFonts w:ascii="AppleSystemUIFont" w:hAnsi="AppleSystemUIFont" w:cs="AppleSystemUIFont"/>
-          <w:color w:val="353535"/>
-        </w:rPr>
-        <w:t>IoT</w:t>
-      </w:r>
-      <w:proofErr w:type="spellEnd"/>
-      <w:r>
-        <w:rPr>
-          <w:rFonts w:ascii="AppleSystemUIFont" w:hAnsi="AppleSystemUIFont" w:cs="AppleSystemUIFont"/>
-          <w:color w:val="353535"/>
-        </w:rPr>
-        <w:t xml:space="preserve"> design patterns- Computational constructs to design, build and engineer edge applications:</w:t>
+        <w:t>(I think these can go in the general IoT category)</w:t>
+      </w:r>
+    </w:p>
+    <w:p>
+      <w:pPr>
+        <w:widowControl w:val="0"/>
+        <w:autoSpaceDE w:val="0"/>
+        <w:autoSpaceDN w:val="0"/>
+        <w:adjustRightInd w:val="0"/>
+        <w:spacing w:line="480" w:lineRule="auto"/>
+        <w:rPr>
+          <w:rFonts w:ascii="AppleSystemUIFont" w:hAnsi="AppleSystemUIFont" w:cs="AppleSystemUIFont"/>
+          <w:color w:val="353535"/>
+        </w:rPr>
+      </w:pPr>
+    </w:p>
+    <w:p>
+      <w:pPr>
+        <w:widowControl w:val="0"/>
+        <w:autoSpaceDE w:val="0"/>
+        <w:autoSpaceDN w:val="0"/>
+        <w:adjustRightInd w:val="0"/>
+        <w:spacing w:line="480" w:lineRule="auto"/>
+        <w:rPr>
+          <w:rFonts w:ascii="AppleSystemUIFont" w:hAnsi="AppleSystemUIFont" w:cs="AppleSystemUIFont"/>
+          <w:color w:val="353535"/>
+        </w:rPr>
+      </w:pPr>
+    </w:p>
+    <w:p>
+      <w:pPr>
+        <w:widowControl w:val="0"/>
+        <w:autoSpaceDE w:val="0"/>
+        <w:autoSpaceDN w:val="0"/>
+        <w:adjustRightInd w:val="0"/>
+        <w:spacing w:line="480" w:lineRule="auto"/>
+        <w:rPr>
+          <w:rFonts w:ascii="AppleSystemUIFont" w:hAnsi="AppleSystemUIFont" w:cs="AppleSystemUIFont"/>
+          <w:color w:val="353535"/>
+        </w:rPr>
+      </w:pPr>
+      <w:r>
+        <w:rPr>
+          <w:rFonts w:ascii="AppleSystemUIFont" w:hAnsi="AppleSystemUIFont" w:cs="AppleSystemUIFont"/>
+          <w:color w:val="353535"/>
+        </w:rPr>
+        <w:t>IoT design patterns- Computational constructs to design, build and engineer edge applications:</w:t>
       </w:r>
     </w:p>
     <w:p>
@@ -1725,6 +1533,7 @@
         <w:autoSpaceDE w:val="0"/>
         <w:autoSpaceDN w:val="0"/>
         <w:adjustRightInd w:val="0"/>
+        <w:spacing w:line="480" w:lineRule="auto"/>
         <w:ind w:left="0" w:firstLine="0"/>
         <w:rPr>
           <w:rFonts w:ascii="AppleSystemUIFont" w:hAnsi="AppleSystemUIFont" w:cs="AppleSystemUIFont"/>
@@ -1736,60 +1545,52 @@
           <w:rFonts w:ascii="AppleSystemUIFont" w:hAnsi="AppleSystemUIFont" w:cs="AppleSystemUIFont"/>
           <w:color w:val="353535"/>
         </w:rPr>
-        <w:t xml:space="preserve">several of general </w:t>
-      </w:r>
-      <w:proofErr w:type="spellStart"/>
-      <w:r>
-        <w:rPr>
-          <w:rFonts w:ascii="AppleSystemUIFont" w:hAnsi="AppleSystemUIFont" w:cs="AppleSystemUIFont"/>
-          <w:color w:val="353535"/>
-        </w:rPr>
-        <w:t>IoT</w:t>
-      </w:r>
-      <w:proofErr w:type="spellEnd"/>
-      <w:r>
-        <w:rPr>
-          <w:rFonts w:ascii="AppleSystemUIFont" w:hAnsi="AppleSystemUIFont" w:cs="AppleSystemUIFont"/>
-          <w:color w:val="353535"/>
-        </w:rPr>
-        <w:t xml:space="preserve"> patterns</w:t>
-      </w:r>
-    </w:p>
-    <w:p/>
-    <w:p/>
-    <w:p>
+        <w:t>several of general IoT patterns</w:t>
+      </w:r>
+    </w:p>
+    <w:p>
+      <w:pPr>
+        <w:spacing w:line="480" w:lineRule="auto"/>
+      </w:pPr>
+    </w:p>
+    <w:p>
+      <w:pPr>
+        <w:spacing w:line="480" w:lineRule="auto"/>
+      </w:pPr>
+    </w:p>
+    <w:p>
+      <w:pPr>
+        <w:spacing w:line="480" w:lineRule="auto"/>
+      </w:pPr>
       <w:r>
         <w:br w:type="page"/>
       </w:r>
     </w:p>
     <w:p>
+      <w:pPr>
+        <w:spacing w:line="480" w:lineRule="auto"/>
+      </w:pPr>
       <w:r>
         <w:t xml:space="preserve">BCI – </w:t>
       </w:r>
     </w:p>
-    <w:p/>
-    <w:p>
-      <w:r>
-        <w:t xml:space="preserve">BCI, that is Brain-Computer Interfaces, is quite an interesting domain of </w:t>
-      </w:r>
-      <w:proofErr w:type="spellStart"/>
-      <w:r>
-        <w:t>IoT</w:t>
-      </w:r>
-      <w:proofErr w:type="spellEnd"/>
-      <w:r>
-        <w:t xml:space="preserve"> connecting neurology, electrical engineering, machine learning in addition to some of the more standard aspect of </w:t>
-      </w:r>
-      <w:proofErr w:type="spellStart"/>
-      <w:r>
-        <w:t>IoT</w:t>
-      </w:r>
-      <w:proofErr w:type="spellEnd"/>
-      <w:r>
-        <w:t xml:space="preserve"> such as networking connectivity.</w:t>
-      </w:r>
-    </w:p>
-    <w:p>
+    <w:p>
+      <w:pPr>
+        <w:spacing w:line="480" w:lineRule="auto"/>
+      </w:pPr>
+    </w:p>
+    <w:p>
+      <w:pPr>
+        <w:spacing w:line="480" w:lineRule="auto"/>
+      </w:pPr>
+      <w:r>
+        <w:t>BCI, that is Brain-Computer Interfaces, is quite an interesting domain of IoT connecting neurology, electrical engineering, machine learning in addition to some of the more standard aspect of IoT such as networking connectivity.</w:t>
+      </w:r>
+    </w:p>
+    <w:p>
+      <w:pPr>
+        <w:spacing w:line="480" w:lineRule="auto"/>
+      </w:pPr>
       <w:r>
         <w:t xml:space="preserve">Using various devices for sensing electromagnetic waves the body, and specifically the brain (emitting brain-waves), sends out, such as and electroencephalogram (EEG), it analyzes these electromagnetic waves and classifies them using machine learning algorithms to train the associated software making it “understand” the intention behind those waves. This is usually done by a device such as an EEG coming into physical or near physical contact with the </w:t>
       </w:r>
@@ -1797,14 +1598,28 @@
         <w:t xml:space="preserve">body. After classification by the machine learning (generally deep learning) software actuation is required. </w:t>
       </w:r>
     </w:p>
-    <w:p/>
-    <w:p>
+    <w:p>
+      <w:pPr>
+        <w:spacing w:line="480" w:lineRule="auto"/>
+      </w:pPr>
+    </w:p>
+    <w:p>
+      <w:pPr>
+        <w:spacing w:line="480" w:lineRule="auto"/>
+      </w:pPr>
       <w:r>
         <w:t>Although this may seem like a futurist idea, perhaps something out of a science fiction novel, real world examples have already been developed. They range in purpose and field, from military to healthcare, not to mention entertainment.</w:t>
       </w:r>
     </w:p>
-    <w:p/>
-    <w:p>
+    <w:p>
+      <w:pPr>
+        <w:spacing w:line="480" w:lineRule="auto"/>
+      </w:pPr>
+    </w:p>
+    <w:p>
+      <w:pPr>
+        <w:spacing w:line="480" w:lineRule="auto"/>
+      </w:pPr>
       <w:r>
         <w:t xml:space="preserve">Although we will mainly talk about healthcare in the remainder of this paper, we will </w:t>
       </w:r>
@@ -1818,15 +1633,7 @@
         <w:t xml:space="preserve"> to solidify an image of what BCI can do. This example</w:t>
       </w:r>
       <w:r>
-        <w:t xml:space="preserve"> may cause and upset in the world of gaming. The </w:t>
-      </w:r>
-      <w:proofErr w:type="spellStart"/>
-      <w:r>
-        <w:t>NextMind</w:t>
-      </w:r>
-      <w:proofErr w:type="spellEnd"/>
-      <w:r>
-        <w:t xml:space="preserve"> device with its SDK for the Unity game engine allows users, when wearing the device, to control certain aspects of project created with then Unity game engine simply by concentrating.</w:t>
+        <w:t xml:space="preserve"> may cause and upset in the world of gaming. The NextMind device with its SDK for the Unity game engine allows users, when wearing the device, to control certain aspects of project created with then Unity game engine simply by concentrating.</w:t>
       </w:r>
       <w:r>
         <w:t xml:space="preserve"> It works by analyzing the brainwaves of the wearer when concentrating on special graphics displayed on the screen and with integrating the software this can be used to cause a myriad of effects, simplest of which would be perhaps movement in a game. </w:t>
@@ -1835,35 +1642,33 @@
         <w:t xml:space="preserve">This is not limited to a simple trigger of is the user is concentrating on the visual queue either, it can analyze the intensity of the concentration. Via software interface any effect can be given to the values read from the brain. </w:t>
       </w:r>
     </w:p>
-    <w:p/>
-    <w:p>
+    <w:p>
+      <w:pPr>
+        <w:spacing w:line="480" w:lineRule="auto"/>
+      </w:pPr>
+    </w:p>
+    <w:p>
+      <w:pPr>
+        <w:spacing w:line="480" w:lineRule="auto"/>
+      </w:pPr>
       <w:r>
         <w:t xml:space="preserve">Now that we understand some of the capabilities of BCI we will see in the field of healthcare that the same type of technology isn’t limited to video games. It can be used </w:t>
       </w:r>
       <w:r>
-        <w:t xml:space="preserve">for instance to move around a wheelchair of a patient who does not have the ability to walk. Once the software is trained for the patient and a classifier is created, it can be used to analyze the patient’s brainwaves and interpret how to actuate and move the wheelchair. Here the </w:t>
-      </w:r>
-      <w:proofErr w:type="spellStart"/>
-      <w:r>
-        <w:t>IoT</w:t>
-      </w:r>
-      <w:proofErr w:type="spellEnd"/>
-      <w:r>
-        <w:t xml:space="preserve"> technology is allowing all the various parts to communicate with each other such as the EEG device, the actuated device (the wheelchair) and the processing unit which may be on a separate device.</w:t>
-      </w:r>
-    </w:p>
-    <w:p/>
-    <w:p>
-      <w:r>
-        <w:t xml:space="preserve">To more efficiently work with BCI as a subdomain of </w:t>
-      </w:r>
-      <w:proofErr w:type="spellStart"/>
-      <w:r>
-        <w:t>IoT</w:t>
-      </w:r>
-      <w:proofErr w:type="spellEnd"/>
-      <w:r>
-        <w:t xml:space="preserve"> </w:t>
+        <w:t>for instance to move around a wheelchair of a patient who does not have the ability to walk. Once the software is trained for the patient and a classifier is created, it can be used to analyze the patient’s brainwaves and interpret how to actuate and move the wheelchair. Here the IoT technology is allowing all the various parts to communicate with each other such as the EEG device, the actuated device (the wheelchair) and the processing unit which may be on a separate device.</w:t>
+      </w:r>
+    </w:p>
+    <w:p>
+      <w:pPr>
+        <w:spacing w:line="480" w:lineRule="auto"/>
+      </w:pPr>
+    </w:p>
+    <w:p>
+      <w:pPr>
+        <w:spacing w:line="480" w:lineRule="auto"/>
+      </w:pPr>
+      <w:r>
+        <w:t xml:space="preserve">To more efficiently work with BCI as a subdomain of IoT </w:t>
       </w:r>
       <w:r>
         <w:t>ontology design patterns were developed</w:t>
@@ -1894,6 +1699,7 @@
           <w:ilvl w:val="0"/>
           <w:numId w:val="15"/>
         </w:numPr>
+        <w:spacing w:line="480" w:lineRule="auto"/>
       </w:pPr>
       <w:r>
         <w:t>Actu</w:t>
@@ -1915,6 +1721,7 @@
           <w:ilvl w:val="0"/>
           <w:numId w:val="15"/>
         </w:numPr>
+        <w:spacing w:line="480" w:lineRule="auto"/>
       </w:pPr>
       <w:r>
         <w:t>St</w:t>
@@ -1924,6 +1731,9 @@
       </w:r>
     </w:p>
     <w:p>
+      <w:pPr>
+        <w:spacing w:line="480" w:lineRule="auto"/>
+      </w:pPr>
       <w:r>
         <w:t xml:space="preserve">Without going into detail of the tagging and models of the ontology itself, these two patterns work hand in hand cataloging the full picture of </w:t>
       </w:r>
@@ -1931,19 +1741,21 @@
         <w:t>BCI model, that is the connection between the Sense Model (described by the Stimulus-Sensor-Observer Ontology Pattern) and the Actuation Model (described by the Actuation-Actuator-Effect Ontology Design). Each pattern is aligned to and expands upon existing ontologies in the relevant fields</w:t>
       </w:r>
       <w:r>
-        <w:t xml:space="preserve"> including, of course, the field of </w:t>
-      </w:r>
-      <w:proofErr w:type="spellStart"/>
-      <w:r>
-        <w:t>IoT</w:t>
-      </w:r>
-      <w:proofErr w:type="spellEnd"/>
+        <w:t xml:space="preserve"> including, of course, the field of IoT</w:t>
+      </w:r>
       <w:r>
         <w:t>.</w:t>
       </w:r>
     </w:p>
-    <w:p/>
-    <w:p>
+    <w:p>
+      <w:pPr>
+        <w:spacing w:line="480" w:lineRule="auto"/>
+      </w:pPr>
+    </w:p>
+    <w:p>
+      <w:pPr>
+        <w:spacing w:line="480" w:lineRule="auto"/>
+      </w:pPr>
       <w:r>
         <w:t>In the Figure below we can see the relationship between the two patterns:</w:t>
       </w:r>
@@ -1955,7 +1767,7 @@
         <w:autoSpaceDE w:val="0"/>
         <w:autoSpaceDN w:val="0"/>
         <w:adjustRightInd w:val="0"/>
-        <w:spacing w:line="280" w:lineRule="atLeast"/>
+        <w:spacing w:line="480" w:lineRule="auto"/>
       </w:pPr>
       <w:r>
         <w:rPr>
@@ -2017,6 +1829,7 @@
     <w:p>
       <w:pPr>
         <w:pStyle w:val="Caption"/>
+        <w:spacing w:line="480" w:lineRule="auto"/>
       </w:pPr>
       <w:r>
         <w:t xml:space="preserve">Figure </w:t>
@@ -2076,7 +1889,7 @@
         <w:autoSpaceDE w:val="0"/>
         <w:autoSpaceDN w:val="0"/>
         <w:adjustRightInd w:val="0"/>
-        <w:spacing w:line="280" w:lineRule="atLeast"/>
+        <w:spacing w:line="480" w:lineRule="auto"/>
         <w:rPr>
           <w:rFonts w:ascii="Times" w:hAnsi="Times" w:cs="Times"/>
           <w:color w:val="000000"/>
@@ -2090,13 +1903,23 @@
         <w:t xml:space="preserve"> </w:t>
       </w:r>
     </w:p>
-    <w:p/>
-    <w:p>
+    <w:p>
+      <w:pPr>
+        <w:spacing w:line="480" w:lineRule="auto"/>
+      </w:pPr>
+    </w:p>
+    <w:p>
+      <w:pPr>
+        <w:spacing w:line="480" w:lineRule="auto"/>
+      </w:pPr>
       <w:r>
         <w:br w:type="page"/>
       </w:r>
     </w:p>
     <w:p>
+      <w:pPr>
+        <w:spacing w:line="480" w:lineRule="auto"/>
+      </w:pPr>
       <w:r>
         <w:t xml:space="preserve">Smart </w:t>
       </w:r>
@@ -2108,34 +1931,28 @@
       </w:r>
     </w:p>
     <w:p>
-      <w:r>
-        <w:t xml:space="preserve">With the emergence and popularization of </w:t>
-      </w:r>
-      <w:proofErr w:type="spellStart"/>
-      <w:r>
-        <w:t>IoT</w:t>
-      </w:r>
-      <w:proofErr w:type="spellEnd"/>
-      <w:r>
-        <w:t xml:space="preserve"> vital resource (i.e. gas, water and electricity) distributors saw a tremendous opportunity in integrating the new technology into their system</w:t>
+      <w:pPr>
+        <w:spacing w:line="480" w:lineRule="auto"/>
+      </w:pPr>
+      <w:r>
+        <w:t>With the emergence and popularization of IoT vital resource (i.e. gas, water and electricity) distributors saw a tremendous opportunity in integrating the new technology into their system</w:t>
       </w:r>
       <w:r>
         <w:t>s</w:t>
       </w:r>
       <w:r>
-        <w:t xml:space="preserve">. </w:t>
-      </w:r>
-      <w:proofErr w:type="spellStart"/>
-      <w:r>
-        <w:t>IoT</w:t>
-      </w:r>
-      <w:proofErr w:type="spellEnd"/>
-      <w:r>
-        <w:t xml:space="preserve"> based devices for monitoring and distributing resources were developed. </w:t>
-      </w:r>
-    </w:p>
-    <w:p/>
-    <w:p>
+        <w:t xml:space="preserve">. IoT based devices for monitoring and distributing resources were developed. </w:t>
+      </w:r>
+    </w:p>
+    <w:p>
+      <w:pPr>
+        <w:spacing w:line="480" w:lineRule="auto"/>
+      </w:pPr>
+    </w:p>
+    <w:p>
+      <w:pPr>
+        <w:spacing w:line="480" w:lineRule="auto"/>
+      </w:pPr>
       <w:r>
         <w:t>M</w:t>
       </w:r>
@@ -2159,6 +1976,7 @@
           <w:ilvl w:val="0"/>
           <w:numId w:val="15"/>
         </w:numPr>
+        <w:spacing w:line="480" w:lineRule="auto"/>
       </w:pPr>
       <w:r>
         <w:t>Smart Meters, the devices responsible for transmitting the state of each the meter in the system as well as actuating on the meter when receiving such a command</w:t>
@@ -2174,6 +1992,7 @@
           <w:ilvl w:val="0"/>
           <w:numId w:val="15"/>
         </w:numPr>
+        <w:spacing w:line="480" w:lineRule="auto"/>
       </w:pPr>
       <w:r>
         <w:t>System specific hardware (sometime part of the same device as the meter), these are used to actuate on components of the system such as windmills or water pumps</w:t>
@@ -2189,13 +2008,21 @@
           <w:ilvl w:val="0"/>
           <w:numId w:val="15"/>
         </w:numPr>
+        <w:spacing w:line="480" w:lineRule="auto"/>
       </w:pPr>
       <w:r>
         <w:t xml:space="preserve">Control Centers, the computers where the data is consolidated and analyzed and then decisions (made by computers or people) are made such as changing the state of an edge device. </w:t>
       </w:r>
     </w:p>
-    <w:p/>
-    <w:p>
+    <w:p>
+      <w:pPr>
+        <w:spacing w:line="480" w:lineRule="auto"/>
+      </w:pPr>
+    </w:p>
+    <w:p>
+      <w:pPr>
+        <w:spacing w:line="480" w:lineRule="auto"/>
+      </w:pPr>
       <w:r>
         <w:t xml:space="preserve">These meters can be spread out across wide areas from densely populated to sparse rural areas. As we will see in a later, certain security issues arise from such setups. </w:t>
       </w:r>
@@ -2203,8 +2030,15 @@
         <w:t>Many systems are in fact sub-systems of a larger overarching system. As such, a</w:t>
       </w:r>
     </w:p>
-    <w:p/>
-    <w:p>
+    <w:p>
+      <w:pPr>
+        <w:spacing w:line="480" w:lineRule="auto"/>
+      </w:pPr>
+    </w:p>
+    <w:p>
+      <w:pPr>
+        <w:spacing w:line="480" w:lineRule="auto"/>
+      </w:pPr>
       <w:r>
         <w:t>The responsibilities of such systems may include:</w:t>
       </w:r>
@@ -2216,6 +2050,7 @@
           <w:ilvl w:val="0"/>
           <w:numId w:val="15"/>
         </w:numPr>
+        <w:spacing w:line="480" w:lineRule="auto"/>
       </w:pPr>
       <w:r>
         <w:t>Load balancing. This lower</w:t>
@@ -2243,6 +2078,7 @@
           <w:ilvl w:val="0"/>
           <w:numId w:val="15"/>
         </w:numPr>
+        <w:spacing w:line="480" w:lineRule="auto"/>
       </w:pPr>
       <w:r>
         <w:t xml:space="preserve">Load diversion. This lowers lowers the impact of failures. By monitoring the state of edge devices in an interconnected Smart Meter system, </w:t>
@@ -2258,6 +2094,7 @@
           <w:ilvl w:val="0"/>
           <w:numId w:val="15"/>
         </w:numPr>
+        <w:spacing w:line="480" w:lineRule="auto"/>
       </w:pPr>
       <w:r>
         <w:t xml:space="preserve">Failure and maintenance alerts. This too lowers maintenance demands as the edge device will alert the command center of failures or when it requires maintenance. Instead of routinely doing maintenance for all devices, only those that need attention can be pinpointed and dealt with. </w:t>
@@ -2270,6 +2107,7 @@
           <w:ilvl w:val="0"/>
           <w:numId w:val="15"/>
         </w:numPr>
+        <w:spacing w:line="480" w:lineRule="auto"/>
       </w:pPr>
       <w:r>
         <w:t>Efficacy evaluation</w:t>
@@ -2278,9 +2116,14 @@
         <w:t>. This can save great costs on the system. A simple example of this is making sure that solar energy farm providing as much energy as possible by tilting the solar panels to follow the sun to generate as much energy as possible. This can greatly increase the benefit of the benefit to cost ratio.</w:t>
       </w:r>
     </w:p>
-    <w:p/>
-    <w:p>
-      <w:pPr>
+    <w:p>
+      <w:pPr>
+        <w:spacing w:line="480" w:lineRule="auto"/>
+      </w:pPr>
+    </w:p>
+    <w:p>
+      <w:pPr>
+        <w:spacing w:line="480" w:lineRule="auto"/>
         <w:rPr>
           <w:rtl/>
         </w:rPr>
@@ -2313,6 +2156,7 @@
     <w:p>
       <w:pPr>
         <w:keepNext/>
+        <w:spacing w:line="480" w:lineRule="auto"/>
       </w:pPr>
       <w:r>
         <w:rPr>
@@ -2373,6 +2217,7 @@
     <w:p>
       <w:pPr>
         <w:pStyle w:val="Caption"/>
+        <w:spacing w:line="480" w:lineRule="auto"/>
         <w:rPr>
           <w:rtl/>
         </w:rPr>
@@ -2391,26 +2236,35 @@
       <w:r>
         <w:t xml:space="preserve"> [citation for: </w:t>
       </w:r>
-      <w:proofErr w:type="spellStart"/>
-      <w:r>
-        <w:t>IoT</w:t>
-      </w:r>
-      <w:proofErr w:type="spellEnd"/>
-      <w:r>
-        <w:t xml:space="preserve"> Architecture for Smart Grids</w:t>
+      <w:r>
+        <w:t>IoT Architecture for Smart Grids</w:t>
       </w:r>
       <w:r>
         <w:t>]</w:t>
       </w:r>
     </w:p>
-    <w:p/>
-    <w:p>
+    <w:p>
+      <w:pPr>
+        <w:spacing w:line="480" w:lineRule="auto"/>
+      </w:pPr>
+    </w:p>
+    <w:p>
+      <w:pPr>
+        <w:spacing w:line="480" w:lineRule="auto"/>
+      </w:pPr>
       <w:r>
         <w:t>As mentioned above, there is a major security issue with smart resource or smart meter systems. In addition to networked cyber-attacks, the threat of which all network systems face, in this case there is a fear of physical attacks. Some of the meters, which communicate with the control center, are spread out in vast areas out and cannot feasibly be constantly monitored. As such, they are left open to physical attacks. We are not referring to simply damaging the devices, we are referring to maliciously tampering with them causing intentional false reading and sending false information to the control center.</w:t>
       </w:r>
     </w:p>
-    <w:p/>
-    <w:p>
+    <w:p>
+      <w:pPr>
+        <w:spacing w:line="480" w:lineRule="auto"/>
+      </w:pPr>
+    </w:p>
+    <w:p>
+      <w:pPr>
+        <w:spacing w:line="480" w:lineRule="auto"/>
+      </w:pPr>
       <w:r>
         <w:t xml:space="preserve">Three elements were identified that needed to be secured: </w:t>
       </w:r>
@@ -2422,6 +2276,7 @@
           <w:ilvl w:val="0"/>
           <w:numId w:val="15"/>
         </w:numPr>
+        <w:spacing w:line="480" w:lineRule="auto"/>
       </w:pPr>
       <w:r>
         <w:t>Booting, prevents unauthorized devices from functioning.</w:t>
@@ -2434,6 +2289,7 @@
           <w:ilvl w:val="0"/>
           <w:numId w:val="15"/>
         </w:numPr>
+        <w:spacing w:line="480" w:lineRule="auto"/>
       </w:pPr>
       <w:r>
         <w:t>Communications, prevents unauthorized communication.</w:t>
@@ -2446,19 +2302,34 @@
           <w:ilvl w:val="0"/>
           <w:numId w:val="15"/>
         </w:numPr>
+        <w:spacing w:line="480" w:lineRule="auto"/>
       </w:pPr>
       <w:r>
         <w:t>Firmware updates, prevents unauthorized firmware from being installed.</w:t>
       </w:r>
     </w:p>
-    <w:p/>
-    <w:p>
+    <w:p>
+      <w:pPr>
+        <w:spacing w:line="480" w:lineRule="auto"/>
+      </w:pPr>
+    </w:p>
+    <w:p>
+      <w:pPr>
+        <w:spacing w:line="480" w:lineRule="auto"/>
+      </w:pPr>
       <w:r>
         <w:t xml:space="preserve">Though none of these can physically safeguard the device, together they prevent a device that has been tampered with from hurting the system aside from that particular device being rendered not functional. </w:t>
       </w:r>
     </w:p>
-    <w:p/>
-    <w:p>
+    <w:p>
+      <w:pPr>
+        <w:spacing w:line="480" w:lineRule="auto"/>
+      </w:pPr>
+    </w:p>
+    <w:p>
+      <w:pPr>
+        <w:spacing w:line="480" w:lineRule="auto"/>
+      </w:pPr>
       <w:r>
         <w:t xml:space="preserve">To address these three elements one method utilizes design patterns both existing and new. </w:t>
       </w:r>
@@ -2466,8 +2337,15 @@
         <w:t>With these patterns, solution to the three elements above are provided using a combination of public key cryptography where time isn’t vital (booting and firmware updates), stateless authentication where time is of the essence (regular communication) along with offloading heavy security calculations so as not to hard the real-time nature of the edge devices.</w:t>
       </w:r>
     </w:p>
-    <w:p/>
-    <w:p>
+    <w:p>
+      <w:pPr>
+        <w:spacing w:line="480" w:lineRule="auto"/>
+      </w:pPr>
+    </w:p>
+    <w:p>
+      <w:pPr>
+        <w:spacing w:line="480" w:lineRule="auto"/>
+      </w:pPr>
       <w:r>
         <w:t>These new design patterns developed</w:t>
       </w:r>
@@ -2485,6 +2363,7 @@
           <w:ilvl w:val="0"/>
           <w:numId w:val="15"/>
         </w:numPr>
+        <w:spacing w:line="480" w:lineRule="auto"/>
       </w:pPr>
       <w:r>
         <w:t>Computation Offloading</w:t>
@@ -2512,6 +2391,7 @@
           <w:ilvl w:val="0"/>
           <w:numId w:val="15"/>
         </w:numPr>
+        <w:spacing w:line="480" w:lineRule="auto"/>
       </w:pPr>
       <w:r>
         <w:t>Stateless Authentication</w:t>
@@ -2520,13 +2400,23 @@
         <w:t xml:space="preserve"> of edge devices: Similar to existing stateless authentication such as in some smartphone apps, the device will use a token for authentication and no session data will need to be stored.</w:t>
       </w:r>
     </w:p>
-    <w:p/>
-    <w:p>
+    <w:p>
+      <w:pPr>
+        <w:spacing w:line="480" w:lineRule="auto"/>
+      </w:pPr>
+    </w:p>
+    <w:p>
+      <w:pPr>
+        <w:spacing w:line="480" w:lineRule="auto"/>
+      </w:pPr>
       <w:r>
         <w:br w:type="page"/>
       </w:r>
     </w:p>
     <w:p>
+      <w:pPr>
+        <w:spacing w:line="480" w:lineRule="auto"/>
+      </w:pPr>
       <w:r>
         <w:t>Health Care</w:t>
       </w:r>
@@ -2534,32 +2424,30 @@
         <w:t xml:space="preserve"> –</w:t>
       </w:r>
     </w:p>
-    <w:p/>
-    <w:p>
-      <w:r>
-        <w:t xml:space="preserve">Healthcare has been radically transformed in recent years with the integration of </w:t>
-      </w:r>
-      <w:proofErr w:type="spellStart"/>
-      <w:r>
-        <w:t>IoT</w:t>
-      </w:r>
-      <w:proofErr w:type="spellEnd"/>
-      <w:r>
-        <w:t xml:space="preserve"> technologies. Various aspects of the healthcare domain have been affected from app connected to peripherals monitoring one’s basic vitals while exercising, counting the amount of steps a person walked throughout the day, week or month and so much more. Although a lot of these may seem like they are for the utility of generally healthy users allowing them to keep track of themselves, that only scratches the surface of what is now possible in this domain. </w:t>
-      </w:r>
-    </w:p>
-    <w:p/>
-    <w:p>
-      <w:r>
-        <w:t xml:space="preserve">Using </w:t>
-      </w:r>
-      <w:proofErr w:type="spellStart"/>
-      <w:r>
-        <w:t>IoT</w:t>
-      </w:r>
-      <w:proofErr w:type="spellEnd"/>
-      <w:r>
-        <w:t xml:space="preserve"> systems hospital staff can monitor at-risk patients either on site or even from the comfort of their homes. </w:t>
+    <w:p>
+      <w:pPr>
+        <w:spacing w:line="480" w:lineRule="auto"/>
+      </w:pPr>
+    </w:p>
+    <w:p>
+      <w:pPr>
+        <w:spacing w:line="480" w:lineRule="auto"/>
+      </w:pPr>
+      <w:r>
+        <w:t xml:space="preserve">Healthcare has been radically transformed in recent years with the integration of IoT technologies. Various aspects of the healthcare domain have been affected from app connected to peripherals monitoring one’s basic vitals while exercising, counting the amount of steps a person walked throughout the day, week or month and so much more. Although a lot of these may seem like they are for the utility of generally healthy users allowing them to keep track of themselves, that only scratches the surface of what is now possible in this domain. </w:t>
+      </w:r>
+    </w:p>
+    <w:p>
+      <w:pPr>
+        <w:spacing w:line="480" w:lineRule="auto"/>
+      </w:pPr>
+    </w:p>
+    <w:p>
+      <w:pPr>
+        <w:spacing w:line="480" w:lineRule="auto"/>
+      </w:pPr>
+      <w:r>
+        <w:t xml:space="preserve">Using IoT systems hospital staff can monitor at-risk patients either on site or even from the comfort of their homes. </w:t>
       </w:r>
       <w:r>
         <w:t xml:space="preserve">Capturing data of general vitals such as pulse or blood pressure as well as more case specific data such as brain function, network enabled devices can be worn by, or sometimes implanted in, patients where the data is collected and sent out either directly to experts or to a management center. The collected data is analyzed and can sent out alerts a situation warrants. </w:t>
@@ -2568,8 +2456,15 @@
         <w:t xml:space="preserve">Given a relevant situation a healthcare professional may give instructions to an on or off site patient using speakers, meaning that a patient at home may be able to receive immediate medical advice from a professional when they need it.  </w:t>
       </w:r>
     </w:p>
-    <w:p/>
-    <w:p>
+    <w:p>
+      <w:pPr>
+        <w:spacing w:line="480" w:lineRule="auto"/>
+      </w:pPr>
+    </w:p>
+    <w:p>
+      <w:pPr>
+        <w:spacing w:line="480" w:lineRule="auto"/>
+      </w:pPr>
       <w:r>
         <w:t>These healthcare management centers may also employ the use of prediction models trained using artificial intelligence algorithms</w:t>
       </w:r>
@@ -2592,7 +2487,7 @@
         <w:autoSpaceDE w:val="0"/>
         <w:autoSpaceDN w:val="0"/>
         <w:adjustRightInd w:val="0"/>
-        <w:spacing w:line="280" w:lineRule="atLeast"/>
+        <w:spacing w:line="480" w:lineRule="auto"/>
         <w:rPr>
           <w:rFonts w:ascii="Times" w:hAnsi="Times" w:cs="Times"/>
           <w:color w:val="000000"/>
@@ -2609,6 +2504,7 @@
     <w:p>
       <w:pPr>
         <w:keepNext/>
+        <w:spacing w:line="480" w:lineRule="auto"/>
       </w:pPr>
       <w:r>
         <w:rPr>
@@ -2668,6 +2564,7 @@
     <w:p>
       <w:pPr>
         <w:pStyle w:val="Caption"/>
+        <w:spacing w:line="480" w:lineRule="auto"/>
       </w:pPr>
       <w:r>
         <w:t xml:space="preserve">Figure </w:t>
@@ -2706,22 +2603,21 @@
         <w:t xml:space="preserve"> </w:t>
       </w:r>
       <w:r>
-        <w:t xml:space="preserve">Challenges and opportunities in </w:t>
-      </w:r>
-      <w:proofErr w:type="spellStart"/>
-      <w:r>
-        <w:t>IoT</w:t>
-      </w:r>
-      <w:proofErr w:type="spellEnd"/>
-      <w:r>
-        <w:t xml:space="preserve"> healthcare systems- a systematic review</w:t>
+        <w:t>Challenges and opportunities in IoT healthcare systems- a systematic review</w:t>
       </w:r>
       <w:r>
         <w:t>]</w:t>
       </w:r>
     </w:p>
-    <w:p/>
-    <w:p>
+    <w:p>
+      <w:pPr>
+        <w:spacing w:line="480" w:lineRule="auto"/>
+      </w:pPr>
+    </w:p>
+    <w:p>
+      <w:pPr>
+        <w:spacing w:line="480" w:lineRule="auto"/>
+      </w:pPr>
       <w:r>
         <w:t xml:space="preserve">All this advancement, though positive overall, bring a new set of challenges to the healthcare practitioner and patients alike. </w:t>
       </w:r>
@@ -2741,8 +2637,15 @@
         <w:t>ues.</w:t>
       </w:r>
     </w:p>
-    <w:p/>
-    <w:p>
+    <w:p>
+      <w:pPr>
+        <w:spacing w:line="480" w:lineRule="auto"/>
+      </w:pPr>
+    </w:p>
+    <w:p>
+      <w:pPr>
+        <w:spacing w:line="480" w:lineRule="auto"/>
+      </w:pPr>
       <w:r>
         <w:t xml:space="preserve">From the patient’s perspective we see very different types of questions. </w:t>
       </w:r>
@@ -2765,8 +2668,15 @@
         <w:t xml:space="preserve"> demographic that is not used to dealing with technology and find it intimidating and untrustworthy. Coupled with the fact that the elderly as a demographic require more attention from the healthcare systems, a demand to better the situation arose. </w:t>
       </w:r>
     </w:p>
-    <w:p/>
-    <w:p>
+    <w:p>
+      <w:pPr>
+        <w:spacing w:line="480" w:lineRule="auto"/>
+      </w:pPr>
+    </w:p>
+    <w:p>
+      <w:pPr>
+        <w:spacing w:line="480" w:lineRule="auto"/>
+      </w:pPr>
       <w:r>
         <w:t xml:space="preserve">To address these issues </w:t>
       </w:r>
@@ -2804,8 +2714,15 @@
         <w:t>giving access to specific information based on the role of the accessor and the context of the access (in our case the context may be an emergency and so access will be provided even for roles not generally authorized if the situation allows it).</w:t>
       </w:r>
     </w:p>
-    <w:p/>
-    <w:p>
+    <w:p>
+      <w:pPr>
+        <w:spacing w:line="480" w:lineRule="auto"/>
+      </w:pPr>
+    </w:p>
+    <w:p>
+      <w:pPr>
+        <w:spacing w:line="480" w:lineRule="auto"/>
+      </w:pPr>
       <w:r>
         <w:t xml:space="preserve">The second point of interest regarding the trustworthiness of the the system is the sensors themselves and the data they gather. As mentioned above many different sensors may be used in healthcare systems be them wearables, implants or any other type of sensor. These sensors collect data from the patient which is later used for analysis. </w:t>
       </w:r>
@@ -2815,327 +2732,577 @@
       <w:r>
         <w:t>Including authorization techniques, it protects the data within the sensor from being access by unauthorized parties. In addition, it dictates that minimal data is stored in the sensor devices themselves, most of the data stored being what is necessary to authentication and collected data is sent into the system and stored there. This means that even if the sensor device is stolen, past collected data cannot be extracted from it.</w:t>
       </w:r>
-      <w:bookmarkStart w:id="0" w:name="_GoBack"/>
-      <w:bookmarkEnd w:id="0"/>
-    </w:p>
-    <w:p/>
-    <w:p>
+    </w:p>
+    <w:p>
+      <w:pPr>
+        <w:spacing w:line="480" w:lineRule="auto"/>
+      </w:pPr>
+      <w:r>
+        <w:t xml:space="preserve">General IoT Networking Patterns – [the networking protocols D2D and so on…] </w:t>
+      </w:r>
+    </w:p>
+    <w:p>
+      <w:pPr>
+        <w:spacing w:line="480" w:lineRule="auto"/>
+      </w:pPr>
+    </w:p>
+    <w:p>
+      <w:pPr>
+        <w:spacing w:line="480" w:lineRule="auto"/>
+      </w:pPr>
+      <w:r>
+        <w:t xml:space="preserve">IoT </w:t>
+      </w:r>
+      <w:r>
+        <w:t>is a rapidly growing technology with a main focus on data collection and analysis then reacting to the results of this analysis. The data is collected from sensor edge devices and sent over a network to a control hub of some sort where the majority of the analysis takes place and instructions may be sent back over a network to actuate on the decisions made from the analysis.  Just in this short and simplistic description of IoT we see that the network transfer is a major component of IoT. This should be obvious when considering the acronym is for Internet of Things implying many devices interconnected within a network. As such, a questions arises. How is all this data sent over a network?</w:t>
+      </w:r>
+    </w:p>
+    <w:p>
+      <w:pPr>
+        <w:spacing w:line="480" w:lineRule="auto"/>
+      </w:pPr>
+    </w:p>
+    <w:p>
+      <w:pPr>
+        <w:spacing w:line="480" w:lineRule="auto"/>
+      </w:pPr>
+      <w:r>
+        <w:t xml:space="preserve">In order to answer the question, we must ask another. Between what parties is data being transferred. Depending on the sender and receiver the transfer method or protocol may vary. To support </w:t>
+      </w:r>
+      <w:r>
+        <w:t xml:space="preserve">these needs design patterns were developed for various networking types or layers. </w:t>
+      </w:r>
+      <w:commentRangeStart w:id="0"/>
+      <w:r>
+        <w:t xml:space="preserve">The layers we will discuss are Device to Device (D2D), Network to Network (N2N), Middleware to Middleware (MW2MW), Application and Service to Application and Service (AS2AS), Data and Semantics to Data and Semantics (DS2DS) and CROSS-Layer.   </w:t>
+      </w:r>
+      <w:commentRangeEnd w:id="0"/>
+      <w:r>
+        <w:rPr>
+          <w:rStyle w:val="CommentReference"/>
+        </w:rPr>
+        <w:commentReference w:id="0"/>
+      </w:r>
+      <w:r>
+        <w:t>We will not talk about all the layers here but it is useful to know what layers have been looked into.</w:t>
+      </w:r>
+    </w:p>
+    <w:p>
+      <w:pPr>
+        <w:spacing w:line="480" w:lineRule="auto"/>
+      </w:pPr>
+    </w:p>
+    <w:p>
+      <w:pPr>
+        <w:spacing w:line="480" w:lineRule="auto"/>
+      </w:pPr>
+      <w:r>
+        <w:t xml:space="preserve">We will list </w:t>
+      </w:r>
+      <w:r>
+        <w:t>some of the derived</w:t>
+      </w:r>
+      <w:r>
+        <w:t xml:space="preserve"> design patterns:</w:t>
+      </w:r>
+    </w:p>
+    <w:p>
+      <w:pPr>
+        <w:pStyle w:val="ListParagraph"/>
+        <w:numPr>
+          <w:ilvl w:val="0"/>
+          <w:numId w:val="15"/>
+        </w:numPr>
+        <w:spacing w:line="480" w:lineRule="auto"/>
+      </w:pPr>
+      <w:r>
+        <w:t>IoT Gateway Event Subscription pattern</w:t>
+      </w:r>
+      <w:r>
+        <w:t xml:space="preserve">. </w:t>
+      </w:r>
+      <w:r>
+        <w:t>This pattern from the D2D layer dictates  that t</w:t>
+      </w:r>
+      <w:r>
+        <w:t>he gateway is used as a subscription mechanism allowing different IoT devices to communicate with each other.</w:t>
+      </w:r>
+      <w:r>
+        <w:t xml:space="preserve"> Various devices will send messages to the gateway.</w:t>
+      </w:r>
+      <w:r>
+        <w:t xml:space="preserve"> </w:t>
+      </w:r>
+      <w:r>
+        <w:t xml:space="preserve">The devices can subscribe to only certain messages and the gateway will forward messages to subscribes devices of the message type. This </w:t>
+      </w:r>
+      <w:r>
+        <w:t>decouples the</w:t>
+      </w:r>
+      <w:r>
+        <w:t xml:space="preserve"> devices as a device does not know what devices if any are listening to its messages, and on the other side a device does not know what devices are send the messages it is listening to.</w:t>
+      </w:r>
+    </w:p>
+    <w:p>
+      <w:pPr>
+        <w:pStyle w:val="ListParagraph"/>
+        <w:numPr>
+          <w:ilvl w:val="0"/>
+          <w:numId w:val="15"/>
+        </w:numPr>
+        <w:spacing w:line="480" w:lineRule="auto"/>
+      </w:pPr>
+      <w:r>
+        <w:t>D2D REST Request/Response</w:t>
+      </w:r>
+      <w:r>
+        <w:t xml:space="preserve"> Pattern</w:t>
+      </w:r>
+      <w:r>
+        <w:t>.</w:t>
+      </w:r>
+      <w:r>
+        <w:t xml:space="preserve"> </w:t>
+      </w:r>
+      <w:r>
+        <w:t>Another pattern of the D2D layer in which t</w:t>
+      </w:r>
+      <w:r>
+        <w:t>he IoT devices should be able to communicate using HTTP/REST such that when a request is sent a response will be sent back.</w:t>
+      </w:r>
+    </w:p>
+    <w:p>
+      <w:pPr>
+        <w:pStyle w:val="ListParagraph"/>
+        <w:widowControl w:val="0"/>
+        <w:numPr>
+          <w:ilvl w:val="0"/>
+          <w:numId w:val="15"/>
+        </w:numPr>
+        <w:autoSpaceDE w:val="0"/>
+        <w:autoSpaceDN w:val="0"/>
+        <w:adjustRightInd w:val="0"/>
+        <w:spacing w:after="240" w:line="480" w:lineRule="auto"/>
+        <w:rPr>
+          <w:rFonts w:cs="Times"/>
+          <w:color w:val="000000"/>
+        </w:rPr>
+      </w:pPr>
+      <w:r>
+        <w:rPr>
+          <w:rFonts w:cs="Times"/>
+          <w:color w:val="000000"/>
+        </w:rPr>
+        <w:t>IoT artifact’s Middleware Message Broker</w:t>
+      </w:r>
+      <w:r>
+        <w:rPr>
+          <w:rFonts w:cs="Times"/>
+          <w:color w:val="000000"/>
+        </w:rPr>
+        <w:t>.</w:t>
+      </w:r>
+      <w:r>
+        <w:rPr>
+          <w:rFonts w:cs="Times"/>
+          <w:color w:val="000000"/>
+        </w:rPr>
+        <w:t xml:space="preserve"> This MW2MW layer pattern dictates that there will be a common messaging interface between the various components of the middleware. This allows the components to interact regardless of the component’s design. Each component interacts with the broker which, in turn, interacts with the relevant components.  </w:t>
+      </w:r>
+    </w:p>
+    <w:p>
+      <w:pPr>
+        <w:pStyle w:val="ListParagraph"/>
+        <w:widowControl w:val="0"/>
+        <w:numPr>
+          <w:ilvl w:val="0"/>
+          <w:numId w:val="15"/>
+        </w:numPr>
+        <w:autoSpaceDE w:val="0"/>
+        <w:autoSpaceDN w:val="0"/>
+        <w:adjustRightInd w:val="0"/>
+        <w:spacing w:after="240" w:line="480" w:lineRule="auto"/>
+        <w:rPr>
+          <w:rFonts w:cs="Times"/>
+          <w:color w:val="000000"/>
+        </w:rPr>
+      </w:pPr>
+      <w:r>
+        <w:rPr>
+          <w:rFonts w:cs="Times"/>
+          <w:color w:val="000000"/>
+        </w:rPr>
+        <w:t>IoT Artifact’s</w:t>
+      </w:r>
+      <w:r>
+        <w:rPr>
+          <w:rFonts w:cs="Times"/>
+          <w:color w:val="000000"/>
+        </w:rPr>
+        <w:t xml:space="preserve"> Middleware Self-contained Mes</w:t>
+      </w:r>
+      <w:r>
+        <w:rPr>
+          <w:rFonts w:cs="Times"/>
+          <w:color w:val="000000"/>
+        </w:rPr>
+        <w:t>sage</w:t>
+      </w:r>
+      <w:r>
+        <w:rPr>
+          <w:rFonts w:cs="Times"/>
+          <w:color w:val="000000"/>
+        </w:rPr>
+        <w:t>.</w:t>
+      </w:r>
+      <w:r>
+        <w:rPr>
+          <w:rFonts w:cs="Times"/>
+          <w:color w:val="000000"/>
+        </w:rPr>
+        <w:t xml:space="preserve"> Another MW2MW pattern for message structure. It states that each message should provide all necessary information needed for a given action. </w:t>
+      </w:r>
+      <w:r>
+        <w:rPr>
+          <w:rFonts w:cs="Times"/>
+          <w:color w:val="000000"/>
+        </w:rPr>
+        <w:t xml:space="preserve">This allows the middleware components to contain only little information and still be able to successfully route and act on the message. </w:t>
+      </w:r>
+    </w:p>
+    <w:p>
+      <w:pPr>
+        <w:pStyle w:val="ListParagraph"/>
+        <w:widowControl w:val="0"/>
+        <w:numPr>
+          <w:ilvl w:val="0"/>
+          <w:numId w:val="15"/>
+        </w:numPr>
+        <w:autoSpaceDE w:val="0"/>
+        <w:autoSpaceDN w:val="0"/>
+        <w:adjustRightInd w:val="0"/>
+        <w:spacing w:after="240" w:line="480" w:lineRule="auto"/>
+        <w:rPr>
+          <w:rFonts w:cs="Times"/>
+          <w:color w:val="000000"/>
+        </w:rPr>
+      </w:pPr>
+      <w:r>
+        <w:rPr>
+          <w:rFonts w:cs="Times"/>
+          <w:color w:val="000000"/>
+        </w:rPr>
+        <w:t>IoT SSL CROSS-Layer Secure Access</w:t>
+      </w:r>
+      <w:r>
+        <w:rPr>
+          <w:rFonts w:cs="Times"/>
+          <w:color w:val="000000"/>
+        </w:rPr>
+        <w:t>.</w:t>
+      </w:r>
+      <w:r>
+        <w:rPr>
+          <w:rFonts w:cs="Times"/>
+          <w:color w:val="000000"/>
+        </w:rPr>
+        <w:t xml:space="preserve"> This CROSS layer pattern deals with the systems security. In a broad IoT network, one consisting of multiple layers, all access to layers and interactions between them</w:t>
+      </w:r>
+      <w:r>
+        <w:rPr>
+          <w:rFonts w:cs="Times"/>
+          <w:color w:val="000000"/>
+        </w:rPr>
+        <w:t xml:space="preserve"> must be secured. With this pattern each layer will have a public API only through with it can be accessed and interacted with and all such interactions </w:t>
+      </w:r>
+      <w:r>
+        <w:rPr>
+          <w:rFonts w:cs="Times"/>
+          <w:color w:val="000000"/>
+        </w:rPr>
+        <w:t>will be done using SSL (Secure Socket Layer).</w:t>
+      </w:r>
+      <w:bookmarkStart w:id="1" w:name="_GoBack"/>
+      <w:bookmarkEnd w:id="1"/>
+      <w:r>
+        <w:rPr>
+          <w:rFonts w:cs="Times"/>
+          <w:color w:val="000000"/>
+        </w:rPr>
+        <w:t xml:space="preserve"> </w:t>
+      </w:r>
+    </w:p>
+    <w:p>
+      <w:pPr>
+        <w:widowControl w:val="0"/>
+        <w:autoSpaceDE w:val="0"/>
+        <w:autoSpaceDN w:val="0"/>
+        <w:adjustRightInd w:val="0"/>
+        <w:spacing w:after="240" w:line="480" w:lineRule="auto"/>
+        <w:rPr>
+          <w:rFonts w:cs="Times"/>
+          <w:color w:val="000000"/>
+        </w:rPr>
+      </w:pPr>
+    </w:p>
+    <w:p>
+      <w:pPr>
+        <w:pStyle w:val="ListParagraph"/>
+        <w:numPr>
+          <w:ilvl w:val="0"/>
+          <w:numId w:val="15"/>
+        </w:numPr>
+        <w:spacing w:line="480" w:lineRule="auto"/>
+      </w:pPr>
       <w:r>
         <w:br w:type="page"/>
       </w:r>
     </w:p>
-    <w:p/>
-    <w:p/>
-    <w:p/>
-    <w:p>
+    <w:p>
+      <w:pPr>
+        <w:spacing w:line="480" w:lineRule="auto"/>
+      </w:pPr>
+    </w:p>
+    <w:p>
+      <w:pPr>
+        <w:spacing w:line="480" w:lineRule="auto"/>
+        <w:rPr>
+          <w:rtl/>
+        </w:rPr>
+      </w:pPr>
+    </w:p>
+    <w:p>
+      <w:pPr>
+        <w:spacing w:line="480" w:lineRule="auto"/>
+        <w:rPr>
+          <w:rtl/>
+        </w:rPr>
+      </w:pPr>
+    </w:p>
+    <w:p>
+      <w:pPr>
+        <w:spacing w:line="480" w:lineRule="auto"/>
+        <w:rPr>
+          <w:rtl/>
+        </w:rPr>
+      </w:pPr>
+    </w:p>
+    <w:p>
+      <w:pPr>
+        <w:spacing w:line="480" w:lineRule="auto"/>
+        <w:rPr>
+          <w:rtl/>
+        </w:rPr>
+      </w:pPr>
+    </w:p>
+    <w:p>
+      <w:pPr>
+        <w:spacing w:line="480" w:lineRule="auto"/>
+        <w:rPr>
+          <w:rtl/>
+        </w:rPr>
+      </w:pPr>
+    </w:p>
+    <w:p>
+      <w:pPr>
+        <w:spacing w:line="480" w:lineRule="auto"/>
+      </w:pPr>
+    </w:p>
+    <w:p>
+      <w:pPr>
+        <w:spacing w:line="480" w:lineRule="auto"/>
+      </w:pPr>
       <w:r>
         <w:t xml:space="preserve"> </w:t>
       </w:r>
-    </w:p>
-    <w:p>
-      <w:pPr>
-        <w:rPr>
-          <w:rtl/>
-        </w:rPr>
-      </w:pPr>
-    </w:p>
-    <w:p>
-      <w:pPr>
-        <w:rPr>
-          <w:rtl/>
-        </w:rPr>
-      </w:pPr>
-    </w:p>
-    <w:p>
-      <w:pPr>
-        <w:rPr>
-          <w:rtl/>
-        </w:rPr>
-      </w:pPr>
-      <w:r>
-        <w:t xml:space="preserve">General </w:t>
-      </w:r>
-      <w:proofErr w:type="spellStart"/>
-      <w:r>
-        <w:t>IoT</w:t>
-      </w:r>
-      <w:proofErr w:type="spellEnd"/>
-      <w:r>
-        <w:t xml:space="preserve"> – [the networking protocols D2D and so on…]</w:t>
+      <w:r>
+        <w:br w:type="page"/>
+      </w:r>
+    </w:p>
+    <w:p>
+      <w:pPr>
+        <w:spacing w:line="480" w:lineRule="auto"/>
+        <w:ind w:firstLine="720"/>
+      </w:pPr>
+      <w:r>
+        <w:t xml:space="preserve">The subject of this paper, the Internet of Things or IoT put simply is the technological field dealing with interconnected devices over a network. These devices range from a common electric kettle to the cutting edge of green energy wind turbine and everything in between. In fact, it is no exaggeration that the limits of IoT aren’t bound to the Earth itself and has taken flight to the bounds of spaces. </w:t>
+      </w:r>
+    </w:p>
+    <w:p>
+      <w:pPr>
+        <w:spacing w:line="480" w:lineRule="auto"/>
+        <w:ind w:firstLine="720"/>
+      </w:pPr>
+    </w:p>
+    <w:p>
+      <w:pPr>
+        <w:spacing w:line="480" w:lineRule="auto"/>
+        <w:ind w:firstLine="720"/>
+      </w:pPr>
+      <w:r>
+        <w:t xml:space="preserve">IoT is often thought of as a new up and coming technology and although it certainly </w:t>
+      </w:r>
+      <w:r>
+        <w:t>has experienced</w:t>
+      </w:r>
+      <w:r>
+        <w:t xml:space="preserve"> growth </w:t>
+      </w:r>
+      <w:r>
+        <w:t>spu</w:t>
+      </w:r>
+      <w:r>
+        <w:t>rt</w:t>
+      </w:r>
+      <w:r>
+        <w:t xml:space="preserve"> in the last decade or so</w:t>
+      </w:r>
+      <w:r>
+        <w:t>, it</w:t>
+      </w:r>
+      <w:r>
+        <w:t xml:space="preserve"> can be seen as far back as the 1980’s, from before the term was even coined, </w:t>
+      </w:r>
+      <w:commentRangeStart w:id="2"/>
+      <w:r>
+        <w:t>in old vending machines.</w:t>
+      </w:r>
+      <w:r>
+        <w:t xml:space="preserve">  </w:t>
+      </w:r>
+      <w:commentRangeEnd w:id="2"/>
+      <w:r>
+        <w:rPr>
+          <w:rStyle w:val="CommentReference"/>
+        </w:rPr>
+        <w:commentReference w:id="2"/>
+      </w:r>
+      <w:r>
+        <w:t xml:space="preserve">What most see and an internet buzz word some </w:t>
+      </w:r>
+      <w:commentRangeStart w:id="3"/>
+      <w:r>
+        <w:t>hail as a major component of the fourth Industrial Revolution.</w:t>
+      </w:r>
+      <w:commentRangeEnd w:id="3"/>
+      <w:r>
+        <w:rPr>
+          <w:rStyle w:val="CommentReference"/>
+        </w:rPr>
+        <w:commentReference w:id="3"/>
       </w:r>
       <w:r>
         <w:t xml:space="preserve"> </w:t>
       </w:r>
-    </w:p>
-    <w:p>
-      <w:pPr>
-        <w:rPr>
-          <w:rtl/>
-        </w:rPr>
-      </w:pPr>
-    </w:p>
-    <w:p>
-      <w:pPr>
-        <w:rPr>
-          <w:rtl/>
-        </w:rPr>
-      </w:pPr>
-    </w:p>
-    <w:p>
-      <w:pPr>
-        <w:rPr>
-          <w:rtl/>
-        </w:rPr>
-      </w:pPr>
-    </w:p>
-    <w:p>
-      <w:pPr>
-        <w:rPr>
-          <w:rtl/>
-        </w:rPr>
-      </w:pPr>
-    </w:p>
-    <w:p/>
-    <w:p>
+      <w:r>
+        <w:t xml:space="preserve">As such I would like to discuss why IoT is such an important in today’s world and even more so in the world of tomorrow. What can it do to further society, what fields does it </w:t>
+      </w:r>
+      <w:r>
+        <w:t>progress?</w:t>
+      </w:r>
+    </w:p>
+    <w:p>
+      <w:pPr>
+        <w:spacing w:line="480" w:lineRule="auto"/>
+        <w:ind w:firstLine="720"/>
+      </w:pPr>
+    </w:p>
+    <w:p>
+      <w:pPr>
+        <w:spacing w:line="480" w:lineRule="auto"/>
+        <w:ind w:firstLine="720"/>
+      </w:pPr>
+      <w:r>
+        <w:t xml:space="preserve">Like any field especially one so large and diverse there many ways to get a job done, some efficient than others. We learn from our experiences and device better mays to design and develop in the field. </w:t>
+      </w:r>
+    </w:p>
+    <w:p>
+      <w:pPr>
+        <w:spacing w:line="480" w:lineRule="auto"/>
+        <w:ind w:firstLine="720"/>
+      </w:pPr>
+    </w:p>
+    <w:p>
+      <w:pPr>
+        <w:spacing w:line="480" w:lineRule="auto"/>
+        <w:ind w:firstLine="720"/>
+      </w:pPr>
+      <w:r>
+        <w:t>IoT hardware and software component and I would like to focus on the software side. Software design or soft architecture is a vast and highly discussed field in and of itself. It is imperative model our software in a way that is robust, easy to maintain and flexible among many other trait</w:t>
+      </w:r>
+      <w:r>
+        <w:t>s.  Software</w:t>
+      </w:r>
+      <w:r>
+        <w:t xml:space="preserve"> as a general field has much experience with this since the Gang of Four and the original wide spread des</w:t>
+      </w:r>
+      <w:r>
+        <w:t xml:space="preserve">ign patterns became well known. The job of these design patterns was to allow software to be built in such a way that would counter problems that has come up in somewhere to that point, improving the quality and maintainability by a </w:t>
+      </w:r>
+      <w:commentRangeStart w:id="4"/>
+      <w:r>
+        <w:t>significant margin</w:t>
+      </w:r>
+      <w:commentRangeEnd w:id="4"/>
+      <w:r>
+        <w:rPr>
+          <w:rStyle w:val="CommentReference"/>
+        </w:rPr>
+        <w:commentReference w:id="4"/>
+      </w:r>
+      <w:r>
+        <w:t>, b</w:t>
+      </w:r>
+      <w:r>
+        <w:t xml:space="preserve">ut </w:t>
+      </w:r>
+      <w:r>
+        <w:t>it didn’t stop there. More and more patterns were recognized and as spread of software engineer spread specialized patterns showed up, that is to say, ways of designing software that fit a specific field or sub-field.</w:t>
+      </w:r>
+    </w:p>
+    <w:p>
+      <w:pPr>
+        <w:spacing w:line="480" w:lineRule="auto"/>
+      </w:pPr>
+      <w:r>
+        <w:t>IoT is no stranger to this. As the field of IoT developed, software patterns that were specific to IoT appeared one after another, furthermore, patterns for the fields or domains within IoT developed patterns specific to themselves.</w:t>
+      </w:r>
+    </w:p>
+    <w:p>
+      <w:pPr>
+        <w:spacing w:line="480" w:lineRule="auto"/>
+      </w:pPr>
+    </w:p>
+    <w:p>
+      <w:pPr>
+        <w:spacing w:line="480" w:lineRule="auto"/>
+        <w:ind w:firstLine="720"/>
+      </w:pPr>
+      <w:commentRangeStart w:id="5"/>
+      <w:r>
+        <w:t>Note the term “pattern” that I have been using has been used somewhat ambiguously. Here I am using it to mean an identified design rather than specifically an architectural pattern or design pattern. The difference between the two being their level of abstraction. In</w:t>
+      </w:r>
       <w:r>
         <w:t xml:space="preserve"> </w:t>
       </w:r>
       <w:r>
-        <w:br w:type="page"/>
-      </w:r>
-    </w:p>
-    <w:p>
-      <w:pPr>
-        <w:ind w:firstLine="720"/>
-      </w:pPr>
-      <w:r>
-        <w:t xml:space="preserve">The subject of this paper, the Internet of Things or </w:t>
-      </w:r>
-      <w:proofErr w:type="spellStart"/>
-      <w:r>
-        <w:t>IoT</w:t>
-      </w:r>
-      <w:proofErr w:type="spellEnd"/>
-      <w:r>
-        <w:t xml:space="preserve"> put simply is the technological field dealing with interconnected devices over a network. These devices range from a common electric kettle to the cutting edge of green energy wind turbine and everything in between. In fact, it is no exaggeration that the limits of </w:t>
-      </w:r>
-      <w:proofErr w:type="spellStart"/>
-      <w:r>
-        <w:t>IoT</w:t>
-      </w:r>
-      <w:proofErr w:type="spellEnd"/>
-      <w:r>
-        <w:t xml:space="preserve"> aren’t bound to the Earth itself and has taken flight to the bounds of spaces. </w:t>
-      </w:r>
-    </w:p>
-    <w:p>
-      <w:pPr>
-        <w:ind w:firstLine="720"/>
-      </w:pPr>
-    </w:p>
-    <w:p>
-      <w:pPr>
-        <w:ind w:firstLine="720"/>
-      </w:pPr>
-      <w:proofErr w:type="spellStart"/>
-      <w:r>
-        <w:t>IoT</w:t>
-      </w:r>
-      <w:proofErr w:type="spellEnd"/>
-      <w:r>
-        <w:t xml:space="preserve"> is often thought of as a new up and coming technology and although it certainly </w:t>
-      </w:r>
-      <w:r>
-        <w:t>has experienced</w:t>
-      </w:r>
-      <w:r>
-        <w:t xml:space="preserve"> growth </w:t>
-      </w:r>
-      <w:r>
-        <w:t>spu</w:t>
-      </w:r>
-      <w:r>
-        <w:t>rt</w:t>
-      </w:r>
-      <w:r>
-        <w:t xml:space="preserve"> in the last decade or so</w:t>
-      </w:r>
-      <w:r>
-        <w:t>, it</w:t>
-      </w:r>
-      <w:r>
-        <w:t xml:space="preserve"> can be seen as far back as the 1980’s, from before the term was even coined, </w:t>
-      </w:r>
-      <w:commentRangeStart w:id="1"/>
-      <w:r>
-        <w:t>in old vending machines.</w:t>
-      </w:r>
-      <w:r>
-        <w:t xml:space="preserve">  </w:t>
-      </w:r>
-      <w:commentRangeEnd w:id="1"/>
+        <w:t>fact</w:t>
+      </w:r>
+      <w:r>
+        <w:t>,</w:t>
+      </w:r>
+      <w:r>
+        <w:t xml:space="preserve"> </w:t>
+      </w:r>
+      <w:r>
+        <w:t xml:space="preserve">some go so far as to include architectural styles under the same umbrella. The difference between a pattern and a style is that a pattern is meant to solves a specific problem while a style is simply a preference for how to compose software. As both deal with software design they may be lumped together as long as it is understood what “pattern” may be referring to. As such there are three levels of abstraction of patterns where architectural styles are the most abstract deal with the general idea of the software but no specifics, architectural patterns are in the middle, dealing with the specific design of the larger systems of the software and design patterns the least abstract specifying the design of individual components. </w:t>
+      </w:r>
+      <w:commentRangeEnd w:id="5"/>
       <w:r>
         <w:rPr>
           <w:rStyle w:val="CommentReference"/>
         </w:rPr>
-        <w:commentReference w:id="1"/>
-      </w:r>
-      <w:r>
-        <w:t xml:space="preserve">What most see and an internet buzz word some </w:t>
-      </w:r>
-      <w:commentRangeStart w:id="2"/>
-      <w:r>
-        <w:t>hail as a major component of the fourth Industrial Revolution.</w:t>
-      </w:r>
-      <w:commentRangeEnd w:id="2"/>
-      <w:r>
-        <w:rPr>
-          <w:rStyle w:val="CommentReference"/>
-        </w:rPr>
-        <w:commentReference w:id="2"/>
-      </w:r>
-      <w:r>
-        <w:t xml:space="preserve"> </w:t>
-      </w:r>
-      <w:r>
-        <w:t xml:space="preserve">As such I would like to discuss why </w:t>
-      </w:r>
-      <w:proofErr w:type="spellStart"/>
-      <w:r>
-        <w:t>IoT</w:t>
-      </w:r>
-      <w:proofErr w:type="spellEnd"/>
-      <w:r>
-        <w:t xml:space="preserve"> is such an important in today’s world and even more so in the world of tomorrow. What can it do to further society, what fields does it </w:t>
-      </w:r>
-      <w:r>
-        <w:t>progress?</w:t>
-      </w:r>
-    </w:p>
-    <w:p>
-      <w:pPr>
-        <w:ind w:firstLine="720"/>
-      </w:pPr>
-    </w:p>
-    <w:p>
-      <w:pPr>
-        <w:ind w:firstLine="720"/>
-      </w:pPr>
-      <w:r>
-        <w:t xml:space="preserve">Like any field especially one so large and diverse there many ways to get a job done, some efficient than others. We learn from our experiences and device better mays to design and develop in the field. </w:t>
-      </w:r>
-    </w:p>
-    <w:p>
-      <w:pPr>
-        <w:ind w:firstLine="720"/>
-      </w:pPr>
-    </w:p>
-    <w:p>
-      <w:pPr>
-        <w:ind w:firstLine="720"/>
-      </w:pPr>
-      <w:proofErr w:type="spellStart"/>
-      <w:r>
-        <w:t>IoT</w:t>
-      </w:r>
-      <w:proofErr w:type="spellEnd"/>
-      <w:r>
-        <w:t xml:space="preserve"> hardware and software component and I would like to focus on the software side. Software design or soft architecture is a vast and highly discussed field in and of itself. It is imperative model our software in a way that is robust, easy to maintain and flexible among many other trait</w:t>
-      </w:r>
-      <w:r>
-        <w:t>s.  Software</w:t>
-      </w:r>
-      <w:r>
-        <w:t xml:space="preserve"> as a general field has much experience with this since the Gang of Four and the original wide spread des</w:t>
-      </w:r>
-      <w:r>
-        <w:t xml:space="preserve">ign patterns became well known. The job of these design patterns was to allow software to be built in such a way that would counter problems that has come up in somewhere to that point, improving the quality and maintainability by a </w:t>
-      </w:r>
-      <w:commentRangeStart w:id="3"/>
-      <w:r>
-        <w:t>significant margin</w:t>
-      </w:r>
-      <w:commentRangeEnd w:id="3"/>
-      <w:r>
-        <w:rPr>
-          <w:rStyle w:val="CommentReference"/>
-        </w:rPr>
-        <w:commentReference w:id="3"/>
-      </w:r>
-      <w:r>
-        <w:t>, b</w:t>
-      </w:r>
-      <w:r>
-        <w:t xml:space="preserve">ut </w:t>
-      </w:r>
-      <w:r>
-        <w:t>it didn’t stop there. More and more patterns were recognized and as spread of software engineer spread specialized patterns showed up, that is to say, ways of designing software that fit a specific field or sub-field.</w:t>
-      </w:r>
-    </w:p>
-    <w:p>
-      <w:proofErr w:type="spellStart"/>
-      <w:r>
-        <w:t>IoT</w:t>
-      </w:r>
-      <w:proofErr w:type="spellEnd"/>
-      <w:r>
-        <w:t xml:space="preserve"> is no stranger to this. As the field of </w:t>
-      </w:r>
-      <w:proofErr w:type="spellStart"/>
-      <w:r>
-        <w:t>IoT</w:t>
-      </w:r>
-      <w:proofErr w:type="spellEnd"/>
-      <w:r>
-        <w:t xml:space="preserve"> developed, software patterns that were specific to </w:t>
-      </w:r>
-      <w:proofErr w:type="spellStart"/>
-      <w:r>
-        <w:t>IoT</w:t>
-      </w:r>
-      <w:proofErr w:type="spellEnd"/>
-      <w:r>
-        <w:t xml:space="preserve"> appeared one after another, furthermore, patterns for the fields or domains within </w:t>
-      </w:r>
-      <w:proofErr w:type="spellStart"/>
-      <w:r>
-        <w:t>IoT</w:t>
-      </w:r>
-      <w:proofErr w:type="spellEnd"/>
-      <w:r>
-        <w:t xml:space="preserve"> developed patterns specific to themselves.</w:t>
-      </w:r>
-    </w:p>
-    <w:p/>
-    <w:p>
-      <w:pPr>
-        <w:ind w:firstLine="720"/>
-      </w:pPr>
-      <w:commentRangeStart w:id="4"/>
-      <w:r>
-        <w:t>Note the term “pattern” that I have been using has been used somewhat ambiguously. Here I am using it to mean an identified design rather than specifically an architectural pattern or design pattern. The difference between the two being their level of abstraction. In</w:t>
-      </w:r>
-      <w:r>
-        <w:t xml:space="preserve"> </w:t>
-      </w:r>
-      <w:r>
-        <w:t>fact</w:t>
-      </w:r>
-      <w:r>
-        <w:t>,</w:t>
-      </w:r>
-      <w:r>
-        <w:t xml:space="preserve"> </w:t>
-      </w:r>
-      <w:r>
-        <w:t xml:space="preserve">some go so far as to include architectural styles under the same umbrella. The difference between a pattern and a style is that a pattern is meant to solves a specific problem while a style is simply a preference for how to compose software. As both deal with software design they may be lumped together as long as it is understood what “pattern” may be referring to. As such there are three levels of abstraction of patterns where architectural styles are the most abstract deal with the general idea of the software but no specifics, architectural patterns are in the middle, dealing with the specific design of the larger systems of the software and design patterns the least abstract specifying the design of individual components. </w:t>
-      </w:r>
-      <w:commentRangeEnd w:id="4"/>
-      <w:r>
-        <w:rPr>
-          <w:rStyle w:val="CommentReference"/>
-        </w:rPr>
-        <w:commentReference w:id="4"/>
+        <w:commentReference w:id="5"/>
       </w:r>
     </w:p>
     <w:sectPr>
@@ -3153,7 +3320,26 @@
 
 <file path=word/comments.xml><?xml version="1.0" encoding="utf-8"?>
 <w:comments xmlns:wpc="http://schemas.microsoft.com/office/word/2010/wordprocessingCanvas" xmlns:mo="http://schemas.microsoft.com/office/mac/office/2008/main" xmlns:mc="http://schemas.openxmlformats.org/markup-compatibility/2006" xmlns:mv="urn:schemas-microsoft-com:mac:vml" xmlns:o="urn:schemas-microsoft-com:office:office" xmlns:r="http://schemas.openxmlformats.org/officeDocument/2006/relationships" xmlns:m="http://schemas.openxmlformats.org/officeDocument/2006/math" xmlns:v="urn:schemas-microsoft-com:vml" xmlns:wp14="http://schemas.microsoft.com/office/word/2010/wordprocessingDrawing" xmlns:wp="http://schemas.openxmlformats.org/drawingml/2006/wordprocessingDrawing" xmlns:w10="urn:schemas-microsoft-com:office:word" xmlns:w="http://schemas.openxmlformats.org/wordprocessingml/2006/main" xmlns:w14="http://schemas.microsoft.com/office/word/2010/wordml" xmlns:w15="http://schemas.microsoft.com/office/word/2012/wordml" xmlns:wpg="http://schemas.microsoft.com/office/word/2010/wordprocessingGroup" xmlns:wpi="http://schemas.microsoft.com/office/word/2010/wordprocessingInk" xmlns:wne="http://schemas.microsoft.com/office/word/2006/wordml" xmlns:wps="http://schemas.microsoft.com/office/word/2010/wordprocessingShape" mc:Ignorable="w14 w15 wp14">
-  <w:comment w:id="1" w:author="Microsoft Office User" w:date="2022-05-19T21:44:00Z" w:initials="MOU">
+  <w:comment w:id="0" w:author="Microsoft Office User" w:date="2022-07-15T09:51:00Z" w:initials="MOU">
+    <w:p>
+      <w:pPr>
+        <w:pStyle w:val="CommentText"/>
+      </w:pPr>
+      <w:r>
+        <w:rPr>
+          <w:rStyle w:val="CommentReference"/>
+        </w:rPr>
+        <w:annotationRef/>
+      </w:r>
+      <w:r>
+        <w:t xml:space="preserve">Need direct reference to: </w:t>
+      </w:r>
+      <w:r>
+        <w:t>Cataloging design patterns for Internet of Things artifact integration</w:t>
+      </w:r>
+    </w:p>
+  </w:comment>
+  <w:comment w:id="2" w:author="Microsoft Office User" w:date="2022-05-19T21:44:00Z" w:initials="MOU">
     <w:p>
       <w:pPr>
         <w:pStyle w:val="CommentText"/>
@@ -3193,7 +3379,7 @@
       </w:pPr>
     </w:p>
   </w:comment>
-  <w:comment w:id="2" w:author="Microsoft Office User" w:date="2022-05-19T21:49:00Z" w:initials="MOU">
+  <w:comment w:id="3" w:author="Microsoft Office User" w:date="2022-05-19T21:49:00Z" w:initials="MOU">
     <w:p>
       <w:pPr>
         <w:pStyle w:val="CommentText"/>
@@ -3205,15 +3391,7 @@
         <w:annotationRef/>
       </w:r>
       <w:r>
-        <w:t xml:space="preserve">Need article (it was in one that I looked </w:t>
-      </w:r>
-      <w:proofErr w:type="spellStart"/>
-      <w:r>
-        <w:t>at</w:t>
-      </w:r>
-      <w:proofErr w:type="spellEnd"/>
-      <w:r>
-        <w:t xml:space="preserve"> though I don’t if it’s included in the ones I chose).</w:t>
+        <w:t>Need article (it was in one that I looked at though I don’t if it’s included in the ones I chose).</w:t>
       </w:r>
     </w:p>
     <w:p>
@@ -3238,7 +3416,7 @@
       </w:pPr>
     </w:p>
   </w:comment>
-  <w:comment w:id="3" w:author="Microsoft Office User" w:date="2022-05-19T22:05:00Z" w:initials="MOU">
+  <w:comment w:id="4" w:author="Microsoft Office User" w:date="2022-05-19T22:05:00Z" w:initials="MOU">
     <w:p>
       <w:pPr>
         <w:pStyle w:val="CommentText"/>
@@ -3254,7 +3432,7 @@
       </w:r>
     </w:p>
   </w:comment>
-  <w:comment w:id="4" w:author="Microsoft Office User" w:date="2022-05-19T22:19:00Z" w:initials="MOU">
+  <w:comment w:id="5" w:author="Microsoft Office User" w:date="2022-05-19T22:19:00Z" w:initials="MOU">
     <w:p>
       <w:pPr>
         <w:widowControl w:val="0"/>
@@ -3286,27 +3464,7 @@
           <w:sz w:val="64"/>
           <w:szCs w:val="64"/>
         </w:rPr>
-        <w:t xml:space="preserve">Landscape of Architecture and Design Patterns for </w:t>
-      </w:r>
-      <w:proofErr w:type="spellStart"/>
-      <w:r>
-        <w:rPr>
-          <w:rFonts w:ascii="Times" w:hAnsi="Times" w:cs="Times"/>
-          <w:color w:val="000000"/>
-          <w:sz w:val="64"/>
-          <w:szCs w:val="64"/>
-        </w:rPr>
-        <w:t>IoT</w:t>
-      </w:r>
-      <w:proofErr w:type="spellEnd"/>
-      <w:r>
-        <w:rPr>
-          <w:rFonts w:ascii="Times" w:hAnsi="Times" w:cs="Times"/>
-          <w:color w:val="000000"/>
-          <w:sz w:val="64"/>
-          <w:szCs w:val="64"/>
-        </w:rPr>
-        <w:t xml:space="preserve"> Systems </w:t>
+        <w:t xml:space="preserve">Landscape of Architecture and Design Patterns for IoT Systems </w:t>
       </w:r>
     </w:p>
   </w:comment>
@@ -3315,6 +3473,7 @@
 
 <file path=word/commentsExtended.xml><?xml version="1.0" encoding="utf-8"?>
 <w15:commentsEx xmlns:wpc="http://schemas.microsoft.com/office/word/2010/wordprocessingCanvas" xmlns:mo="http://schemas.microsoft.com/office/mac/office/2008/main" xmlns:mc="http://schemas.openxmlformats.org/markup-compatibility/2006" xmlns:mv="urn:schemas-microsoft-com:mac:vml" xmlns:o="urn:schemas-microsoft-com:office:office" xmlns:r="http://schemas.openxmlformats.org/officeDocument/2006/relationships" xmlns:m="http://schemas.openxmlformats.org/officeDocument/2006/math" xmlns:v="urn:schemas-microsoft-com:vml" xmlns:wp14="http://schemas.microsoft.com/office/word/2010/wordprocessingDrawing" xmlns:wp="http://schemas.openxmlformats.org/drawingml/2006/wordprocessingDrawing" xmlns:w10="urn:schemas-microsoft-com:office:word" xmlns:w="http://schemas.openxmlformats.org/wordprocessingml/2006/main" xmlns:w14="http://schemas.microsoft.com/office/word/2010/wordml" xmlns:w15="http://schemas.microsoft.com/office/word/2012/wordml" xmlns:wpg="http://schemas.microsoft.com/office/word/2010/wordprocessingGroup" xmlns:wpi="http://schemas.microsoft.com/office/word/2010/wordprocessingInk" xmlns:wne="http://schemas.microsoft.com/office/word/2006/wordml" xmlns:wps="http://schemas.microsoft.com/office/word/2010/wordprocessingShape" mc:Ignorable="w14 w15 wp14">
+  <w15:commentEx w15:paraId="040BA6C4" w15:done="0"/>
   <w15:commentEx w15:paraId="1F041EBD" w15:done="0"/>
   <w15:commentEx w15:paraId="783A9663" w15:done="0"/>
   <w15:commentEx w15:paraId="20C58EF9" w15:done="0"/>
@@ -3411,7 +3570,7 @@
         <w:rStyle w:val="PageNumber"/>
         <w:noProof/>
       </w:rPr>
-      <w:t>8</w:t>
+      <w:t>16</w:t>
     </w:r>
     <w:r>
       <w:rPr>

</xml_diff>

<commit_message>
added notes design patterns intro
</commit_message>
<xml_diff>
--- a/Notes.docx
+++ b/Notes.docx
@@ -1834,27 +1834,14 @@
       <w:r>
         <w:t xml:space="preserve">Figure </w:t>
       </w:r>
-      <w:r>
-        <w:fldChar w:fldCharType="begin"/>
-      </w:r>
-      <w:r>
-        <w:instrText xml:space="preserve"> SEQ Figure \* ARABIC </w:instrText>
-      </w:r>
-      <w:r>
-        <w:fldChar w:fldCharType="separate"/>
-      </w:r>
-      <w:r>
-        <w:rPr>
-          <w:noProof/>
-        </w:rPr>
-        <w:t>1</w:t>
-      </w:r>
-      <w:r>
-        <w:rPr>
-          <w:noProof/>
-        </w:rPr>
-        <w:fldChar w:fldCharType="end"/>
-      </w:r>
+      <w:fldSimple w:instr=" SEQ Figure \* ARABIC ">
+        <w:r>
+          <w:rPr>
+            <w:noProof/>
+          </w:rPr>
+          <w:t>1</w:t>
+        </w:r>
+      </w:fldSimple>
       <w:r>
         <w:rPr>
           <w:noProof/>
@@ -2225,14 +2212,27 @@
       <w:r>
         <w:t xml:space="preserve">Figure </w:t>
       </w:r>
-      <w:fldSimple w:instr=" SEQ Figure \* ARABIC ">
-        <w:r>
-          <w:rPr>
-            <w:noProof/>
-          </w:rPr>
-          <w:t>2</w:t>
-        </w:r>
-      </w:fldSimple>
+      <w:r>
+        <w:fldChar w:fldCharType="begin"/>
+      </w:r>
+      <w:r>
+        <w:instrText xml:space="preserve"> SEQ Figure \* ARABIC </w:instrText>
+      </w:r>
+      <w:r>
+        <w:fldChar w:fldCharType="separate"/>
+      </w:r>
+      <w:r>
+        <w:rPr>
+          <w:noProof/>
+        </w:rPr>
+        <w:t>2</w:t>
+      </w:r>
+      <w:r>
+        <w:rPr>
+          <w:noProof/>
+        </w:rPr>
+        <w:fldChar w:fldCharType="end"/>
+      </w:r>
       <w:r>
         <w:t xml:space="preserve"> [citation for: </w:t>
       </w:r>
@@ -2569,27 +2569,14 @@
       <w:r>
         <w:t xml:space="preserve">Figure </w:t>
       </w:r>
-      <w:r>
-        <w:fldChar w:fldCharType="begin"/>
-      </w:r>
-      <w:r>
-        <w:instrText xml:space="preserve"> SEQ Figure \* ARABIC </w:instrText>
-      </w:r>
-      <w:r>
-        <w:fldChar w:fldCharType="separate"/>
-      </w:r>
-      <w:r>
-        <w:rPr>
-          <w:noProof/>
-        </w:rPr>
-        <w:t>3</w:t>
-      </w:r>
-      <w:r>
-        <w:rPr>
-          <w:noProof/>
-        </w:rPr>
-        <w:fldChar w:fldCharType="end"/>
-      </w:r>
+      <w:fldSimple w:instr=" SEQ Figure \* ARABIC ">
+        <w:r>
+          <w:rPr>
+            <w:noProof/>
+          </w:rPr>
+          <w:t>3</w:t>
+        </w:r>
+      </w:fldSimple>
       <w:r>
         <w:t xml:space="preserve"> [</w:t>
       </w:r>
@@ -3022,6 +3009,62 @@
         </w:rPr>
         <w:t>will be done using SSL (Secure Socket Layer).</w:t>
       </w:r>
+      <w:r>
+        <w:rPr>
+          <w:rFonts w:cs="Times"/>
+          <w:color w:val="000000"/>
+        </w:rPr>
+        <w:t xml:space="preserve"> </w:t>
+      </w:r>
+    </w:p>
+    <w:p>
+      <w:pPr>
+        <w:rPr>
+          <w:rFonts w:cs="Times"/>
+          <w:color w:val="000000"/>
+        </w:rPr>
+      </w:pPr>
+      <w:r>
+        <w:rPr>
+          <w:rFonts w:cs="Times"/>
+          <w:color w:val="000000"/>
+        </w:rPr>
+        <w:br w:type="page"/>
+      </w:r>
+    </w:p>
+    <w:p>
+      <w:pPr>
+        <w:widowControl w:val="0"/>
+        <w:autoSpaceDE w:val="0"/>
+        <w:autoSpaceDN w:val="0"/>
+        <w:adjustRightInd w:val="0"/>
+        <w:spacing w:after="240" w:line="480" w:lineRule="auto"/>
+        <w:rPr>
+          <w:rFonts w:cs="Times"/>
+          <w:color w:val="000000"/>
+        </w:rPr>
+      </w:pPr>
+      <w:r>
+        <w:rPr>
+          <w:rFonts w:cs="Times"/>
+          <w:color w:val="000000"/>
+        </w:rPr>
+        <w:t>[</w:t>
+      </w:r>
+      <w:r>
+        <w:rPr>
+          <w:rFonts w:cs="Times"/>
+          <w:color w:val="000000"/>
+        </w:rPr>
+        <w:t>section for Design Patterns</w:t>
+      </w:r>
+      <w:r>
+        <w:rPr>
+          <w:rFonts w:cs="Times"/>
+          <w:color w:val="000000"/>
+        </w:rPr>
+        <w:t xml:space="preserve"> intro</w:t>
+      </w:r>
       <w:bookmarkStart w:id="1" w:name="_GoBack"/>
       <w:bookmarkEnd w:id="1"/>
       <w:r>
@@ -3029,8 +3072,177 @@
           <w:rFonts w:cs="Times"/>
           <w:color w:val="000000"/>
         </w:rPr>
+        <w:t>]</w:t>
+      </w:r>
+    </w:p>
+    <w:p>
+      <w:pPr>
+        <w:widowControl w:val="0"/>
+        <w:autoSpaceDE w:val="0"/>
+        <w:autoSpaceDN w:val="0"/>
+        <w:adjustRightInd w:val="0"/>
+        <w:spacing w:after="240" w:line="480" w:lineRule="auto"/>
+        <w:rPr>
+          <w:rFonts w:cs="Times"/>
+          <w:color w:val="000000"/>
+        </w:rPr>
+      </w:pPr>
+    </w:p>
+    <w:p>
+      <w:pPr>
+        <w:widowControl w:val="0"/>
+        <w:autoSpaceDE w:val="0"/>
+        <w:autoSpaceDN w:val="0"/>
+        <w:adjustRightInd w:val="0"/>
+        <w:spacing w:after="240" w:line="480" w:lineRule="auto"/>
+        <w:rPr>
+          <w:rFonts w:cs="Times"/>
+          <w:color w:val="000000"/>
+        </w:rPr>
+      </w:pPr>
+      <w:r>
+        <w:rPr>
+          <w:rFonts w:cs="Times"/>
+          <w:color w:val="000000"/>
+        </w:rPr>
+        <w:t>This paper deals with IoT and sub-domains as well as their effect on architectural and design pattern.</w:t>
+      </w:r>
+      <w:r>
+        <w:rPr>
+          <w:rFonts w:cs="Times"/>
+          <w:color w:val="000000"/>
+        </w:rPr>
+        <w:t xml:space="preserve"> Before we can del</w:t>
+      </w:r>
+      <w:r>
+        <w:rPr>
+          <w:rFonts w:cs="Times"/>
+          <w:color w:val="000000"/>
+        </w:rPr>
+        <w:t>ve into those subjects though a</w:t>
+      </w:r>
+      <w:r>
+        <w:rPr>
+          <w:rFonts w:cs="Times"/>
+          <w:color w:val="000000"/>
+        </w:rPr>
+        <w:t xml:space="preserve"> basic understanding of the topics is necessary. </w:t>
+      </w:r>
+      <w:r>
+        <w:rPr>
+          <w:rFonts w:cs="Times"/>
+          <w:color w:val="000000"/>
+        </w:rPr>
+        <w:t>We will start with a short instruction to design/architectural patterns and move on to IoT and then talk about a selection of its sub-domains.</w:t>
+      </w:r>
+    </w:p>
+    <w:p>
+      <w:pPr>
+        <w:widowControl w:val="0"/>
+        <w:autoSpaceDE w:val="0"/>
+        <w:autoSpaceDN w:val="0"/>
+        <w:adjustRightInd w:val="0"/>
+        <w:spacing w:after="240" w:line="480" w:lineRule="auto"/>
+        <w:rPr>
+          <w:rFonts w:cs="Times"/>
+          <w:color w:val="000000"/>
+        </w:rPr>
+      </w:pPr>
+    </w:p>
+    <w:p>
+      <w:pPr>
+        <w:widowControl w:val="0"/>
+        <w:autoSpaceDE w:val="0"/>
+        <w:autoSpaceDN w:val="0"/>
+        <w:adjustRightInd w:val="0"/>
+        <w:spacing w:after="240" w:line="480" w:lineRule="auto"/>
+        <w:rPr>
+          <w:rFonts w:cs="Times"/>
+          <w:color w:val="000000"/>
+        </w:rPr>
+      </w:pPr>
+      <w:r>
+        <w:rPr>
+          <w:rFonts w:cs="Times"/>
+          <w:color w:val="000000"/>
+        </w:rPr>
+        <w:t xml:space="preserve">Design patterns were popularized in the field of software engineering in the now famous book by the Gang of Four where a variety of patterns were described. The job of each pattern was to provide a generalized solution for recurring problems. The design patterns described in the book were object oriented patterns and they solved software development issues that showed up in that paradigm such as how listen to an event with the Observer pattern or how to enforce a single instance of class that can be accessed anywhere with the Singleton pattern. In all 24 patterns were listed and categorized into 3 pattern types, Creational, Structural and Behavioral. </w:t>
+      </w:r>
+    </w:p>
+    <w:p>
+      <w:pPr>
+        <w:widowControl w:val="0"/>
+        <w:autoSpaceDE w:val="0"/>
+        <w:autoSpaceDN w:val="0"/>
+        <w:adjustRightInd w:val="0"/>
+        <w:spacing w:after="240" w:line="480" w:lineRule="auto"/>
+        <w:rPr>
+          <w:rFonts w:cs="Times"/>
+          <w:color w:val="000000"/>
+        </w:rPr>
+      </w:pPr>
+    </w:p>
+    <w:p>
+      <w:pPr>
+        <w:widowControl w:val="0"/>
+        <w:autoSpaceDE w:val="0"/>
+        <w:autoSpaceDN w:val="0"/>
+        <w:adjustRightInd w:val="0"/>
+        <w:spacing w:after="240" w:line="480" w:lineRule="auto"/>
+        <w:rPr>
+          <w:rFonts w:cs="Times"/>
+          <w:color w:val="000000"/>
+        </w:rPr>
+      </w:pPr>
+      <w:r>
+        <w:rPr>
+          <w:rFonts w:cs="Times"/>
+          <w:color w:val="000000"/>
+        </w:rPr>
+        <w:t>These design patterns</w:t>
+      </w:r>
+      <w:r>
+        <w:rPr>
+          <w:rFonts w:cs="Times"/>
+          <w:color w:val="000000"/>
+        </w:rPr>
+        <w:t xml:space="preserve"> as well as others for other sources</w:t>
+      </w:r>
+      <w:r>
+        <w:rPr>
+          <w:rFonts w:cs="Times"/>
+          <w:color w:val="000000"/>
+        </w:rPr>
+        <w:t xml:space="preserve"> made a great impact on the realm of software engineering and were </w:t>
+      </w:r>
+      <w:r>
+        <w:rPr>
+          <w:rFonts w:cs="Times"/>
+          <w:color w:val="000000"/>
+        </w:rPr>
+        <w:t xml:space="preserve">expanded in existing categories and new ones. Other well-known categories include Concurrency patterns dealing with recurring multi-threaded environment problems such as the Producer-Consumer pattern, Architectural patterns dealing with more macro architecture issues such as how to build a robust and maintainable app such as MVC (Model View Controller). Here we will note the distinction between architectural patterns and design patterns. They are similar in nature and the main difference is level of abstraction. Design patterns are more specific </w:t>
+      </w:r>
+      <w:r>
+        <w:rPr>
+          <w:rFonts w:cs="Times"/>
+          <w:color w:val="000000"/>
+        </w:rPr>
+        <w:t xml:space="preserve">solving smaller scale problems while architectural patterns are more abstract and solve larger overarching problems. </w:t>
+      </w:r>
+      <w:r>
+        <w:rPr>
+          <w:rFonts w:cs="Times"/>
+          <w:color w:val="000000"/>
+        </w:rPr>
         <w:t xml:space="preserve"> </w:t>
       </w:r>
+      <w:r>
+        <w:rPr>
+          <w:rFonts w:cs="Times"/>
+          <w:color w:val="000000"/>
+        </w:rPr>
+        <w:t>In the paper we may use the word “pattern” by itself to refer to either.</w:t>
+      </w:r>
     </w:p>
     <w:p>
       <w:pPr>
@@ -3044,6 +3256,115 @@
           <w:color w:val="000000"/>
         </w:rPr>
       </w:pPr>
+    </w:p>
+    <w:p>
+      <w:pPr>
+        <w:widowControl w:val="0"/>
+        <w:autoSpaceDE w:val="0"/>
+        <w:autoSpaceDN w:val="0"/>
+        <w:adjustRightInd w:val="0"/>
+        <w:spacing w:after="240" w:line="480" w:lineRule="auto"/>
+        <w:rPr>
+          <w:rFonts w:cs="Times"/>
+          <w:color w:val="000000"/>
+        </w:rPr>
+      </w:pPr>
+      <w:r>
+        <w:rPr>
+          <w:rFonts w:cs="Times"/>
+          <w:color w:val="000000"/>
+        </w:rPr>
+        <w:t xml:space="preserve">With the development of software engineering more specialized patterns were developed, still dealing with providing a general solution to a common problem with the exception that the problem in question was common within a specific domain and not necessarily the larger field of software engineering. In this paper we are interested to see how various pattern domains evolved due the introduction and popularization of IoT and its sub-domains. </w:t>
+      </w:r>
+    </w:p>
+    <w:p>
+      <w:pPr>
+        <w:rPr>
+          <w:rFonts w:cs="Times"/>
+          <w:color w:val="000000"/>
+        </w:rPr>
+      </w:pPr>
+      <w:r>
+        <w:rPr>
+          <w:rFonts w:cs="Times"/>
+          <w:color w:val="000000"/>
+        </w:rPr>
+        <w:br w:type="page"/>
+      </w:r>
+    </w:p>
+    <w:p>
+      <w:pPr>
+        <w:widowControl w:val="0"/>
+        <w:autoSpaceDE w:val="0"/>
+        <w:autoSpaceDN w:val="0"/>
+        <w:adjustRightInd w:val="0"/>
+        <w:spacing w:after="240" w:line="480" w:lineRule="auto"/>
+        <w:rPr>
+          <w:rFonts w:cs="Times"/>
+          <w:color w:val="000000"/>
+        </w:rPr>
+      </w:pPr>
+      <w:r>
+        <w:rPr>
+          <w:rFonts w:cs="Times"/>
+          <w:color w:val="000000"/>
+        </w:rPr>
+        <w:t>[section for IoT</w:t>
+      </w:r>
+      <w:r>
+        <w:rPr>
+          <w:rFonts w:cs="Times"/>
+          <w:color w:val="000000"/>
+        </w:rPr>
+        <w:t xml:space="preserve"> intro</w:t>
+      </w:r>
+      <w:r>
+        <w:rPr>
+          <w:rFonts w:cs="Times"/>
+          <w:color w:val="000000"/>
+        </w:rPr>
+        <w:t>]</w:t>
+      </w:r>
+    </w:p>
+    <w:p>
+      <w:pPr>
+        <w:widowControl w:val="0"/>
+        <w:autoSpaceDE w:val="0"/>
+        <w:autoSpaceDN w:val="0"/>
+        <w:adjustRightInd w:val="0"/>
+        <w:spacing w:after="240" w:line="480" w:lineRule="auto"/>
+        <w:rPr>
+          <w:rFonts w:cs="Times"/>
+          <w:color w:val="000000"/>
+        </w:rPr>
+      </w:pPr>
+    </w:p>
+    <w:p>
+      <w:pPr>
+        <w:widowControl w:val="0"/>
+        <w:autoSpaceDE w:val="0"/>
+        <w:autoSpaceDN w:val="0"/>
+        <w:adjustRightInd w:val="0"/>
+        <w:spacing w:after="240" w:line="480" w:lineRule="auto"/>
+        <w:rPr>
+          <w:rFonts w:cs="Times"/>
+          <w:color w:val="000000"/>
+        </w:rPr>
+      </w:pPr>
+      <w:r>
+        <w:rPr>
+          <w:rFonts w:cs="Times"/>
+          <w:color w:val="000000"/>
+        </w:rPr>
+        <w:t>We would now like to introduce IoT.</w:t>
+      </w:r>
+      <w:r>
+        <w:rPr>
+          <w:rFonts w:cs="Times"/>
+          <w:color w:val="000000"/>
+        </w:rPr>
+        <w:t xml:space="preserve"> </w:t>
+      </w:r>
     </w:p>
     <w:p>
       <w:pPr>
@@ -3570,7 +3891,7 @@
         <w:rStyle w:val="PageNumber"/>
         <w:noProof/>
       </w:rPr>
-      <w:t>16</w:t>
+      <w:t>18</w:t>
     </w:r>
     <w:r>
       <w:rPr>

</xml_diff>

<commit_message>
added notes iot intro (wip)
</commit_message>
<xml_diff>
--- a/Notes.docx
+++ b/Notes.docx
@@ -3049,14 +3049,277 @@
           <w:rFonts w:cs="Times"/>
           <w:color w:val="000000"/>
         </w:rPr>
-        <w:t>[</w:t>
-      </w:r>
-      <w:r>
-        <w:rPr>
-          <w:rFonts w:cs="Times"/>
-          <w:color w:val="000000"/>
-        </w:rPr>
-        <w:t>section for Design Patterns</w:t>
+        <w:t>[first section]</w:t>
+      </w:r>
+    </w:p>
+    <w:p>
+      <w:pPr>
+        <w:widowControl w:val="0"/>
+        <w:autoSpaceDE w:val="0"/>
+        <w:autoSpaceDN w:val="0"/>
+        <w:adjustRightInd w:val="0"/>
+        <w:spacing w:after="240" w:line="480" w:lineRule="auto"/>
+        <w:rPr>
+          <w:rFonts w:cs="Times"/>
+          <w:color w:val="000000"/>
+        </w:rPr>
+      </w:pPr>
+    </w:p>
+    <w:p>
+      <w:pPr>
+        <w:widowControl w:val="0"/>
+        <w:autoSpaceDE w:val="0"/>
+        <w:autoSpaceDN w:val="0"/>
+        <w:adjustRightInd w:val="0"/>
+        <w:spacing w:after="240" w:line="480" w:lineRule="auto"/>
+        <w:rPr>
+          <w:rFonts w:cs="Times"/>
+          <w:color w:val="000000"/>
+        </w:rPr>
+      </w:pPr>
+      <w:r>
+        <w:rPr>
+          <w:rFonts w:cs="Times"/>
+          <w:color w:val="000000"/>
+        </w:rPr>
+        <w:t>This paper deals with IoT and sub-domains as well as their effect on architectural and design pattern.</w:t>
+      </w:r>
+      <w:r>
+        <w:rPr>
+          <w:rFonts w:cs="Times"/>
+          <w:color w:val="000000"/>
+        </w:rPr>
+        <w:t xml:space="preserve"> Before we can del</w:t>
+      </w:r>
+      <w:r>
+        <w:rPr>
+          <w:rFonts w:cs="Times"/>
+          <w:color w:val="000000"/>
+        </w:rPr>
+        <w:t>ve into those subjects though a</w:t>
+      </w:r>
+      <w:r>
+        <w:rPr>
+          <w:rFonts w:cs="Times"/>
+          <w:color w:val="000000"/>
+        </w:rPr>
+        <w:t xml:space="preserve"> basic understanding of the topics is necessary. </w:t>
+      </w:r>
+      <w:r>
+        <w:rPr>
+          <w:rFonts w:cs="Times"/>
+          <w:color w:val="000000"/>
+        </w:rPr>
+        <w:t>We will start with a short instruction to design/architectural patterns and move on to IoT and then talk about a selection of its sub-domains.</w:t>
+      </w:r>
+    </w:p>
+    <w:p>
+      <w:pPr>
+        <w:widowControl w:val="0"/>
+        <w:autoSpaceDE w:val="0"/>
+        <w:autoSpaceDN w:val="0"/>
+        <w:adjustRightInd w:val="0"/>
+        <w:spacing w:after="240" w:line="480" w:lineRule="auto"/>
+        <w:rPr>
+          <w:rFonts w:cs="Times"/>
+          <w:color w:val="000000"/>
+        </w:rPr>
+      </w:pPr>
+    </w:p>
+    <w:p>
+      <w:pPr>
+        <w:widowControl w:val="0"/>
+        <w:autoSpaceDE w:val="0"/>
+        <w:autoSpaceDN w:val="0"/>
+        <w:adjustRightInd w:val="0"/>
+        <w:spacing w:after="240" w:line="480" w:lineRule="auto"/>
+        <w:rPr>
+          <w:rFonts w:cs="Times"/>
+          <w:color w:val="000000"/>
+        </w:rPr>
+      </w:pPr>
+      <w:r>
+        <w:rPr>
+          <w:rFonts w:cs="Times"/>
+          <w:color w:val="000000"/>
+        </w:rPr>
+        <w:t>[section for Design Patterns intro]</w:t>
+      </w:r>
+    </w:p>
+    <w:p>
+      <w:pPr>
+        <w:widowControl w:val="0"/>
+        <w:autoSpaceDE w:val="0"/>
+        <w:autoSpaceDN w:val="0"/>
+        <w:adjustRightInd w:val="0"/>
+        <w:spacing w:after="240" w:line="480" w:lineRule="auto"/>
+        <w:rPr>
+          <w:rFonts w:cs="Times"/>
+          <w:color w:val="000000"/>
+        </w:rPr>
+      </w:pPr>
+    </w:p>
+    <w:p>
+      <w:pPr>
+        <w:widowControl w:val="0"/>
+        <w:autoSpaceDE w:val="0"/>
+        <w:autoSpaceDN w:val="0"/>
+        <w:adjustRightInd w:val="0"/>
+        <w:spacing w:after="240" w:line="480" w:lineRule="auto"/>
+        <w:rPr>
+          <w:rFonts w:cs="Times"/>
+          <w:color w:val="000000"/>
+        </w:rPr>
+      </w:pPr>
+      <w:r>
+        <w:rPr>
+          <w:rFonts w:cs="Times"/>
+          <w:color w:val="000000"/>
+        </w:rPr>
+        <w:t xml:space="preserve">Design patterns were popularized in the field of software engineering in the now famous book by the Gang of Four where a variety of patterns were described. The job of each pattern was to provide a generalized solution for recurring problems. The design patterns described in the book were object oriented patterns and they solved software development issues that showed up in that paradigm such as how listen to an event with the Observer pattern or how to enforce a single instance of class that can be accessed anywhere with the Singleton pattern. In all 24 patterns were listed and categorized into 3 pattern types, Creational, Structural and Behavioral. </w:t>
+      </w:r>
+    </w:p>
+    <w:p>
+      <w:pPr>
+        <w:widowControl w:val="0"/>
+        <w:autoSpaceDE w:val="0"/>
+        <w:autoSpaceDN w:val="0"/>
+        <w:adjustRightInd w:val="0"/>
+        <w:spacing w:after="240" w:line="480" w:lineRule="auto"/>
+        <w:rPr>
+          <w:rFonts w:cs="Times"/>
+          <w:color w:val="000000"/>
+        </w:rPr>
+      </w:pPr>
+    </w:p>
+    <w:p>
+      <w:pPr>
+        <w:widowControl w:val="0"/>
+        <w:autoSpaceDE w:val="0"/>
+        <w:autoSpaceDN w:val="0"/>
+        <w:adjustRightInd w:val="0"/>
+        <w:spacing w:after="240" w:line="480" w:lineRule="auto"/>
+        <w:rPr>
+          <w:rFonts w:cs="Times"/>
+          <w:color w:val="000000"/>
+        </w:rPr>
+      </w:pPr>
+      <w:r>
+        <w:rPr>
+          <w:rFonts w:cs="Times"/>
+          <w:color w:val="000000"/>
+        </w:rPr>
+        <w:t>These design patterns</w:t>
+      </w:r>
+      <w:r>
+        <w:rPr>
+          <w:rFonts w:cs="Times"/>
+          <w:color w:val="000000"/>
+        </w:rPr>
+        <w:t xml:space="preserve"> as well as others for other sources</w:t>
+      </w:r>
+      <w:r>
+        <w:rPr>
+          <w:rFonts w:cs="Times"/>
+          <w:color w:val="000000"/>
+        </w:rPr>
+        <w:t xml:space="preserve"> made a great impact on the realm of software engineering and were </w:t>
+      </w:r>
+      <w:r>
+        <w:rPr>
+          <w:rFonts w:cs="Times"/>
+          <w:color w:val="000000"/>
+        </w:rPr>
+        <w:t xml:space="preserve">expanded in existing categories and new ones. Other well-known categories include Concurrency patterns dealing with recurring multi-threaded environment problems such as the Producer-Consumer pattern, Architectural patterns dealing with more macro architecture issues such as how to build a robust and maintainable app such as MVC (Model View Controller). Here we will note the distinction between architectural patterns and design patterns. They are similar in nature and the main difference is level of abstraction. Design patterns are more specific </w:t>
+      </w:r>
+      <w:r>
+        <w:rPr>
+          <w:rFonts w:cs="Times"/>
+          <w:color w:val="000000"/>
+        </w:rPr>
+        <w:t xml:space="preserve">solving smaller scale problems while architectural patterns are more abstract and solve larger overarching problems. </w:t>
+      </w:r>
+      <w:r>
+        <w:rPr>
+          <w:rFonts w:cs="Times"/>
+          <w:color w:val="000000"/>
+        </w:rPr>
+        <w:t xml:space="preserve"> </w:t>
+      </w:r>
+      <w:r>
+        <w:rPr>
+          <w:rFonts w:cs="Times"/>
+          <w:color w:val="000000"/>
+        </w:rPr>
+        <w:t>In the paper we may use the word “pattern” by itself to refer to either.</w:t>
+      </w:r>
+    </w:p>
+    <w:p>
+      <w:pPr>
+        <w:widowControl w:val="0"/>
+        <w:autoSpaceDE w:val="0"/>
+        <w:autoSpaceDN w:val="0"/>
+        <w:adjustRightInd w:val="0"/>
+        <w:spacing w:after="240" w:line="480" w:lineRule="auto"/>
+        <w:rPr>
+          <w:rFonts w:cs="Times"/>
+          <w:color w:val="000000"/>
+        </w:rPr>
+      </w:pPr>
+    </w:p>
+    <w:p>
+      <w:pPr>
+        <w:widowControl w:val="0"/>
+        <w:autoSpaceDE w:val="0"/>
+        <w:autoSpaceDN w:val="0"/>
+        <w:adjustRightInd w:val="0"/>
+        <w:spacing w:after="240" w:line="480" w:lineRule="auto"/>
+        <w:rPr>
+          <w:rFonts w:cs="Times"/>
+          <w:color w:val="000000"/>
+        </w:rPr>
+      </w:pPr>
+      <w:r>
+        <w:rPr>
+          <w:rFonts w:cs="Times"/>
+          <w:color w:val="000000"/>
+        </w:rPr>
+        <w:t xml:space="preserve">With the development of software engineering more specialized patterns were developed, still dealing with providing a general solution to a common problem with the exception that the problem in question was common within a specific domain and not necessarily the larger field of software engineering. In this paper we are interested to see how various pattern domains evolved due the introduction and popularization of IoT and its sub-domains. </w:t>
+      </w:r>
+    </w:p>
+    <w:p>
+      <w:pPr>
+        <w:rPr>
+          <w:rFonts w:cs="Times"/>
+          <w:color w:val="000000"/>
+        </w:rPr>
+      </w:pPr>
+      <w:r>
+        <w:rPr>
+          <w:rFonts w:cs="Times"/>
+          <w:color w:val="000000"/>
+        </w:rPr>
+        <w:br w:type="page"/>
+      </w:r>
+    </w:p>
+    <w:p>
+      <w:pPr>
+        <w:widowControl w:val="0"/>
+        <w:autoSpaceDE w:val="0"/>
+        <w:autoSpaceDN w:val="0"/>
+        <w:adjustRightInd w:val="0"/>
+        <w:spacing w:after="240" w:line="480" w:lineRule="auto"/>
+        <w:rPr>
+          <w:rFonts w:cs="Times"/>
+          <w:color w:val="000000"/>
+        </w:rPr>
+      </w:pPr>
+      <w:r>
+        <w:rPr>
+          <w:rFonts w:cs="Times"/>
+          <w:color w:val="000000"/>
+        </w:rPr>
+        <w:t>[section for IoT</w:t>
       </w:r>
       <w:r>
         <w:rPr>
@@ -3064,307 +3327,187 @@
           <w:color w:val="000000"/>
         </w:rPr>
         <w:t xml:space="preserve"> intro</w:t>
+      </w:r>
+      <w:r>
+        <w:rPr>
+          <w:rFonts w:cs="Times"/>
+          <w:color w:val="000000"/>
+        </w:rPr>
+        <w:t>]</w:t>
+      </w:r>
+    </w:p>
+    <w:p>
+      <w:pPr>
+        <w:widowControl w:val="0"/>
+        <w:autoSpaceDE w:val="0"/>
+        <w:autoSpaceDN w:val="0"/>
+        <w:adjustRightInd w:val="0"/>
+        <w:spacing w:after="240" w:line="480" w:lineRule="auto"/>
+        <w:rPr>
+          <w:rFonts w:cs="Times"/>
+          <w:color w:val="000000"/>
+        </w:rPr>
+      </w:pPr>
+      <w:r>
+        <w:rPr>
+          <w:rFonts w:cs="Times"/>
+          <w:color w:val="000000"/>
+        </w:rPr>
+        <w:t>The</w:t>
+      </w:r>
+      <w:r>
+        <w:rPr>
+          <w:rFonts w:cs="Times"/>
+          <w:color w:val="000000"/>
+        </w:rPr>
+        <w:t xml:space="preserve"> main subject of this paper is the Internet of Things or IoT. In this paper we examine IoT as a technological field and its effects on software development. To get us started we first need an understand of what IoT is. Put simply, it is a field of technology that deals with interconnected devices over a network. </w:t>
+      </w:r>
+      <w:r>
+        <w:rPr>
+          <w:rFonts w:cs="Times"/>
+          <w:color w:val="000000"/>
+        </w:rPr>
+        <w:t>Network enabled devices can range from a common electric kettle, that will automatically boil water for you as you wake up, to the cutting edge of green energy wind turbines and everything in</w:t>
+      </w:r>
+      <w:r>
+        <w:rPr>
+          <w:rFonts w:cs="Times"/>
+          <w:color w:val="000000"/>
+        </w:rPr>
+        <w:t xml:space="preserve"> </w:t>
+      </w:r>
+      <w:r>
+        <w:rPr>
+          <w:rFonts w:cs="Times"/>
+          <w:color w:val="000000"/>
+        </w:rPr>
+        <w:t>between.</w:t>
+      </w:r>
+      <w:r>
+        <w:rPr>
+          <w:rFonts w:cs="Times"/>
+          <w:color w:val="000000"/>
+        </w:rPr>
+        <w:t xml:space="preserve"> In fact, it is no exaggeration that the limits of IoT aren’t confined to the Earth itself and has taken flight to the bound of space.</w:t>
+      </w:r>
+    </w:p>
+    <w:p>
+      <w:pPr>
+        <w:widowControl w:val="0"/>
+        <w:autoSpaceDE w:val="0"/>
+        <w:autoSpaceDN w:val="0"/>
+        <w:adjustRightInd w:val="0"/>
+        <w:spacing w:after="240" w:line="480" w:lineRule="auto"/>
+        <w:rPr>
+          <w:rFonts w:cs="Times"/>
+          <w:color w:val="000000"/>
+        </w:rPr>
+      </w:pPr>
+    </w:p>
+    <w:p>
+      <w:pPr>
+        <w:widowControl w:val="0"/>
+        <w:autoSpaceDE w:val="0"/>
+        <w:autoSpaceDN w:val="0"/>
+        <w:adjustRightInd w:val="0"/>
+        <w:spacing w:after="240" w:line="480" w:lineRule="auto"/>
+      </w:pPr>
+      <w:r>
+        <w:t>IoT is often thought of as a new up and coming technology and although it certainly has experienced</w:t>
+      </w:r>
+      <w:r>
+        <w:t xml:space="preserve"> incredible</w:t>
+      </w:r>
+      <w:r>
+        <w:t xml:space="preserve"> growth</w:t>
+      </w:r>
+      <w:r>
+        <w:t xml:space="preserve"> in the last decade or so it can be seen as far back as the 1980s from before the term was coined in old vending machines. What some see as an internet buzzword some hail as a major component of the fourth Industrial Revolution. </w:t>
+      </w:r>
+    </w:p>
+    <w:p>
+      <w:pPr>
+        <w:widowControl w:val="0"/>
+        <w:autoSpaceDE w:val="0"/>
+        <w:autoSpaceDN w:val="0"/>
+        <w:adjustRightInd w:val="0"/>
+        <w:spacing w:after="240" w:line="480" w:lineRule="auto"/>
+      </w:pPr>
+    </w:p>
+    <w:p>
+      <w:pPr>
+        <w:widowControl w:val="0"/>
+        <w:autoSpaceDE w:val="0"/>
+        <w:autoSpaceDN w:val="0"/>
+        <w:adjustRightInd w:val="0"/>
+        <w:spacing w:after="240" w:line="480" w:lineRule="auto"/>
+      </w:pPr>
+      <w:r>
+        <w:t>IoT systems come in all different shapes and sizes from a small network in one’s home to entire cities interconnected and further. These all have something in common, that is smart devices</w:t>
+      </w:r>
+      <w:r>
+        <w:t xml:space="preserve"> and a system controlling them</w:t>
+      </w:r>
+      <w:r>
+        <w:t xml:space="preserve">.  </w:t>
+      </w:r>
+      <w:r>
+        <w:t xml:space="preserve">A more general idea of IoT is various network enabled devices some sensors and some actuator (sometimes both in one device) and a control system. Data typically flows from the sensors to the control system where the data is analyzed and monitored then, when needed, instructions are sent from the </w:t>
+      </w:r>
+      <w:r>
+        <w:t>control system to the actuator devices. A very simple example of this would be an air conditioner and a PC. The air condition would have a special chip making it network enabled and it internally would have both a sensors and actuators. The PC would work as the control system and would receive data about the temperature from the AC and might send instructions back to it to change the temperature depending on the time of day. A more complicated system may include motion sensor in the room and sensors and actuators for the angle of the air flow fins in the AC. The computer could send instructions to redirect the airflow depending on a person</w:t>
+      </w:r>
+      <w:r>
+        <w:t>’</w:t>
+      </w:r>
+      <w:r>
+        <w:t xml:space="preserve">s position in the room. </w:t>
+      </w:r>
+    </w:p>
+    <w:p>
+      <w:pPr>
+        <w:widowControl w:val="0"/>
+        <w:autoSpaceDE w:val="0"/>
+        <w:autoSpaceDN w:val="0"/>
+        <w:adjustRightInd w:val="0"/>
+        <w:spacing w:after="240" w:line="480" w:lineRule="auto"/>
+      </w:pPr>
+    </w:p>
+    <w:p>
+      <w:pPr>
+        <w:widowControl w:val="0"/>
+        <w:autoSpaceDE w:val="0"/>
+        <w:autoSpaceDN w:val="0"/>
+        <w:adjustRightInd w:val="0"/>
+        <w:spacing w:after="240" w:line="480" w:lineRule="auto"/>
+        <w:rPr>
+          <w:rFonts w:cs="Times"/>
+          <w:color w:val="000000"/>
+        </w:rPr>
+      </w:pPr>
+      <w:r>
+        <w:t xml:space="preserve">The above example is quite small scale compared to other where and entire electric supply grid would be interconnected and controlled by AI </w:t>
+      </w:r>
+      <w:r>
+        <w:t>where all data passes through multiple gateways and middleware that</w:t>
+      </w:r>
+      <w:r>
+        <w:t xml:space="preserve"> include</w:t>
+      </w:r>
+      <w:r>
+        <w:t>s</w:t>
+      </w:r>
+      <w:r>
+        <w:t xml:space="preserve"> many different functions such as smart maintenance detection, power redirection and more. </w:t>
+      </w:r>
+      <w:r>
+        <w:t xml:space="preserve">We will see that the structure of the network differs depending on the use case and sub-domain. </w:t>
+      </w:r>
+      <w:r>
+        <w:t>As such we would like to list a few sub-domains of IoT some of which we will go into more detail later in this paper.</w:t>
       </w:r>
       <w:bookmarkStart w:id="1" w:name="_GoBack"/>
       <w:bookmarkEnd w:id="1"/>
-      <w:r>
-        <w:rPr>
-          <w:rFonts w:cs="Times"/>
-          <w:color w:val="000000"/>
-        </w:rPr>
-        <w:t>]</w:t>
-      </w:r>
-    </w:p>
-    <w:p>
-      <w:pPr>
-        <w:widowControl w:val="0"/>
-        <w:autoSpaceDE w:val="0"/>
-        <w:autoSpaceDN w:val="0"/>
-        <w:adjustRightInd w:val="0"/>
-        <w:spacing w:after="240" w:line="480" w:lineRule="auto"/>
-        <w:rPr>
-          <w:rFonts w:cs="Times"/>
-          <w:color w:val="000000"/>
-        </w:rPr>
-      </w:pPr>
-    </w:p>
-    <w:p>
-      <w:pPr>
-        <w:widowControl w:val="0"/>
-        <w:autoSpaceDE w:val="0"/>
-        <w:autoSpaceDN w:val="0"/>
-        <w:adjustRightInd w:val="0"/>
-        <w:spacing w:after="240" w:line="480" w:lineRule="auto"/>
-        <w:rPr>
-          <w:rFonts w:cs="Times"/>
-          <w:color w:val="000000"/>
-        </w:rPr>
-      </w:pPr>
-      <w:r>
-        <w:rPr>
-          <w:rFonts w:cs="Times"/>
-          <w:color w:val="000000"/>
-        </w:rPr>
-        <w:t>This paper deals with IoT and sub-domains as well as their effect on architectural and design pattern.</w:t>
-      </w:r>
-      <w:r>
-        <w:rPr>
-          <w:rFonts w:cs="Times"/>
-          <w:color w:val="000000"/>
-        </w:rPr>
-        <w:t xml:space="preserve"> Before we can del</w:t>
-      </w:r>
-      <w:r>
-        <w:rPr>
-          <w:rFonts w:cs="Times"/>
-          <w:color w:val="000000"/>
-        </w:rPr>
-        <w:t>ve into those subjects though a</w:t>
-      </w:r>
-      <w:r>
-        <w:rPr>
-          <w:rFonts w:cs="Times"/>
-          <w:color w:val="000000"/>
-        </w:rPr>
-        <w:t xml:space="preserve"> basic understanding of the topics is necessary. </w:t>
-      </w:r>
-      <w:r>
-        <w:rPr>
-          <w:rFonts w:cs="Times"/>
-          <w:color w:val="000000"/>
-        </w:rPr>
-        <w:t>We will start with a short instruction to design/architectural patterns and move on to IoT and then talk about a selection of its sub-domains.</w:t>
-      </w:r>
-    </w:p>
-    <w:p>
-      <w:pPr>
-        <w:widowControl w:val="0"/>
-        <w:autoSpaceDE w:val="0"/>
-        <w:autoSpaceDN w:val="0"/>
-        <w:adjustRightInd w:val="0"/>
-        <w:spacing w:after="240" w:line="480" w:lineRule="auto"/>
-        <w:rPr>
-          <w:rFonts w:cs="Times"/>
-          <w:color w:val="000000"/>
-        </w:rPr>
-      </w:pPr>
-    </w:p>
-    <w:p>
-      <w:pPr>
-        <w:widowControl w:val="0"/>
-        <w:autoSpaceDE w:val="0"/>
-        <w:autoSpaceDN w:val="0"/>
-        <w:adjustRightInd w:val="0"/>
-        <w:spacing w:after="240" w:line="480" w:lineRule="auto"/>
-        <w:rPr>
-          <w:rFonts w:cs="Times"/>
-          <w:color w:val="000000"/>
-        </w:rPr>
-      </w:pPr>
-      <w:r>
-        <w:rPr>
-          <w:rFonts w:cs="Times"/>
-          <w:color w:val="000000"/>
-        </w:rPr>
-        <w:t xml:space="preserve">Design patterns were popularized in the field of software engineering in the now famous book by the Gang of Four where a variety of patterns were described. The job of each pattern was to provide a generalized solution for recurring problems. The design patterns described in the book were object oriented patterns and they solved software development issues that showed up in that paradigm such as how listen to an event with the Observer pattern or how to enforce a single instance of class that can be accessed anywhere with the Singleton pattern. In all 24 patterns were listed and categorized into 3 pattern types, Creational, Structural and Behavioral. </w:t>
-      </w:r>
-    </w:p>
-    <w:p>
-      <w:pPr>
-        <w:widowControl w:val="0"/>
-        <w:autoSpaceDE w:val="0"/>
-        <w:autoSpaceDN w:val="0"/>
-        <w:adjustRightInd w:val="0"/>
-        <w:spacing w:after="240" w:line="480" w:lineRule="auto"/>
-        <w:rPr>
-          <w:rFonts w:cs="Times"/>
-          <w:color w:val="000000"/>
-        </w:rPr>
-      </w:pPr>
-    </w:p>
-    <w:p>
-      <w:pPr>
-        <w:widowControl w:val="0"/>
-        <w:autoSpaceDE w:val="0"/>
-        <w:autoSpaceDN w:val="0"/>
-        <w:adjustRightInd w:val="0"/>
-        <w:spacing w:after="240" w:line="480" w:lineRule="auto"/>
-        <w:rPr>
-          <w:rFonts w:cs="Times"/>
-          <w:color w:val="000000"/>
-        </w:rPr>
-      </w:pPr>
-      <w:r>
-        <w:rPr>
-          <w:rFonts w:cs="Times"/>
-          <w:color w:val="000000"/>
-        </w:rPr>
-        <w:t>These design patterns</w:t>
-      </w:r>
-      <w:r>
-        <w:rPr>
-          <w:rFonts w:cs="Times"/>
-          <w:color w:val="000000"/>
-        </w:rPr>
-        <w:t xml:space="preserve"> as well as others for other sources</w:t>
-      </w:r>
-      <w:r>
-        <w:rPr>
-          <w:rFonts w:cs="Times"/>
-          <w:color w:val="000000"/>
-        </w:rPr>
-        <w:t xml:space="preserve"> made a great impact on the realm of software engineering and were </w:t>
-      </w:r>
-      <w:r>
-        <w:rPr>
-          <w:rFonts w:cs="Times"/>
-          <w:color w:val="000000"/>
-        </w:rPr>
-        <w:t xml:space="preserve">expanded in existing categories and new ones. Other well-known categories include Concurrency patterns dealing with recurring multi-threaded environment problems such as the Producer-Consumer pattern, Architectural patterns dealing with more macro architecture issues such as how to build a robust and maintainable app such as MVC (Model View Controller). Here we will note the distinction between architectural patterns and design patterns. They are similar in nature and the main difference is level of abstraction. Design patterns are more specific </w:t>
-      </w:r>
-      <w:r>
-        <w:rPr>
-          <w:rFonts w:cs="Times"/>
-          <w:color w:val="000000"/>
-        </w:rPr>
-        <w:t xml:space="preserve">solving smaller scale problems while architectural patterns are more abstract and solve larger overarching problems. </w:t>
-      </w:r>
-      <w:r>
-        <w:rPr>
-          <w:rFonts w:cs="Times"/>
-          <w:color w:val="000000"/>
-        </w:rPr>
-        <w:t xml:space="preserve"> </w:t>
-      </w:r>
-      <w:r>
-        <w:rPr>
-          <w:rFonts w:cs="Times"/>
-          <w:color w:val="000000"/>
-        </w:rPr>
-        <w:t>In the paper we may use the word “pattern” by itself to refer to either.</w:t>
-      </w:r>
-    </w:p>
-    <w:p>
-      <w:pPr>
-        <w:widowControl w:val="0"/>
-        <w:autoSpaceDE w:val="0"/>
-        <w:autoSpaceDN w:val="0"/>
-        <w:adjustRightInd w:val="0"/>
-        <w:spacing w:after="240" w:line="480" w:lineRule="auto"/>
-        <w:rPr>
-          <w:rFonts w:cs="Times"/>
-          <w:color w:val="000000"/>
-        </w:rPr>
-      </w:pPr>
-    </w:p>
-    <w:p>
-      <w:pPr>
-        <w:widowControl w:val="0"/>
-        <w:autoSpaceDE w:val="0"/>
-        <w:autoSpaceDN w:val="0"/>
-        <w:adjustRightInd w:val="0"/>
-        <w:spacing w:after="240" w:line="480" w:lineRule="auto"/>
-        <w:rPr>
-          <w:rFonts w:cs="Times"/>
-          <w:color w:val="000000"/>
-        </w:rPr>
-      </w:pPr>
-      <w:r>
-        <w:rPr>
-          <w:rFonts w:cs="Times"/>
-          <w:color w:val="000000"/>
-        </w:rPr>
-        <w:t xml:space="preserve">With the development of software engineering more specialized patterns were developed, still dealing with providing a general solution to a common problem with the exception that the problem in question was common within a specific domain and not necessarily the larger field of software engineering. In this paper we are interested to see how various pattern domains evolved due the introduction and popularization of IoT and its sub-domains. </w:t>
-      </w:r>
-    </w:p>
-    <w:p>
-      <w:pPr>
-        <w:rPr>
-          <w:rFonts w:cs="Times"/>
-          <w:color w:val="000000"/>
-        </w:rPr>
-      </w:pPr>
-      <w:r>
-        <w:rPr>
-          <w:rFonts w:cs="Times"/>
-          <w:color w:val="000000"/>
-        </w:rPr>
-        <w:br w:type="page"/>
-      </w:r>
-    </w:p>
-    <w:p>
-      <w:pPr>
-        <w:widowControl w:val="0"/>
-        <w:autoSpaceDE w:val="0"/>
-        <w:autoSpaceDN w:val="0"/>
-        <w:adjustRightInd w:val="0"/>
-        <w:spacing w:after="240" w:line="480" w:lineRule="auto"/>
-        <w:rPr>
-          <w:rFonts w:cs="Times"/>
-          <w:color w:val="000000"/>
-        </w:rPr>
-      </w:pPr>
-      <w:r>
-        <w:rPr>
-          <w:rFonts w:cs="Times"/>
-          <w:color w:val="000000"/>
-        </w:rPr>
-        <w:t>[section for IoT</w:t>
-      </w:r>
-      <w:r>
-        <w:rPr>
-          <w:rFonts w:cs="Times"/>
-          <w:color w:val="000000"/>
-        </w:rPr>
-        <w:t xml:space="preserve"> intro</w:t>
-      </w:r>
-      <w:r>
-        <w:rPr>
-          <w:rFonts w:cs="Times"/>
-          <w:color w:val="000000"/>
-        </w:rPr>
-        <w:t>]</w:t>
-      </w:r>
-    </w:p>
-    <w:p>
-      <w:pPr>
-        <w:widowControl w:val="0"/>
-        <w:autoSpaceDE w:val="0"/>
-        <w:autoSpaceDN w:val="0"/>
-        <w:adjustRightInd w:val="0"/>
-        <w:spacing w:after="240" w:line="480" w:lineRule="auto"/>
-        <w:rPr>
-          <w:rFonts w:cs="Times"/>
-          <w:color w:val="000000"/>
-        </w:rPr>
-      </w:pPr>
-    </w:p>
-    <w:p>
-      <w:pPr>
-        <w:widowControl w:val="0"/>
-        <w:autoSpaceDE w:val="0"/>
-        <w:autoSpaceDN w:val="0"/>
-        <w:adjustRightInd w:val="0"/>
-        <w:spacing w:after="240" w:line="480" w:lineRule="auto"/>
-        <w:rPr>
-          <w:rFonts w:cs="Times"/>
-          <w:color w:val="000000"/>
-        </w:rPr>
-      </w:pPr>
-      <w:r>
-        <w:rPr>
-          <w:rFonts w:cs="Times"/>
-          <w:color w:val="000000"/>
-        </w:rPr>
-        <w:t>We would now like to introduce IoT.</w:t>
-      </w:r>
-      <w:r>
-        <w:rPr>
-          <w:rFonts w:cs="Times"/>
-          <w:color w:val="000000"/>
-        </w:rPr>
-        <w:t xml:space="preserve"> </w:t>
-      </w:r>
     </w:p>
     <w:p>
       <w:pPr>
@@ -3891,7 +4034,7 @@
         <w:rStyle w:val="PageNumber"/>
         <w:noProof/>
       </w:rPr>
-      <w:t>18</w:t>
+      <w:t>19</w:t>
     </w:r>
     <w:r>
       <w:rPr>

</xml_diff>

<commit_message>
added note converted plural to singular
</commit_message>
<xml_diff>
--- a/Notes.docx
+++ b/Notes.docx
@@ -20,8 +20,13 @@
         <w:spacing w:line="480" w:lineRule="auto"/>
       </w:pPr>
       <w:r>
-        <w:t>Background info on IoT</w:t>
-      </w:r>
+        <w:t xml:space="preserve">Background info on </w:t>
+      </w:r>
+      <w:proofErr w:type="spellStart"/>
+      <w:r>
+        <w:t>IoT</w:t>
+      </w:r>
+      <w:proofErr w:type="spellEnd"/>
     </w:p>
     <w:p>
       <w:pPr>
@@ -33,8 +38,13 @@
         <w:spacing w:line="480" w:lineRule="auto"/>
       </w:pPr>
       <w:r>
-        <w:t>Background info on any domain of IoT</w:t>
-      </w:r>
+        <w:t xml:space="preserve">Background info on any domain of </w:t>
+      </w:r>
+      <w:proofErr w:type="spellStart"/>
+      <w:r>
+        <w:t>IoT</w:t>
+      </w:r>
+      <w:proofErr w:type="spellEnd"/>
     </w:p>
     <w:p>
       <w:pPr>
@@ -46,7 +56,15 @@
         <w:spacing w:line="480" w:lineRule="auto"/>
       </w:pPr>
       <w:r>
-        <w:t>Generic IoT patterns</w:t>
+        <w:t xml:space="preserve">Generic </w:t>
+      </w:r>
+      <w:proofErr w:type="spellStart"/>
+      <w:r>
+        <w:t>IoT</w:t>
+      </w:r>
+      <w:proofErr w:type="spellEnd"/>
+      <w:r>
+        <w:t xml:space="preserve"> patterns</w:t>
       </w:r>
     </w:p>
     <w:p>
@@ -59,7 +77,15 @@
         <w:spacing w:line="480" w:lineRule="auto"/>
       </w:pPr>
       <w:r>
-        <w:t>Domain Specific IoT patters</w:t>
+        <w:t xml:space="preserve">Domain Specific </w:t>
+      </w:r>
+      <w:proofErr w:type="spellStart"/>
+      <w:r>
+        <w:t>IoT</w:t>
+      </w:r>
+      <w:proofErr w:type="spellEnd"/>
+      <w:r>
+        <w:t xml:space="preserve"> patters</w:t>
       </w:r>
     </w:p>
     <w:p>
@@ -72,8 +98,21 @@
         <w:spacing w:line="480" w:lineRule="auto"/>
       </w:pPr>
       <w:r>
-        <w:t>Usages of non-IoT patterns in IoT</w:t>
-      </w:r>
+        <w:t>Usages of non-</w:t>
+      </w:r>
+      <w:proofErr w:type="spellStart"/>
+      <w:r>
+        <w:t>IoT</w:t>
+      </w:r>
+      <w:proofErr w:type="spellEnd"/>
+      <w:r>
+        <w:t xml:space="preserve"> patterns in </w:t>
+      </w:r>
+      <w:proofErr w:type="spellStart"/>
+      <w:r>
+        <w:t>IoT</w:t>
+      </w:r>
+      <w:proofErr w:type="spellEnd"/>
     </w:p>
     <w:p>
       <w:pPr>
@@ -208,7 +247,15 @@
         <w:t>Industrial</w:t>
       </w:r>
       <w:r>
-        <w:t xml:space="preserve"> IoT (such as Smart Cities)</w:t>
+        <w:t xml:space="preserve"> </w:t>
+      </w:r>
+      <w:proofErr w:type="spellStart"/>
+      <w:r>
+        <w:t>IoT</w:t>
+      </w:r>
+      <w:proofErr w:type="spellEnd"/>
+      <w:r>
+        <w:t xml:space="preserve"> (such as Smart Cities)</w:t>
       </w:r>
     </w:p>
     <w:p>
@@ -254,6 +301,7 @@
           <w:color w:val="353535"/>
         </w:rPr>
       </w:pPr>
+      <w:proofErr w:type="spellStart"/>
       <w:r>
         <w:rPr>
           <w:rFonts w:ascii="AppleSystemUIFont" w:hAnsi="AppleSystemUIFont" w:cs="AppleSystemUIFont"/>
@@ -261,6 +309,7 @@
         </w:rPr>
         <w:t>nf</w:t>
       </w:r>
+      <w:proofErr w:type="spellEnd"/>
     </w:p>
     <w:p>
       <w:pPr>
@@ -317,7 +366,41 @@
           <w:rFonts w:ascii="AppleSystemUIFont" w:hAnsi="AppleSystemUIFont" w:cs="AppleSystemUIFont"/>
           <w:color w:val="353535"/>
         </w:rPr>
-        <w:t>lots of general information about IoT and it’s structure</w:t>
+        <w:t xml:space="preserve">lots of general information about </w:t>
+      </w:r>
+      <w:proofErr w:type="spellStart"/>
+      <w:r>
+        <w:rPr>
+          <w:rFonts w:ascii="AppleSystemUIFont" w:hAnsi="AppleSystemUIFont" w:cs="AppleSystemUIFont"/>
+          <w:color w:val="353535"/>
+        </w:rPr>
+        <w:t>IoT</w:t>
+      </w:r>
+      <w:proofErr w:type="spellEnd"/>
+      <w:r>
+        <w:rPr>
+          <w:rFonts w:ascii="AppleSystemUIFont" w:hAnsi="AppleSystemUIFont" w:cs="AppleSystemUIFont"/>
+          <w:color w:val="353535"/>
+        </w:rPr>
+        <w:t xml:space="preserve"> and </w:t>
+      </w:r>
+      <w:proofErr w:type="spellStart"/>
+      <w:proofErr w:type="gramStart"/>
+      <w:r>
+        <w:rPr>
+          <w:rFonts w:ascii="AppleSystemUIFont" w:hAnsi="AppleSystemUIFont" w:cs="AppleSystemUIFont"/>
+          <w:color w:val="353535"/>
+        </w:rPr>
+        <w:t>it’s</w:t>
+      </w:r>
+      <w:proofErr w:type="spellEnd"/>
+      <w:proofErr w:type="gramEnd"/>
+      <w:r>
+        <w:rPr>
+          <w:rFonts w:ascii="AppleSystemUIFont" w:hAnsi="AppleSystemUIFont" w:cs="AppleSystemUIFont"/>
+          <w:color w:val="353535"/>
+        </w:rPr>
+        <w:t xml:space="preserve"> structure</w:t>
       </w:r>
     </w:p>
     <w:p>
@@ -375,7 +458,23 @@
           <w:rFonts w:ascii="AppleSystemUIFont" w:hAnsi="AppleSystemUIFont" w:cs="AppleSystemUIFont"/>
           <w:color w:val="353535"/>
         </w:rPr>
-        <w:t>Fog and IoT- An Overview of Research Opportunities</w:t>
+        <w:t xml:space="preserve">Fog and </w:t>
+      </w:r>
+      <w:proofErr w:type="spellStart"/>
+      <w:r>
+        <w:rPr>
+          <w:rFonts w:ascii="AppleSystemUIFont" w:hAnsi="AppleSystemUIFont" w:cs="AppleSystemUIFont"/>
+          <w:color w:val="353535"/>
+        </w:rPr>
+        <w:t>IoT</w:t>
+      </w:r>
+      <w:proofErr w:type="spellEnd"/>
+      <w:r>
+        <w:rPr>
+          <w:rFonts w:ascii="AppleSystemUIFont" w:hAnsi="AppleSystemUIFont" w:cs="AppleSystemUIFont"/>
+          <w:color w:val="353535"/>
+        </w:rPr>
+        <w:t>- An Overview of Research Opportunities</w:t>
       </w:r>
     </w:p>
     <w:p>
@@ -425,73 +524,99 @@
           <w:rFonts w:ascii="AppleSystemUIFont" w:hAnsi="AppleSystemUIFont" w:cs="AppleSystemUIFont"/>
           <w:color w:val="353535"/>
         </w:rPr>
-        <w:t>also includes information about general needs of IoT as it grows and limitations of current IoT</w:t>
-      </w:r>
-    </w:p>
-    <w:p>
-      <w:pPr>
-        <w:widowControl w:val="0"/>
-        <w:autoSpaceDE w:val="0"/>
-        <w:autoSpaceDN w:val="0"/>
-        <w:adjustRightInd w:val="0"/>
-        <w:spacing w:line="480" w:lineRule="auto"/>
-        <w:rPr>
-          <w:rFonts w:ascii="AppleSystemUIFont" w:hAnsi="AppleSystemUIFont" w:cs="AppleSystemUIFont"/>
-          <w:color w:val="353535"/>
-        </w:rPr>
-      </w:pPr>
-    </w:p>
-    <w:p>
-      <w:pPr>
-        <w:widowControl w:val="0"/>
-        <w:autoSpaceDE w:val="0"/>
-        <w:autoSpaceDN w:val="0"/>
-        <w:adjustRightInd w:val="0"/>
-        <w:spacing w:line="480" w:lineRule="auto"/>
-        <w:rPr>
-          <w:rFonts w:ascii="AppleSystemUIFont" w:hAnsi="AppleSystemUIFont" w:cs="AppleSystemUIFont"/>
-          <w:color w:val="353535"/>
-        </w:rPr>
-      </w:pPr>
-    </w:p>
-    <w:p>
-      <w:pPr>
-        <w:widowControl w:val="0"/>
-        <w:autoSpaceDE w:val="0"/>
-        <w:autoSpaceDN w:val="0"/>
-        <w:adjustRightInd w:val="0"/>
-        <w:spacing w:line="480" w:lineRule="auto"/>
-        <w:rPr>
-          <w:rFonts w:ascii="AppleSystemUIFont" w:hAnsi="AppleSystemUIFont" w:cs="AppleSystemUIFont"/>
-          <w:color w:val="353535"/>
-        </w:rPr>
-      </w:pPr>
-    </w:p>
-    <w:p>
-      <w:pPr>
-        <w:widowControl w:val="0"/>
-        <w:autoSpaceDE w:val="0"/>
-        <w:autoSpaceDN w:val="0"/>
-        <w:adjustRightInd w:val="0"/>
-        <w:spacing w:line="480" w:lineRule="auto"/>
-        <w:rPr>
-          <w:rFonts w:ascii="AppleSystemUIFont" w:hAnsi="AppleSystemUIFont" w:cs="AppleSystemUIFont"/>
-          <w:color w:val="353535"/>
-        </w:rPr>
-      </w:pPr>
-    </w:p>
-    <w:p>
-      <w:pPr>
-        <w:widowControl w:val="0"/>
-        <w:autoSpaceDE w:val="0"/>
-        <w:autoSpaceDN w:val="0"/>
-        <w:adjustRightInd w:val="0"/>
-        <w:spacing w:line="480" w:lineRule="auto"/>
-        <w:rPr>
-          <w:rFonts w:ascii="AppleSystemUIFont" w:hAnsi="AppleSystemUIFont" w:cs="AppleSystemUIFont"/>
-          <w:color w:val="353535"/>
-        </w:rPr>
-      </w:pPr>
+        <w:t xml:space="preserve">also includes information about general needs of </w:t>
+      </w:r>
+      <w:proofErr w:type="spellStart"/>
+      <w:r>
+        <w:rPr>
+          <w:rFonts w:ascii="AppleSystemUIFont" w:hAnsi="AppleSystemUIFont" w:cs="AppleSystemUIFont"/>
+          <w:color w:val="353535"/>
+        </w:rPr>
+        <w:t>IoT</w:t>
+      </w:r>
+      <w:proofErr w:type="spellEnd"/>
+      <w:r>
+        <w:rPr>
+          <w:rFonts w:ascii="AppleSystemUIFont" w:hAnsi="AppleSystemUIFont" w:cs="AppleSystemUIFont"/>
+          <w:color w:val="353535"/>
+        </w:rPr>
+        <w:t xml:space="preserve"> as it grows and limitations of current </w:t>
+      </w:r>
+      <w:proofErr w:type="spellStart"/>
+      <w:r>
+        <w:rPr>
+          <w:rFonts w:ascii="AppleSystemUIFont" w:hAnsi="AppleSystemUIFont" w:cs="AppleSystemUIFont"/>
+          <w:color w:val="353535"/>
+        </w:rPr>
+        <w:t>IoT</w:t>
+      </w:r>
+      <w:proofErr w:type="spellEnd"/>
+    </w:p>
+    <w:p>
+      <w:pPr>
+        <w:widowControl w:val="0"/>
+        <w:autoSpaceDE w:val="0"/>
+        <w:autoSpaceDN w:val="0"/>
+        <w:adjustRightInd w:val="0"/>
+        <w:spacing w:line="480" w:lineRule="auto"/>
+        <w:rPr>
+          <w:rFonts w:ascii="AppleSystemUIFont" w:hAnsi="AppleSystemUIFont" w:cs="AppleSystemUIFont"/>
+          <w:color w:val="353535"/>
+        </w:rPr>
+      </w:pPr>
+    </w:p>
+    <w:p>
+      <w:pPr>
+        <w:widowControl w:val="0"/>
+        <w:autoSpaceDE w:val="0"/>
+        <w:autoSpaceDN w:val="0"/>
+        <w:adjustRightInd w:val="0"/>
+        <w:spacing w:line="480" w:lineRule="auto"/>
+        <w:rPr>
+          <w:rFonts w:ascii="AppleSystemUIFont" w:hAnsi="AppleSystemUIFont" w:cs="AppleSystemUIFont"/>
+          <w:color w:val="353535"/>
+        </w:rPr>
+      </w:pPr>
+    </w:p>
+    <w:p>
+      <w:pPr>
+        <w:widowControl w:val="0"/>
+        <w:autoSpaceDE w:val="0"/>
+        <w:autoSpaceDN w:val="0"/>
+        <w:adjustRightInd w:val="0"/>
+        <w:spacing w:line="480" w:lineRule="auto"/>
+        <w:rPr>
+          <w:rFonts w:ascii="AppleSystemUIFont" w:hAnsi="AppleSystemUIFont" w:cs="AppleSystemUIFont"/>
+          <w:color w:val="353535"/>
+        </w:rPr>
+      </w:pPr>
+    </w:p>
+    <w:p>
+      <w:pPr>
+        <w:widowControl w:val="0"/>
+        <w:autoSpaceDE w:val="0"/>
+        <w:autoSpaceDN w:val="0"/>
+        <w:adjustRightInd w:val="0"/>
+        <w:spacing w:line="480" w:lineRule="auto"/>
+        <w:rPr>
+          <w:rFonts w:ascii="AppleSystemUIFont" w:hAnsi="AppleSystemUIFont" w:cs="AppleSystemUIFont"/>
+          <w:color w:val="353535"/>
+        </w:rPr>
+      </w:pPr>
+    </w:p>
+    <w:p>
+      <w:pPr>
+        <w:widowControl w:val="0"/>
+        <w:autoSpaceDE w:val="0"/>
+        <w:autoSpaceDN w:val="0"/>
+        <w:adjustRightInd w:val="0"/>
+        <w:spacing w:line="480" w:lineRule="auto"/>
+        <w:rPr>
+          <w:rFonts w:ascii="AppleSystemUIFont" w:hAnsi="AppleSystemUIFont" w:cs="AppleSystemUIFont"/>
+          <w:color w:val="353535"/>
+        </w:rPr>
+      </w:pPr>
+      <w:proofErr w:type="spellStart"/>
       <w:r>
         <w:rPr>
           <w:rFonts w:ascii="AppleSystemUIFont" w:hAnsi="AppleSystemUIFont" w:cs="AppleSystemUIFont"/>
@@ -499,38 +624,55 @@
         </w:rPr>
         <w:t>mp</w:t>
       </w:r>
-    </w:p>
-    <w:p>
-      <w:pPr>
-        <w:widowControl w:val="0"/>
-        <w:autoSpaceDE w:val="0"/>
-        <w:autoSpaceDN w:val="0"/>
-        <w:adjustRightInd w:val="0"/>
-        <w:spacing w:line="480" w:lineRule="auto"/>
-        <w:rPr>
-          <w:rFonts w:ascii="AppleSystemUIFont" w:hAnsi="AppleSystemUIFont" w:cs="AppleSystemUIFont"/>
-          <w:color w:val="353535"/>
-        </w:rPr>
-      </w:pPr>
-    </w:p>
-    <w:p>
-      <w:pPr>
-        <w:widowControl w:val="0"/>
-        <w:autoSpaceDE w:val="0"/>
-        <w:autoSpaceDN w:val="0"/>
-        <w:adjustRightInd w:val="0"/>
-        <w:spacing w:line="480" w:lineRule="auto"/>
-        <w:rPr>
-          <w:rFonts w:ascii="AppleSystemUIFont" w:hAnsi="AppleSystemUIFont" w:cs="AppleSystemUIFont"/>
-          <w:color w:val="353535"/>
-        </w:rPr>
-      </w:pPr>
-      <w:r>
-        <w:rPr>
-          <w:rFonts w:ascii="AppleSystemUIFont" w:hAnsi="AppleSystemUIFont" w:cs="AppleSystemUIFont"/>
-          <w:color w:val="353535"/>
-        </w:rPr>
-        <w:t>An Integrated IoT Architecture for Smart Metering:</w:t>
+      <w:proofErr w:type="spellEnd"/>
+    </w:p>
+    <w:p>
+      <w:pPr>
+        <w:widowControl w:val="0"/>
+        <w:autoSpaceDE w:val="0"/>
+        <w:autoSpaceDN w:val="0"/>
+        <w:adjustRightInd w:val="0"/>
+        <w:spacing w:line="480" w:lineRule="auto"/>
+        <w:rPr>
+          <w:rFonts w:ascii="AppleSystemUIFont" w:hAnsi="AppleSystemUIFont" w:cs="AppleSystemUIFont"/>
+          <w:color w:val="353535"/>
+        </w:rPr>
+      </w:pPr>
+    </w:p>
+    <w:p>
+      <w:pPr>
+        <w:widowControl w:val="0"/>
+        <w:autoSpaceDE w:val="0"/>
+        <w:autoSpaceDN w:val="0"/>
+        <w:adjustRightInd w:val="0"/>
+        <w:spacing w:line="480" w:lineRule="auto"/>
+        <w:rPr>
+          <w:rFonts w:ascii="AppleSystemUIFont" w:hAnsi="AppleSystemUIFont" w:cs="AppleSystemUIFont"/>
+          <w:color w:val="353535"/>
+        </w:rPr>
+      </w:pPr>
+      <w:r>
+        <w:rPr>
+          <w:rFonts w:ascii="AppleSystemUIFont" w:hAnsi="AppleSystemUIFont" w:cs="AppleSystemUIFont"/>
+          <w:color w:val="353535"/>
+        </w:rPr>
+        <w:t xml:space="preserve">An Integrated </w:t>
+      </w:r>
+      <w:proofErr w:type="spellStart"/>
+      <w:r>
+        <w:rPr>
+          <w:rFonts w:ascii="AppleSystemUIFont" w:hAnsi="AppleSystemUIFont" w:cs="AppleSystemUIFont"/>
+          <w:color w:val="353535"/>
+        </w:rPr>
+        <w:t>IoT</w:t>
+      </w:r>
+      <w:proofErr w:type="spellEnd"/>
+      <w:r>
+        <w:rPr>
+          <w:rFonts w:ascii="AppleSystemUIFont" w:hAnsi="AppleSystemUIFont" w:cs="AppleSystemUIFont"/>
+          <w:color w:val="353535"/>
+        </w:rPr>
+        <w:t xml:space="preserve"> Architecture for Smart Metering:</w:t>
       </w:r>
     </w:p>
     <w:p>
@@ -621,12 +763,21 @@
           <w:color w:val="353535"/>
         </w:rPr>
       </w:pPr>
-      <w:r>
-        <w:rPr>
-          <w:rFonts w:ascii="AppleSystemUIFont" w:hAnsi="AppleSystemUIFont" w:cs="AppleSystemUIFont"/>
-          <w:color w:val="353535"/>
-        </w:rPr>
-        <w:t>IoT Architecture for Smart Grids:</w:t>
+      <w:proofErr w:type="spellStart"/>
+      <w:r>
+        <w:rPr>
+          <w:rFonts w:ascii="AppleSystemUIFont" w:hAnsi="AppleSystemUIFont" w:cs="AppleSystemUIFont"/>
+          <w:color w:val="353535"/>
+        </w:rPr>
+        <w:t>IoT</w:t>
+      </w:r>
+      <w:proofErr w:type="spellEnd"/>
+      <w:r>
+        <w:rPr>
+          <w:rFonts w:ascii="AppleSystemUIFont" w:hAnsi="AppleSystemUIFont" w:cs="AppleSystemUIFont"/>
+          <w:color w:val="353535"/>
+        </w:rPr>
+        <w:t xml:space="preserve"> Architecture for Smart Grids:</w:t>
       </w:r>
     </w:p>
     <w:p>
@@ -676,7 +827,23 @@
           <w:rFonts w:ascii="AppleSystemUIFont" w:hAnsi="AppleSystemUIFont" w:cs="AppleSystemUIFont"/>
           <w:color w:val="353535"/>
         </w:rPr>
-        <w:t>lists lots of types of energy sources and how they connect to IoT (like distribution to local areas, micrograms, smart cities, building, etc.)</w:t>
+        <w:t xml:space="preserve">lists lots of types of energy sources and how they connect to </w:t>
+      </w:r>
+      <w:proofErr w:type="spellStart"/>
+      <w:r>
+        <w:rPr>
+          <w:rFonts w:ascii="AppleSystemUIFont" w:hAnsi="AppleSystemUIFont" w:cs="AppleSystemUIFont"/>
+          <w:color w:val="353535"/>
+        </w:rPr>
+        <w:t>IoT</w:t>
+      </w:r>
+      <w:proofErr w:type="spellEnd"/>
+      <w:r>
+        <w:rPr>
+          <w:rFonts w:ascii="AppleSystemUIFont" w:hAnsi="AppleSystemUIFont" w:cs="AppleSystemUIFont"/>
+          <w:color w:val="353535"/>
+        </w:rPr>
+        <w:t xml:space="preserve"> (like distribution to local areas, micrograms, smart cities, building, etc.)</w:t>
       </w:r>
     </w:p>
     <w:p>
@@ -747,7 +914,39 @@
           <w:rFonts w:ascii="AppleSystemUIFont" w:hAnsi="AppleSystemUIFont" w:cs="AppleSystemUIFont"/>
           <w:color w:val="353535"/>
         </w:rPr>
-        <w:t>Study of IoT - Understanding IoT Architecture, Applications, Issues and Challenges:</w:t>
+        <w:t xml:space="preserve">Study of </w:t>
+      </w:r>
+      <w:proofErr w:type="spellStart"/>
+      <w:r>
+        <w:rPr>
+          <w:rFonts w:ascii="AppleSystemUIFont" w:hAnsi="AppleSystemUIFont" w:cs="AppleSystemUIFont"/>
+          <w:color w:val="353535"/>
+        </w:rPr>
+        <w:t>IoT</w:t>
+      </w:r>
+      <w:proofErr w:type="spellEnd"/>
+      <w:r>
+        <w:rPr>
+          <w:rFonts w:ascii="AppleSystemUIFont" w:hAnsi="AppleSystemUIFont" w:cs="AppleSystemUIFont"/>
+          <w:color w:val="353535"/>
+        </w:rPr>
+        <w:t xml:space="preserve"> - Understanding </w:t>
+      </w:r>
+      <w:proofErr w:type="spellStart"/>
+      <w:r>
+        <w:rPr>
+          <w:rFonts w:ascii="AppleSystemUIFont" w:hAnsi="AppleSystemUIFont" w:cs="AppleSystemUIFont"/>
+          <w:color w:val="353535"/>
+        </w:rPr>
+        <w:t>IoT</w:t>
+      </w:r>
+      <w:proofErr w:type="spellEnd"/>
+      <w:r>
+        <w:rPr>
+          <w:rFonts w:ascii="AppleSystemUIFont" w:hAnsi="AppleSystemUIFont" w:cs="AppleSystemUIFont"/>
+          <w:color w:val="353535"/>
+        </w:rPr>
+        <w:t xml:space="preserve"> Architecture, Applications, Issues and Challenges:</w:t>
       </w:r>
     </w:p>
     <w:p>
@@ -772,8 +971,33 @@
           <w:rFonts w:ascii="AppleSystemUIFont" w:hAnsi="AppleSystemUIFont" w:cs="AppleSystemUIFont"/>
           <w:color w:val="353535"/>
         </w:rPr>
-        <w:t>has a lot of domains of IoT (also divided into sub-domains)</w:t>
-      </w:r>
+        <w:t xml:space="preserve">has a lot of domains of </w:t>
+      </w:r>
+      <w:proofErr w:type="spellStart"/>
+      <w:r>
+        <w:rPr>
+          <w:rFonts w:ascii="AppleSystemUIFont" w:hAnsi="AppleSystemUIFont" w:cs="AppleSystemUIFont"/>
+          <w:color w:val="353535"/>
+        </w:rPr>
+        <w:t>IoT</w:t>
+      </w:r>
+      <w:proofErr w:type="spellEnd"/>
+      <w:r>
+        <w:rPr>
+          <w:rFonts w:ascii="AppleSystemUIFont" w:hAnsi="AppleSystemUIFont" w:cs="AppleSystemUIFont"/>
+          <w:color w:val="353535"/>
+        </w:rPr>
+        <w:t xml:space="preserve"> (also divided into sub-</w:t>
+      </w:r>
+      <w:proofErr w:type="gramStart"/>
+      <w:r>
+        <w:rPr>
+          <w:rFonts w:ascii="AppleSystemUIFont" w:hAnsi="AppleSystemUIFont" w:cs="AppleSystemUIFont"/>
+          <w:color w:val="353535"/>
+        </w:rPr>
+        <w:t>domains)</w:t>
+      </w:r>
+      <w:proofErr w:type="gramEnd"/>
     </w:p>
     <w:p>
       <w:pPr>
@@ -797,8 +1021,17 @@
           <w:rFonts w:ascii="AppleSystemUIFont" w:hAnsi="AppleSystemUIFont" w:cs="AppleSystemUIFont"/>
           <w:color w:val="353535"/>
         </w:rPr>
-        <w:t>general information about IoT</w:t>
-      </w:r>
+        <w:t xml:space="preserve">general information about </w:t>
+      </w:r>
+      <w:proofErr w:type="spellStart"/>
+      <w:r>
+        <w:rPr>
+          <w:rFonts w:ascii="AppleSystemUIFont" w:hAnsi="AppleSystemUIFont" w:cs="AppleSystemUIFont"/>
+          <w:color w:val="353535"/>
+        </w:rPr>
+        <w:t>IoT</w:t>
+      </w:r>
+      <w:proofErr w:type="spellEnd"/>
     </w:p>
     <w:p>
       <w:pPr>
@@ -822,8 +1055,17 @@
           <w:rFonts w:ascii="AppleSystemUIFont" w:hAnsi="AppleSystemUIFont" w:cs="AppleSystemUIFont"/>
           <w:color w:val="353535"/>
         </w:rPr>
-        <w:t>pros and cons of IoT</w:t>
-      </w:r>
+        <w:t xml:space="preserve">pros and cons of </w:t>
+      </w:r>
+      <w:proofErr w:type="spellStart"/>
+      <w:r>
+        <w:rPr>
+          <w:rFonts w:ascii="AppleSystemUIFont" w:hAnsi="AppleSystemUIFont" w:cs="AppleSystemUIFont"/>
+          <w:color w:val="353535"/>
+        </w:rPr>
+        <w:t>IoT</w:t>
+      </w:r>
+      <w:proofErr w:type="spellEnd"/>
     </w:p>
     <w:p>
       <w:pPr>
@@ -847,53 +1089,103 @@
           <w:rFonts w:ascii="AppleSystemUIFont" w:hAnsi="AppleSystemUIFont" w:cs="AppleSystemUIFont"/>
           <w:color w:val="353535"/>
         </w:rPr>
-        <w:t>challenges of IoT</w:t>
-      </w:r>
-    </w:p>
-    <w:p>
-      <w:pPr>
-        <w:widowControl w:val="0"/>
-        <w:autoSpaceDE w:val="0"/>
-        <w:autoSpaceDN w:val="0"/>
-        <w:adjustRightInd w:val="0"/>
-        <w:spacing w:line="480" w:lineRule="auto"/>
-        <w:rPr>
-          <w:rFonts w:ascii="AppleSystemUIFont" w:hAnsi="AppleSystemUIFont" w:cs="AppleSystemUIFont"/>
-          <w:color w:val="353535"/>
-        </w:rPr>
-      </w:pPr>
-    </w:p>
-    <w:p>
-      <w:pPr>
-        <w:widowControl w:val="0"/>
-        <w:autoSpaceDE w:val="0"/>
-        <w:autoSpaceDN w:val="0"/>
-        <w:adjustRightInd w:val="0"/>
-        <w:spacing w:line="480" w:lineRule="auto"/>
-        <w:rPr>
-          <w:rFonts w:ascii="AppleSystemUIFont" w:hAnsi="AppleSystemUIFont" w:cs="AppleSystemUIFont"/>
-          <w:color w:val="353535"/>
-        </w:rPr>
-      </w:pPr>
-    </w:p>
-    <w:p>
-      <w:pPr>
-        <w:widowControl w:val="0"/>
-        <w:autoSpaceDE w:val="0"/>
-        <w:autoSpaceDN w:val="0"/>
-        <w:adjustRightInd w:val="0"/>
-        <w:spacing w:line="480" w:lineRule="auto"/>
-        <w:rPr>
-          <w:rFonts w:ascii="AppleSystemUIFont" w:hAnsi="AppleSystemUIFont" w:cs="AppleSystemUIFont"/>
-          <w:color w:val="353535"/>
-        </w:rPr>
-      </w:pPr>
-      <w:r>
-        <w:rPr>
-          <w:rFonts w:ascii="AppleSystemUIFont" w:hAnsi="AppleSystemUIFont" w:cs="AppleSystemUIFont"/>
-          <w:color w:val="353535"/>
-        </w:rPr>
-        <w:t>Decentralised IoT Architecture for Efficient Resources Utilisation:</w:t>
+        <w:t xml:space="preserve">challenges of </w:t>
+      </w:r>
+      <w:proofErr w:type="spellStart"/>
+      <w:r>
+        <w:rPr>
+          <w:rFonts w:ascii="AppleSystemUIFont" w:hAnsi="AppleSystemUIFont" w:cs="AppleSystemUIFont"/>
+          <w:color w:val="353535"/>
+        </w:rPr>
+        <w:t>IoT</w:t>
+      </w:r>
+      <w:proofErr w:type="spellEnd"/>
+    </w:p>
+    <w:p>
+      <w:pPr>
+        <w:widowControl w:val="0"/>
+        <w:autoSpaceDE w:val="0"/>
+        <w:autoSpaceDN w:val="0"/>
+        <w:adjustRightInd w:val="0"/>
+        <w:spacing w:line="480" w:lineRule="auto"/>
+        <w:rPr>
+          <w:rFonts w:ascii="AppleSystemUIFont" w:hAnsi="AppleSystemUIFont" w:cs="AppleSystemUIFont"/>
+          <w:color w:val="353535"/>
+        </w:rPr>
+      </w:pPr>
+    </w:p>
+    <w:p>
+      <w:pPr>
+        <w:widowControl w:val="0"/>
+        <w:autoSpaceDE w:val="0"/>
+        <w:autoSpaceDN w:val="0"/>
+        <w:adjustRightInd w:val="0"/>
+        <w:spacing w:line="480" w:lineRule="auto"/>
+        <w:rPr>
+          <w:rFonts w:ascii="AppleSystemUIFont" w:hAnsi="AppleSystemUIFont" w:cs="AppleSystemUIFont"/>
+          <w:color w:val="353535"/>
+        </w:rPr>
+      </w:pPr>
+    </w:p>
+    <w:p>
+      <w:pPr>
+        <w:widowControl w:val="0"/>
+        <w:autoSpaceDE w:val="0"/>
+        <w:autoSpaceDN w:val="0"/>
+        <w:adjustRightInd w:val="0"/>
+        <w:spacing w:line="480" w:lineRule="auto"/>
+        <w:rPr>
+          <w:rFonts w:ascii="AppleSystemUIFont" w:hAnsi="AppleSystemUIFont" w:cs="AppleSystemUIFont"/>
+          <w:color w:val="353535"/>
+        </w:rPr>
+      </w:pPr>
+      <w:proofErr w:type="spellStart"/>
+      <w:r>
+        <w:rPr>
+          <w:rFonts w:ascii="AppleSystemUIFont" w:hAnsi="AppleSystemUIFont" w:cs="AppleSystemUIFont"/>
+          <w:color w:val="353535"/>
+        </w:rPr>
+        <w:t>Decentralised</w:t>
+      </w:r>
+      <w:proofErr w:type="spellEnd"/>
+      <w:r>
+        <w:rPr>
+          <w:rFonts w:ascii="AppleSystemUIFont" w:hAnsi="AppleSystemUIFont" w:cs="AppleSystemUIFont"/>
+          <w:color w:val="353535"/>
+        </w:rPr>
+        <w:t xml:space="preserve"> </w:t>
+      </w:r>
+      <w:proofErr w:type="spellStart"/>
+      <w:r>
+        <w:rPr>
+          <w:rFonts w:ascii="AppleSystemUIFont" w:hAnsi="AppleSystemUIFont" w:cs="AppleSystemUIFont"/>
+          <w:color w:val="353535"/>
+        </w:rPr>
+        <w:t>IoT</w:t>
+      </w:r>
+      <w:proofErr w:type="spellEnd"/>
+      <w:r>
+        <w:rPr>
+          <w:rFonts w:ascii="AppleSystemUIFont" w:hAnsi="AppleSystemUIFont" w:cs="AppleSystemUIFont"/>
+          <w:color w:val="353535"/>
+        </w:rPr>
+        <w:t xml:space="preserve"> Architecture for Efficient Resources </w:t>
+      </w:r>
+      <w:proofErr w:type="spellStart"/>
+      <w:r>
+        <w:rPr>
+          <w:rFonts w:ascii="AppleSystemUIFont" w:hAnsi="AppleSystemUIFont" w:cs="AppleSystemUIFont"/>
+          <w:color w:val="353535"/>
+        </w:rPr>
+        <w:t>Utilisation</w:t>
+      </w:r>
+      <w:proofErr w:type="spellEnd"/>
+      <w:r>
+        <w:rPr>
+          <w:rFonts w:ascii="AppleSystemUIFont" w:hAnsi="AppleSystemUIFont" w:cs="AppleSystemUIFont"/>
+          <w:color w:val="353535"/>
+        </w:rPr>
+        <w:t>:</w:t>
       </w:r>
     </w:p>
     <w:p>
@@ -1449,7 +1741,23 @@
           <w:rFonts w:ascii="AppleSystemUIFont" w:hAnsi="AppleSystemUIFont" w:cs="AppleSystemUIFont"/>
           <w:color w:val="353535"/>
         </w:rPr>
-        <w:t>a lot of design patterns in general and how they made IoT patterns from existing things</w:t>
+        <w:t xml:space="preserve">a lot of design patterns in general and how they made </w:t>
+      </w:r>
+      <w:proofErr w:type="spellStart"/>
+      <w:r>
+        <w:rPr>
+          <w:rFonts w:ascii="AppleSystemUIFont" w:hAnsi="AppleSystemUIFont" w:cs="AppleSystemUIFont"/>
+          <w:color w:val="353535"/>
+        </w:rPr>
+        <w:t>IoT</w:t>
+      </w:r>
+      <w:proofErr w:type="spellEnd"/>
+      <w:r>
+        <w:rPr>
+          <w:rFonts w:ascii="AppleSystemUIFont" w:hAnsi="AppleSystemUIFont" w:cs="AppleSystemUIFont"/>
+          <w:color w:val="353535"/>
+        </w:rPr>
+        <w:t xml:space="preserve"> patterns from existing things</w:t>
       </w:r>
     </w:p>
     <w:p>
@@ -1474,53 +1782,78 @@
           <w:rFonts w:ascii="AppleSystemUIFont" w:hAnsi="AppleSystemUIFont" w:cs="AppleSystemUIFont"/>
           <w:color w:val="353535"/>
         </w:rPr>
-        <w:t>(I think these can go in the general IoT category)</w:t>
-      </w:r>
-    </w:p>
-    <w:p>
-      <w:pPr>
-        <w:widowControl w:val="0"/>
-        <w:autoSpaceDE w:val="0"/>
-        <w:autoSpaceDN w:val="0"/>
-        <w:adjustRightInd w:val="0"/>
-        <w:spacing w:line="480" w:lineRule="auto"/>
-        <w:rPr>
-          <w:rFonts w:ascii="AppleSystemUIFont" w:hAnsi="AppleSystemUIFont" w:cs="AppleSystemUIFont"/>
-          <w:color w:val="353535"/>
-        </w:rPr>
-      </w:pPr>
-    </w:p>
-    <w:p>
-      <w:pPr>
-        <w:widowControl w:val="0"/>
-        <w:autoSpaceDE w:val="0"/>
-        <w:autoSpaceDN w:val="0"/>
-        <w:adjustRightInd w:val="0"/>
-        <w:spacing w:line="480" w:lineRule="auto"/>
-        <w:rPr>
-          <w:rFonts w:ascii="AppleSystemUIFont" w:hAnsi="AppleSystemUIFont" w:cs="AppleSystemUIFont"/>
-          <w:color w:val="353535"/>
-        </w:rPr>
-      </w:pPr>
-    </w:p>
-    <w:p>
-      <w:pPr>
-        <w:widowControl w:val="0"/>
-        <w:autoSpaceDE w:val="0"/>
-        <w:autoSpaceDN w:val="0"/>
-        <w:adjustRightInd w:val="0"/>
-        <w:spacing w:line="480" w:lineRule="auto"/>
-        <w:rPr>
-          <w:rFonts w:ascii="AppleSystemUIFont" w:hAnsi="AppleSystemUIFont" w:cs="AppleSystemUIFont"/>
-          <w:color w:val="353535"/>
-        </w:rPr>
-      </w:pPr>
-      <w:r>
-        <w:rPr>
-          <w:rFonts w:ascii="AppleSystemUIFont" w:hAnsi="AppleSystemUIFont" w:cs="AppleSystemUIFont"/>
-          <w:color w:val="353535"/>
-        </w:rPr>
-        <w:t>IoT design patterns- Computational constructs to design, build and engineer edge applications:</w:t>
+        <w:t xml:space="preserve">(I think these can go in the general </w:t>
+      </w:r>
+      <w:proofErr w:type="spellStart"/>
+      <w:r>
+        <w:rPr>
+          <w:rFonts w:ascii="AppleSystemUIFont" w:hAnsi="AppleSystemUIFont" w:cs="AppleSystemUIFont"/>
+          <w:color w:val="353535"/>
+        </w:rPr>
+        <w:t>IoT</w:t>
+      </w:r>
+      <w:proofErr w:type="spellEnd"/>
+      <w:r>
+        <w:rPr>
+          <w:rFonts w:ascii="AppleSystemUIFont" w:hAnsi="AppleSystemUIFont" w:cs="AppleSystemUIFont"/>
+          <w:color w:val="353535"/>
+        </w:rPr>
+        <w:t xml:space="preserve"> category)</w:t>
+      </w:r>
+    </w:p>
+    <w:p>
+      <w:pPr>
+        <w:widowControl w:val="0"/>
+        <w:autoSpaceDE w:val="0"/>
+        <w:autoSpaceDN w:val="0"/>
+        <w:adjustRightInd w:val="0"/>
+        <w:spacing w:line="480" w:lineRule="auto"/>
+        <w:rPr>
+          <w:rFonts w:ascii="AppleSystemUIFont" w:hAnsi="AppleSystemUIFont" w:cs="AppleSystemUIFont"/>
+          <w:color w:val="353535"/>
+        </w:rPr>
+      </w:pPr>
+    </w:p>
+    <w:p>
+      <w:pPr>
+        <w:widowControl w:val="0"/>
+        <w:autoSpaceDE w:val="0"/>
+        <w:autoSpaceDN w:val="0"/>
+        <w:adjustRightInd w:val="0"/>
+        <w:spacing w:line="480" w:lineRule="auto"/>
+        <w:rPr>
+          <w:rFonts w:ascii="AppleSystemUIFont" w:hAnsi="AppleSystemUIFont" w:cs="AppleSystemUIFont"/>
+          <w:color w:val="353535"/>
+        </w:rPr>
+      </w:pPr>
+    </w:p>
+    <w:p>
+      <w:pPr>
+        <w:widowControl w:val="0"/>
+        <w:autoSpaceDE w:val="0"/>
+        <w:autoSpaceDN w:val="0"/>
+        <w:adjustRightInd w:val="0"/>
+        <w:spacing w:line="480" w:lineRule="auto"/>
+        <w:rPr>
+          <w:rFonts w:ascii="AppleSystemUIFont" w:hAnsi="AppleSystemUIFont" w:cs="AppleSystemUIFont"/>
+          <w:color w:val="353535"/>
+        </w:rPr>
+      </w:pPr>
+      <w:proofErr w:type="spellStart"/>
+      <w:r>
+        <w:rPr>
+          <w:rFonts w:ascii="AppleSystemUIFont" w:hAnsi="AppleSystemUIFont" w:cs="AppleSystemUIFont"/>
+          <w:color w:val="353535"/>
+        </w:rPr>
+        <w:t>IoT</w:t>
+      </w:r>
+      <w:proofErr w:type="spellEnd"/>
+      <w:r>
+        <w:rPr>
+          <w:rFonts w:ascii="AppleSystemUIFont" w:hAnsi="AppleSystemUIFont" w:cs="AppleSystemUIFont"/>
+          <w:color w:val="353535"/>
+        </w:rPr>
+        <w:t xml:space="preserve"> design patterns- Computational constructs to design, build and engineer edge applications:</w:t>
       </w:r>
     </w:p>
     <w:p>
@@ -1545,7 +1878,23 @@
           <w:rFonts w:ascii="AppleSystemUIFont" w:hAnsi="AppleSystemUIFont" w:cs="AppleSystemUIFont"/>
           <w:color w:val="353535"/>
         </w:rPr>
-        <w:t>several of general IoT patterns</w:t>
+        <w:t xml:space="preserve">several of general </w:t>
+      </w:r>
+      <w:proofErr w:type="spellStart"/>
+      <w:r>
+        <w:rPr>
+          <w:rFonts w:ascii="AppleSystemUIFont" w:hAnsi="AppleSystemUIFont" w:cs="AppleSystemUIFont"/>
+          <w:color w:val="353535"/>
+        </w:rPr>
+        <w:t>IoT</w:t>
+      </w:r>
+      <w:proofErr w:type="spellEnd"/>
+      <w:r>
+        <w:rPr>
+          <w:rFonts w:ascii="AppleSystemUIFont" w:hAnsi="AppleSystemUIFont" w:cs="AppleSystemUIFont"/>
+          <w:color w:val="353535"/>
+        </w:rPr>
+        <w:t xml:space="preserve"> patterns</w:t>
       </w:r>
     </w:p>
     <w:p>
@@ -1584,7 +1933,23 @@
         <w:spacing w:line="480" w:lineRule="auto"/>
       </w:pPr>
       <w:r>
-        <w:t>BCI, that is Brain-Computer Interfaces, is quite an interesting domain of IoT connecting neurology, electrical engineering, machine learning in addition to some of the more standard aspect of IoT such as networking connectivity.</w:t>
+        <w:t xml:space="preserve">BCI, that is Brain-Computer Interfaces, is quite an interesting domain of </w:t>
+      </w:r>
+      <w:proofErr w:type="spellStart"/>
+      <w:r>
+        <w:t>IoT</w:t>
+      </w:r>
+      <w:proofErr w:type="spellEnd"/>
+      <w:r>
+        <w:t xml:space="preserve"> connecting neurology, electrical engineering, machine learning in addition to some of the more standard aspect of </w:t>
+      </w:r>
+      <w:proofErr w:type="spellStart"/>
+      <w:r>
+        <w:t>IoT</w:t>
+      </w:r>
+      <w:proofErr w:type="spellEnd"/>
+      <w:r>
+        <w:t xml:space="preserve"> such as networking connectivity.</w:t>
       </w:r>
     </w:p>
     <w:p>
@@ -1621,19 +1986,51 @@
         <w:spacing w:line="480" w:lineRule="auto"/>
       </w:pPr>
       <w:r>
-        <w:t xml:space="preserve">Although we will mainly talk about healthcare in the remainder of this paper, we will </w:t>
-      </w:r>
-      <w:r>
-        <w:t>deviate</w:t>
-      </w:r>
-      <w:r>
-        <w:t xml:space="preserve"> from that for one example</w:t>
-      </w:r>
-      <w:r>
-        <w:t xml:space="preserve"> to solidify an image of what BCI can do. This example</w:t>
-      </w:r>
-      <w:r>
-        <w:t xml:space="preserve"> may cause and upset in the world of gaming. The NextMind device with its SDK for the Unity game engine allows users, when wearing the device, to control certain aspects of project created with then Unity game engine simply by concentrating.</w:t>
+        <w:t>Although healthcare</w:t>
+      </w:r>
+      <w:r>
+        <w:t xml:space="preserve"> is the main focus of the</w:t>
+      </w:r>
+      <w:r>
+        <w:t xml:space="preserve"> in the remainder of this </w:t>
+      </w:r>
+      <w:r>
+        <w:t>section</w:t>
+      </w:r>
+      <w:r>
+        <w:t xml:space="preserve">, </w:t>
+      </w:r>
+      <w:r>
+        <w:t>a short deviation</w:t>
+      </w:r>
+      <w:r>
+        <w:t xml:space="preserve"> from that for </w:t>
+      </w:r>
+      <w:r>
+        <w:t>an</w:t>
+      </w:r>
+      <w:r>
+        <w:t xml:space="preserve"> example</w:t>
+      </w:r>
+      <w:r>
+        <w:t xml:space="preserve"> to solidify an image of what BCI can do</w:t>
+      </w:r>
+      <w:r>
+        <w:t xml:space="preserve"> follows</w:t>
+      </w:r>
+      <w:r>
+        <w:t>. This example</w:t>
+      </w:r>
+      <w:r>
+        <w:t xml:space="preserve"> may cause and upset in the world of gaming. The </w:t>
+      </w:r>
+      <w:proofErr w:type="spellStart"/>
+      <w:r>
+        <w:t>NextMind</w:t>
+      </w:r>
+      <w:proofErr w:type="spellEnd"/>
+      <w:r>
+        <w:t xml:space="preserve"> device with its SDK for the Unity game engine allows users, when wearing the device, to control certain aspects of project created with then Unity game engine simply by concentrating.</w:t>
       </w:r>
       <w:r>
         <w:t xml:space="preserve"> It works by analyzing the brainwaves of the wearer when concentrating on special graphics displayed on the screen and with integrating the software this can be used to cause a myriad of effects, simplest of which would be perhaps movement in a game. </w:t>
@@ -1652,32 +2049,57 @@
         <w:spacing w:line="480" w:lineRule="auto"/>
       </w:pPr>
       <w:r>
-        <w:t xml:space="preserve">Now that we understand some of the capabilities of BCI we will see in the field of healthcare that the same type of technology isn’t limited to video games. It can be used </w:t>
-      </w:r>
-      <w:r>
-        <w:t>for instance to move around a wheelchair of a patient who does not have the ability to walk. Once the software is trained for the patient and a classifier is created, it can be used to analyze the patient’s brainwaves and interpret how to actuate and move the wheelchair. Here the IoT technology is allowing all the various parts to communicate with each other such as the EEG device, the actuated device (the wheelchair) and the processing unit which may be on a separate device.</w:t>
-      </w:r>
-    </w:p>
-    <w:p>
-      <w:pPr>
-        <w:spacing w:line="480" w:lineRule="auto"/>
-      </w:pPr>
-    </w:p>
-    <w:p>
-      <w:pPr>
-        <w:spacing w:line="480" w:lineRule="auto"/>
-      </w:pPr>
-      <w:r>
-        <w:t xml:space="preserve">To more efficiently work with BCI as a subdomain of IoT </w:t>
+        <w:t xml:space="preserve">Now that some of the capabilities of BCI </w:t>
+      </w:r>
+      <w:r>
+        <w:t xml:space="preserve">are understood the discussion moves on to the field of healthcare where it becomes evident that </w:t>
+      </w:r>
+      <w:r>
+        <w:t xml:space="preserve">the same type of technology isn’t limited to video games. It can be used </w:t>
+      </w:r>
+      <w:r>
+        <w:t xml:space="preserve">for instance to move around a wheelchair of a patient who does not have the ability to walk. Once the software is trained for the patient and a classifier is created, it can be used to analyze the patient’s brainwaves and interpret how to actuate and move the wheelchair. Here the </w:t>
+      </w:r>
+      <w:proofErr w:type="spellStart"/>
+      <w:r>
+        <w:t>IoT</w:t>
+      </w:r>
+      <w:proofErr w:type="spellEnd"/>
+      <w:r>
+        <w:t xml:space="preserve"> technology is allowing all the various parts to communicate with each other such as the EEG device, the actuated device (the wheelchair) and the processing unit which may be on a separate device.</w:t>
+      </w:r>
+    </w:p>
+    <w:p>
+      <w:pPr>
+        <w:spacing w:line="480" w:lineRule="auto"/>
+      </w:pPr>
+    </w:p>
+    <w:p>
+      <w:pPr>
+        <w:spacing w:line="480" w:lineRule="auto"/>
+      </w:pPr>
+      <w:r>
+        <w:t xml:space="preserve">To more efficiently work with BCI as a subdomain of </w:t>
+      </w:r>
+      <w:proofErr w:type="spellStart"/>
+      <w:r>
+        <w:t>IoT</w:t>
+      </w:r>
+      <w:proofErr w:type="spellEnd"/>
+      <w:r>
+        <w:t xml:space="preserve"> </w:t>
       </w:r>
       <w:r>
         <w:t>ontology design patterns were developed</w:t>
       </w:r>
       <w:r>
-        <w:t xml:space="preserve">. Here we will </w:t>
-      </w:r>
-      <w:r>
-        <w:t>look at a couple</w:t>
+        <w:t xml:space="preserve">. Here </w:t>
+      </w:r>
+      <w:r>
+        <w:t>a couple</w:t>
+      </w:r>
+      <w:r>
+        <w:t xml:space="preserve"> of design patterns are examined</w:t>
       </w:r>
       <w:r>
         <w:t xml:space="preserve">, </w:t>
@@ -1734,6 +2156,11 @@
       <w:pPr>
         <w:spacing w:line="480" w:lineRule="auto"/>
       </w:pPr>
+    </w:p>
+    <w:p>
+      <w:pPr>
+        <w:spacing w:line="480" w:lineRule="auto"/>
+      </w:pPr>
       <w:r>
         <w:t xml:space="preserve">Without going into detail of the tagging and models of the ontology itself, these two patterns work hand in hand cataloging the full picture of </w:t>
       </w:r>
@@ -1741,8 +2168,13 @@
         <w:t>BCI model, that is the connection between the Sense Model (described by the Stimulus-Sensor-Observer Ontology Pattern) and the Actuation Model (described by the Actuation-Actuator-Effect Ontology Design). Each pattern is aligned to and expands upon existing ontologies in the relevant fields</w:t>
       </w:r>
       <w:r>
-        <w:t xml:space="preserve"> including, of course, the field of IoT</w:t>
-      </w:r>
+        <w:t xml:space="preserve"> including, of course, the field of </w:t>
+      </w:r>
+      <w:proofErr w:type="spellStart"/>
+      <w:r>
+        <w:t>IoT</w:t>
+      </w:r>
+      <w:proofErr w:type="spellEnd"/>
       <w:r>
         <w:t>.</w:t>
       </w:r>
@@ -1757,7 +2189,13 @@
         <w:spacing w:line="480" w:lineRule="auto"/>
       </w:pPr>
       <w:r>
-        <w:t>In the Figure below we can see the relationship between the two patterns:</w:t>
+        <w:t>In the Figure below the relationship between the two patterns</w:t>
+      </w:r>
+      <w:r>
+        <w:t xml:space="preserve"> is depicted</w:t>
+      </w:r>
+      <w:r>
+        <w:t>:</w:t>
       </w:r>
     </w:p>
     <w:p>
@@ -1834,18 +2272,31 @@
       <w:r>
         <w:t xml:space="preserve">Figure </w:t>
       </w:r>
-      <w:fldSimple w:instr=" SEQ Figure \* ARABIC ">
-        <w:r>
-          <w:rPr>
-            <w:noProof/>
-          </w:rPr>
-          <w:t>1</w:t>
-        </w:r>
-      </w:fldSimple>
+      <w:r>
+        <w:fldChar w:fldCharType="begin"/>
+      </w:r>
+      <w:r>
+        <w:instrText xml:space="preserve"> SEQ Figure \* ARABIC </w:instrText>
+      </w:r>
+      <w:r>
+        <w:fldChar w:fldCharType="separate"/>
+      </w:r>
       <w:r>
         <w:rPr>
           <w:noProof/>
         </w:rPr>
+        <w:t>1</w:t>
+      </w:r>
+      <w:r>
+        <w:rPr>
+          <w:noProof/>
+        </w:rPr>
+        <w:fldChar w:fldCharType="end"/>
+      </w:r>
+      <w:r>
+        <w:rPr>
+          <w:noProof/>
+        </w:rPr>
         <w:t xml:space="preserve"> [fill in citation</w:t>
       </w:r>
       <w:r>
@@ -1922,13 +2373,29 @@
         <w:spacing w:line="480" w:lineRule="auto"/>
       </w:pPr>
       <w:r>
-        <w:t>With the emergence and popularization of IoT vital resource (i.e. gas, water and electricity) distributors saw a tremendous opportunity in integrating the new technology into their system</w:t>
+        <w:t xml:space="preserve">With the emergence and popularization of </w:t>
+      </w:r>
+      <w:proofErr w:type="spellStart"/>
+      <w:r>
+        <w:t>IoT</w:t>
+      </w:r>
+      <w:proofErr w:type="spellEnd"/>
+      <w:r>
+        <w:t xml:space="preserve"> vital resource (i.e. gas, water and electricity) distributors saw a tremendous opportunity in integrating the new technology into their system</w:t>
       </w:r>
       <w:r>
         <w:t>s</w:t>
       </w:r>
       <w:r>
-        <w:t xml:space="preserve">. IoT based devices for monitoring and distributing resources were developed. </w:t>
+        <w:t xml:space="preserve">. </w:t>
+      </w:r>
+      <w:proofErr w:type="spellStart"/>
+      <w:r>
+        <w:t>IoT</w:t>
+      </w:r>
+      <w:proofErr w:type="spellEnd"/>
+      <w:r>
+        <w:t xml:space="preserve"> based devices for monitoring and distributing resources were developed. </w:t>
       </w:r>
     </w:p>
     <w:p>
@@ -2011,7 +2478,16 @@
         <w:spacing w:line="480" w:lineRule="auto"/>
       </w:pPr>
       <w:r>
-        <w:t xml:space="preserve">These meters can be spread out across wide areas from densely populated to sparse rural areas. As we will see in a later, certain security issues arise from such setups. </w:t>
+        <w:t xml:space="preserve">These meters can be spread out across wide areas from densely populated to sparse rural areas. As will </w:t>
+      </w:r>
+      <w:r>
+        <w:t>become evident</w:t>
+      </w:r>
+      <w:r>
+        <w:t xml:space="preserve"> later</w:t>
+      </w:r>
+      <w:r>
+        <w:t xml:space="preserve">, certain security issues arise from such setups. </w:t>
       </w:r>
       <w:r>
         <w:t>Many systems are in fact sub-systems of a larger overarching system. As such, a</w:t>
@@ -2119,10 +2595,22 @@
         <w:t xml:space="preserve">As one of the most varied </w:t>
       </w:r>
       <w:r>
-        <w:t xml:space="preserve">resources we’ll specifically mention smart resource management systems for electricity. </w:t>
-      </w:r>
-      <w:r>
-        <w:t>Such a is commonly referred to as a Smart Grid</w:t>
+        <w:t>resources smart resource management systems for electricity</w:t>
+      </w:r>
+      <w:r>
+        <w:t xml:space="preserve"> is specifically mentioned</w:t>
+      </w:r>
+      <w:r>
+        <w:t xml:space="preserve">. </w:t>
+      </w:r>
+      <w:r>
+        <w:t>Such a</w:t>
+      </w:r>
+      <w:r>
+        <w:t xml:space="preserve"> system</w:t>
+      </w:r>
+      <w:r>
+        <w:t xml:space="preserve"> is commonly referred to as a Smart Grid</w:t>
       </w:r>
       <w:r>
         <w:t>.</w:t>
@@ -2212,32 +2700,24 @@
       <w:r>
         <w:t xml:space="preserve">Figure </w:t>
       </w:r>
-      <w:r>
-        <w:fldChar w:fldCharType="begin"/>
-      </w:r>
-      <w:r>
-        <w:instrText xml:space="preserve"> SEQ Figure \* ARABIC </w:instrText>
-      </w:r>
-      <w:r>
-        <w:fldChar w:fldCharType="separate"/>
-      </w:r>
-      <w:r>
-        <w:rPr>
-          <w:noProof/>
-        </w:rPr>
-        <w:t>2</w:t>
-      </w:r>
-      <w:r>
-        <w:rPr>
-          <w:noProof/>
-        </w:rPr>
-        <w:fldChar w:fldCharType="end"/>
-      </w:r>
+      <w:fldSimple w:instr=" SEQ Figure \* ARABIC ">
+        <w:r>
+          <w:rPr>
+            <w:noProof/>
+          </w:rPr>
+          <w:t>2</w:t>
+        </w:r>
+      </w:fldSimple>
       <w:r>
         <w:t xml:space="preserve"> [citation for: </w:t>
       </w:r>
-      <w:r>
-        <w:t>IoT Architecture for Smart Grids</w:t>
+      <w:proofErr w:type="spellStart"/>
+      <w:r>
+        <w:t>IoT</w:t>
+      </w:r>
+      <w:proofErr w:type="spellEnd"/>
+      <w:r>
+        <w:t xml:space="preserve"> Architecture for Smart Grids</w:t>
       </w:r>
       <w:r>
         <w:t>]</w:t>
@@ -2253,7 +2733,19 @@
         <w:spacing w:line="480" w:lineRule="auto"/>
       </w:pPr>
       <w:r>
-        <w:t>As mentioned above, there is a major security issue with smart resource or smart meter systems. In addition to networked cyber-attacks, the threat of which all network systems face, in this case there is a fear of physical attacks. Some of the meters, which communicate with the control center, are spread out in vast areas out and cannot feasibly be constantly monitored. As such, they are left open to physical attacks. We are not referring to simply damaging the devices, we are referring to maliciously tampering with them causing intentional false reading and sending false information to the control center.</w:t>
+        <w:t xml:space="preserve">As mentioned above, there is a major security issue with smart resource or smart meter systems. In addition to networked cyber-attacks, the threat of which all network systems face, in this case there is a fear of physical attacks. Some of the meters, which communicate with the control center, are spread out in vast areas out and cannot feasibly be constantly monitored. As such, they are left open to physical attacks. </w:t>
+      </w:r>
+      <w:r>
+        <w:t>The threat in question is not</w:t>
+      </w:r>
+      <w:r>
+        <w:t xml:space="preserve"> simply damaging the devices, </w:t>
+      </w:r>
+      <w:r>
+        <w:t xml:space="preserve">instead a great danger is </w:t>
+      </w:r>
+      <w:r>
+        <w:t>maliciously tampering with them causing intentional false reading and sending false information to the control center.</w:t>
       </w:r>
     </w:p>
     <w:p>
@@ -2434,20 +2926,36 @@
         <w:spacing w:line="480" w:lineRule="auto"/>
       </w:pPr>
       <w:r>
-        <w:t xml:space="preserve">Healthcare has been radically transformed in recent years with the integration of IoT technologies. Various aspects of the healthcare domain have been affected from app connected to peripherals monitoring one’s basic vitals while exercising, counting the amount of steps a person walked throughout the day, week or month and so much more. Although a lot of these may seem like they are for the utility of generally healthy users allowing them to keep track of themselves, that only scratches the surface of what is now possible in this domain. </w:t>
-      </w:r>
-    </w:p>
-    <w:p>
-      <w:pPr>
-        <w:spacing w:line="480" w:lineRule="auto"/>
-      </w:pPr>
-    </w:p>
-    <w:p>
-      <w:pPr>
-        <w:spacing w:line="480" w:lineRule="auto"/>
-      </w:pPr>
-      <w:r>
-        <w:t xml:space="preserve">Using IoT systems hospital staff can monitor at-risk patients either on site or even from the comfort of their homes. </w:t>
+        <w:t xml:space="preserve">Healthcare has been radically transformed in recent years with the integration of </w:t>
+      </w:r>
+      <w:proofErr w:type="spellStart"/>
+      <w:r>
+        <w:t>IoT</w:t>
+      </w:r>
+      <w:proofErr w:type="spellEnd"/>
+      <w:r>
+        <w:t xml:space="preserve"> technologies. Various aspects of the healthcare domain have been affected from app connected to peripherals monitoring one’s basic vitals while exercising, counting the amount of steps a person walked throughout the day, week or month and so much more. Although a lot of these may seem like they are for the utility of generally healthy users allowing them to keep track of themselves, that only scratches the surface of what is now possible in this domain. </w:t>
+      </w:r>
+    </w:p>
+    <w:p>
+      <w:pPr>
+        <w:spacing w:line="480" w:lineRule="auto"/>
+      </w:pPr>
+    </w:p>
+    <w:p>
+      <w:pPr>
+        <w:spacing w:line="480" w:lineRule="auto"/>
+      </w:pPr>
+      <w:r>
+        <w:t xml:space="preserve">Using </w:t>
+      </w:r>
+      <w:proofErr w:type="spellStart"/>
+      <w:r>
+        <w:t>IoT</w:t>
+      </w:r>
+      <w:proofErr w:type="spellEnd"/>
+      <w:r>
+        <w:t xml:space="preserve"> systems hospital staff can monitor at-risk patients either on site or even from the comfort of their homes. </w:t>
       </w:r>
       <w:r>
         <w:t xml:space="preserve">Capturing data of general vitals such as pulse or blood pressure as well as more case specific data such as brain function, network enabled devices can be worn by, or sometimes implanted in, patients where the data is collected and sent out either directly to experts or to a management center. The collected data is analyzed and can sent out alerts a situation warrants. </w:t>
@@ -2569,14 +3077,27 @@
       <w:r>
         <w:t xml:space="preserve">Figure </w:t>
       </w:r>
-      <w:fldSimple w:instr=" SEQ Figure \* ARABIC ">
-        <w:r>
-          <w:rPr>
-            <w:noProof/>
-          </w:rPr>
-          <w:t>3</w:t>
-        </w:r>
-      </w:fldSimple>
+      <w:r>
+        <w:fldChar w:fldCharType="begin"/>
+      </w:r>
+      <w:r>
+        <w:instrText xml:space="preserve"> SEQ Figure \* ARABIC </w:instrText>
+      </w:r>
+      <w:r>
+        <w:fldChar w:fldCharType="separate"/>
+      </w:r>
+      <w:r>
+        <w:rPr>
+          <w:noProof/>
+        </w:rPr>
+        <w:t>3</w:t>
+      </w:r>
+      <w:r>
+        <w:rPr>
+          <w:noProof/>
+        </w:rPr>
+        <w:fldChar w:fldCharType="end"/>
+      </w:r>
       <w:r>
         <w:t xml:space="preserve"> [</w:t>
       </w:r>
@@ -2590,7 +3111,15 @@
         <w:t xml:space="preserve"> </w:t>
       </w:r>
       <w:r>
-        <w:t>Challenges and opportunities in IoT healthcare systems- a systematic review</w:t>
+        <w:t xml:space="preserve">Challenges and opportunities in </w:t>
+      </w:r>
+      <w:proofErr w:type="spellStart"/>
+      <w:r>
+        <w:t>IoT</w:t>
+      </w:r>
+      <w:proofErr w:type="spellEnd"/>
+      <w:r>
+        <w:t xml:space="preserve"> healthcare systems- a systematic review</w:t>
       </w:r>
       <w:r>
         <w:t>]</w:t>
@@ -2609,7 +3138,19 @@
         <w:t xml:space="preserve">All this advancement, though positive overall, bring a new set of challenges to the healthcare practitioner and patients alike. </w:t>
       </w:r>
       <w:r>
-        <w:t xml:space="preserve">Although we will focus on the patient one of the larger concern’s from the practitioner’s perspective is a question about the data’s quality may be called into question as noise may added during the transfer. This can </w:t>
+        <w:t xml:space="preserve">Although patient </w:t>
+      </w:r>
+      <w:r>
+        <w:t>is the main focus, one of the larger concern</w:t>
+      </w:r>
+      <w:r>
+        <w:t xml:space="preserve">s from the practitioner’s perspective is </w:t>
+      </w:r>
+      <w:r>
+        <w:t xml:space="preserve">that </w:t>
+      </w:r>
+      <w:r>
+        <w:t xml:space="preserve">the data’s quality may be called into question as noise may added during the transfer. This can </w:t>
       </w:r>
       <w:r>
         <w:t xml:space="preserve">be </w:t>
@@ -2634,7 +3175,21 @@
         <w:spacing w:line="480" w:lineRule="auto"/>
       </w:pPr>
       <w:r>
-        <w:t xml:space="preserve">From the patient’s perspective we see very different types of questions. </w:t>
+        <w:t>From the patient’s perspective very different types of questions</w:t>
+      </w:r>
+      <w:r>
+        <w:t xml:space="preserve"> </w:t>
+      </w:r>
+      <w:r>
+        <w:t xml:space="preserve">emerge and take the spotlight of the </w:t>
+      </w:r>
+      <w:proofErr w:type="spellStart"/>
+      <w:r>
+        <w:t>conversasion</w:t>
+      </w:r>
+      <w:proofErr w:type="spellEnd"/>
+      <w:r>
+        <w:t xml:space="preserve">. </w:t>
       </w:r>
       <w:r>
         <w:t>Some of the new solutions require patient</w:t>
@@ -2725,43 +3280,110 @@
         <w:spacing w:line="480" w:lineRule="auto"/>
       </w:pPr>
       <w:r>
-        <w:t xml:space="preserve">General IoT Networking Patterns – [the networking protocols D2D and so on…] </w:t>
-      </w:r>
-    </w:p>
-    <w:p>
-      <w:pPr>
-        <w:spacing w:line="480" w:lineRule="auto"/>
-      </w:pPr>
-    </w:p>
-    <w:p>
-      <w:pPr>
-        <w:spacing w:line="480" w:lineRule="auto"/>
-      </w:pPr>
-      <w:r>
-        <w:t xml:space="preserve">IoT </w:t>
-      </w:r>
-      <w:r>
-        <w:t>is a rapidly growing technology with a main focus on data collection and analysis then reacting to the results of this analysis. The data is collected from sensor edge devices and sent over a network to a control hub of some sort where the majority of the analysis takes place and instructions may be sent back over a network to actuate on the decisions made from the analysis.  Just in this short and simplistic description of IoT we see that the network transfer is a major component of IoT. This should be obvious when considering the acronym is for Internet of Things implying many devices interconnected within a network. As such, a questions arises. How is all this data sent over a network?</w:t>
-      </w:r>
-    </w:p>
-    <w:p>
-      <w:pPr>
-        <w:spacing w:line="480" w:lineRule="auto"/>
-      </w:pPr>
-    </w:p>
-    <w:p>
-      <w:pPr>
-        <w:spacing w:line="480" w:lineRule="auto"/>
-      </w:pPr>
-      <w:r>
-        <w:t xml:space="preserve">In order to answer the question, we must ask another. Between what parties is data being transferred. Depending on the sender and receiver the transfer method or protocol may vary. To support </w:t>
+        <w:t xml:space="preserve">General </w:t>
+      </w:r>
+      <w:proofErr w:type="spellStart"/>
+      <w:r>
+        <w:t>IoT</w:t>
+      </w:r>
+      <w:proofErr w:type="spellEnd"/>
+      <w:r>
+        <w:t xml:space="preserve"> Networking Patterns – [the networking protocols D2D and so on…] </w:t>
+      </w:r>
+    </w:p>
+    <w:p>
+      <w:pPr>
+        <w:spacing w:line="480" w:lineRule="auto"/>
+      </w:pPr>
+    </w:p>
+    <w:p>
+      <w:pPr>
+        <w:spacing w:line="480" w:lineRule="auto"/>
+      </w:pPr>
+      <w:proofErr w:type="spellStart"/>
+      <w:r>
+        <w:t>IoT</w:t>
+      </w:r>
+      <w:proofErr w:type="spellEnd"/>
+      <w:r>
+        <w:t xml:space="preserve"> </w:t>
+      </w:r>
+      <w:r>
+        <w:t xml:space="preserve">is a rapidly growing technology with a main focus on data collection and analysis then reacting to the results of this analysis. The data is collected from sensor edge devices and sent over a network to a control hub of some sort where the majority of the analysis takes place and instructions may be sent back over a network to actuate on the decisions made from the analysis. Just in this short and simplistic description of </w:t>
+      </w:r>
+      <w:proofErr w:type="spellStart"/>
+      <w:r>
+        <w:t>IoT</w:t>
+      </w:r>
+      <w:proofErr w:type="spellEnd"/>
+      <w:r>
+        <w:t xml:space="preserve"> </w:t>
+      </w:r>
+      <w:r>
+        <w:t>it is clear</w:t>
+      </w:r>
+      <w:r>
+        <w:t xml:space="preserve"> that the network transfer is a major component of </w:t>
+      </w:r>
+      <w:proofErr w:type="spellStart"/>
+      <w:r>
+        <w:t>IoT</w:t>
+      </w:r>
+      <w:proofErr w:type="spellEnd"/>
+      <w:r>
+        <w:t xml:space="preserve">. This should be obvious when considering the acronym is for </w:t>
+      </w:r>
+      <w:r>
+        <w:t>“</w:t>
+      </w:r>
+      <w:r>
+        <w:t>Internet of Things</w:t>
+      </w:r>
+      <w:r>
+        <w:t>”</w:t>
+      </w:r>
+      <w:r>
+        <w:t xml:space="preserve"> implying many devices interconnected within a network. As such, a questions arises. How is all this data sent over a network?</w:t>
+      </w:r>
+    </w:p>
+    <w:p>
+      <w:pPr>
+        <w:spacing w:line="480" w:lineRule="auto"/>
+      </w:pPr>
+    </w:p>
+    <w:p>
+      <w:pPr>
+        <w:spacing w:line="480" w:lineRule="auto"/>
+      </w:pPr>
+      <w:r>
+        <w:t>In order to answer the question, another</w:t>
+      </w:r>
+      <w:r>
+        <w:t xml:space="preserve"> must be asked</w:t>
+      </w:r>
+      <w:r>
+        <w:t xml:space="preserve">. Between what parties is data being transferred. Depending on the sender and receiver the transfer method or protocol may vary. To support </w:t>
       </w:r>
       <w:r>
         <w:t xml:space="preserve">these needs design patterns were developed for various networking types or layers. </w:t>
       </w:r>
       <w:commentRangeStart w:id="0"/>
       <w:r>
-        <w:t xml:space="preserve">The layers we will discuss are Device to Device (D2D), Network to Network (N2N), Middleware to Middleware (MW2MW), Application and Service to Application and Service (AS2AS), Data and Semantics to Data and Semantics (DS2DS) and CROSS-Layer.   </w:t>
+        <w:t xml:space="preserve">The layers </w:t>
+      </w:r>
+      <w:r>
+        <w:t>of interest</w:t>
+      </w:r>
+      <w:r>
+        <w:t xml:space="preserve"> when discussing </w:t>
+      </w:r>
+      <w:proofErr w:type="spellStart"/>
+      <w:r>
+        <w:t>IoT</w:t>
+      </w:r>
+      <w:proofErr w:type="spellEnd"/>
+      <w:r>
+        <w:t xml:space="preserve"> are Device to Device (D2D), Network to Network (N2N), Middleware to Middleware (MW2MW), Application and Service to Application and Service (AS2AS), Data and Semantics to Data and Semantics (DS2DS) and CROSS-Layer.   </w:t>
       </w:r>
       <w:commentRangeEnd w:id="0"/>
       <w:r>
@@ -2771,20 +3393,26 @@
         <w:commentReference w:id="0"/>
       </w:r>
       <w:r>
-        <w:t>We will not talk about all the layers here but it is useful to know what layers have been looked into.</w:t>
-      </w:r>
-    </w:p>
-    <w:p>
-      <w:pPr>
-        <w:spacing w:line="480" w:lineRule="auto"/>
-      </w:pPr>
-    </w:p>
-    <w:p>
-      <w:pPr>
-        <w:spacing w:line="480" w:lineRule="auto"/>
-      </w:pPr>
-      <w:r>
-        <w:t xml:space="preserve">We will list </w:t>
+        <w:t xml:space="preserve">This paper </w:t>
+      </w:r>
+      <w:r>
+        <w:t>will not talk about all the layers here but it is useful to know what layers have been looked into.</w:t>
+      </w:r>
+    </w:p>
+    <w:p>
+      <w:pPr>
+        <w:spacing w:line="480" w:lineRule="auto"/>
+      </w:pPr>
+    </w:p>
+    <w:p>
+      <w:pPr>
+        <w:spacing w:line="480" w:lineRule="auto"/>
+      </w:pPr>
+      <w:r>
+        <w:t>Listed below are</w:t>
+      </w:r>
+      <w:r>
+        <w:t xml:space="preserve"> </w:t>
       </w:r>
       <w:r>
         <w:t>some of the derived</w:t>
@@ -2802,17 +3430,36 @@
         </w:numPr>
         <w:spacing w:line="480" w:lineRule="auto"/>
       </w:pPr>
-      <w:r>
-        <w:t>IoT Gateway Event Subscription pattern</w:t>
+      <w:proofErr w:type="spellStart"/>
+      <w:r>
+        <w:t>IoT</w:t>
+      </w:r>
+      <w:proofErr w:type="spellEnd"/>
+      <w:r>
+        <w:t xml:space="preserve"> Gateway Event Subscription pattern</w:t>
       </w:r>
       <w:r>
         <w:t xml:space="preserve">. </w:t>
       </w:r>
       <w:r>
-        <w:t>This pattern from the D2D layer dictates  that t</w:t>
-      </w:r>
-      <w:r>
-        <w:t>he gateway is used as a subscription mechanism allowing different IoT devices to communicate with each other.</w:t>
+        <w:t xml:space="preserve">This pattern from the D2D layer </w:t>
+      </w:r>
+      <w:r>
+        <w:t>dictates that</w:t>
+      </w:r>
+      <w:r>
+        <w:t xml:space="preserve"> t</w:t>
+      </w:r>
+      <w:r>
+        <w:t xml:space="preserve">he gateway is used as a subscription mechanism allowing different </w:t>
+      </w:r>
+      <w:proofErr w:type="spellStart"/>
+      <w:r>
+        <w:t>IoT</w:t>
+      </w:r>
+      <w:proofErr w:type="spellEnd"/>
+      <w:r>
+        <w:t xml:space="preserve"> devices to communicate with each other.</w:t>
       </w:r>
       <w:r>
         <w:t xml:space="preserve"> Various devices will send messages to the gateway.</w:t>
@@ -2855,7 +3502,15 @@
         <w:t>Another pattern of the D2D layer in which t</w:t>
       </w:r>
       <w:r>
-        <w:t>he IoT devices should be able to communicate using HTTP/REST such that when a request is sent a response will be sent back.</w:t>
+        <w:t xml:space="preserve">he </w:t>
+      </w:r>
+      <w:proofErr w:type="spellStart"/>
+      <w:r>
+        <w:t>IoT</w:t>
+      </w:r>
+      <w:proofErr w:type="spellEnd"/>
+      <w:r>
+        <w:t xml:space="preserve"> devices should be able to communicate using HTTP/REST such that when a request is sent a response will be sent back.</w:t>
       </w:r>
     </w:p>
     <w:p>
@@ -2875,12 +3530,21 @@
           <w:color w:val="000000"/>
         </w:rPr>
       </w:pPr>
-      <w:r>
-        <w:rPr>
-          <w:rFonts w:cs="Times"/>
-          <w:color w:val="000000"/>
-        </w:rPr>
-        <w:t>IoT artifact’s Middleware Message Broker</w:t>
+      <w:proofErr w:type="spellStart"/>
+      <w:r>
+        <w:rPr>
+          <w:rFonts w:cs="Times"/>
+          <w:color w:val="000000"/>
+        </w:rPr>
+        <w:t>IoT</w:t>
+      </w:r>
+      <w:proofErr w:type="spellEnd"/>
+      <w:r>
+        <w:rPr>
+          <w:rFonts w:cs="Times"/>
+          <w:color w:val="000000"/>
+        </w:rPr>
+        <w:t xml:space="preserve"> artifact’s Middleware Message Broker</w:t>
       </w:r>
       <w:r>
         <w:rPr>
@@ -2914,12 +3578,21 @@
           <w:color w:val="000000"/>
         </w:rPr>
       </w:pPr>
-      <w:r>
-        <w:rPr>
-          <w:rFonts w:cs="Times"/>
-          <w:color w:val="000000"/>
-        </w:rPr>
-        <w:t>IoT Artifact’s</w:t>
+      <w:proofErr w:type="spellStart"/>
+      <w:r>
+        <w:rPr>
+          <w:rFonts w:cs="Times"/>
+          <w:color w:val="000000"/>
+        </w:rPr>
+        <w:t>IoT</w:t>
+      </w:r>
+      <w:proofErr w:type="spellEnd"/>
+      <w:r>
+        <w:rPr>
+          <w:rFonts w:cs="Times"/>
+          <w:color w:val="000000"/>
+        </w:rPr>
+        <w:t xml:space="preserve"> Artifact’s</w:t>
       </w:r>
       <w:r>
         <w:rPr>
@@ -2974,12 +3647,21 @@
           <w:color w:val="000000"/>
         </w:rPr>
       </w:pPr>
-      <w:r>
-        <w:rPr>
-          <w:rFonts w:cs="Times"/>
-          <w:color w:val="000000"/>
-        </w:rPr>
-        <w:t>IoT SSL CROSS-Layer Secure Access</w:t>
+      <w:proofErr w:type="spellStart"/>
+      <w:r>
+        <w:rPr>
+          <w:rFonts w:cs="Times"/>
+          <w:color w:val="000000"/>
+        </w:rPr>
+        <w:t>IoT</w:t>
+      </w:r>
+      <w:proofErr w:type="spellEnd"/>
+      <w:r>
+        <w:rPr>
+          <w:rFonts w:cs="Times"/>
+          <w:color w:val="000000"/>
+        </w:rPr>
+        <w:t xml:space="preserve"> SSL CROSS-Layer Secure Access</w:t>
       </w:r>
       <w:r>
         <w:rPr>
@@ -2993,7 +3675,23 @@
           <w:rFonts w:cs="Times"/>
           <w:color w:val="000000"/>
         </w:rPr>
-        <w:t xml:space="preserve"> This CROSS layer pattern deals with the systems security. In a broad IoT network, one consisting of multiple layers, all access to layers and interactions between them</w:t>
+        <w:t xml:space="preserve"> This CROSS layer pattern deals with the systems security. In a broad </w:t>
+      </w:r>
+      <w:proofErr w:type="spellStart"/>
+      <w:r>
+        <w:rPr>
+          <w:rFonts w:cs="Times"/>
+          <w:color w:val="000000"/>
+        </w:rPr>
+        <w:t>IoT</w:t>
+      </w:r>
+      <w:proofErr w:type="spellEnd"/>
+      <w:r>
+        <w:rPr>
+          <w:rFonts w:cs="Times"/>
+          <w:color w:val="000000"/>
+        </w:rPr>
+        <w:t xml:space="preserve"> network, one consisting of multiple layers, all access to layers and interactions between them</w:t>
       </w:r>
       <w:r>
         <w:rPr>
@@ -3082,21 +3780,51 @@
           <w:rFonts w:cs="Times"/>
           <w:color w:val="000000"/>
         </w:rPr>
-        <w:t>This paper deals with IoT and sub-domains as well as their effect on architectural and design pattern.</w:t>
-      </w:r>
-      <w:r>
-        <w:rPr>
-          <w:rFonts w:cs="Times"/>
-          <w:color w:val="000000"/>
-        </w:rPr>
-        <w:t xml:space="preserve"> Before we can del</w:t>
-      </w:r>
-      <w:r>
-        <w:rPr>
-          <w:rFonts w:cs="Times"/>
-          <w:color w:val="000000"/>
-        </w:rPr>
-        <w:t>ve into those subjects though a</w:t>
+        <w:t xml:space="preserve">This paper deals with </w:t>
+      </w:r>
+      <w:proofErr w:type="spellStart"/>
+      <w:r>
+        <w:rPr>
+          <w:rFonts w:cs="Times"/>
+          <w:color w:val="000000"/>
+        </w:rPr>
+        <w:t>IoT</w:t>
+      </w:r>
+      <w:proofErr w:type="spellEnd"/>
+      <w:r>
+        <w:rPr>
+          <w:rFonts w:cs="Times"/>
+          <w:color w:val="000000"/>
+        </w:rPr>
+        <w:t xml:space="preserve"> and sub-domains as well as their effect on architectural and design pattern.</w:t>
+      </w:r>
+      <w:r>
+        <w:rPr>
+          <w:rFonts w:cs="Times"/>
+          <w:color w:val="000000"/>
+        </w:rPr>
+        <w:t xml:space="preserve"> Before </w:t>
+      </w:r>
+      <w:r>
+        <w:rPr>
+          <w:rFonts w:cs="Times"/>
+          <w:color w:val="000000"/>
+        </w:rPr>
+        <w:t xml:space="preserve">those subjects </w:t>
+      </w:r>
+      <w:r>
+        <w:rPr>
+          <w:rFonts w:cs="Times"/>
+          <w:color w:val="000000"/>
+        </w:rPr>
+        <w:t xml:space="preserve">can be delved into </w:t>
+      </w:r>
+      <w:r>
+        <w:rPr>
+          <w:rFonts w:cs="Times"/>
+          <w:color w:val="000000"/>
+        </w:rPr>
+        <w:t>a</w:t>
       </w:r>
       <w:r>
         <w:rPr>
@@ -3110,7 +3838,100 @@
           <w:rFonts w:cs="Times"/>
           <w:color w:val="000000"/>
         </w:rPr>
-        <w:t>We will start with a short instruction to design/architectural patterns and move on to IoT and then talk about a selection of its sub-domains.</w:t>
+        <w:t>A</w:t>
+      </w:r>
+      <w:r>
+        <w:rPr>
+          <w:rFonts w:cs="Times"/>
+          <w:color w:val="000000"/>
+        </w:rPr>
+        <w:t xml:space="preserve"> short </w:t>
+      </w:r>
+      <w:r>
+        <w:rPr>
+          <w:rFonts w:cs="Times"/>
+          <w:color w:val="000000"/>
+        </w:rPr>
+        <w:t>introduction</w:t>
+      </w:r>
+      <w:r>
+        <w:rPr>
+          <w:rFonts w:cs="Times"/>
+          <w:color w:val="000000"/>
+        </w:rPr>
+        <w:t xml:space="preserve"> to design/architectural patterns </w:t>
+      </w:r>
+      <w:r>
+        <w:rPr>
+          <w:rFonts w:cs="Times"/>
+          <w:color w:val="000000"/>
+        </w:rPr>
+        <w:t xml:space="preserve">is first in order </w:t>
+      </w:r>
+      <w:r>
+        <w:rPr>
+          <w:rFonts w:cs="Times"/>
+          <w:color w:val="000000"/>
+        </w:rPr>
+        <w:t>and</w:t>
+      </w:r>
+      <w:r>
+        <w:rPr>
+          <w:rFonts w:cs="Times"/>
+          <w:color w:val="000000"/>
+        </w:rPr>
+        <w:t xml:space="preserve"> then a discussion on</w:t>
+      </w:r>
+      <w:r>
+        <w:rPr>
+          <w:rFonts w:cs="Times"/>
+          <w:color w:val="000000"/>
+        </w:rPr>
+        <w:t xml:space="preserve"> </w:t>
+      </w:r>
+      <w:proofErr w:type="spellStart"/>
+      <w:r>
+        <w:rPr>
+          <w:rFonts w:cs="Times"/>
+          <w:color w:val="000000"/>
+        </w:rPr>
+        <w:t>IoT</w:t>
+      </w:r>
+      <w:proofErr w:type="spellEnd"/>
+      <w:r>
+        <w:rPr>
+          <w:rFonts w:cs="Times"/>
+          <w:color w:val="000000"/>
+        </w:rPr>
+        <w:t xml:space="preserve"> </w:t>
+      </w:r>
+      <w:r>
+        <w:rPr>
+          <w:rFonts w:cs="Times"/>
+          <w:color w:val="000000"/>
+        </w:rPr>
+        <w:t xml:space="preserve">will take place. Later a more in depth examination of </w:t>
+      </w:r>
+      <w:r>
+        <w:rPr>
+          <w:rFonts w:cs="Times"/>
+          <w:color w:val="000000"/>
+        </w:rPr>
+        <w:t>a selection of its sub-domains</w:t>
+      </w:r>
+      <w:r>
+        <w:rPr>
+          <w:rFonts w:cs="Times"/>
+          <w:color w:val="000000"/>
+        </w:rPr>
+        <w:t xml:space="preserve"> looked into</w:t>
+      </w:r>
+      <w:r>
+        <w:rPr>
+          <w:rFonts w:cs="Times"/>
+          <w:color w:val="000000"/>
+        </w:rPr>
+        <w:t>.</w:t>
       </w:r>
     </w:p>
     <w:p>
@@ -3230,7 +4051,35 @@
           <w:rFonts w:cs="Times"/>
           <w:color w:val="000000"/>
         </w:rPr>
-        <w:t xml:space="preserve">expanded in existing categories and new ones. Other well-known categories include Concurrency patterns dealing with recurring multi-threaded environment problems such as the Producer-Consumer pattern, Architectural patterns dealing with more macro architecture issues such as how to build a robust and maintainable app such as MVC (Model View Controller). Here we will note the distinction between architectural patterns and design patterns. They are similar in nature and the main difference is level of abstraction. Design patterns are more specific </w:t>
+        <w:t xml:space="preserve">expanded in existing categories and new ones. Other well-known categories include Concurrency patterns dealing with recurring multi-threaded environment problems such as the Producer-Consumer pattern, Architectural patterns dealing with more macro architecture issues such as how to build a robust and maintainable app such as MVC (Model View Controller). Here </w:t>
+      </w:r>
+      <w:r>
+        <w:rPr>
+          <w:rFonts w:cs="Times"/>
+          <w:color w:val="000000"/>
+        </w:rPr>
+        <w:t xml:space="preserve">the </w:t>
+      </w:r>
+      <w:r>
+        <w:rPr>
+          <w:rFonts w:cs="Times"/>
+          <w:color w:val="000000"/>
+        </w:rPr>
+        <w:t>distinction between architectural patterns and design patterns</w:t>
+      </w:r>
+      <w:r>
+        <w:rPr>
+          <w:rFonts w:cs="Times"/>
+          <w:color w:val="000000"/>
+        </w:rPr>
+        <w:t xml:space="preserve"> are noted</w:t>
+      </w:r>
+      <w:r>
+        <w:rPr>
+          <w:rFonts w:cs="Times"/>
+          <w:color w:val="000000"/>
+        </w:rPr>
+        <w:t xml:space="preserve">. They are similar in nature and the main difference is level of abstraction. Design patterns are more specific </w:t>
       </w:r>
       <w:r>
         <w:rPr>
@@ -3251,7 +4100,21 @@
           <w:rFonts w:cs="Times"/>
           <w:color w:val="000000"/>
         </w:rPr>
-        <w:t>In the paper we may use the word “pattern” by itself to refer to either.</w:t>
+        <w:t xml:space="preserve">In the paper the word “pattern” by itself </w:t>
+      </w:r>
+      <w:r>
+        <w:rPr>
+          <w:rFonts w:cs="Times"/>
+          <w:color w:val="000000"/>
+        </w:rPr>
+        <w:t xml:space="preserve">may be used </w:t>
+      </w:r>
+      <w:r>
+        <w:rPr>
+          <w:rFonts w:cs="Times"/>
+          <w:color w:val="000000"/>
+        </w:rPr>
+        <w:t>to refer to either.</w:t>
       </w:r>
     </w:p>
     <w:p>
@@ -3284,7 +4147,65 @@
           <w:rFonts w:cs="Times"/>
           <w:color w:val="000000"/>
         </w:rPr>
-        <w:t xml:space="preserve">With the development of software engineering more specialized patterns were developed, still dealing with providing a general solution to a common problem with the exception that the problem in question was common within a specific domain and not necessarily the larger field of software engineering. In this paper we are interested to see how various pattern domains evolved due the introduction and popularization of IoT and its sub-domains. </w:t>
+        <w:t xml:space="preserve">With the development of software engineering more specialized patterns were developed, still dealing with providing a general solution to a common problem with the exception that the problem in question was common within a specific domain and not necessarily the larger field of software engineering. </w:t>
+      </w:r>
+      <w:r>
+        <w:rPr>
+          <w:rFonts w:cs="Times"/>
+          <w:color w:val="000000"/>
+        </w:rPr>
+        <w:t>H</w:t>
+      </w:r>
+      <w:r>
+        <w:rPr>
+          <w:rFonts w:cs="Times"/>
+          <w:color w:val="000000"/>
+        </w:rPr>
+        <w:t xml:space="preserve">ow various pattern domains evolved due the introduction and popularization of </w:t>
+      </w:r>
+      <w:proofErr w:type="spellStart"/>
+      <w:r>
+        <w:rPr>
+          <w:rFonts w:cs="Times"/>
+          <w:color w:val="000000"/>
+        </w:rPr>
+        <w:t>IoT</w:t>
+      </w:r>
+      <w:proofErr w:type="spellEnd"/>
+      <w:r>
+        <w:rPr>
+          <w:rFonts w:cs="Times"/>
+          <w:color w:val="000000"/>
+        </w:rPr>
+        <w:t xml:space="preserve"> and its sub-domains</w:t>
+      </w:r>
+      <w:r>
+        <w:rPr>
+          <w:rFonts w:cs="Times"/>
+          <w:color w:val="000000"/>
+        </w:rPr>
+        <w:t xml:space="preserve"> is </w:t>
+      </w:r>
+      <w:r>
+        <w:rPr>
+          <w:rFonts w:cs="Times"/>
+          <w:color w:val="000000"/>
+        </w:rPr>
+        <w:t>a</w:t>
+      </w:r>
+      <w:r>
+        <w:rPr>
+          <w:rFonts w:cs="Times"/>
+          <w:color w:val="000000"/>
+        </w:rPr>
+        <w:t xml:space="preserve"> main topic of interest in this paper</w:t>
+      </w:r>
+      <w:r>
+        <w:rPr>
+          <w:rFonts w:cs="Times"/>
+          <w:color w:val="000000"/>
+        </w:rPr>
+        <w:t xml:space="preserve">. </w:t>
       </w:r>
     </w:p>
     <w:p>
@@ -3319,8 +4240,17 @@
           <w:rFonts w:cs="Times"/>
           <w:color w:val="000000"/>
         </w:rPr>
-        <w:t>[section for IoT</w:t>
-      </w:r>
+        <w:t xml:space="preserve">[section for </w:t>
+      </w:r>
+      <w:proofErr w:type="spellStart"/>
+      <w:r>
+        <w:rPr>
+          <w:rFonts w:cs="Times"/>
+          <w:color w:val="000000"/>
+        </w:rPr>
+        <w:t>IoT</w:t>
+      </w:r>
+      <w:proofErr w:type="spellEnd"/>
       <w:r>
         <w:rPr>
           <w:rFonts w:cs="Times"/>
@@ -3360,7 +4290,125 @@
           <w:rFonts w:cs="Times"/>
           <w:color w:val="000000"/>
         </w:rPr>
-        <w:t xml:space="preserve"> main subject of this paper is the Internet of Things or IoT. In this paper we examine IoT as a technological field and its effects on software development. To get us started we first need an understand of what IoT is. Put simply, it is a field of technology that deals with interconnected devices over a network. </w:t>
+        <w:t xml:space="preserve"> main subject of this paper is the Internet of Things or </w:t>
+      </w:r>
+      <w:proofErr w:type="spellStart"/>
+      <w:r>
+        <w:rPr>
+          <w:rFonts w:cs="Times"/>
+          <w:color w:val="000000"/>
+        </w:rPr>
+        <w:t>IoT</w:t>
+      </w:r>
+      <w:proofErr w:type="spellEnd"/>
+      <w:r>
+        <w:rPr>
+          <w:rFonts w:cs="Times"/>
+          <w:color w:val="000000"/>
+        </w:rPr>
+        <w:t xml:space="preserve">. In this paper </w:t>
+      </w:r>
+      <w:r>
+        <w:rPr>
+          <w:rFonts w:cs="Times"/>
+          <w:color w:val="000000"/>
+        </w:rPr>
+        <w:t>an</w:t>
+      </w:r>
+      <w:r>
+        <w:rPr>
+          <w:rFonts w:cs="Times"/>
+          <w:color w:val="000000"/>
+        </w:rPr>
+        <w:t xml:space="preserve"> examin</w:t>
+      </w:r>
+      <w:r>
+        <w:rPr>
+          <w:rFonts w:cs="Times"/>
+          <w:color w:val="000000"/>
+        </w:rPr>
+        <w:t>ation of</w:t>
+      </w:r>
+      <w:r>
+        <w:rPr>
+          <w:rFonts w:cs="Times"/>
+          <w:color w:val="000000"/>
+        </w:rPr>
+        <w:t xml:space="preserve"> </w:t>
+      </w:r>
+      <w:proofErr w:type="spellStart"/>
+      <w:r>
+        <w:rPr>
+          <w:rFonts w:cs="Times"/>
+          <w:color w:val="000000"/>
+        </w:rPr>
+        <w:t>IoT</w:t>
+      </w:r>
+      <w:proofErr w:type="spellEnd"/>
+      <w:r>
+        <w:rPr>
+          <w:rFonts w:cs="Times"/>
+          <w:color w:val="000000"/>
+        </w:rPr>
+        <w:t xml:space="preserve"> as a technological field and its effects on software development</w:t>
+      </w:r>
+      <w:r>
+        <w:rPr>
+          <w:rFonts w:cs="Times"/>
+          <w:color w:val="000000"/>
+        </w:rPr>
+        <w:t xml:space="preserve"> will take place</w:t>
+      </w:r>
+      <w:r>
+        <w:rPr>
+          <w:rFonts w:cs="Times"/>
+          <w:color w:val="000000"/>
+        </w:rPr>
+        <w:t xml:space="preserve">. To get started </w:t>
+      </w:r>
+      <w:r>
+        <w:rPr>
+          <w:rFonts w:cs="Times"/>
+          <w:color w:val="000000"/>
+        </w:rPr>
+        <w:t>first an understanding of</w:t>
+      </w:r>
+      <w:r>
+        <w:rPr>
+          <w:rFonts w:cs="Times"/>
+          <w:color w:val="000000"/>
+        </w:rPr>
+        <w:t xml:space="preserve"> what </w:t>
+      </w:r>
+      <w:proofErr w:type="spellStart"/>
+      <w:r>
+        <w:rPr>
+          <w:rFonts w:cs="Times"/>
+          <w:color w:val="000000"/>
+        </w:rPr>
+        <w:t>IoT</w:t>
+      </w:r>
+      <w:proofErr w:type="spellEnd"/>
+      <w:r>
+        <w:rPr>
+          <w:rFonts w:cs="Times"/>
+          <w:color w:val="000000"/>
+        </w:rPr>
+        <w:t xml:space="preserve"> is</w:t>
+      </w:r>
+      <w:r>
+        <w:rPr>
+          <w:rFonts w:cs="Times"/>
+          <w:color w:val="000000"/>
+        </w:rPr>
+        <w:t xml:space="preserve"> is necessary</w:t>
+      </w:r>
+      <w:r>
+        <w:rPr>
+          <w:rFonts w:cs="Times"/>
+          <w:color w:val="000000"/>
+        </w:rPr>
+        <w:t xml:space="preserve">. Put simply, it is a field of technology that deals with interconnected devices over a network. </w:t>
       </w:r>
       <w:r>
         <w:rPr>
@@ -3388,7 +4436,23 @@
           <w:rFonts w:cs="Times"/>
           <w:color w:val="000000"/>
         </w:rPr>
-        <w:t xml:space="preserve"> In fact, it is no exaggeration that the limits of IoT aren’t confined to the Earth itself and has taken flight to the bound of space.</w:t>
+        <w:t xml:space="preserve"> In fact, it is no exaggeration that the limits of </w:t>
+      </w:r>
+      <w:proofErr w:type="spellStart"/>
+      <w:r>
+        <w:rPr>
+          <w:rFonts w:cs="Times"/>
+          <w:color w:val="000000"/>
+        </w:rPr>
+        <w:t>IoT</w:t>
+      </w:r>
+      <w:proofErr w:type="spellEnd"/>
+      <w:r>
+        <w:rPr>
+          <w:rFonts w:cs="Times"/>
+          <w:color w:val="000000"/>
+        </w:rPr>
+        <w:t xml:space="preserve"> aren’t confined to the Earth itself and has taken flight to the bound of space.</w:t>
       </w:r>
     </w:p>
     <w:p>
@@ -3412,17 +4476,13 @@
         <w:adjustRightInd w:val="0"/>
         <w:spacing w:after="240" w:line="480" w:lineRule="auto"/>
       </w:pPr>
-      <w:r>
-        <w:t>IoT is often thought of as a new up and coming technology and although it certainly has experienced</w:t>
-      </w:r>
-      <w:r>
-        <w:t xml:space="preserve"> incredible</w:t>
-      </w:r>
-      <w:r>
-        <w:t xml:space="preserve"> growth</w:t>
-      </w:r>
-      <w:r>
-        <w:t xml:space="preserve"> in the last decade or so it can be seen as far back as the 1980s from before the term was coined in old vending machines. What some see as an internet buzzword some hail as a major component of the fourth Industrial Revolution. </w:t>
+      <w:proofErr w:type="spellStart"/>
+      <w:r>
+        <w:t>IoT</w:t>
+      </w:r>
+      <w:proofErr w:type="spellEnd"/>
+      <w:r>
+        <w:t xml:space="preserve"> is often thought of as a new up and coming technology and although it certainly has experienced incredible growth in the last decade or so it can be seen as far back as the 1980s from before the term was coined in old vending machines. What some see as an internet buzzword some hail as a major component of the fourth Industrial Revolution. </w:t>
       </w:r>
     </w:p>
     <w:p>
@@ -3442,8 +4502,13 @@
         <w:adjustRightInd w:val="0"/>
         <w:spacing w:after="240" w:line="480" w:lineRule="auto"/>
       </w:pPr>
-      <w:r>
-        <w:t>IoT systems come in all different shapes and sizes from a small network in one’s home to entire cities interconnected and further. These all have something in common, that is smart devices</w:t>
+      <w:proofErr w:type="spellStart"/>
+      <w:r>
+        <w:t>IoT</w:t>
+      </w:r>
+      <w:proofErr w:type="spellEnd"/>
+      <w:r>
+        <w:t xml:space="preserve"> systems come in all different shapes and sizes from a small network in one’s home to entire cities interconnected and further. These all have something in common, that is smart devices</w:t>
       </w:r>
       <w:r>
         <w:t xml:space="preserve"> and a system controlling them</w:t>
@@ -3452,7 +4517,15 @@
         <w:t xml:space="preserve">.  </w:t>
       </w:r>
       <w:r>
-        <w:t xml:space="preserve">A more general idea of IoT is various network enabled devices some sensors and some actuator (sometimes both in one device) and a control system. Data typically flows from the sensors to the control system where the data is analyzed and monitored then, when needed, instructions are sent from the </w:t>
+        <w:t xml:space="preserve">A more general idea of </w:t>
+      </w:r>
+      <w:proofErr w:type="spellStart"/>
+      <w:r>
+        <w:t>IoT</w:t>
+      </w:r>
+      <w:proofErr w:type="spellEnd"/>
+      <w:r>
+        <w:t xml:space="preserve"> is various network enabled devices some sensors and some actuator (sometimes both in one device) and a control system. Data typically flows from the sensors to the control system where the data is analyzed and monitored then, when needed, instructions are sent from the </w:t>
       </w:r>
       <w:r>
         <w:t>control system to the actuator devices. A very simple example of this would be an air conditioner and a PC. The air condition would have a special chip making it network enabled and it internally would have both a sensors and actuators. The PC would work as the control system and would receive data about the temperature from the AC and might send instructions back to it to change the temperature depending on the time of day. A more complicated system may include motion sensor in the room and sensors and actuators for the angle of the air flow fins in the AC. The computer could send instructions to redirect the airflow depending on a person</w:t>
@@ -3501,16 +4574,51 @@
         <w:t xml:space="preserve"> many different functions such as smart maintenance detection, power redirection and more. </w:t>
       </w:r>
       <w:r>
-        <w:t xml:space="preserve">We will see that the structure of the network differs depending on the use case and sub-domain. </w:t>
-      </w:r>
-      <w:r>
-        <w:t>In later sections we will introduce a few sub-domains of IoT and examine</w:t>
-      </w:r>
-      <w:r>
-        <w:t xml:space="preserve"> tier effects on patterns of software development</w:t>
+        <w:t>T</w:t>
+      </w:r>
+      <w:r>
+        <w:t>he structure of the network</w:t>
+      </w:r>
+      <w:r>
+        <w:t xml:space="preserve"> and the components comprising it</w:t>
+      </w:r>
+      <w:r>
+        <w:t xml:space="preserve"> differs depending on the use case and sub-domain</w:t>
+      </w:r>
+      <w:r>
+        <w:t xml:space="preserve"> as will become evident in later sections</w:t>
+      </w:r>
+      <w:r>
+        <w:t xml:space="preserve">. </w:t>
+      </w:r>
+      <w:r>
+        <w:t xml:space="preserve">In later sections few sub-domains of </w:t>
+      </w:r>
+      <w:proofErr w:type="spellStart"/>
+      <w:r>
+        <w:t>IoT</w:t>
+      </w:r>
+      <w:proofErr w:type="spellEnd"/>
+      <w:r>
+        <w:t xml:space="preserve"> </w:t>
+      </w:r>
+      <w:r>
+        <w:t xml:space="preserve">will be introduced </w:t>
+      </w:r>
+      <w:r>
+        <w:t xml:space="preserve">and </w:t>
+      </w:r>
+      <w:r>
+        <w:t>their</w:t>
       </w:r>
       <w:bookmarkStart w:id="1" w:name="_GoBack"/>
       <w:bookmarkEnd w:id="1"/>
+      <w:r>
+        <w:t xml:space="preserve"> effects on patterns of software development</w:t>
+      </w:r>
+      <w:r>
+        <w:t xml:space="preserve"> will be examined</w:t>
+      </w:r>
       <w:r>
         <w:t>.</w:t>
       </w:r>
@@ -3595,7 +4703,23 @@
         <w:ind w:firstLine="720"/>
       </w:pPr>
       <w:r>
-        <w:t xml:space="preserve">The subject of this paper, the Internet of Things or IoT put simply is the technological field dealing with interconnected devices over a network. These devices range from a common electric kettle to the cutting edge of green energy wind turbine and everything in between. In fact, it is no exaggeration that the limits of IoT aren’t bound to the Earth itself and has taken flight to the bounds of spaces. </w:t>
+        <w:t xml:space="preserve">The subject of this paper, the Internet of Things or </w:t>
+      </w:r>
+      <w:proofErr w:type="spellStart"/>
+      <w:r>
+        <w:t>IoT</w:t>
+      </w:r>
+      <w:proofErr w:type="spellEnd"/>
+      <w:r>
+        <w:t xml:space="preserve"> put simply is the technological field dealing with interconnected devices over a network. These devices range from a common electric kettle to the cutting edge of green energy wind turbine and everything in between. In fact, it is no exaggeration that the limits of </w:t>
+      </w:r>
+      <w:proofErr w:type="spellStart"/>
+      <w:r>
+        <w:t>IoT</w:t>
+      </w:r>
+      <w:proofErr w:type="spellEnd"/>
+      <w:r>
+        <w:t xml:space="preserve"> aren’t bound to the Earth itself and has taken flight to the bounds of spaces. </w:t>
       </w:r>
     </w:p>
     <w:p>
@@ -3609,8 +4733,13 @@
         <w:spacing w:line="480" w:lineRule="auto"/>
         <w:ind w:firstLine="720"/>
       </w:pPr>
-      <w:r>
-        <w:t xml:space="preserve">IoT is often thought of as a new up and coming technology and although it certainly </w:t>
+      <w:proofErr w:type="spellStart"/>
+      <w:r>
+        <w:t>IoT</w:t>
+      </w:r>
+      <w:proofErr w:type="spellEnd"/>
+      <w:r>
+        <w:t xml:space="preserve"> is often thought of as a new up and coming technology and although it certainly </w:t>
       </w:r>
       <w:r>
         <w:t>has experienced</w:t>
@@ -3665,7 +4794,15 @@
         <w:t xml:space="preserve"> </w:t>
       </w:r>
       <w:r>
-        <w:t xml:space="preserve">As such I would like to discuss why IoT is such an important in today’s world and even more so in the world of tomorrow. What can it do to further society, what fields does it </w:t>
+        <w:t xml:space="preserve">As such I would like to discuss why </w:t>
+      </w:r>
+      <w:proofErr w:type="spellStart"/>
+      <w:r>
+        <w:t>IoT</w:t>
+      </w:r>
+      <w:proofErr w:type="spellEnd"/>
+      <w:r>
+        <w:t xml:space="preserve"> is such an important in today’s world and even more so in the world of tomorrow. What can it do to further society, what fields does it </w:t>
       </w:r>
       <w:r>
         <w:t>progress?</w:t>
@@ -3697,8 +4834,13 @@
         <w:spacing w:line="480" w:lineRule="auto"/>
         <w:ind w:firstLine="720"/>
       </w:pPr>
-      <w:r>
-        <w:t>IoT hardware and software component and I would like to focus on the software side. Software design or soft architecture is a vast and highly discussed field in and of itself. It is imperative model our software in a way that is robust, easy to maintain and flexible among many other trait</w:t>
+      <w:proofErr w:type="spellStart"/>
+      <w:r>
+        <w:t>IoT</w:t>
+      </w:r>
+      <w:proofErr w:type="spellEnd"/>
+      <w:r>
+        <w:t xml:space="preserve"> hardware and software component and I would like to focus on the software side. Software design or soft architecture is a vast and highly discussed field in and of itself. It is imperative model our software in a way that is robust, easy to maintain and flexible among many other trait</w:t>
       </w:r>
       <w:r>
         <w:t>s.  Software</w:t>
@@ -3734,8 +4876,37 @@
       <w:pPr>
         <w:spacing w:line="480" w:lineRule="auto"/>
       </w:pPr>
-      <w:r>
-        <w:t>IoT is no stranger to this. As the field of IoT developed, software patterns that were specific to IoT appeared one after another, furthermore, patterns for the fields or domains within IoT developed patterns specific to themselves.</w:t>
+      <w:proofErr w:type="spellStart"/>
+      <w:r>
+        <w:t>IoT</w:t>
+      </w:r>
+      <w:proofErr w:type="spellEnd"/>
+      <w:r>
+        <w:t xml:space="preserve"> is no stranger to this. As the field of </w:t>
+      </w:r>
+      <w:proofErr w:type="spellStart"/>
+      <w:r>
+        <w:t>IoT</w:t>
+      </w:r>
+      <w:proofErr w:type="spellEnd"/>
+      <w:r>
+        <w:t xml:space="preserve"> developed, software patterns that were specific to </w:t>
+      </w:r>
+      <w:proofErr w:type="spellStart"/>
+      <w:r>
+        <w:t>IoT</w:t>
+      </w:r>
+      <w:proofErr w:type="spellEnd"/>
+      <w:r>
+        <w:t xml:space="preserve"> appeared one after another, furthermore, patterns for the fields or domains within </w:t>
+      </w:r>
+      <w:proofErr w:type="spellStart"/>
+      <w:r>
+        <w:t>IoT</w:t>
+      </w:r>
+      <w:proofErr w:type="spellEnd"/>
+      <w:r>
+        <w:t xml:space="preserve"> developed patterns specific to themselves.</w:t>
       </w:r>
     </w:p>
     <w:p>
@@ -3861,7 +5032,15 @@
         <w:annotationRef/>
       </w:r>
       <w:r>
-        <w:t>Need article (it was in one that I looked at though I don’t if it’s included in the ones I chose).</w:t>
+        <w:t xml:space="preserve">Need article (it was in one that I looked </w:t>
+      </w:r>
+      <w:proofErr w:type="spellStart"/>
+      <w:r>
+        <w:t>at</w:t>
+      </w:r>
+      <w:proofErr w:type="spellEnd"/>
+      <w:r>
+        <w:t xml:space="preserve"> though I don’t if it’s included in the ones I chose).</w:t>
       </w:r>
     </w:p>
     <w:p>
@@ -3934,7 +5113,27 @@
           <w:sz w:val="64"/>
           <w:szCs w:val="64"/>
         </w:rPr>
-        <w:t xml:space="preserve">Landscape of Architecture and Design Patterns for IoT Systems </w:t>
+        <w:t xml:space="preserve">Landscape of Architecture and Design Patterns for </w:t>
+      </w:r>
+      <w:proofErr w:type="spellStart"/>
+      <w:r>
+        <w:rPr>
+          <w:rFonts w:ascii="Times" w:hAnsi="Times" w:cs="Times"/>
+          <w:color w:val="000000"/>
+          <w:sz w:val="64"/>
+          <w:szCs w:val="64"/>
+        </w:rPr>
+        <w:t>IoT</w:t>
+      </w:r>
+      <w:proofErr w:type="spellEnd"/>
+      <w:r>
+        <w:rPr>
+          <w:rFonts w:ascii="Times" w:hAnsi="Times" w:cs="Times"/>
+          <w:color w:val="000000"/>
+          <w:sz w:val="64"/>
+          <w:szCs w:val="64"/>
+        </w:rPr>
+        <w:t xml:space="preserve"> Systems </w:t>
       </w:r>
     </w:p>
   </w:comment>
@@ -4040,7 +5239,7 @@
         <w:rStyle w:val="PageNumber"/>
         <w:noProof/>
       </w:rPr>
-      <w:t>19</w:t>
+      <w:t>21</w:t>
     </w:r>
     <w:r>
       <w:rPr>

</xml_diff>